<commit_message>
ikhom: Machine Learning Coursera Standford Unversity doc file added
</commit_message>
<xml_diff>
--- a/machine-learning/ML_Standford University_Coursera.docx
+++ b/machine-learning/ML_Standford University_Coursera.docx
@@ -1276,10 +1276,7 @@
         </w:numPr>
       </w:pPr>
       <w:r>
-        <w:t>Given email labeled as spam/not spam, learn a spam filter</w:t>
-      </w:r>
-      <w:r>
-        <w:t>.</w:t>
+        <w:t>Given email labeled as spam/not spam, learn a spam filter.</w:t>
       </w:r>
     </w:p>
     <w:p>
@@ -5386,7 +5383,4742 @@
         <w:t xml:space="preserve"> tend to be around 0.12 and 250 respectively. Plotting those values on our graph to the right seems to put our point in the center of the inner most 'circle'. </w:t>
       </w:r>
     </w:p>
+    <w:p>
+      <w:pPr>
+        <w:pStyle w:val="Heading1"/>
+        <w:shd w:val="clear" w:color="auto" w:fill="FFFFFF"/>
+        <w:spacing w:before="0" w:after="360"/>
+        <w:rPr>
+          <w:rFonts w:ascii="Source Sans Pro" w:hAnsi="Source Sans Pro"/>
+          <w:color w:val="1F1F1F"/>
+          <w:spacing w:val="-2"/>
+        </w:rPr>
+      </w:pPr>
+      <w:r>
+        <w:rPr>
+          <w:rFonts w:ascii="Source Sans Pro" w:hAnsi="Source Sans Pro"/>
+          <w:color w:val="1F1F1F"/>
+          <w:spacing w:val="-2"/>
+        </w:rPr>
+        <w:lastRenderedPageBreak/>
+        <w:t>Gradient Descent</w:t>
+      </w:r>
+    </w:p>
+    <w:p>
+      <w:pPr>
+        <w:pStyle w:val="NormalWeb"/>
+        <w:shd w:val="clear" w:color="auto" w:fill="FFFFFF"/>
+        <w:spacing w:before="0" w:beforeAutospacing="0" w:after="240" w:afterAutospacing="0"/>
+        <w:rPr>
+          <w:rFonts w:ascii="Source Sans Pro" w:hAnsi="Source Sans Pro"/>
+          <w:color w:val="1F1F1F"/>
+        </w:rPr>
+      </w:pPr>
+      <w:r>
+        <w:rPr>
+          <w:rFonts w:ascii="Source Sans Pro" w:hAnsi="Source Sans Pro"/>
+          <w:color w:val="1F1F1F"/>
+        </w:rPr>
+        <w:t>So we have our hypothesis function and we have a way of measuring how well it fits into the data. Now we need to estimate the parameters in the hypothesis function. That's where gradient descent comes in.</w:t>
+      </w:r>
+    </w:p>
+    <w:p>
+      <w:pPr>
+        <w:pStyle w:val="NormalWeb"/>
+        <w:shd w:val="clear" w:color="auto" w:fill="FFFFFF"/>
+        <w:spacing w:before="0" w:beforeAutospacing="0" w:after="240" w:afterAutospacing="0"/>
+        <w:rPr>
+          <w:rFonts w:ascii="Source Sans Pro" w:hAnsi="Source Sans Pro"/>
+          <w:color w:val="1F1F1F"/>
+        </w:rPr>
+      </w:pPr>
+      <w:r>
+        <w:rPr>
+          <w:rFonts w:ascii="Source Sans Pro" w:hAnsi="Source Sans Pro"/>
+          <w:color w:val="1F1F1F"/>
+        </w:rPr>
+        <w:t xml:space="preserve">Imagine that we graph our hypothesis function based on its fields </w:t>
+      </w:r>
+      <w:r>
+        <w:rPr>
+          <w:rStyle w:val="katex-mathml"/>
+          <w:color w:val="1F1F1F"/>
+          <w:sz w:val="29"/>
+          <w:szCs w:val="29"/>
+          <w:bdr w:val="none" w:sz="0" w:space="0" w:color="auto" w:frame="1"/>
+        </w:rPr>
+        <w:t>\theta_0</w:t>
+      </w:r>
+      <w:r>
+        <w:rPr>
+          <w:rStyle w:val="mord"/>
+          <w:rFonts w:ascii="KaTeX_Math" w:eastAsiaTheme="majorEastAsia" w:hAnsi="KaTeX_Math"/>
+          <w:i/>
+          <w:iCs/>
+          <w:color w:val="1F1F1F"/>
+          <w:sz w:val="29"/>
+          <w:szCs w:val="29"/>
+        </w:rPr>
+        <w:t>θ</w:t>
+      </w:r>
+      <w:r>
+        <w:rPr>
+          <w:rStyle w:val="mord"/>
+          <w:rFonts w:eastAsiaTheme="majorEastAsia"/>
+          <w:color w:val="1F1F1F"/>
+          <w:sz w:val="20"/>
+          <w:szCs w:val="20"/>
+        </w:rPr>
+        <w:t>0</w:t>
+      </w:r>
+      <w:r>
+        <w:rPr>
+          <w:rStyle w:val="vlist-s"/>
+          <w:color w:val="1F1F1F"/>
+          <w:sz w:val="2"/>
+          <w:szCs w:val="2"/>
+        </w:rPr>
+        <w:t>​</w:t>
+      </w:r>
+      <w:r>
+        <w:rPr>
+          <w:rFonts w:ascii="Source Sans Pro" w:hAnsi="Source Sans Pro"/>
+          <w:color w:val="1F1F1F"/>
+        </w:rPr>
+        <w:t xml:space="preserve"> and </w:t>
+      </w:r>
+      <w:r>
+        <w:rPr>
+          <w:rStyle w:val="katex-mathml"/>
+          <w:color w:val="1F1F1F"/>
+          <w:sz w:val="29"/>
+          <w:szCs w:val="29"/>
+          <w:bdr w:val="none" w:sz="0" w:space="0" w:color="auto" w:frame="1"/>
+        </w:rPr>
+        <w:t>\theta_1</w:t>
+      </w:r>
+      <w:r>
+        <w:rPr>
+          <w:rStyle w:val="mord"/>
+          <w:rFonts w:ascii="KaTeX_Math" w:eastAsiaTheme="majorEastAsia" w:hAnsi="KaTeX_Math"/>
+          <w:i/>
+          <w:iCs/>
+          <w:color w:val="1F1F1F"/>
+          <w:sz w:val="29"/>
+          <w:szCs w:val="29"/>
+        </w:rPr>
+        <w:t>θ</w:t>
+      </w:r>
+      <w:r>
+        <w:rPr>
+          <w:rStyle w:val="mord"/>
+          <w:rFonts w:eastAsiaTheme="majorEastAsia"/>
+          <w:color w:val="1F1F1F"/>
+          <w:sz w:val="20"/>
+          <w:szCs w:val="20"/>
+        </w:rPr>
+        <w:t>1</w:t>
+      </w:r>
+      <w:r>
+        <w:rPr>
+          <w:rStyle w:val="vlist-s"/>
+          <w:color w:val="1F1F1F"/>
+          <w:sz w:val="2"/>
+          <w:szCs w:val="2"/>
+        </w:rPr>
+        <w:t>​</w:t>
+      </w:r>
+      <w:r>
+        <w:rPr>
+          <w:rFonts w:ascii="Source Sans Pro" w:hAnsi="Source Sans Pro"/>
+          <w:color w:val="1F1F1F"/>
+        </w:rPr>
+        <w:t xml:space="preserve"> (actually we are graphing the cost function as a function of the parameter estimates). We are not graphing x and y itself, but the parameter range of our hypothesis function and the cost resulting from selecting a particular set of parameters.</w:t>
+      </w:r>
+    </w:p>
+    <w:p>
+      <w:pPr>
+        <w:pStyle w:val="NormalWeb"/>
+        <w:shd w:val="clear" w:color="auto" w:fill="FFFFFF"/>
+        <w:spacing w:before="0" w:beforeAutospacing="0" w:after="240" w:afterAutospacing="0"/>
+        <w:rPr>
+          <w:rFonts w:ascii="Source Sans Pro" w:hAnsi="Source Sans Pro"/>
+          <w:color w:val="1F1F1F"/>
+        </w:rPr>
+      </w:pPr>
+      <w:r>
+        <w:rPr>
+          <w:rFonts w:ascii="Source Sans Pro" w:hAnsi="Source Sans Pro"/>
+          <w:color w:val="1F1F1F"/>
+        </w:rPr>
+        <w:t xml:space="preserve">We put </w:t>
+      </w:r>
+      <w:r>
+        <w:rPr>
+          <w:rStyle w:val="katex-mathml"/>
+          <w:color w:val="1F1F1F"/>
+          <w:sz w:val="29"/>
+          <w:szCs w:val="29"/>
+          <w:bdr w:val="none" w:sz="0" w:space="0" w:color="auto" w:frame="1"/>
+        </w:rPr>
+        <w:t>\theta_0</w:t>
+      </w:r>
+      <w:r>
+        <w:rPr>
+          <w:rStyle w:val="mord"/>
+          <w:rFonts w:ascii="KaTeX_Math" w:eastAsiaTheme="majorEastAsia" w:hAnsi="KaTeX_Math"/>
+          <w:i/>
+          <w:iCs/>
+          <w:color w:val="1F1F1F"/>
+          <w:sz w:val="29"/>
+          <w:szCs w:val="29"/>
+        </w:rPr>
+        <w:t>θ</w:t>
+      </w:r>
+      <w:r>
+        <w:rPr>
+          <w:rStyle w:val="mord"/>
+          <w:rFonts w:eastAsiaTheme="majorEastAsia"/>
+          <w:color w:val="1F1F1F"/>
+          <w:sz w:val="20"/>
+          <w:szCs w:val="20"/>
+        </w:rPr>
+        <w:t>0</w:t>
+      </w:r>
+      <w:r>
+        <w:rPr>
+          <w:rStyle w:val="vlist-s"/>
+          <w:color w:val="1F1F1F"/>
+          <w:sz w:val="2"/>
+          <w:szCs w:val="2"/>
+        </w:rPr>
+        <w:t>​</w:t>
+      </w:r>
+      <w:r>
+        <w:rPr>
+          <w:rFonts w:ascii="Source Sans Pro" w:hAnsi="Source Sans Pro"/>
+          <w:color w:val="1F1F1F"/>
+        </w:rPr>
+        <w:t xml:space="preserve"> on the x axis and </w:t>
+      </w:r>
+      <w:r>
+        <w:rPr>
+          <w:rStyle w:val="katex-mathml"/>
+          <w:color w:val="1F1F1F"/>
+          <w:sz w:val="29"/>
+          <w:szCs w:val="29"/>
+          <w:bdr w:val="none" w:sz="0" w:space="0" w:color="auto" w:frame="1"/>
+        </w:rPr>
+        <w:t>\theta_1</w:t>
+      </w:r>
+      <w:r>
+        <w:rPr>
+          <w:rStyle w:val="mord"/>
+          <w:rFonts w:ascii="KaTeX_Math" w:eastAsiaTheme="majorEastAsia" w:hAnsi="KaTeX_Math"/>
+          <w:i/>
+          <w:iCs/>
+          <w:color w:val="1F1F1F"/>
+          <w:sz w:val="29"/>
+          <w:szCs w:val="29"/>
+        </w:rPr>
+        <w:t>θ</w:t>
+      </w:r>
+      <w:r>
+        <w:rPr>
+          <w:rStyle w:val="mord"/>
+          <w:rFonts w:eastAsiaTheme="majorEastAsia"/>
+          <w:color w:val="1F1F1F"/>
+          <w:sz w:val="20"/>
+          <w:szCs w:val="20"/>
+        </w:rPr>
+        <w:t>1</w:t>
+      </w:r>
+      <w:r>
+        <w:rPr>
+          <w:rStyle w:val="vlist-s"/>
+          <w:color w:val="1F1F1F"/>
+          <w:sz w:val="2"/>
+          <w:szCs w:val="2"/>
+        </w:rPr>
+        <w:t>​</w:t>
+      </w:r>
+      <w:r>
+        <w:rPr>
+          <w:rFonts w:ascii="Source Sans Pro" w:hAnsi="Source Sans Pro"/>
+          <w:color w:val="1F1F1F"/>
+        </w:rPr>
+        <w:t xml:space="preserve"> on the y axis, with the cost function on the vertical z axis. The points on our graph will be the result of the cost function using our hypothesis with those specific theta parameters. The graph below depicts such a setup.</w:t>
+      </w:r>
+    </w:p>
+    <w:p>
+      <w:pPr>
+        <w:rPr>
+          <w:rFonts w:ascii="Times New Roman" w:hAnsi="Times New Roman"/>
+        </w:rPr>
+      </w:pPr>
+      <w:r>
+        <w:rPr>
+          <w:noProof/>
+        </w:rPr>
+        <w:drawing>
+          <wp:inline distT="0" distB="0" distL="0" distR="0" wp14:anchorId="691760DE" wp14:editId="33083E85">
+            <wp:extent cx="5422900" cy="2876550"/>
+            <wp:effectExtent l="0" t="0" r="6350" b="0"/>
+            <wp:docPr id="15" name="Picture 15"/>
+            <wp:cNvGraphicFramePr>
+              <a:graphicFrameLocks xmlns:a="http://schemas.openxmlformats.org/drawingml/2006/main" noChangeAspect="1"/>
+            </wp:cNvGraphicFramePr>
+            <a:graphic xmlns:a="http://schemas.openxmlformats.org/drawingml/2006/main">
+              <a:graphicData uri="http://schemas.openxmlformats.org/drawingml/2006/picture">
+                <pic:pic xmlns:pic="http://schemas.openxmlformats.org/drawingml/2006/picture">
+                  <pic:nvPicPr>
+                    <pic:cNvPr id="0" name="Picture 1"/>
+                    <pic:cNvPicPr>
+                      <a:picLocks noChangeAspect="1" noChangeArrowheads="1"/>
+                    </pic:cNvPicPr>
+                  </pic:nvPicPr>
+                  <pic:blipFill>
+                    <a:blip r:embed="rId20">
+                      <a:extLst>
+                        <a:ext uri="{28A0092B-C50C-407E-A947-70E740481C1C}">
+                          <a14:useLocalDpi xmlns:a14="http://schemas.microsoft.com/office/drawing/2010/main" val="0"/>
+                        </a:ext>
+                      </a:extLst>
+                    </a:blip>
+                    <a:srcRect/>
+                    <a:stretch>
+                      <a:fillRect/>
+                    </a:stretch>
+                  </pic:blipFill>
+                  <pic:spPr bwMode="auto">
+                    <a:xfrm>
+                      <a:off x="0" y="0"/>
+                      <a:ext cx="5422900" cy="2876550"/>
+                    </a:xfrm>
+                    <a:prstGeom prst="rect">
+                      <a:avLst/>
+                    </a:prstGeom>
+                    <a:noFill/>
+                    <a:ln>
+                      <a:noFill/>
+                    </a:ln>
+                  </pic:spPr>
+                </pic:pic>
+              </a:graphicData>
+            </a:graphic>
+          </wp:inline>
+        </w:drawing>
+      </w:r>
+    </w:p>
+    <w:p>
+      <w:pPr>
+        <w:pStyle w:val="NormalWeb"/>
+        <w:shd w:val="clear" w:color="auto" w:fill="FFFFFF"/>
+        <w:spacing w:before="0" w:beforeAutospacing="0" w:after="240" w:afterAutospacing="0"/>
+        <w:rPr>
+          <w:rFonts w:ascii="Source Sans Pro" w:hAnsi="Source Sans Pro"/>
+          <w:color w:val="1F1F1F"/>
+        </w:rPr>
+      </w:pPr>
+      <w:r>
+        <w:rPr>
+          <w:rFonts w:ascii="Source Sans Pro" w:hAnsi="Source Sans Pro"/>
+          <w:color w:val="1F1F1F"/>
+        </w:rPr>
+        <w:t>We will know that we have succeeded when our cost function is at the very bottom of the pits in our graph, i.e. when its value is the minimum. The red arrows show the minimum points in the graph.</w:t>
+      </w:r>
+    </w:p>
+    <w:p>
+      <w:pPr>
+        <w:pStyle w:val="NormalWeb"/>
+        <w:shd w:val="clear" w:color="auto" w:fill="FFFFFF"/>
+        <w:spacing w:before="0" w:beforeAutospacing="0" w:after="240" w:afterAutospacing="0"/>
+        <w:rPr>
+          <w:rFonts w:ascii="Source Sans Pro" w:hAnsi="Source Sans Pro"/>
+          <w:color w:val="1F1F1F"/>
+        </w:rPr>
+      </w:pPr>
+      <w:r>
+        <w:rPr>
+          <w:rFonts w:ascii="Source Sans Pro" w:hAnsi="Source Sans Pro"/>
+          <w:color w:val="1F1F1F"/>
+        </w:rPr>
+        <w:t xml:space="preserve">The way we do this is by taking the derivative (the tangential line to a function) of our cost function. The slope of the tangent is the derivative at that point and it will give us a direction to move towards. We make steps down the cost function in the direction with the steepest descent. The size of each step is determined by the parameter α, which is called the learning rate. </w:t>
+      </w:r>
+    </w:p>
+    <w:p>
+      <w:pPr>
+        <w:pStyle w:val="NormalWeb"/>
+        <w:shd w:val="clear" w:color="auto" w:fill="FFFFFF"/>
+        <w:spacing w:before="0" w:beforeAutospacing="0" w:after="240" w:afterAutospacing="0"/>
+        <w:rPr>
+          <w:rFonts w:ascii="Source Sans Pro" w:hAnsi="Source Sans Pro"/>
+          <w:color w:val="1F1F1F"/>
+        </w:rPr>
+      </w:pPr>
+      <w:r>
+        <w:rPr>
+          <w:rFonts w:ascii="Source Sans Pro" w:hAnsi="Source Sans Pro"/>
+          <w:color w:val="1F1F1F"/>
+        </w:rPr>
+        <w:t xml:space="preserve">For example, the distance between each 'star' in the graph above represents a step determined by our parameter α. A smaller α would result in a smaller step and a larger α </w:t>
+      </w:r>
+      <w:r>
+        <w:rPr>
+          <w:rFonts w:ascii="Source Sans Pro" w:hAnsi="Source Sans Pro"/>
+          <w:color w:val="1F1F1F"/>
+        </w:rPr>
+        <w:lastRenderedPageBreak/>
+        <w:t xml:space="preserve">results in a larger step. The direction in which the step is taken is determined by the partial derivative of </w:t>
+      </w:r>
+      <w:r>
+        <w:rPr>
+          <w:rStyle w:val="katex-mathml"/>
+          <w:color w:val="1F1F1F"/>
+          <w:sz w:val="29"/>
+          <w:szCs w:val="29"/>
+          <w:bdr w:val="none" w:sz="0" w:space="0" w:color="auto" w:frame="1"/>
+        </w:rPr>
+        <w:t>J(\theta_0,\theta_1)</w:t>
+      </w:r>
+      <w:r>
+        <w:rPr>
+          <w:rStyle w:val="mord"/>
+          <w:rFonts w:ascii="KaTeX_Math" w:eastAsiaTheme="majorEastAsia" w:hAnsi="KaTeX_Math"/>
+          <w:i/>
+          <w:iCs/>
+          <w:color w:val="1F1F1F"/>
+          <w:sz w:val="29"/>
+          <w:szCs w:val="29"/>
+        </w:rPr>
+        <w:t>J</w:t>
+      </w:r>
+      <w:r>
+        <w:rPr>
+          <w:rStyle w:val="mopen"/>
+          <w:color w:val="1F1F1F"/>
+          <w:sz w:val="29"/>
+          <w:szCs w:val="29"/>
+        </w:rPr>
+        <w:t>(</w:t>
+      </w:r>
+      <w:r>
+        <w:rPr>
+          <w:rStyle w:val="mord"/>
+          <w:rFonts w:ascii="KaTeX_Math" w:eastAsiaTheme="majorEastAsia" w:hAnsi="KaTeX_Math"/>
+          <w:i/>
+          <w:iCs/>
+          <w:color w:val="1F1F1F"/>
+          <w:sz w:val="29"/>
+          <w:szCs w:val="29"/>
+        </w:rPr>
+        <w:t>θ</w:t>
+      </w:r>
+      <w:r>
+        <w:rPr>
+          <w:rStyle w:val="mord"/>
+          <w:rFonts w:eastAsiaTheme="majorEastAsia"/>
+          <w:color w:val="1F1F1F"/>
+          <w:sz w:val="20"/>
+          <w:szCs w:val="20"/>
+        </w:rPr>
+        <w:t>0</w:t>
+      </w:r>
+      <w:r>
+        <w:rPr>
+          <w:rStyle w:val="vlist-s"/>
+          <w:color w:val="1F1F1F"/>
+          <w:sz w:val="2"/>
+          <w:szCs w:val="2"/>
+        </w:rPr>
+        <w:t>​</w:t>
+      </w:r>
+      <w:r>
+        <w:rPr>
+          <w:rStyle w:val="mpunct"/>
+          <w:color w:val="1F1F1F"/>
+          <w:sz w:val="29"/>
+          <w:szCs w:val="29"/>
+        </w:rPr>
+        <w:t>,</w:t>
+      </w:r>
+      <w:r>
+        <w:rPr>
+          <w:rStyle w:val="mord"/>
+          <w:rFonts w:ascii="KaTeX_Math" w:eastAsiaTheme="majorEastAsia" w:hAnsi="KaTeX_Math"/>
+          <w:i/>
+          <w:iCs/>
+          <w:color w:val="1F1F1F"/>
+          <w:sz w:val="29"/>
+          <w:szCs w:val="29"/>
+        </w:rPr>
+        <w:t>θ</w:t>
+      </w:r>
+      <w:r>
+        <w:rPr>
+          <w:rStyle w:val="mord"/>
+          <w:rFonts w:eastAsiaTheme="majorEastAsia"/>
+          <w:color w:val="1F1F1F"/>
+          <w:sz w:val="20"/>
+          <w:szCs w:val="20"/>
+        </w:rPr>
+        <w:t>1</w:t>
+      </w:r>
+      <w:r>
+        <w:rPr>
+          <w:rStyle w:val="vlist-s"/>
+          <w:color w:val="1F1F1F"/>
+          <w:sz w:val="2"/>
+          <w:szCs w:val="2"/>
+        </w:rPr>
+        <w:t>​</w:t>
+      </w:r>
+      <w:r>
+        <w:rPr>
+          <w:rStyle w:val="mclose"/>
+          <w:color w:val="1F1F1F"/>
+          <w:sz w:val="29"/>
+          <w:szCs w:val="29"/>
+        </w:rPr>
+        <w:t>)</w:t>
+      </w:r>
+      <w:r>
+        <w:rPr>
+          <w:rFonts w:ascii="Source Sans Pro" w:hAnsi="Source Sans Pro"/>
+          <w:color w:val="1F1F1F"/>
+        </w:rPr>
+        <w:t xml:space="preserve">. Depending on where one starts on the graph, one could end up at different points. The image above shows us two different starting points that end up in two different places. </w:t>
+      </w:r>
+    </w:p>
+    <w:p>
+      <w:pPr>
+        <w:pStyle w:val="NormalWeb"/>
+        <w:shd w:val="clear" w:color="auto" w:fill="FFFFFF"/>
+        <w:spacing w:before="0" w:beforeAutospacing="0" w:after="240" w:afterAutospacing="0"/>
+        <w:rPr>
+          <w:rFonts w:ascii="Source Sans Pro" w:hAnsi="Source Sans Pro"/>
+          <w:color w:val="1F1F1F"/>
+        </w:rPr>
+      </w:pPr>
+      <w:r>
+        <w:rPr>
+          <w:rFonts w:ascii="Source Sans Pro" w:hAnsi="Source Sans Pro"/>
+          <w:color w:val="1F1F1F"/>
+        </w:rPr>
+        <w:t>The gradient descent algorithm is:</w:t>
+      </w:r>
+    </w:p>
+    <w:p>
+      <w:pPr>
+        <w:pStyle w:val="NormalWeb"/>
+        <w:shd w:val="clear" w:color="auto" w:fill="FFFFFF"/>
+        <w:spacing w:before="0" w:beforeAutospacing="0" w:after="240" w:afterAutospacing="0"/>
+        <w:rPr>
+          <w:rFonts w:ascii="Source Sans Pro" w:hAnsi="Source Sans Pro"/>
+          <w:color w:val="1F1F1F"/>
+        </w:rPr>
+      </w:pPr>
+      <w:r>
+        <w:rPr>
+          <w:rFonts w:ascii="Source Sans Pro" w:hAnsi="Source Sans Pro"/>
+          <w:color w:val="1F1F1F"/>
+        </w:rPr>
+        <w:t>repeat until convergence:</w:t>
+      </w:r>
+    </w:p>
+    <w:p>
+      <w:pPr>
+        <w:pStyle w:val="NormalWeb"/>
+        <w:shd w:val="clear" w:color="auto" w:fill="FFFFFF"/>
+        <w:spacing w:before="0" w:beforeAutospacing="0" w:after="240" w:afterAutospacing="0"/>
+        <w:rPr>
+          <w:rFonts w:ascii="Source Sans Pro" w:hAnsi="Source Sans Pro"/>
+          <w:color w:val="1F1F1F"/>
+        </w:rPr>
+      </w:pPr>
+      <w:r>
+        <w:rPr>
+          <w:rStyle w:val="katex-mathml"/>
+          <w:color w:val="1F1F1F"/>
+          <w:sz w:val="29"/>
+          <w:szCs w:val="29"/>
+          <w:bdr w:val="none" w:sz="0" w:space="0" w:color="auto" w:frame="1"/>
+        </w:rPr>
+        <w:t>\</w:t>
+      </w:r>
+      <w:proofErr w:type="spellStart"/>
+      <w:r>
+        <w:rPr>
+          <w:rStyle w:val="katex-mathml"/>
+          <w:color w:val="1F1F1F"/>
+          <w:sz w:val="29"/>
+          <w:szCs w:val="29"/>
+          <w:bdr w:val="none" w:sz="0" w:space="0" w:color="auto" w:frame="1"/>
+        </w:rPr>
+        <w:t>theta_j</w:t>
+      </w:r>
+      <w:proofErr w:type="spellEnd"/>
+      <w:r>
+        <w:rPr>
+          <w:rStyle w:val="katex-mathml"/>
+          <w:color w:val="1F1F1F"/>
+          <w:sz w:val="29"/>
+          <w:szCs w:val="29"/>
+          <w:bdr w:val="none" w:sz="0" w:space="0" w:color="auto" w:frame="1"/>
+        </w:rPr>
+        <w:t xml:space="preserve"> := \</w:t>
+      </w:r>
+      <w:proofErr w:type="spellStart"/>
+      <w:r>
+        <w:rPr>
+          <w:rStyle w:val="katex-mathml"/>
+          <w:color w:val="1F1F1F"/>
+          <w:sz w:val="29"/>
+          <w:szCs w:val="29"/>
+          <w:bdr w:val="none" w:sz="0" w:space="0" w:color="auto" w:frame="1"/>
+        </w:rPr>
+        <w:t>theta_j</w:t>
+      </w:r>
+      <w:proofErr w:type="spellEnd"/>
+      <w:r>
+        <w:rPr>
+          <w:rStyle w:val="katex-mathml"/>
+          <w:color w:val="1F1F1F"/>
+          <w:sz w:val="29"/>
+          <w:szCs w:val="29"/>
+          <w:bdr w:val="none" w:sz="0" w:space="0" w:color="auto" w:frame="1"/>
+        </w:rPr>
+        <w:t xml:space="preserve"> - \alpha \frac{\partial}{\partial \</w:t>
+      </w:r>
+      <w:proofErr w:type="spellStart"/>
+      <w:r>
+        <w:rPr>
+          <w:rStyle w:val="katex-mathml"/>
+          <w:color w:val="1F1F1F"/>
+          <w:sz w:val="29"/>
+          <w:szCs w:val="29"/>
+          <w:bdr w:val="none" w:sz="0" w:space="0" w:color="auto" w:frame="1"/>
+        </w:rPr>
+        <w:t>theta_j</w:t>
+      </w:r>
+      <w:proofErr w:type="spellEnd"/>
+      <w:r>
+        <w:rPr>
+          <w:rStyle w:val="katex-mathml"/>
+          <w:color w:val="1F1F1F"/>
+          <w:sz w:val="29"/>
+          <w:szCs w:val="29"/>
+          <w:bdr w:val="none" w:sz="0" w:space="0" w:color="auto" w:frame="1"/>
+        </w:rPr>
+        <w:t>} J(\theta_0, \theta_1)</w:t>
+      </w:r>
+      <w:proofErr w:type="spellStart"/>
+      <w:r>
+        <w:rPr>
+          <w:rStyle w:val="mord"/>
+          <w:rFonts w:ascii="KaTeX_Math" w:eastAsiaTheme="majorEastAsia" w:hAnsi="KaTeX_Math"/>
+          <w:i/>
+          <w:iCs/>
+          <w:color w:val="1F1F1F"/>
+          <w:sz w:val="29"/>
+          <w:szCs w:val="29"/>
+        </w:rPr>
+        <w:t>θ</w:t>
+      </w:r>
+      <w:r>
+        <w:rPr>
+          <w:rStyle w:val="mord"/>
+          <w:rFonts w:ascii="KaTeX_Math" w:eastAsiaTheme="majorEastAsia" w:hAnsi="KaTeX_Math"/>
+          <w:i/>
+          <w:iCs/>
+          <w:color w:val="1F1F1F"/>
+          <w:sz w:val="20"/>
+          <w:szCs w:val="20"/>
+        </w:rPr>
+        <w:t>j</w:t>
+      </w:r>
+      <w:proofErr w:type="spellEnd"/>
+      <w:r>
+        <w:rPr>
+          <w:rStyle w:val="vlist-s"/>
+          <w:color w:val="1F1F1F"/>
+          <w:sz w:val="2"/>
+          <w:szCs w:val="2"/>
+        </w:rPr>
+        <w:t>​</w:t>
+      </w:r>
+      <w:r>
+        <w:rPr>
+          <w:rStyle w:val="mrel"/>
+          <w:color w:val="1F1F1F"/>
+          <w:sz w:val="29"/>
+          <w:szCs w:val="29"/>
+        </w:rPr>
+        <w:t>:=</w:t>
+      </w:r>
+      <w:proofErr w:type="spellStart"/>
+      <w:r>
+        <w:rPr>
+          <w:rStyle w:val="mord"/>
+          <w:rFonts w:ascii="KaTeX_Math" w:eastAsiaTheme="majorEastAsia" w:hAnsi="KaTeX_Math"/>
+          <w:i/>
+          <w:iCs/>
+          <w:color w:val="1F1F1F"/>
+          <w:sz w:val="29"/>
+          <w:szCs w:val="29"/>
+        </w:rPr>
+        <w:t>θ</w:t>
+      </w:r>
+      <w:r>
+        <w:rPr>
+          <w:rStyle w:val="mord"/>
+          <w:rFonts w:ascii="KaTeX_Math" w:eastAsiaTheme="majorEastAsia" w:hAnsi="KaTeX_Math"/>
+          <w:i/>
+          <w:iCs/>
+          <w:color w:val="1F1F1F"/>
+          <w:sz w:val="20"/>
+          <w:szCs w:val="20"/>
+        </w:rPr>
+        <w:t>j</w:t>
+      </w:r>
+      <w:proofErr w:type="spellEnd"/>
+      <w:r>
+        <w:rPr>
+          <w:rStyle w:val="vlist-s"/>
+          <w:color w:val="1F1F1F"/>
+          <w:sz w:val="2"/>
+          <w:szCs w:val="2"/>
+        </w:rPr>
+        <w:t>​</w:t>
+      </w:r>
+      <w:r>
+        <w:rPr>
+          <w:rStyle w:val="mbin"/>
+          <w:color w:val="1F1F1F"/>
+          <w:sz w:val="29"/>
+          <w:szCs w:val="29"/>
+        </w:rPr>
+        <w:t>−</w:t>
+      </w:r>
+      <w:r>
+        <w:rPr>
+          <w:rStyle w:val="mord"/>
+          <w:rFonts w:ascii="KaTeX_Math" w:eastAsiaTheme="majorEastAsia" w:hAnsi="KaTeX_Math"/>
+          <w:i/>
+          <w:iCs/>
+          <w:color w:val="1F1F1F"/>
+          <w:sz w:val="29"/>
+          <w:szCs w:val="29"/>
+        </w:rPr>
+        <w:t>α</w:t>
+      </w:r>
+      <w:r>
+        <w:rPr>
+          <w:rStyle w:val="mord"/>
+          <w:rFonts w:eastAsiaTheme="majorEastAsia"/>
+          <w:color w:val="1F1F1F"/>
+          <w:sz w:val="20"/>
+          <w:szCs w:val="20"/>
+        </w:rPr>
+        <w:t>∂</w:t>
+      </w:r>
+      <w:proofErr w:type="spellStart"/>
+      <w:r>
+        <w:rPr>
+          <w:rStyle w:val="mord"/>
+          <w:rFonts w:ascii="KaTeX_Math" w:eastAsiaTheme="majorEastAsia" w:hAnsi="KaTeX_Math"/>
+          <w:i/>
+          <w:iCs/>
+          <w:color w:val="1F1F1F"/>
+          <w:sz w:val="20"/>
+          <w:szCs w:val="20"/>
+        </w:rPr>
+        <w:t>θ</w:t>
+      </w:r>
+      <w:r>
+        <w:rPr>
+          <w:rStyle w:val="mord"/>
+          <w:rFonts w:ascii="KaTeX_Math" w:eastAsiaTheme="majorEastAsia" w:hAnsi="KaTeX_Math"/>
+          <w:i/>
+          <w:iCs/>
+          <w:color w:val="1F1F1F"/>
+          <w:sz w:val="14"/>
+          <w:szCs w:val="14"/>
+        </w:rPr>
+        <w:t>j</w:t>
+      </w:r>
+      <w:proofErr w:type="spellEnd"/>
+      <w:r>
+        <w:rPr>
+          <w:rStyle w:val="vlist-s"/>
+          <w:color w:val="1F1F1F"/>
+          <w:sz w:val="2"/>
+          <w:szCs w:val="2"/>
+        </w:rPr>
+        <w:t>​</w:t>
+      </w:r>
+      <w:r>
+        <w:rPr>
+          <w:rStyle w:val="mord"/>
+          <w:rFonts w:eastAsiaTheme="majorEastAsia"/>
+          <w:color w:val="1F1F1F"/>
+          <w:sz w:val="20"/>
+          <w:szCs w:val="20"/>
+        </w:rPr>
+        <w:t>∂</w:t>
+      </w:r>
+      <w:r>
+        <w:rPr>
+          <w:rStyle w:val="vlist-s"/>
+          <w:color w:val="1F1F1F"/>
+          <w:sz w:val="2"/>
+          <w:szCs w:val="2"/>
+        </w:rPr>
+        <w:t>​</w:t>
+      </w:r>
+      <w:r>
+        <w:rPr>
+          <w:rStyle w:val="mord"/>
+          <w:rFonts w:ascii="KaTeX_Math" w:eastAsiaTheme="majorEastAsia" w:hAnsi="KaTeX_Math"/>
+          <w:i/>
+          <w:iCs/>
+          <w:color w:val="1F1F1F"/>
+          <w:sz w:val="29"/>
+          <w:szCs w:val="29"/>
+        </w:rPr>
+        <w:t>J</w:t>
+      </w:r>
+      <w:r>
+        <w:rPr>
+          <w:rStyle w:val="mopen"/>
+          <w:color w:val="1F1F1F"/>
+          <w:sz w:val="29"/>
+          <w:szCs w:val="29"/>
+        </w:rPr>
+        <w:t>(</w:t>
+      </w:r>
+      <w:r>
+        <w:rPr>
+          <w:rStyle w:val="mord"/>
+          <w:rFonts w:ascii="KaTeX_Math" w:eastAsiaTheme="majorEastAsia" w:hAnsi="KaTeX_Math"/>
+          <w:i/>
+          <w:iCs/>
+          <w:color w:val="1F1F1F"/>
+          <w:sz w:val="29"/>
+          <w:szCs w:val="29"/>
+        </w:rPr>
+        <w:t>θ</w:t>
+      </w:r>
+      <w:r>
+        <w:rPr>
+          <w:rStyle w:val="mord"/>
+          <w:rFonts w:eastAsiaTheme="majorEastAsia"/>
+          <w:color w:val="1F1F1F"/>
+          <w:sz w:val="20"/>
+          <w:szCs w:val="20"/>
+        </w:rPr>
+        <w:t>0</w:t>
+      </w:r>
+      <w:r>
+        <w:rPr>
+          <w:rStyle w:val="vlist-s"/>
+          <w:color w:val="1F1F1F"/>
+          <w:sz w:val="2"/>
+          <w:szCs w:val="2"/>
+        </w:rPr>
+        <w:t>​</w:t>
+      </w:r>
+      <w:r>
+        <w:rPr>
+          <w:rStyle w:val="mpunct"/>
+          <w:color w:val="1F1F1F"/>
+          <w:sz w:val="29"/>
+          <w:szCs w:val="29"/>
+        </w:rPr>
+        <w:t>,</w:t>
+      </w:r>
+      <w:r>
+        <w:rPr>
+          <w:rStyle w:val="mord"/>
+          <w:rFonts w:ascii="KaTeX_Math" w:eastAsiaTheme="majorEastAsia" w:hAnsi="KaTeX_Math"/>
+          <w:i/>
+          <w:iCs/>
+          <w:color w:val="1F1F1F"/>
+          <w:sz w:val="29"/>
+          <w:szCs w:val="29"/>
+        </w:rPr>
+        <w:t>θ</w:t>
+      </w:r>
+      <w:r>
+        <w:rPr>
+          <w:rStyle w:val="mord"/>
+          <w:rFonts w:eastAsiaTheme="majorEastAsia"/>
+          <w:color w:val="1F1F1F"/>
+          <w:sz w:val="20"/>
+          <w:szCs w:val="20"/>
+        </w:rPr>
+        <w:t>1</w:t>
+      </w:r>
+      <w:r>
+        <w:rPr>
+          <w:rStyle w:val="vlist-s"/>
+          <w:color w:val="1F1F1F"/>
+          <w:sz w:val="2"/>
+          <w:szCs w:val="2"/>
+        </w:rPr>
+        <w:t>​</w:t>
+      </w:r>
+      <w:r>
+        <w:rPr>
+          <w:rStyle w:val="mclose"/>
+          <w:color w:val="1F1F1F"/>
+          <w:sz w:val="29"/>
+          <w:szCs w:val="29"/>
+        </w:rPr>
+        <w:t>)</w:t>
+      </w:r>
+    </w:p>
+    <w:p>
+      <w:pPr>
+        <w:pStyle w:val="NormalWeb"/>
+        <w:shd w:val="clear" w:color="auto" w:fill="FFFFFF"/>
+        <w:spacing w:before="0" w:beforeAutospacing="0" w:after="240" w:afterAutospacing="0"/>
+        <w:rPr>
+          <w:rFonts w:ascii="Source Sans Pro" w:hAnsi="Source Sans Pro"/>
+          <w:color w:val="1F1F1F"/>
+        </w:rPr>
+      </w:pPr>
+      <w:r>
+        <w:rPr>
+          <w:rFonts w:ascii="Source Sans Pro" w:hAnsi="Source Sans Pro"/>
+          <w:color w:val="1F1F1F"/>
+        </w:rPr>
+        <w:t>where</w:t>
+      </w:r>
+    </w:p>
+    <w:p>
+      <w:pPr>
+        <w:pStyle w:val="NormalWeb"/>
+        <w:shd w:val="clear" w:color="auto" w:fill="FFFFFF"/>
+        <w:spacing w:before="0" w:beforeAutospacing="0" w:after="240" w:afterAutospacing="0"/>
+        <w:rPr>
+          <w:rFonts w:ascii="Source Sans Pro" w:hAnsi="Source Sans Pro"/>
+          <w:color w:val="1F1F1F"/>
+        </w:rPr>
+      </w:pPr>
+      <w:r>
+        <w:rPr>
+          <w:rFonts w:ascii="Source Sans Pro" w:hAnsi="Source Sans Pro"/>
+          <w:color w:val="1F1F1F"/>
+        </w:rPr>
+        <w:t>j=0,1 represents the feature index number.</w:t>
+      </w:r>
+    </w:p>
+    <w:p>
+      <w:pPr>
+        <w:pStyle w:val="NormalWeb"/>
+        <w:shd w:val="clear" w:color="auto" w:fill="FFFFFF"/>
+        <w:spacing w:before="0" w:beforeAutospacing="0" w:after="240" w:afterAutospacing="0"/>
+        <w:rPr>
+          <w:rFonts w:ascii="Source Sans Pro" w:hAnsi="Source Sans Pro"/>
+          <w:color w:val="1F1F1F"/>
+        </w:rPr>
+      </w:pPr>
+      <w:r>
+        <w:rPr>
+          <w:rFonts w:ascii="Source Sans Pro" w:hAnsi="Source Sans Pro"/>
+          <w:color w:val="1F1F1F"/>
+        </w:rPr>
+        <w:t xml:space="preserve">At each iteration j, one should simultaneously update the parameters </w:t>
+      </w:r>
+      <w:r>
+        <w:rPr>
+          <w:rStyle w:val="katex-mathml"/>
+          <w:color w:val="1F1F1F"/>
+          <w:sz w:val="29"/>
+          <w:szCs w:val="29"/>
+          <w:bdr w:val="none" w:sz="0" w:space="0" w:color="auto" w:frame="1"/>
+        </w:rPr>
+        <w:t>\theta_1, \theta_2,...,\theta_n</w:t>
+      </w:r>
+      <w:r>
+        <w:rPr>
+          <w:rStyle w:val="mord"/>
+          <w:rFonts w:ascii="KaTeX_Math" w:eastAsiaTheme="majorEastAsia" w:hAnsi="KaTeX_Math"/>
+          <w:i/>
+          <w:iCs/>
+          <w:color w:val="1F1F1F"/>
+          <w:sz w:val="29"/>
+          <w:szCs w:val="29"/>
+        </w:rPr>
+        <w:t>θ</w:t>
+      </w:r>
+      <w:r>
+        <w:rPr>
+          <w:rStyle w:val="mord"/>
+          <w:rFonts w:eastAsiaTheme="majorEastAsia"/>
+          <w:color w:val="1F1F1F"/>
+          <w:sz w:val="20"/>
+          <w:szCs w:val="20"/>
+        </w:rPr>
+        <w:t>1</w:t>
+      </w:r>
+      <w:r>
+        <w:rPr>
+          <w:rStyle w:val="vlist-s"/>
+          <w:color w:val="1F1F1F"/>
+          <w:sz w:val="2"/>
+          <w:szCs w:val="2"/>
+        </w:rPr>
+        <w:t>​</w:t>
+      </w:r>
+      <w:r>
+        <w:rPr>
+          <w:rStyle w:val="mpunct"/>
+          <w:color w:val="1F1F1F"/>
+          <w:sz w:val="29"/>
+          <w:szCs w:val="29"/>
+        </w:rPr>
+        <w:t>,</w:t>
+      </w:r>
+      <w:r>
+        <w:rPr>
+          <w:rStyle w:val="mord"/>
+          <w:rFonts w:ascii="KaTeX_Math" w:eastAsiaTheme="majorEastAsia" w:hAnsi="KaTeX_Math"/>
+          <w:i/>
+          <w:iCs/>
+          <w:color w:val="1F1F1F"/>
+          <w:sz w:val="29"/>
+          <w:szCs w:val="29"/>
+        </w:rPr>
+        <w:t>θ</w:t>
+      </w:r>
+      <w:r>
+        <w:rPr>
+          <w:rStyle w:val="mord"/>
+          <w:rFonts w:eastAsiaTheme="majorEastAsia"/>
+          <w:color w:val="1F1F1F"/>
+          <w:sz w:val="20"/>
+          <w:szCs w:val="20"/>
+        </w:rPr>
+        <w:t>2</w:t>
+      </w:r>
+      <w:r>
+        <w:rPr>
+          <w:rStyle w:val="vlist-s"/>
+          <w:color w:val="1F1F1F"/>
+          <w:sz w:val="2"/>
+          <w:szCs w:val="2"/>
+        </w:rPr>
+        <w:t>​</w:t>
+      </w:r>
+      <w:r>
+        <w:rPr>
+          <w:rStyle w:val="mpunct"/>
+          <w:color w:val="1F1F1F"/>
+          <w:sz w:val="29"/>
+          <w:szCs w:val="29"/>
+        </w:rPr>
+        <w:t>,</w:t>
+      </w:r>
+      <w:r>
+        <w:rPr>
+          <w:rStyle w:val="mord"/>
+          <w:rFonts w:eastAsiaTheme="majorEastAsia"/>
+          <w:color w:val="1F1F1F"/>
+          <w:sz w:val="29"/>
+          <w:szCs w:val="29"/>
+        </w:rPr>
+        <w:t>...</w:t>
+      </w:r>
+      <w:r>
+        <w:rPr>
+          <w:rStyle w:val="mpunct"/>
+          <w:color w:val="1F1F1F"/>
+          <w:sz w:val="29"/>
+          <w:szCs w:val="29"/>
+        </w:rPr>
+        <w:t>,</w:t>
+      </w:r>
+      <w:proofErr w:type="spellStart"/>
+      <w:r>
+        <w:rPr>
+          <w:rStyle w:val="mord"/>
+          <w:rFonts w:ascii="KaTeX_Math" w:eastAsiaTheme="majorEastAsia" w:hAnsi="KaTeX_Math"/>
+          <w:i/>
+          <w:iCs/>
+          <w:color w:val="1F1F1F"/>
+          <w:sz w:val="29"/>
+          <w:szCs w:val="29"/>
+        </w:rPr>
+        <w:t>θ</w:t>
+      </w:r>
+      <w:r>
+        <w:rPr>
+          <w:rStyle w:val="mord"/>
+          <w:rFonts w:ascii="KaTeX_Math" w:eastAsiaTheme="majorEastAsia" w:hAnsi="KaTeX_Math"/>
+          <w:i/>
+          <w:iCs/>
+          <w:color w:val="1F1F1F"/>
+          <w:sz w:val="20"/>
+          <w:szCs w:val="20"/>
+        </w:rPr>
+        <w:t>n</w:t>
+      </w:r>
+      <w:proofErr w:type="spellEnd"/>
+      <w:r>
+        <w:rPr>
+          <w:rStyle w:val="vlist-s"/>
+          <w:color w:val="1F1F1F"/>
+          <w:sz w:val="2"/>
+          <w:szCs w:val="2"/>
+        </w:rPr>
+        <w:t>​</w:t>
+      </w:r>
+      <w:r>
+        <w:rPr>
+          <w:rFonts w:ascii="Source Sans Pro" w:hAnsi="Source Sans Pro"/>
+          <w:color w:val="1F1F1F"/>
+        </w:rPr>
+        <w:t xml:space="preserve">. Updating a specific parameter prior to calculating another one on the </w:t>
+      </w:r>
+      <w:r>
+        <w:rPr>
+          <w:rStyle w:val="katex-mathml"/>
+          <w:color w:val="1F1F1F"/>
+          <w:sz w:val="29"/>
+          <w:szCs w:val="29"/>
+          <w:bdr w:val="none" w:sz="0" w:space="0" w:color="auto" w:frame="1"/>
+        </w:rPr>
+        <w:t>j^{(</w:t>
+      </w:r>
+      <w:proofErr w:type="spellStart"/>
+      <w:r>
+        <w:rPr>
+          <w:rStyle w:val="katex-mathml"/>
+          <w:color w:val="1F1F1F"/>
+          <w:sz w:val="29"/>
+          <w:szCs w:val="29"/>
+          <w:bdr w:val="none" w:sz="0" w:space="0" w:color="auto" w:frame="1"/>
+        </w:rPr>
+        <w:t>th</w:t>
+      </w:r>
+      <w:proofErr w:type="spellEnd"/>
+      <w:r>
+        <w:rPr>
+          <w:rStyle w:val="katex-mathml"/>
+          <w:color w:val="1F1F1F"/>
+          <w:sz w:val="29"/>
+          <w:szCs w:val="29"/>
+          <w:bdr w:val="none" w:sz="0" w:space="0" w:color="auto" w:frame="1"/>
+        </w:rPr>
+        <w:t>)}</w:t>
+      </w:r>
+      <w:r>
+        <w:rPr>
+          <w:rStyle w:val="mord"/>
+          <w:rFonts w:ascii="KaTeX_Math" w:eastAsiaTheme="majorEastAsia" w:hAnsi="KaTeX_Math"/>
+          <w:i/>
+          <w:iCs/>
+          <w:color w:val="1F1F1F"/>
+          <w:sz w:val="29"/>
+          <w:szCs w:val="29"/>
+        </w:rPr>
+        <w:t>j</w:t>
+      </w:r>
+      <w:r>
+        <w:rPr>
+          <w:rStyle w:val="mopen"/>
+          <w:color w:val="1F1F1F"/>
+          <w:sz w:val="20"/>
+          <w:szCs w:val="20"/>
+        </w:rPr>
+        <w:t>(</w:t>
+      </w:r>
+      <w:proofErr w:type="spellStart"/>
+      <w:r>
+        <w:rPr>
+          <w:rStyle w:val="mord"/>
+          <w:rFonts w:ascii="KaTeX_Math" w:eastAsiaTheme="majorEastAsia" w:hAnsi="KaTeX_Math"/>
+          <w:i/>
+          <w:iCs/>
+          <w:color w:val="1F1F1F"/>
+          <w:sz w:val="20"/>
+          <w:szCs w:val="20"/>
+        </w:rPr>
+        <w:t>th</w:t>
+      </w:r>
+      <w:proofErr w:type="spellEnd"/>
+      <w:r>
+        <w:rPr>
+          <w:rStyle w:val="mclose"/>
+          <w:color w:val="1F1F1F"/>
+          <w:sz w:val="20"/>
+          <w:szCs w:val="20"/>
+        </w:rPr>
+        <w:t>)</w:t>
+      </w:r>
+      <w:r>
+        <w:rPr>
+          <w:rFonts w:ascii="Source Sans Pro" w:hAnsi="Source Sans Pro"/>
+          <w:color w:val="1F1F1F"/>
+        </w:rPr>
+        <w:t xml:space="preserve"> iteration would yield to a wrong implementation. </w:t>
+      </w:r>
+    </w:p>
+    <w:p>
+      <w:r>
+        <w:rPr>
+          <w:noProof/>
+        </w:rPr>
+        <w:drawing>
+          <wp:inline distT="0" distB="0" distL="0" distR="0" wp14:anchorId="40EC0335" wp14:editId="6ECFCD83">
+            <wp:extent cx="5943600" cy="1231265"/>
+            <wp:effectExtent l="0" t="0" r="0" b="6985"/>
+            <wp:docPr id="14" name="Picture 14"/>
+            <wp:cNvGraphicFramePr>
+              <a:graphicFrameLocks xmlns:a="http://schemas.openxmlformats.org/drawingml/2006/main" noChangeAspect="1"/>
+            </wp:cNvGraphicFramePr>
+            <a:graphic xmlns:a="http://schemas.openxmlformats.org/drawingml/2006/main">
+              <a:graphicData uri="http://schemas.openxmlformats.org/drawingml/2006/picture">
+                <pic:pic xmlns:pic="http://schemas.openxmlformats.org/drawingml/2006/picture">
+                  <pic:nvPicPr>
+                    <pic:cNvPr id="0" name="Picture 2"/>
+                    <pic:cNvPicPr>
+                      <a:picLocks noChangeAspect="1" noChangeArrowheads="1"/>
+                    </pic:cNvPicPr>
+                  </pic:nvPicPr>
+                  <pic:blipFill>
+                    <a:blip r:embed="rId21">
+                      <a:extLst>
+                        <a:ext uri="{28A0092B-C50C-407E-A947-70E740481C1C}">
+                          <a14:useLocalDpi xmlns:a14="http://schemas.microsoft.com/office/drawing/2010/main" val="0"/>
+                        </a:ext>
+                      </a:extLst>
+                    </a:blip>
+                    <a:srcRect/>
+                    <a:stretch>
+                      <a:fillRect/>
+                    </a:stretch>
+                  </pic:blipFill>
+                  <pic:spPr bwMode="auto">
+                    <a:xfrm>
+                      <a:off x="0" y="0"/>
+                      <a:ext cx="5943600" cy="1231265"/>
+                    </a:xfrm>
+                    <a:prstGeom prst="rect">
+                      <a:avLst/>
+                    </a:prstGeom>
+                    <a:noFill/>
+                    <a:ln>
+                      <a:noFill/>
+                    </a:ln>
+                  </pic:spPr>
+                </pic:pic>
+              </a:graphicData>
+            </a:graphic>
+          </wp:inline>
+        </w:drawing>
+      </w:r>
+    </w:p>
+    <w:p>
+      <w:r>
+        <w:br w:type="page"/>
+      </w:r>
+    </w:p>
+    <w:p>
+      <w:pPr>
+        <w:pStyle w:val="Heading1"/>
+        <w:shd w:val="clear" w:color="auto" w:fill="FFFFFF"/>
+        <w:spacing w:before="0" w:after="360"/>
+        <w:rPr>
+          <w:rFonts w:ascii="Source Sans Pro" w:hAnsi="Source Sans Pro"/>
+          <w:color w:val="1F1F1F"/>
+          <w:spacing w:val="-2"/>
+        </w:rPr>
+      </w:pPr>
+      <w:r>
+        <w:rPr>
+          <w:rFonts w:ascii="Source Sans Pro" w:hAnsi="Source Sans Pro"/>
+          <w:color w:val="1F1F1F"/>
+          <w:spacing w:val="-2"/>
+        </w:rPr>
+        <w:lastRenderedPageBreak/>
+        <w:t>Gradient Descent Intuition</w:t>
+      </w:r>
+    </w:p>
+    <w:p>
+      <w:pPr>
+        <w:pStyle w:val="NormalWeb"/>
+        <w:shd w:val="clear" w:color="auto" w:fill="FFFFFF"/>
+        <w:spacing w:before="0" w:beforeAutospacing="0" w:after="240" w:afterAutospacing="0"/>
+        <w:rPr>
+          <w:rFonts w:ascii="Source Sans Pro" w:hAnsi="Source Sans Pro"/>
+          <w:color w:val="1F1F1F"/>
+        </w:rPr>
+      </w:pPr>
+      <w:r>
+        <w:rPr>
+          <w:rFonts w:ascii="Source Sans Pro" w:hAnsi="Source Sans Pro"/>
+          <w:color w:val="1F1F1F"/>
+        </w:rPr>
+        <w:t xml:space="preserve">In this video we explored the scenario where we used one parameter </w:t>
+      </w:r>
+      <w:r>
+        <w:rPr>
+          <w:rStyle w:val="mord"/>
+          <w:rFonts w:ascii="KaTeX_Math" w:eastAsiaTheme="majorEastAsia" w:hAnsi="KaTeX_Math"/>
+          <w:i/>
+          <w:iCs/>
+          <w:color w:val="1F1F1F"/>
+          <w:sz w:val="29"/>
+          <w:szCs w:val="29"/>
+        </w:rPr>
+        <w:t>θ</w:t>
+      </w:r>
+      <w:r>
+        <w:rPr>
+          <w:rStyle w:val="mord"/>
+          <w:rFonts w:eastAsiaTheme="majorEastAsia"/>
+          <w:color w:val="1F1F1F"/>
+          <w:sz w:val="20"/>
+          <w:szCs w:val="20"/>
+        </w:rPr>
+        <w:t>1</w:t>
+      </w:r>
+      <w:r>
+        <w:rPr>
+          <w:rStyle w:val="vlist-s"/>
+          <w:color w:val="1F1F1F"/>
+          <w:sz w:val="2"/>
+          <w:szCs w:val="2"/>
+        </w:rPr>
+        <w:t>​</w:t>
+      </w:r>
+      <w:r>
+        <w:rPr>
+          <w:rFonts w:ascii="Source Sans Pro" w:hAnsi="Source Sans Pro"/>
+          <w:color w:val="1F1F1F"/>
+        </w:rPr>
+        <w:t xml:space="preserve"> and plotted its cost function to implement a gradient descent. Our formula for a single parameter was : </w:t>
+      </w:r>
+    </w:p>
+    <w:p>
+      <w:pPr>
+        <w:rPr>
+          <w:rFonts w:ascii="Times New Roman" w:hAnsi="Times New Roman"/>
+        </w:rPr>
+      </w:pPr>
+      <w:r>
+        <w:rPr>
+          <w:noProof/>
+        </w:rPr>
+        <w:drawing>
+          <wp:inline distT="0" distB="0" distL="0" distR="0" wp14:anchorId="28BD4378" wp14:editId="5E9680CC">
+            <wp:extent cx="5943600" cy="1492250"/>
+            <wp:effectExtent l="0" t="0" r="0" b="0"/>
+            <wp:docPr id="19" name="Picture 19"/>
+            <wp:cNvGraphicFramePr>
+              <a:graphicFrameLocks xmlns:a="http://schemas.openxmlformats.org/drawingml/2006/main" noChangeAspect="1"/>
+            </wp:cNvGraphicFramePr>
+            <a:graphic xmlns:a="http://schemas.openxmlformats.org/drawingml/2006/main">
+              <a:graphicData uri="http://schemas.openxmlformats.org/drawingml/2006/picture">
+                <pic:pic xmlns:pic="http://schemas.openxmlformats.org/drawingml/2006/picture">
+                  <pic:nvPicPr>
+                    <pic:cNvPr id="19" name="Picture 19"/>
+                    <pic:cNvPicPr/>
+                  </pic:nvPicPr>
+                  <pic:blipFill>
+                    <a:blip r:embed="rId22">
+                      <a:extLst>
+                        <a:ext uri="{28A0092B-C50C-407E-A947-70E740481C1C}">
+                          <a14:useLocalDpi xmlns:a14="http://schemas.microsoft.com/office/drawing/2010/main" val="0"/>
+                        </a:ext>
+                      </a:extLst>
+                    </a:blip>
+                    <a:stretch>
+                      <a:fillRect/>
+                    </a:stretch>
+                  </pic:blipFill>
+                  <pic:spPr>
+                    <a:xfrm>
+                      <a:off x="0" y="0"/>
+                      <a:ext cx="5943600" cy="1492250"/>
+                    </a:xfrm>
+                    <a:prstGeom prst="rect">
+                      <a:avLst/>
+                    </a:prstGeom>
+                  </pic:spPr>
+                </pic:pic>
+              </a:graphicData>
+            </a:graphic>
+          </wp:inline>
+        </w:drawing>
+      </w:r>
+      <w:r>
+        <w:rPr>
+          <w:noProof/>
+        </w:rPr>
+        <w:drawing>
+          <wp:inline distT="0" distB="0" distL="0" distR="0" wp14:anchorId="40CD3C06" wp14:editId="5C09952C">
+            <wp:extent cx="5943600" cy="3401695"/>
+            <wp:effectExtent l="0" t="0" r="0" b="8255"/>
+            <wp:docPr id="18" name="Picture 18"/>
+            <wp:cNvGraphicFramePr>
+              <a:graphicFrameLocks xmlns:a="http://schemas.openxmlformats.org/drawingml/2006/main" noChangeAspect="1"/>
+            </wp:cNvGraphicFramePr>
+            <a:graphic xmlns:a="http://schemas.openxmlformats.org/drawingml/2006/main">
+              <a:graphicData uri="http://schemas.openxmlformats.org/drawingml/2006/picture">
+                <pic:pic xmlns:pic="http://schemas.openxmlformats.org/drawingml/2006/picture">
+                  <pic:nvPicPr>
+                    <pic:cNvPr id="0" name="Picture 1"/>
+                    <pic:cNvPicPr>
+                      <a:picLocks noChangeAspect="1" noChangeArrowheads="1"/>
+                    </pic:cNvPicPr>
+                  </pic:nvPicPr>
+                  <pic:blipFill>
+                    <a:blip r:embed="rId23">
+                      <a:extLst>
+                        <a:ext uri="{28A0092B-C50C-407E-A947-70E740481C1C}">
+                          <a14:useLocalDpi xmlns:a14="http://schemas.microsoft.com/office/drawing/2010/main" val="0"/>
+                        </a:ext>
+                      </a:extLst>
+                    </a:blip>
+                    <a:srcRect/>
+                    <a:stretch>
+                      <a:fillRect/>
+                    </a:stretch>
+                  </pic:blipFill>
+                  <pic:spPr bwMode="auto">
+                    <a:xfrm>
+                      <a:off x="0" y="0"/>
+                      <a:ext cx="5943600" cy="3401695"/>
+                    </a:xfrm>
+                    <a:prstGeom prst="rect">
+                      <a:avLst/>
+                    </a:prstGeom>
+                    <a:noFill/>
+                    <a:ln>
+                      <a:noFill/>
+                    </a:ln>
+                  </pic:spPr>
+                </pic:pic>
+              </a:graphicData>
+            </a:graphic>
+          </wp:inline>
+        </w:drawing>
+      </w:r>
+    </w:p>
+    <w:p>
+      <w:pPr>
+        <w:pStyle w:val="NormalWeb"/>
+        <w:shd w:val="clear" w:color="auto" w:fill="FFFFFF"/>
+        <w:spacing w:before="0" w:beforeAutospacing="0" w:after="240" w:afterAutospacing="0"/>
+        <w:rPr>
+          <w:rFonts w:ascii="Source Sans Pro" w:hAnsi="Source Sans Pro"/>
+          <w:color w:val="1F1F1F"/>
+        </w:rPr>
+      </w:pPr>
+      <w:r>
+        <w:rPr>
+          <w:rFonts w:ascii="Source Sans Pro" w:hAnsi="Source Sans Pro"/>
+          <w:color w:val="1F1F1F"/>
+        </w:rPr>
+        <w:t xml:space="preserve">On a side note, we should adjust our parameter </w:t>
+      </w:r>
+      <w:r>
+        <w:rPr>
+          <w:rStyle w:val="katex-mathml"/>
+          <w:color w:val="1F1F1F"/>
+          <w:sz w:val="29"/>
+          <w:szCs w:val="29"/>
+          <w:bdr w:val="none" w:sz="0" w:space="0" w:color="auto" w:frame="1"/>
+        </w:rPr>
+        <w:t>\alpha</w:t>
+      </w:r>
+      <w:r>
+        <w:rPr>
+          <w:rStyle w:val="mord"/>
+          <w:rFonts w:ascii="KaTeX_Math" w:eastAsiaTheme="majorEastAsia" w:hAnsi="KaTeX_Math"/>
+          <w:i/>
+          <w:iCs/>
+          <w:color w:val="1F1F1F"/>
+          <w:sz w:val="29"/>
+          <w:szCs w:val="29"/>
+        </w:rPr>
+        <w:t>α</w:t>
+      </w:r>
+      <w:r>
+        <w:rPr>
+          <w:rFonts w:ascii="Source Sans Pro" w:hAnsi="Source Sans Pro"/>
+          <w:color w:val="1F1F1F"/>
+        </w:rPr>
+        <w:t xml:space="preserve"> to ensure that the gradient descent algorithm converges in a reasonable time. Failure to converge or too much time to obtain the minimum value imply that our step size is wrong.</w:t>
+      </w:r>
+    </w:p>
+    <w:p>
+      <w:pPr>
+        <w:rPr>
+          <w:rFonts w:ascii="Times New Roman" w:hAnsi="Times New Roman"/>
+        </w:rPr>
+      </w:pPr>
+      <w:r>
+        <w:rPr>
+          <w:noProof/>
+        </w:rPr>
+        <w:lastRenderedPageBreak/>
+        <w:drawing>
+          <wp:inline distT="0" distB="0" distL="0" distR="0" wp14:anchorId="1C847A43" wp14:editId="76ACA3D4">
+            <wp:extent cx="5943600" cy="3270885"/>
+            <wp:effectExtent l="0" t="0" r="0" b="5715"/>
+            <wp:docPr id="17" name="Picture 17"/>
+            <wp:cNvGraphicFramePr>
+              <a:graphicFrameLocks xmlns:a="http://schemas.openxmlformats.org/drawingml/2006/main" noChangeAspect="1"/>
+            </wp:cNvGraphicFramePr>
+            <a:graphic xmlns:a="http://schemas.openxmlformats.org/drawingml/2006/main">
+              <a:graphicData uri="http://schemas.openxmlformats.org/drawingml/2006/picture">
+                <pic:pic xmlns:pic="http://schemas.openxmlformats.org/drawingml/2006/picture">
+                  <pic:nvPicPr>
+                    <pic:cNvPr id="0" name="Picture 2"/>
+                    <pic:cNvPicPr>
+                      <a:picLocks noChangeAspect="1" noChangeArrowheads="1"/>
+                    </pic:cNvPicPr>
+                  </pic:nvPicPr>
+                  <pic:blipFill>
+                    <a:blip r:embed="rId24">
+                      <a:extLst>
+                        <a:ext uri="{28A0092B-C50C-407E-A947-70E740481C1C}">
+                          <a14:useLocalDpi xmlns:a14="http://schemas.microsoft.com/office/drawing/2010/main" val="0"/>
+                        </a:ext>
+                      </a:extLst>
+                    </a:blip>
+                    <a:srcRect/>
+                    <a:stretch>
+                      <a:fillRect/>
+                    </a:stretch>
+                  </pic:blipFill>
+                  <pic:spPr bwMode="auto">
+                    <a:xfrm>
+                      <a:off x="0" y="0"/>
+                      <a:ext cx="5943600" cy="3270885"/>
+                    </a:xfrm>
+                    <a:prstGeom prst="rect">
+                      <a:avLst/>
+                    </a:prstGeom>
+                    <a:noFill/>
+                    <a:ln>
+                      <a:noFill/>
+                    </a:ln>
+                  </pic:spPr>
+                </pic:pic>
+              </a:graphicData>
+            </a:graphic>
+          </wp:inline>
+        </w:drawing>
+      </w:r>
+    </w:p>
+    <w:p>
+      <w:pPr>
+        <w:pStyle w:val="Heading3"/>
+        <w:shd w:val="clear" w:color="auto" w:fill="FFFFFF"/>
+        <w:spacing w:before="0" w:after="180"/>
+        <w:rPr>
+          <w:rFonts w:ascii="Source Sans Pro" w:hAnsi="Source Sans Pro"/>
+          <w:color w:val="1F1F1F"/>
+          <w:spacing w:val="-2"/>
+        </w:rPr>
+      </w:pPr>
+      <w:r>
+        <w:rPr>
+          <w:rFonts w:ascii="Source Sans Pro" w:hAnsi="Source Sans Pro"/>
+          <w:color w:val="1F1F1F"/>
+          <w:spacing w:val="-2"/>
+        </w:rPr>
+        <w:lastRenderedPageBreak/>
+        <w:t xml:space="preserve">How does gradient descent converge with a fixed step size </w:t>
+      </w:r>
+      <w:r>
+        <w:rPr>
+          <w:rStyle w:val="mord"/>
+          <w:rFonts w:ascii="KaTeX_Math" w:hAnsi="KaTeX_Math"/>
+          <w:i/>
+          <w:iCs/>
+          <w:color w:val="1F1F1F"/>
+          <w:spacing w:val="-2"/>
+          <w:sz w:val="33"/>
+          <w:szCs w:val="33"/>
+        </w:rPr>
+        <w:t>α</w:t>
+      </w:r>
+      <w:r>
+        <w:rPr>
+          <w:rFonts w:ascii="Source Sans Pro" w:hAnsi="Source Sans Pro"/>
+          <w:color w:val="1F1F1F"/>
+          <w:spacing w:val="-2"/>
+        </w:rPr>
+        <w:t>?</w:t>
+      </w:r>
+    </w:p>
+    <w:p>
+      <w:r>
+        <w:rPr>
+          <w:noProof/>
+        </w:rPr>
+        <w:drawing>
+          <wp:inline distT="0" distB="0" distL="0" distR="0" wp14:anchorId="235E2AF3" wp14:editId="2E52AE9D">
+            <wp:extent cx="5943600" cy="1334135"/>
+            <wp:effectExtent l="0" t="0" r="0" b="0"/>
+            <wp:docPr id="20" name="Picture 20"/>
+            <wp:cNvGraphicFramePr>
+              <a:graphicFrameLocks xmlns:a="http://schemas.openxmlformats.org/drawingml/2006/main" noChangeAspect="1"/>
+            </wp:cNvGraphicFramePr>
+            <a:graphic xmlns:a="http://schemas.openxmlformats.org/drawingml/2006/main">
+              <a:graphicData uri="http://schemas.openxmlformats.org/drawingml/2006/picture">
+                <pic:pic xmlns:pic="http://schemas.openxmlformats.org/drawingml/2006/picture">
+                  <pic:nvPicPr>
+                    <pic:cNvPr id="20" name="Picture 20"/>
+                    <pic:cNvPicPr/>
+                  </pic:nvPicPr>
+                  <pic:blipFill>
+                    <a:blip r:embed="rId25">
+                      <a:extLst>
+                        <a:ext uri="{28A0092B-C50C-407E-A947-70E740481C1C}">
+                          <a14:useLocalDpi xmlns:a14="http://schemas.microsoft.com/office/drawing/2010/main" val="0"/>
+                        </a:ext>
+                      </a:extLst>
+                    </a:blip>
+                    <a:stretch>
+                      <a:fillRect/>
+                    </a:stretch>
+                  </pic:blipFill>
+                  <pic:spPr>
+                    <a:xfrm>
+                      <a:off x="0" y="0"/>
+                      <a:ext cx="5943600" cy="1334135"/>
+                    </a:xfrm>
+                    <a:prstGeom prst="rect">
+                      <a:avLst/>
+                    </a:prstGeom>
+                  </pic:spPr>
+                </pic:pic>
+              </a:graphicData>
+            </a:graphic>
+          </wp:inline>
+        </w:drawing>
+      </w:r>
+      <w:r>
+        <w:rPr>
+          <w:noProof/>
+        </w:rPr>
+        <w:drawing>
+          <wp:inline distT="0" distB="0" distL="0" distR="0" wp14:anchorId="21532C24" wp14:editId="4D1551E5">
+            <wp:extent cx="5943600" cy="3289935"/>
+            <wp:effectExtent l="0" t="0" r="0" b="5715"/>
+            <wp:docPr id="16" name="Picture 16"/>
+            <wp:cNvGraphicFramePr>
+              <a:graphicFrameLocks xmlns:a="http://schemas.openxmlformats.org/drawingml/2006/main" noChangeAspect="1"/>
+            </wp:cNvGraphicFramePr>
+            <a:graphic xmlns:a="http://schemas.openxmlformats.org/drawingml/2006/main">
+              <a:graphicData uri="http://schemas.openxmlformats.org/drawingml/2006/picture">
+                <pic:pic xmlns:pic="http://schemas.openxmlformats.org/drawingml/2006/picture">
+                  <pic:nvPicPr>
+                    <pic:cNvPr id="0" name="Picture 3"/>
+                    <pic:cNvPicPr>
+                      <a:picLocks noChangeAspect="1" noChangeArrowheads="1"/>
+                    </pic:cNvPicPr>
+                  </pic:nvPicPr>
+                  <pic:blipFill>
+                    <a:blip r:embed="rId26">
+                      <a:extLst>
+                        <a:ext uri="{28A0092B-C50C-407E-A947-70E740481C1C}">
+                          <a14:useLocalDpi xmlns:a14="http://schemas.microsoft.com/office/drawing/2010/main" val="0"/>
+                        </a:ext>
+                      </a:extLst>
+                    </a:blip>
+                    <a:srcRect/>
+                    <a:stretch>
+                      <a:fillRect/>
+                    </a:stretch>
+                  </pic:blipFill>
+                  <pic:spPr bwMode="auto">
+                    <a:xfrm>
+                      <a:off x="0" y="0"/>
+                      <a:ext cx="5943600" cy="3289935"/>
+                    </a:xfrm>
+                    <a:prstGeom prst="rect">
+                      <a:avLst/>
+                    </a:prstGeom>
+                    <a:noFill/>
+                    <a:ln>
+                      <a:noFill/>
+                    </a:ln>
+                  </pic:spPr>
+                </pic:pic>
+              </a:graphicData>
+            </a:graphic>
+          </wp:inline>
+        </w:drawing>
+      </w:r>
+    </w:p>
+    <w:p>
+      <w:r>
+        <w:br w:type="page"/>
+      </w:r>
+    </w:p>
+    <w:p>
+      <w:pPr>
+        <w:pStyle w:val="Heading1"/>
+        <w:shd w:val="clear" w:color="auto" w:fill="FFFFFF"/>
+        <w:spacing w:before="0"/>
+        <w:rPr>
+          <w:rFonts w:ascii="Source Sans Pro" w:hAnsi="Source Sans Pro" w:cs="Segoe UI"/>
+          <w:color w:val="1F1F1F"/>
+          <w:spacing w:val="-2"/>
+        </w:rPr>
+      </w:pPr>
+      <w:r>
+        <w:rPr>
+          <w:rFonts w:ascii="Source Sans Pro" w:hAnsi="Source Sans Pro" w:cs="Segoe UI"/>
+          <w:b/>
+          <w:bCs/>
+          <w:color w:val="1F1F1F"/>
+          <w:spacing w:val="-2"/>
+        </w:rPr>
+        <w:lastRenderedPageBreak/>
+        <w:t>Gradient Descent For Linear Regression</w:t>
+      </w:r>
+    </w:p>
+    <w:p>
+      <w:pPr>
+        <w:pStyle w:val="Heading1"/>
+        <w:shd w:val="clear" w:color="auto" w:fill="FFFFFF"/>
+        <w:spacing w:before="0" w:after="360"/>
+        <w:rPr>
+          <w:rFonts w:ascii="Source Sans Pro" w:hAnsi="Source Sans Pro" w:cs="Segoe UI"/>
+          <w:b/>
+          <w:bCs/>
+          <w:color w:val="1F1F1F"/>
+          <w:spacing w:val="-2"/>
+        </w:rPr>
+      </w:pPr>
+      <w:r>
+        <w:rPr>
+          <w:rFonts w:ascii="Source Sans Pro" w:hAnsi="Source Sans Pro" w:cs="Segoe UI"/>
+          <w:color w:val="1F1F1F"/>
+          <w:spacing w:val="-2"/>
+        </w:rPr>
+        <w:t xml:space="preserve">Gradient Descent For Linear Regression </w:t>
+      </w:r>
+    </w:p>
+    <w:p>
+      <w:r>
+        <w:rPr>
+          <w:noProof/>
+        </w:rPr>
+        <w:drawing>
+          <wp:inline distT="0" distB="0" distL="0" distR="0" wp14:anchorId="4D2905C1" wp14:editId="0BC4BFA3">
+            <wp:extent cx="5943600" cy="4106545"/>
+            <wp:effectExtent l="0" t="0" r="0" b="8255"/>
+            <wp:docPr id="22" name="Picture 22"/>
+            <wp:cNvGraphicFramePr>
+              <a:graphicFrameLocks xmlns:a="http://schemas.openxmlformats.org/drawingml/2006/main" noChangeAspect="1"/>
+            </wp:cNvGraphicFramePr>
+            <a:graphic xmlns:a="http://schemas.openxmlformats.org/drawingml/2006/main">
+              <a:graphicData uri="http://schemas.openxmlformats.org/drawingml/2006/picture">
+                <pic:pic xmlns:pic="http://schemas.openxmlformats.org/drawingml/2006/picture">
+                  <pic:nvPicPr>
+                    <pic:cNvPr id="22" name="Picture 22"/>
+                    <pic:cNvPicPr/>
+                  </pic:nvPicPr>
+                  <pic:blipFill>
+                    <a:blip r:embed="rId27">
+                      <a:extLst>
+                        <a:ext uri="{28A0092B-C50C-407E-A947-70E740481C1C}">
+                          <a14:useLocalDpi xmlns:a14="http://schemas.microsoft.com/office/drawing/2010/main" val="0"/>
+                        </a:ext>
+                      </a:extLst>
+                    </a:blip>
+                    <a:stretch>
+                      <a:fillRect/>
+                    </a:stretch>
+                  </pic:blipFill>
+                  <pic:spPr>
+                    <a:xfrm>
+                      <a:off x="0" y="0"/>
+                      <a:ext cx="5943600" cy="4106545"/>
+                    </a:xfrm>
+                    <a:prstGeom prst="rect">
+                      <a:avLst/>
+                    </a:prstGeom>
+                  </pic:spPr>
+                </pic:pic>
+              </a:graphicData>
+            </a:graphic>
+          </wp:inline>
+        </w:drawing>
+      </w:r>
+    </w:p>
+    <w:p>
+      <w:pPr>
+        <w:shd w:val="clear" w:color="auto" w:fill="FFFFFF"/>
+        <w:spacing w:after="240" w:line="240" w:lineRule="auto"/>
+        <w:rPr>
+          <w:rFonts w:ascii="Source Sans Pro" w:eastAsia="Times New Roman" w:hAnsi="Source Sans Pro" w:cs="Times New Roman"/>
+          <w:color w:val="1F1F1F"/>
+          <w:sz w:val="24"/>
+          <w:szCs w:val="24"/>
+        </w:rPr>
+      </w:pPr>
+      <w:r>
+        <w:rPr>
+          <w:rFonts w:ascii="Source Sans Pro" w:eastAsia="Times New Roman" w:hAnsi="Source Sans Pro" w:cs="Times New Roman"/>
+          <w:color w:val="1F1F1F"/>
+          <w:sz w:val="24"/>
+          <w:szCs w:val="24"/>
+        </w:rPr>
+        <w:t>The point of all this is that if we start with a guess for our hypothesis and then repeatedly apply these gradient descent equations, our hypothesis will become more and more accurate.</w:t>
+      </w:r>
+    </w:p>
+    <w:p>
+      <w:pPr>
+        <w:shd w:val="clear" w:color="auto" w:fill="FFFFFF"/>
+        <w:spacing w:after="240" w:line="240" w:lineRule="auto"/>
+        <w:rPr>
+          <w:rFonts w:ascii="Source Sans Pro" w:eastAsia="Times New Roman" w:hAnsi="Source Sans Pro" w:cs="Times New Roman"/>
+          <w:color w:val="1F1F1F"/>
+          <w:sz w:val="24"/>
+          <w:szCs w:val="24"/>
+        </w:rPr>
+      </w:pPr>
+      <w:r>
+        <w:rPr>
+          <w:rFonts w:ascii="Source Sans Pro" w:eastAsia="Times New Roman" w:hAnsi="Source Sans Pro" w:cs="Times New Roman"/>
+          <w:color w:val="1F1F1F"/>
+          <w:sz w:val="24"/>
+          <w:szCs w:val="24"/>
+        </w:rPr>
+        <w:t xml:space="preserve">So, this is simply gradient descent on the original cost function J. This method looks at every example in the entire training set on every step, and is called </w:t>
+      </w:r>
+      <w:r>
+        <w:rPr>
+          <w:rFonts w:ascii="unset" w:eastAsia="Times New Roman" w:hAnsi="unset" w:cs="Times New Roman"/>
+          <w:b/>
+          <w:bCs/>
+          <w:color w:val="1F1F1F"/>
+          <w:sz w:val="24"/>
+          <w:szCs w:val="24"/>
+        </w:rPr>
+        <w:t>batch gradient descent</w:t>
+      </w:r>
+      <w:r>
+        <w:rPr>
+          <w:rFonts w:ascii="Source Sans Pro" w:eastAsia="Times New Roman" w:hAnsi="Source Sans Pro" w:cs="Times New Roman"/>
+          <w:color w:val="1F1F1F"/>
+          <w:sz w:val="24"/>
+          <w:szCs w:val="24"/>
+        </w:rPr>
+        <w:t>. Note that, while gradient descent can be susceptible to local minima in general, the optimization problem we have posed here for linear regression has only one global, and no other local, optima; thus gradient descent always converges (assuming the learning rate α is not too large) to the global minimum. Indeed, J is a convex quadratic function. Here is an example of gradient descent as it is run to minimize a quadratic function.</w:t>
+      </w:r>
+    </w:p>
+    <w:p>
+      <w:pPr>
+        <w:spacing w:after="0" w:line="240" w:lineRule="auto"/>
+        <w:rPr>
+          <w:rFonts w:ascii="Times New Roman" w:eastAsia="Times New Roman" w:hAnsi="Times New Roman" w:cs="Times New Roman"/>
+          <w:sz w:val="24"/>
+          <w:szCs w:val="24"/>
+        </w:rPr>
+      </w:pPr>
+      <w:r>
+        <w:rPr>
+          <w:rFonts w:ascii="Times New Roman" w:eastAsia="Times New Roman" w:hAnsi="Times New Roman" w:cs="Times New Roman"/>
+          <w:noProof/>
+          <w:sz w:val="24"/>
+          <w:szCs w:val="24"/>
+        </w:rPr>
+        <w:lastRenderedPageBreak/>
+        <w:drawing>
+          <wp:inline distT="0" distB="0" distL="0" distR="0" wp14:anchorId="78A990E9" wp14:editId="2C256FD7">
+            <wp:extent cx="3009900" cy="2286000"/>
+            <wp:effectExtent l="0" t="0" r="0" b="0"/>
+            <wp:docPr id="23" name="Picture 23"/>
+            <wp:cNvGraphicFramePr>
+              <a:graphicFrameLocks xmlns:a="http://schemas.openxmlformats.org/drawingml/2006/main" noChangeAspect="1"/>
+            </wp:cNvGraphicFramePr>
+            <a:graphic xmlns:a="http://schemas.openxmlformats.org/drawingml/2006/main">
+              <a:graphicData uri="http://schemas.openxmlformats.org/drawingml/2006/picture">
+                <pic:pic xmlns:pic="http://schemas.openxmlformats.org/drawingml/2006/picture">
+                  <pic:nvPicPr>
+                    <pic:cNvPr id="0" name="Picture 7"/>
+                    <pic:cNvPicPr>
+                      <a:picLocks noChangeAspect="1" noChangeArrowheads="1"/>
+                    </pic:cNvPicPr>
+                  </pic:nvPicPr>
+                  <pic:blipFill>
+                    <a:blip r:embed="rId28">
+                      <a:extLst>
+                        <a:ext uri="{28A0092B-C50C-407E-A947-70E740481C1C}">
+                          <a14:useLocalDpi xmlns:a14="http://schemas.microsoft.com/office/drawing/2010/main" val="0"/>
+                        </a:ext>
+                      </a:extLst>
+                    </a:blip>
+                    <a:srcRect/>
+                    <a:stretch>
+                      <a:fillRect/>
+                    </a:stretch>
+                  </pic:blipFill>
+                  <pic:spPr bwMode="auto">
+                    <a:xfrm>
+                      <a:off x="0" y="0"/>
+                      <a:ext cx="3009900" cy="2286000"/>
+                    </a:xfrm>
+                    <a:prstGeom prst="rect">
+                      <a:avLst/>
+                    </a:prstGeom>
+                    <a:noFill/>
+                    <a:ln>
+                      <a:noFill/>
+                    </a:ln>
+                  </pic:spPr>
+                </pic:pic>
+              </a:graphicData>
+            </a:graphic>
+          </wp:inline>
+        </w:drawing>
+      </w:r>
+    </w:p>
+    <w:p>
+      <w:pPr>
+        <w:shd w:val="clear" w:color="auto" w:fill="FFFFFF"/>
+        <w:spacing w:after="100" w:afterAutospacing="1" w:line="240" w:lineRule="auto"/>
+        <w:rPr>
+          <w:rFonts w:ascii="Source Sans Pro" w:eastAsia="Times New Roman" w:hAnsi="Source Sans Pro" w:cs="Times New Roman"/>
+          <w:color w:val="1F1F1F"/>
+          <w:sz w:val="24"/>
+          <w:szCs w:val="24"/>
+        </w:rPr>
+      </w:pPr>
+      <w:r>
+        <w:rPr>
+          <w:rFonts w:ascii="Source Sans Pro" w:eastAsia="Times New Roman" w:hAnsi="Source Sans Pro" w:cs="Times New Roman"/>
+          <w:color w:val="1F1F1F"/>
+          <w:sz w:val="24"/>
+          <w:szCs w:val="24"/>
+        </w:rPr>
+        <w:t>The ellipses shown above are the contours of a quadratic function. Also shown is the trajectory taken by gradient descent, which was initialized at (48,30). The x’s in the figure (joined by straight lines) mark the successive values of θ that gradient descent went through as it converged to its minimum.</w:t>
+      </w:r>
+    </w:p>
+    <w:p>
+      <w:r>
+        <w:br w:type="page"/>
+      </w:r>
+    </w:p>
+    <w:p>
+      <w:pPr>
+        <w:pStyle w:val="Heading2"/>
+        <w:shd w:val="clear" w:color="auto" w:fill="FFFFFF"/>
+        <w:spacing w:before="0" w:beforeAutospacing="0" w:after="0" w:afterAutospacing="0"/>
+        <w:rPr>
+          <w:rFonts w:ascii="Source Sans Pro" w:hAnsi="Source Sans Pro"/>
+          <w:color w:val="1F1F1F"/>
+          <w:spacing w:val="-2"/>
+        </w:rPr>
+      </w:pPr>
+      <w:r>
+        <w:rPr>
+          <w:rFonts w:ascii="Source Sans Pro" w:hAnsi="Source Sans Pro"/>
+          <w:color w:val="1F1F1F"/>
+          <w:spacing w:val="-2"/>
+        </w:rPr>
+        <w:lastRenderedPageBreak/>
+        <w:t>Linear Regression with One Variable</w:t>
+      </w:r>
+    </w:p>
+    <w:p>
+      <w:r>
+        <w:t>Quiz—30 min</w:t>
+      </w:r>
+    </w:p>
+    <w:p>
+      <w:hyperlink r:id="rId29" w:history="1">
+        <w:r>
+          <w:rPr>
+            <w:rStyle w:val="Hyperlink"/>
+          </w:rPr>
+          <w:t>https://gist.github.com/mGalarnyk/cc964bea99b09e3c733b339ad3b7b019</w:t>
+        </w:r>
+      </w:hyperlink>
+    </w:p>
+    <w:p>
+      <w:r>
+        <w:br w:type="page"/>
+      </w:r>
+    </w:p>
+    <w:p>
+      <w:r>
+        <w:rPr>
+          <w:noProof/>
+        </w:rPr>
+        <w:lastRenderedPageBreak/>
+        <w:drawing>
+          <wp:inline distT="0" distB="0" distL="0" distR="0" wp14:anchorId="394FD416" wp14:editId="03549CDC">
+            <wp:extent cx="5943600" cy="4599305"/>
+            <wp:effectExtent l="0" t="0" r="0" b="0"/>
+            <wp:docPr id="24" name="Picture 24"/>
+            <wp:cNvGraphicFramePr>
+              <a:graphicFrameLocks xmlns:a="http://schemas.openxmlformats.org/drawingml/2006/main" noChangeAspect="1"/>
+            </wp:cNvGraphicFramePr>
+            <a:graphic xmlns:a="http://schemas.openxmlformats.org/drawingml/2006/main">
+              <a:graphicData uri="http://schemas.openxmlformats.org/drawingml/2006/picture">
+                <pic:pic xmlns:pic="http://schemas.openxmlformats.org/drawingml/2006/picture">
+                  <pic:nvPicPr>
+                    <pic:cNvPr id="24" name="Picture 24"/>
+                    <pic:cNvPicPr/>
+                  </pic:nvPicPr>
+                  <pic:blipFill>
+                    <a:blip r:embed="rId30">
+                      <a:extLst>
+                        <a:ext uri="{28A0092B-C50C-407E-A947-70E740481C1C}">
+                          <a14:useLocalDpi xmlns:a14="http://schemas.microsoft.com/office/drawing/2010/main" val="0"/>
+                        </a:ext>
+                      </a:extLst>
+                    </a:blip>
+                    <a:stretch>
+                      <a:fillRect/>
+                    </a:stretch>
+                  </pic:blipFill>
+                  <pic:spPr>
+                    <a:xfrm>
+                      <a:off x="0" y="0"/>
+                      <a:ext cx="5943600" cy="4599305"/>
+                    </a:xfrm>
+                    <a:prstGeom prst="rect">
+                      <a:avLst/>
+                    </a:prstGeom>
+                  </pic:spPr>
+                </pic:pic>
+              </a:graphicData>
+            </a:graphic>
+          </wp:inline>
+        </w:drawing>
+      </w:r>
+    </w:p>
+    <w:p>
+      <w:pPr>
+        <w:rPr>
+          <w:rFonts w:ascii="Consolas" w:eastAsia="Times New Roman" w:hAnsi="Consolas" w:cs="Times New Roman"/>
+          <w:color w:val="008000"/>
+          <w:sz w:val="21"/>
+          <w:szCs w:val="21"/>
+        </w:rPr>
+      </w:pPr>
+      <w:r>
+        <w:rPr>
+          <w:rFonts w:ascii="Consolas" w:eastAsia="Times New Roman" w:hAnsi="Consolas" w:cs="Times New Roman"/>
+          <w:color w:val="008000"/>
+          <w:sz w:val="21"/>
+          <w:szCs w:val="21"/>
+        </w:rPr>
+        <w:br w:type="page"/>
+      </w:r>
+    </w:p>
+    <w:p>
+      <w:pPr>
+        <w:shd w:val="clear" w:color="auto" w:fill="FFFFFE"/>
+        <w:spacing w:after="0" w:line="285" w:lineRule="atLeast"/>
+        <w:rPr>
+          <w:rFonts w:ascii="Consolas" w:eastAsia="Times New Roman" w:hAnsi="Consolas" w:cs="Times New Roman"/>
+          <w:color w:val="008000"/>
+          <w:sz w:val="21"/>
+          <w:szCs w:val="21"/>
+        </w:rPr>
+      </w:pPr>
+      <w:r>
+        <w:rPr>
+          <w:rFonts w:ascii="Consolas" w:eastAsia="Times New Roman" w:hAnsi="Consolas" w:cs="Times New Roman"/>
+          <w:color w:val="008000"/>
+          <w:sz w:val="21"/>
+          <w:szCs w:val="21"/>
+        </w:rPr>
+        <w:lastRenderedPageBreak/>
+        <w:t>Sample Source Code in Octave/</w:t>
+      </w:r>
+      <w:proofErr w:type="spellStart"/>
+      <w:r>
+        <w:rPr>
+          <w:rFonts w:ascii="Consolas" w:eastAsia="Times New Roman" w:hAnsi="Consolas" w:cs="Times New Roman"/>
+          <w:color w:val="008000"/>
+          <w:sz w:val="21"/>
+          <w:szCs w:val="21"/>
+        </w:rPr>
+        <w:t>Matlab</w:t>
+      </w:r>
+      <w:proofErr w:type="spellEnd"/>
+      <w:r>
+        <w:rPr>
+          <w:rFonts w:ascii="Consolas" w:eastAsia="Times New Roman" w:hAnsi="Consolas" w:cs="Times New Roman"/>
+          <w:color w:val="008000"/>
+          <w:sz w:val="21"/>
+          <w:szCs w:val="21"/>
+        </w:rPr>
+        <w:t>: Feel free to create matrices and vectors and try out different things:</w:t>
+      </w:r>
+    </w:p>
+    <w:p>
+      <w:pPr>
+        <w:shd w:val="clear" w:color="auto" w:fill="FFFFFE"/>
+        <w:spacing w:after="0" w:line="285" w:lineRule="atLeast"/>
+        <w:rPr>
+          <w:rFonts w:ascii="Consolas" w:eastAsia="Times New Roman" w:hAnsi="Consolas" w:cs="Times New Roman"/>
+          <w:color w:val="008000"/>
+          <w:sz w:val="21"/>
+          <w:szCs w:val="21"/>
+        </w:rPr>
+      </w:pPr>
+    </w:p>
+    <w:p>
+      <w:pPr>
+        <w:shd w:val="clear" w:color="auto" w:fill="FFFFFE"/>
+        <w:spacing w:after="0" w:line="285" w:lineRule="atLeast"/>
+        <w:rPr>
+          <w:rFonts w:ascii="Consolas" w:eastAsia="Times New Roman" w:hAnsi="Consolas" w:cs="Times New Roman"/>
+          <w:color w:val="000000"/>
+          <w:sz w:val="21"/>
+          <w:szCs w:val="21"/>
+        </w:rPr>
+      </w:pPr>
+      <w:r>
+        <w:rPr>
+          <w:rFonts w:ascii="Consolas" w:eastAsia="Times New Roman" w:hAnsi="Consolas" w:cs="Times New Roman"/>
+          <w:color w:val="008000"/>
+          <w:sz w:val="21"/>
+          <w:szCs w:val="21"/>
+        </w:rPr>
+        <w:t>% The ; denotes we are going back to a new row.</w:t>
+      </w:r>
+    </w:p>
+    <w:p>
+      <w:pPr>
+        <w:shd w:val="clear" w:color="auto" w:fill="FFFFFE"/>
+        <w:spacing w:after="0" w:line="285" w:lineRule="atLeast"/>
+        <w:rPr>
+          <w:rFonts w:ascii="Consolas" w:eastAsia="Times New Roman" w:hAnsi="Consolas" w:cs="Times New Roman"/>
+          <w:color w:val="000000"/>
+          <w:sz w:val="21"/>
+          <w:szCs w:val="21"/>
+        </w:rPr>
+      </w:pPr>
+      <w:r>
+        <w:rPr>
+          <w:rFonts w:ascii="Consolas" w:eastAsia="Times New Roman" w:hAnsi="Consolas" w:cs="Times New Roman"/>
+          <w:color w:val="008080"/>
+          <w:sz w:val="21"/>
+          <w:szCs w:val="21"/>
+        </w:rPr>
+        <w:t>A</w:t>
+      </w:r>
+      <w:r>
+        <w:rPr>
+          <w:rFonts w:ascii="Consolas" w:eastAsia="Times New Roman" w:hAnsi="Consolas" w:cs="Times New Roman"/>
+          <w:color w:val="000000"/>
+          <w:sz w:val="21"/>
+          <w:szCs w:val="21"/>
+        </w:rPr>
+        <w:t> = [</w:t>
+      </w:r>
+      <w:r>
+        <w:rPr>
+          <w:rFonts w:ascii="Consolas" w:eastAsia="Times New Roman" w:hAnsi="Consolas" w:cs="Times New Roman"/>
+          <w:color w:val="098658"/>
+          <w:sz w:val="21"/>
+          <w:szCs w:val="21"/>
+        </w:rPr>
+        <w:t>1</w:t>
+      </w:r>
+      <w:r>
+        <w:rPr>
+          <w:rFonts w:ascii="Consolas" w:eastAsia="Times New Roman" w:hAnsi="Consolas" w:cs="Times New Roman"/>
+          <w:color w:val="000000"/>
+          <w:sz w:val="21"/>
+          <w:szCs w:val="21"/>
+        </w:rPr>
+        <w:t>, </w:t>
+      </w:r>
+      <w:r>
+        <w:rPr>
+          <w:rFonts w:ascii="Consolas" w:eastAsia="Times New Roman" w:hAnsi="Consolas" w:cs="Times New Roman"/>
+          <w:color w:val="098658"/>
+          <w:sz w:val="21"/>
+          <w:szCs w:val="21"/>
+        </w:rPr>
+        <w:t>2</w:t>
+      </w:r>
+      <w:r>
+        <w:rPr>
+          <w:rFonts w:ascii="Consolas" w:eastAsia="Times New Roman" w:hAnsi="Consolas" w:cs="Times New Roman"/>
+          <w:color w:val="000000"/>
+          <w:sz w:val="21"/>
+          <w:szCs w:val="21"/>
+        </w:rPr>
+        <w:t>, </w:t>
+      </w:r>
+      <w:r>
+        <w:rPr>
+          <w:rFonts w:ascii="Consolas" w:eastAsia="Times New Roman" w:hAnsi="Consolas" w:cs="Times New Roman"/>
+          <w:color w:val="098658"/>
+          <w:sz w:val="21"/>
+          <w:szCs w:val="21"/>
+        </w:rPr>
+        <w:t>3</w:t>
+      </w:r>
+      <w:r>
+        <w:rPr>
+          <w:rFonts w:ascii="Consolas" w:eastAsia="Times New Roman" w:hAnsi="Consolas" w:cs="Times New Roman"/>
+          <w:color w:val="000000"/>
+          <w:sz w:val="21"/>
+          <w:szCs w:val="21"/>
+        </w:rPr>
+        <w:t>; </w:t>
+      </w:r>
+      <w:r>
+        <w:rPr>
+          <w:rFonts w:ascii="Consolas" w:eastAsia="Times New Roman" w:hAnsi="Consolas" w:cs="Times New Roman"/>
+          <w:color w:val="098658"/>
+          <w:sz w:val="21"/>
+          <w:szCs w:val="21"/>
+        </w:rPr>
+        <w:t>4</w:t>
+      </w:r>
+      <w:r>
+        <w:rPr>
+          <w:rFonts w:ascii="Consolas" w:eastAsia="Times New Roman" w:hAnsi="Consolas" w:cs="Times New Roman"/>
+          <w:color w:val="000000"/>
+          <w:sz w:val="21"/>
+          <w:szCs w:val="21"/>
+        </w:rPr>
+        <w:t>, </w:t>
+      </w:r>
+      <w:r>
+        <w:rPr>
+          <w:rFonts w:ascii="Consolas" w:eastAsia="Times New Roman" w:hAnsi="Consolas" w:cs="Times New Roman"/>
+          <w:color w:val="098658"/>
+          <w:sz w:val="21"/>
+          <w:szCs w:val="21"/>
+        </w:rPr>
+        <w:t>5</w:t>
+      </w:r>
+      <w:r>
+        <w:rPr>
+          <w:rFonts w:ascii="Consolas" w:eastAsia="Times New Roman" w:hAnsi="Consolas" w:cs="Times New Roman"/>
+          <w:color w:val="000000"/>
+          <w:sz w:val="21"/>
+          <w:szCs w:val="21"/>
+        </w:rPr>
+        <w:t>, </w:t>
+      </w:r>
+      <w:r>
+        <w:rPr>
+          <w:rFonts w:ascii="Consolas" w:eastAsia="Times New Roman" w:hAnsi="Consolas" w:cs="Times New Roman"/>
+          <w:color w:val="098658"/>
+          <w:sz w:val="21"/>
+          <w:szCs w:val="21"/>
+        </w:rPr>
+        <w:t>6</w:t>
+      </w:r>
+      <w:r>
+        <w:rPr>
+          <w:rFonts w:ascii="Consolas" w:eastAsia="Times New Roman" w:hAnsi="Consolas" w:cs="Times New Roman"/>
+          <w:color w:val="000000"/>
+          <w:sz w:val="21"/>
+          <w:szCs w:val="21"/>
+        </w:rPr>
+        <w:t>; </w:t>
+      </w:r>
+      <w:r>
+        <w:rPr>
+          <w:rFonts w:ascii="Consolas" w:eastAsia="Times New Roman" w:hAnsi="Consolas" w:cs="Times New Roman"/>
+          <w:color w:val="098658"/>
+          <w:sz w:val="21"/>
+          <w:szCs w:val="21"/>
+        </w:rPr>
+        <w:t>7</w:t>
+      </w:r>
+      <w:r>
+        <w:rPr>
+          <w:rFonts w:ascii="Consolas" w:eastAsia="Times New Roman" w:hAnsi="Consolas" w:cs="Times New Roman"/>
+          <w:color w:val="000000"/>
+          <w:sz w:val="21"/>
+          <w:szCs w:val="21"/>
+        </w:rPr>
+        <w:t>, </w:t>
+      </w:r>
+      <w:r>
+        <w:rPr>
+          <w:rFonts w:ascii="Consolas" w:eastAsia="Times New Roman" w:hAnsi="Consolas" w:cs="Times New Roman"/>
+          <w:color w:val="098658"/>
+          <w:sz w:val="21"/>
+          <w:szCs w:val="21"/>
+        </w:rPr>
+        <w:t>8</w:t>
+      </w:r>
+      <w:r>
+        <w:rPr>
+          <w:rFonts w:ascii="Consolas" w:eastAsia="Times New Roman" w:hAnsi="Consolas" w:cs="Times New Roman"/>
+          <w:color w:val="000000"/>
+          <w:sz w:val="21"/>
+          <w:szCs w:val="21"/>
+        </w:rPr>
+        <w:t>, </w:t>
+      </w:r>
+      <w:r>
+        <w:rPr>
+          <w:rFonts w:ascii="Consolas" w:eastAsia="Times New Roman" w:hAnsi="Consolas" w:cs="Times New Roman"/>
+          <w:color w:val="098658"/>
+          <w:sz w:val="21"/>
+          <w:szCs w:val="21"/>
+        </w:rPr>
+        <w:t>9</w:t>
+      </w:r>
+      <w:r>
+        <w:rPr>
+          <w:rFonts w:ascii="Consolas" w:eastAsia="Times New Roman" w:hAnsi="Consolas" w:cs="Times New Roman"/>
+          <w:color w:val="000000"/>
+          <w:sz w:val="21"/>
+          <w:szCs w:val="21"/>
+        </w:rPr>
+        <w:t>; </w:t>
+      </w:r>
+      <w:r>
+        <w:rPr>
+          <w:rFonts w:ascii="Consolas" w:eastAsia="Times New Roman" w:hAnsi="Consolas" w:cs="Times New Roman"/>
+          <w:color w:val="098658"/>
+          <w:sz w:val="21"/>
+          <w:szCs w:val="21"/>
+        </w:rPr>
+        <w:t>10</w:t>
+      </w:r>
+      <w:r>
+        <w:rPr>
+          <w:rFonts w:ascii="Consolas" w:eastAsia="Times New Roman" w:hAnsi="Consolas" w:cs="Times New Roman"/>
+          <w:color w:val="000000"/>
+          <w:sz w:val="21"/>
+          <w:szCs w:val="21"/>
+        </w:rPr>
+        <w:t>, </w:t>
+      </w:r>
+      <w:r>
+        <w:rPr>
+          <w:rFonts w:ascii="Consolas" w:eastAsia="Times New Roman" w:hAnsi="Consolas" w:cs="Times New Roman"/>
+          <w:color w:val="098658"/>
+          <w:sz w:val="21"/>
+          <w:szCs w:val="21"/>
+        </w:rPr>
+        <w:t>11</w:t>
+      </w:r>
+      <w:r>
+        <w:rPr>
+          <w:rFonts w:ascii="Consolas" w:eastAsia="Times New Roman" w:hAnsi="Consolas" w:cs="Times New Roman"/>
+          <w:color w:val="000000"/>
+          <w:sz w:val="21"/>
+          <w:szCs w:val="21"/>
+        </w:rPr>
+        <w:t>, </w:t>
+      </w:r>
+      <w:r>
+        <w:rPr>
+          <w:rFonts w:ascii="Consolas" w:eastAsia="Times New Roman" w:hAnsi="Consolas" w:cs="Times New Roman"/>
+          <w:color w:val="098658"/>
+          <w:sz w:val="21"/>
+          <w:szCs w:val="21"/>
+        </w:rPr>
+        <w:t>12</w:t>
+      </w:r>
+      <w:r>
+        <w:rPr>
+          <w:rFonts w:ascii="Consolas" w:eastAsia="Times New Roman" w:hAnsi="Consolas" w:cs="Times New Roman"/>
+          <w:color w:val="000000"/>
+          <w:sz w:val="21"/>
+          <w:szCs w:val="21"/>
+        </w:rPr>
+        <w:t>]</w:t>
+      </w:r>
+    </w:p>
+    <w:p>
+      <w:pPr>
+        <w:shd w:val="clear" w:color="auto" w:fill="FFFFFE"/>
+        <w:spacing w:after="0" w:line="285" w:lineRule="atLeast"/>
+        <w:rPr>
+          <w:rFonts w:ascii="Consolas" w:eastAsia="Times New Roman" w:hAnsi="Consolas" w:cs="Times New Roman"/>
+          <w:color w:val="000000"/>
+          <w:sz w:val="21"/>
+          <w:szCs w:val="21"/>
+        </w:rPr>
+      </w:pPr>
+    </w:p>
+    <w:p>
+      <w:pPr>
+        <w:shd w:val="clear" w:color="auto" w:fill="FFFFFE"/>
+        <w:spacing w:after="0" w:line="285" w:lineRule="atLeast"/>
+        <w:rPr>
+          <w:rFonts w:ascii="Consolas" w:eastAsia="Times New Roman" w:hAnsi="Consolas" w:cs="Times New Roman"/>
+          <w:color w:val="000000"/>
+          <w:sz w:val="21"/>
+          <w:szCs w:val="21"/>
+        </w:rPr>
+      </w:pPr>
+      <w:r>
+        <w:rPr>
+          <w:rFonts w:ascii="Consolas" w:eastAsia="Times New Roman" w:hAnsi="Consolas" w:cs="Times New Roman"/>
+          <w:color w:val="008000"/>
+          <w:sz w:val="21"/>
+          <w:szCs w:val="21"/>
+        </w:rPr>
+        <w:t>% Initialize a vector </w:t>
+      </w:r>
+    </w:p>
+    <w:p>
+      <w:pPr>
+        <w:shd w:val="clear" w:color="auto" w:fill="FFFFFE"/>
+        <w:spacing w:after="0" w:line="285" w:lineRule="atLeast"/>
+        <w:rPr>
+          <w:rFonts w:ascii="Consolas" w:eastAsia="Times New Roman" w:hAnsi="Consolas" w:cs="Times New Roman"/>
+          <w:color w:val="000000"/>
+          <w:sz w:val="21"/>
+          <w:szCs w:val="21"/>
+        </w:rPr>
+      </w:pPr>
+      <w:r>
+        <w:rPr>
+          <w:rFonts w:ascii="Consolas" w:eastAsia="Times New Roman" w:hAnsi="Consolas" w:cs="Times New Roman"/>
+          <w:color w:val="000000"/>
+          <w:sz w:val="21"/>
+          <w:szCs w:val="21"/>
+        </w:rPr>
+        <w:t>v = [</w:t>
+      </w:r>
+      <w:r>
+        <w:rPr>
+          <w:rFonts w:ascii="Consolas" w:eastAsia="Times New Roman" w:hAnsi="Consolas" w:cs="Times New Roman"/>
+          <w:color w:val="098658"/>
+          <w:sz w:val="21"/>
+          <w:szCs w:val="21"/>
+        </w:rPr>
+        <w:t>1</w:t>
+      </w:r>
+      <w:r>
+        <w:rPr>
+          <w:rFonts w:ascii="Consolas" w:eastAsia="Times New Roman" w:hAnsi="Consolas" w:cs="Times New Roman"/>
+          <w:color w:val="000000"/>
+          <w:sz w:val="21"/>
+          <w:szCs w:val="21"/>
+        </w:rPr>
+        <w:t>;</w:t>
+      </w:r>
+      <w:r>
+        <w:rPr>
+          <w:rFonts w:ascii="Consolas" w:eastAsia="Times New Roman" w:hAnsi="Consolas" w:cs="Times New Roman"/>
+          <w:color w:val="098658"/>
+          <w:sz w:val="21"/>
+          <w:szCs w:val="21"/>
+        </w:rPr>
+        <w:t>2</w:t>
+      </w:r>
+      <w:r>
+        <w:rPr>
+          <w:rFonts w:ascii="Consolas" w:eastAsia="Times New Roman" w:hAnsi="Consolas" w:cs="Times New Roman"/>
+          <w:color w:val="000000"/>
+          <w:sz w:val="21"/>
+          <w:szCs w:val="21"/>
+        </w:rPr>
+        <w:t>;</w:t>
+      </w:r>
+      <w:r>
+        <w:rPr>
+          <w:rFonts w:ascii="Consolas" w:eastAsia="Times New Roman" w:hAnsi="Consolas" w:cs="Times New Roman"/>
+          <w:color w:val="098658"/>
+          <w:sz w:val="21"/>
+          <w:szCs w:val="21"/>
+        </w:rPr>
+        <w:t>3</w:t>
+      </w:r>
+      <w:r>
+        <w:rPr>
+          <w:rFonts w:ascii="Consolas" w:eastAsia="Times New Roman" w:hAnsi="Consolas" w:cs="Times New Roman"/>
+          <w:color w:val="000000"/>
+          <w:sz w:val="21"/>
+          <w:szCs w:val="21"/>
+        </w:rPr>
+        <w:t>] </w:t>
+      </w:r>
+    </w:p>
+    <w:p>
+      <w:pPr>
+        <w:shd w:val="clear" w:color="auto" w:fill="FFFFFE"/>
+        <w:spacing w:after="0" w:line="285" w:lineRule="atLeast"/>
+        <w:rPr>
+          <w:rFonts w:ascii="Consolas" w:eastAsia="Times New Roman" w:hAnsi="Consolas" w:cs="Times New Roman"/>
+          <w:color w:val="000000"/>
+          <w:sz w:val="21"/>
+          <w:szCs w:val="21"/>
+        </w:rPr>
+      </w:pPr>
+    </w:p>
+    <w:p>
+      <w:pPr>
+        <w:shd w:val="clear" w:color="auto" w:fill="FFFFFE"/>
+        <w:spacing w:after="0" w:line="285" w:lineRule="atLeast"/>
+        <w:rPr>
+          <w:rFonts w:ascii="Consolas" w:eastAsia="Times New Roman" w:hAnsi="Consolas" w:cs="Times New Roman"/>
+          <w:color w:val="000000"/>
+          <w:sz w:val="21"/>
+          <w:szCs w:val="21"/>
+        </w:rPr>
+      </w:pPr>
+      <w:r>
+        <w:rPr>
+          <w:rFonts w:ascii="Consolas" w:eastAsia="Times New Roman" w:hAnsi="Consolas" w:cs="Times New Roman"/>
+          <w:color w:val="008000"/>
+          <w:sz w:val="21"/>
+          <w:szCs w:val="21"/>
+        </w:rPr>
+        <w:t>% Get the dimension of the matrix A where m = rows and n = columns</w:t>
+      </w:r>
+    </w:p>
+    <w:p>
+      <w:pPr>
+        <w:shd w:val="clear" w:color="auto" w:fill="FFFFFE"/>
+        <w:spacing w:after="0" w:line="285" w:lineRule="atLeast"/>
+        <w:rPr>
+          <w:rFonts w:ascii="Consolas" w:eastAsia="Times New Roman" w:hAnsi="Consolas" w:cs="Times New Roman"/>
+          <w:color w:val="000000"/>
+          <w:sz w:val="21"/>
+          <w:szCs w:val="21"/>
+        </w:rPr>
+      </w:pPr>
+      <w:r>
+        <w:rPr>
+          <w:rFonts w:ascii="Consolas" w:eastAsia="Times New Roman" w:hAnsi="Consolas" w:cs="Times New Roman"/>
+          <w:color w:val="000000"/>
+          <w:sz w:val="21"/>
+          <w:szCs w:val="21"/>
+        </w:rPr>
+        <w:t>[</w:t>
+      </w:r>
+      <w:proofErr w:type="spellStart"/>
+      <w:r>
+        <w:rPr>
+          <w:rFonts w:ascii="Consolas" w:eastAsia="Times New Roman" w:hAnsi="Consolas" w:cs="Times New Roman"/>
+          <w:color w:val="000000"/>
+          <w:sz w:val="21"/>
+          <w:szCs w:val="21"/>
+        </w:rPr>
+        <w:t>m,n</w:t>
+      </w:r>
+      <w:proofErr w:type="spellEnd"/>
+      <w:r>
+        <w:rPr>
+          <w:rFonts w:ascii="Consolas" w:eastAsia="Times New Roman" w:hAnsi="Consolas" w:cs="Times New Roman"/>
+          <w:color w:val="000000"/>
+          <w:sz w:val="21"/>
+          <w:szCs w:val="21"/>
+        </w:rPr>
+        <w:t>] = size(</w:t>
+      </w:r>
+      <w:r>
+        <w:rPr>
+          <w:rFonts w:ascii="Consolas" w:eastAsia="Times New Roman" w:hAnsi="Consolas" w:cs="Times New Roman"/>
+          <w:color w:val="008080"/>
+          <w:sz w:val="21"/>
+          <w:szCs w:val="21"/>
+        </w:rPr>
+        <w:t>A</w:t>
+      </w:r>
+      <w:r>
+        <w:rPr>
+          <w:rFonts w:ascii="Consolas" w:eastAsia="Times New Roman" w:hAnsi="Consolas" w:cs="Times New Roman"/>
+          <w:color w:val="000000"/>
+          <w:sz w:val="21"/>
+          <w:szCs w:val="21"/>
+        </w:rPr>
+        <w:t>)</w:t>
+      </w:r>
+    </w:p>
+    <w:p>
+      <w:pPr>
+        <w:shd w:val="clear" w:color="auto" w:fill="FFFFFE"/>
+        <w:spacing w:after="0" w:line="285" w:lineRule="atLeast"/>
+        <w:rPr>
+          <w:rFonts w:ascii="Consolas" w:eastAsia="Times New Roman" w:hAnsi="Consolas" w:cs="Times New Roman"/>
+          <w:color w:val="000000"/>
+          <w:sz w:val="21"/>
+          <w:szCs w:val="21"/>
+        </w:rPr>
+      </w:pPr>
+    </w:p>
+    <w:p>
+      <w:pPr>
+        <w:shd w:val="clear" w:color="auto" w:fill="FFFFFE"/>
+        <w:spacing w:after="0" w:line="285" w:lineRule="atLeast"/>
+        <w:rPr>
+          <w:rFonts w:ascii="Consolas" w:eastAsia="Times New Roman" w:hAnsi="Consolas" w:cs="Times New Roman"/>
+          <w:color w:val="000000"/>
+          <w:sz w:val="21"/>
+          <w:szCs w:val="21"/>
+        </w:rPr>
+      </w:pPr>
+      <w:r>
+        <w:rPr>
+          <w:rFonts w:ascii="Consolas" w:eastAsia="Times New Roman" w:hAnsi="Consolas" w:cs="Times New Roman"/>
+          <w:color w:val="008000"/>
+          <w:sz w:val="21"/>
+          <w:szCs w:val="21"/>
+        </w:rPr>
+        <w:t>% You could also store it this way</w:t>
+      </w:r>
+    </w:p>
+    <w:p>
+      <w:pPr>
+        <w:shd w:val="clear" w:color="auto" w:fill="FFFFFE"/>
+        <w:spacing w:after="0" w:line="285" w:lineRule="atLeast"/>
+        <w:rPr>
+          <w:rFonts w:ascii="Consolas" w:eastAsia="Times New Roman" w:hAnsi="Consolas" w:cs="Times New Roman"/>
+          <w:color w:val="000000"/>
+          <w:sz w:val="21"/>
+          <w:szCs w:val="21"/>
+        </w:rPr>
+      </w:pPr>
+      <w:proofErr w:type="spellStart"/>
+      <w:r>
+        <w:rPr>
+          <w:rFonts w:ascii="Consolas" w:eastAsia="Times New Roman" w:hAnsi="Consolas" w:cs="Times New Roman"/>
+          <w:color w:val="000000"/>
+          <w:sz w:val="21"/>
+          <w:szCs w:val="21"/>
+        </w:rPr>
+        <w:t>dim_A</w:t>
+      </w:r>
+      <w:proofErr w:type="spellEnd"/>
+      <w:r>
+        <w:rPr>
+          <w:rFonts w:ascii="Consolas" w:eastAsia="Times New Roman" w:hAnsi="Consolas" w:cs="Times New Roman"/>
+          <w:color w:val="000000"/>
+          <w:sz w:val="21"/>
+          <w:szCs w:val="21"/>
+        </w:rPr>
+        <w:t> = size(</w:t>
+      </w:r>
+      <w:r>
+        <w:rPr>
+          <w:rFonts w:ascii="Consolas" w:eastAsia="Times New Roman" w:hAnsi="Consolas" w:cs="Times New Roman"/>
+          <w:color w:val="008080"/>
+          <w:sz w:val="21"/>
+          <w:szCs w:val="21"/>
+        </w:rPr>
+        <w:t>A</w:t>
+      </w:r>
+      <w:r>
+        <w:rPr>
+          <w:rFonts w:ascii="Consolas" w:eastAsia="Times New Roman" w:hAnsi="Consolas" w:cs="Times New Roman"/>
+          <w:color w:val="000000"/>
+          <w:sz w:val="21"/>
+          <w:szCs w:val="21"/>
+        </w:rPr>
+        <w:t>)</w:t>
+      </w:r>
+    </w:p>
+    <w:p>
+      <w:pPr>
+        <w:shd w:val="clear" w:color="auto" w:fill="FFFFFE"/>
+        <w:spacing w:after="0" w:line="285" w:lineRule="atLeast"/>
+        <w:rPr>
+          <w:rFonts w:ascii="Consolas" w:eastAsia="Times New Roman" w:hAnsi="Consolas" w:cs="Times New Roman"/>
+          <w:color w:val="000000"/>
+          <w:sz w:val="21"/>
+          <w:szCs w:val="21"/>
+        </w:rPr>
+      </w:pPr>
+    </w:p>
+    <w:p>
+      <w:pPr>
+        <w:shd w:val="clear" w:color="auto" w:fill="FFFFFE"/>
+        <w:spacing w:after="0" w:line="285" w:lineRule="atLeast"/>
+        <w:rPr>
+          <w:rFonts w:ascii="Consolas" w:eastAsia="Times New Roman" w:hAnsi="Consolas" w:cs="Times New Roman"/>
+          <w:color w:val="000000"/>
+          <w:sz w:val="21"/>
+          <w:szCs w:val="21"/>
+        </w:rPr>
+      </w:pPr>
+      <w:r>
+        <w:rPr>
+          <w:rFonts w:ascii="Consolas" w:eastAsia="Times New Roman" w:hAnsi="Consolas" w:cs="Times New Roman"/>
+          <w:color w:val="008000"/>
+          <w:sz w:val="21"/>
+          <w:szCs w:val="21"/>
+        </w:rPr>
+        <w:t>% Get the dimension of the vector v </w:t>
+      </w:r>
+    </w:p>
+    <w:p>
+      <w:pPr>
+        <w:shd w:val="clear" w:color="auto" w:fill="FFFFFE"/>
+        <w:spacing w:after="0" w:line="285" w:lineRule="atLeast"/>
+        <w:rPr>
+          <w:rFonts w:ascii="Consolas" w:eastAsia="Times New Roman" w:hAnsi="Consolas" w:cs="Times New Roman"/>
+          <w:color w:val="000000"/>
+          <w:sz w:val="21"/>
+          <w:szCs w:val="21"/>
+        </w:rPr>
+      </w:pPr>
+      <w:proofErr w:type="spellStart"/>
+      <w:r>
+        <w:rPr>
+          <w:rFonts w:ascii="Consolas" w:eastAsia="Times New Roman" w:hAnsi="Consolas" w:cs="Times New Roman"/>
+          <w:color w:val="000000"/>
+          <w:sz w:val="21"/>
+          <w:szCs w:val="21"/>
+        </w:rPr>
+        <w:t>dim_v</w:t>
+      </w:r>
+      <w:proofErr w:type="spellEnd"/>
+      <w:r>
+        <w:rPr>
+          <w:rFonts w:ascii="Consolas" w:eastAsia="Times New Roman" w:hAnsi="Consolas" w:cs="Times New Roman"/>
+          <w:color w:val="000000"/>
+          <w:sz w:val="21"/>
+          <w:szCs w:val="21"/>
+        </w:rPr>
+        <w:t> = size(v)</w:t>
+      </w:r>
+    </w:p>
+    <w:p>
+      <w:pPr>
+        <w:shd w:val="clear" w:color="auto" w:fill="FFFFFE"/>
+        <w:spacing w:after="0" w:line="285" w:lineRule="atLeast"/>
+        <w:rPr>
+          <w:rFonts w:ascii="Consolas" w:eastAsia="Times New Roman" w:hAnsi="Consolas" w:cs="Times New Roman"/>
+          <w:color w:val="000000"/>
+          <w:sz w:val="21"/>
+          <w:szCs w:val="21"/>
+        </w:rPr>
+      </w:pPr>
+    </w:p>
+    <w:p>
+      <w:pPr>
+        <w:shd w:val="clear" w:color="auto" w:fill="FFFFFE"/>
+        <w:spacing w:after="0" w:line="285" w:lineRule="atLeast"/>
+        <w:rPr>
+          <w:rFonts w:ascii="Consolas" w:eastAsia="Times New Roman" w:hAnsi="Consolas" w:cs="Times New Roman"/>
+          <w:color w:val="000000"/>
+          <w:sz w:val="21"/>
+          <w:szCs w:val="21"/>
+        </w:rPr>
+      </w:pPr>
+      <w:r>
+        <w:rPr>
+          <w:rFonts w:ascii="Consolas" w:eastAsia="Times New Roman" w:hAnsi="Consolas" w:cs="Times New Roman"/>
+          <w:color w:val="008000"/>
+          <w:sz w:val="21"/>
+          <w:szCs w:val="21"/>
+        </w:rPr>
+        <w:t>% Now let's index into the 2nd row 3rd column of matrix A</w:t>
+      </w:r>
+    </w:p>
+    <w:p>
+      <w:pPr>
+        <w:shd w:val="clear" w:color="auto" w:fill="FFFFFE"/>
+        <w:spacing w:after="0" w:line="285" w:lineRule="atLeast"/>
+        <w:rPr>
+          <w:rFonts w:ascii="Consolas" w:eastAsia="Times New Roman" w:hAnsi="Consolas" w:cs="Times New Roman"/>
+          <w:color w:val="000000"/>
+          <w:sz w:val="21"/>
+          <w:szCs w:val="21"/>
+        </w:rPr>
+      </w:pPr>
+      <w:r>
+        <w:rPr>
+          <w:rFonts w:ascii="Consolas" w:eastAsia="Times New Roman" w:hAnsi="Consolas" w:cs="Times New Roman"/>
+          <w:color w:val="008080"/>
+          <w:sz w:val="21"/>
+          <w:szCs w:val="21"/>
+        </w:rPr>
+        <w:t>A_23</w:t>
+      </w:r>
+      <w:r>
+        <w:rPr>
+          <w:rFonts w:ascii="Consolas" w:eastAsia="Times New Roman" w:hAnsi="Consolas" w:cs="Times New Roman"/>
+          <w:color w:val="000000"/>
+          <w:sz w:val="21"/>
+          <w:szCs w:val="21"/>
+        </w:rPr>
+        <w:t> = </w:t>
+      </w:r>
+      <w:r>
+        <w:rPr>
+          <w:rFonts w:ascii="Consolas" w:eastAsia="Times New Roman" w:hAnsi="Consolas" w:cs="Times New Roman"/>
+          <w:color w:val="008080"/>
+          <w:sz w:val="21"/>
+          <w:szCs w:val="21"/>
+        </w:rPr>
+        <w:t>A</w:t>
+      </w:r>
+      <w:r>
+        <w:rPr>
+          <w:rFonts w:ascii="Consolas" w:eastAsia="Times New Roman" w:hAnsi="Consolas" w:cs="Times New Roman"/>
+          <w:color w:val="000000"/>
+          <w:sz w:val="21"/>
+          <w:szCs w:val="21"/>
+        </w:rPr>
+        <w:t>(</w:t>
+      </w:r>
+      <w:r>
+        <w:rPr>
+          <w:rFonts w:ascii="Consolas" w:eastAsia="Times New Roman" w:hAnsi="Consolas" w:cs="Times New Roman"/>
+          <w:color w:val="098658"/>
+          <w:sz w:val="21"/>
+          <w:szCs w:val="21"/>
+        </w:rPr>
+        <w:t>2</w:t>
+      </w:r>
+      <w:r>
+        <w:rPr>
+          <w:rFonts w:ascii="Consolas" w:eastAsia="Times New Roman" w:hAnsi="Consolas" w:cs="Times New Roman"/>
+          <w:color w:val="000000"/>
+          <w:sz w:val="21"/>
+          <w:szCs w:val="21"/>
+        </w:rPr>
+        <w:t>,</w:t>
+      </w:r>
+      <w:r>
+        <w:rPr>
+          <w:rFonts w:ascii="Consolas" w:eastAsia="Times New Roman" w:hAnsi="Consolas" w:cs="Times New Roman"/>
+          <w:color w:val="098658"/>
+          <w:sz w:val="21"/>
+          <w:szCs w:val="21"/>
+        </w:rPr>
+        <w:t>3</w:t>
+      </w:r>
+      <w:r>
+        <w:rPr>
+          <w:rFonts w:ascii="Consolas" w:eastAsia="Times New Roman" w:hAnsi="Consolas" w:cs="Times New Roman"/>
+          <w:color w:val="000000"/>
+          <w:sz w:val="21"/>
+          <w:szCs w:val="21"/>
+        </w:rPr>
+        <w:t>)</w:t>
+      </w:r>
+    </w:p>
+    <w:p>
+      <w:pPr>
+        <w:shd w:val="clear" w:color="auto" w:fill="FFFFFE"/>
+        <w:spacing w:after="0" w:line="285" w:lineRule="atLeast"/>
+        <w:rPr>
+          <w:rFonts w:ascii="Consolas" w:eastAsia="Times New Roman" w:hAnsi="Consolas" w:cs="Times New Roman"/>
+          <w:color w:val="000000"/>
+          <w:sz w:val="21"/>
+          <w:szCs w:val="21"/>
+        </w:rPr>
+      </w:pPr>
+    </w:p>
     <w:p/>
+    <w:p>
+      <w:pPr>
+        <w:keepNext/>
+      </w:pPr>
+      <w:r>
+        <w:rPr>
+          <w:noProof/>
+        </w:rPr>
+        <w:drawing>
+          <wp:inline distT="0" distB="0" distL="0" distR="0" wp14:anchorId="699DA419" wp14:editId="06EE5B04">
+            <wp:extent cx="5943600" cy="3215640"/>
+            <wp:effectExtent l="0" t="0" r="0" b="3810"/>
+            <wp:docPr id="25" name="Picture 25"/>
+            <wp:cNvGraphicFramePr>
+              <a:graphicFrameLocks xmlns:a="http://schemas.openxmlformats.org/drawingml/2006/main" noChangeAspect="1"/>
+            </wp:cNvGraphicFramePr>
+            <a:graphic xmlns:a="http://schemas.openxmlformats.org/drawingml/2006/main">
+              <a:graphicData uri="http://schemas.openxmlformats.org/drawingml/2006/picture">
+                <pic:pic xmlns:pic="http://schemas.openxmlformats.org/drawingml/2006/picture">
+                  <pic:nvPicPr>
+                    <pic:cNvPr id="25" name="Picture 25"/>
+                    <pic:cNvPicPr/>
+                  </pic:nvPicPr>
+                  <pic:blipFill>
+                    <a:blip r:embed="rId31">
+                      <a:extLst>
+                        <a:ext uri="{28A0092B-C50C-407E-A947-70E740481C1C}">
+                          <a14:useLocalDpi xmlns:a14="http://schemas.microsoft.com/office/drawing/2010/main" val="0"/>
+                        </a:ext>
+                      </a:extLst>
+                    </a:blip>
+                    <a:stretch>
+                      <a:fillRect/>
+                    </a:stretch>
+                  </pic:blipFill>
+                  <pic:spPr>
+                    <a:xfrm>
+                      <a:off x="0" y="0"/>
+                      <a:ext cx="5943600" cy="3215640"/>
+                    </a:xfrm>
+                    <a:prstGeom prst="rect">
+                      <a:avLst/>
+                    </a:prstGeom>
+                  </pic:spPr>
+                </pic:pic>
+              </a:graphicData>
+            </a:graphic>
+          </wp:inline>
+        </w:drawing>
+      </w:r>
+    </w:p>
+    <w:p>
+      <w:pPr>
+        <w:pStyle w:val="Caption"/>
+      </w:pPr>
+      <w:r>
+        <w:t xml:space="preserve">Figure </w:t>
+      </w:r>
+      <w:fldSimple w:instr=" SEQ Figure \* ARABIC ">
+        <w:r>
+          <w:rPr>
+            <w:noProof/>
+          </w:rPr>
+          <w:t>1</w:t>
+        </w:r>
+      </w:fldSimple>
+      <w:r>
+        <w:t>: Sample Code</w:t>
+      </w:r>
+    </w:p>
+    <w:p>
+      <w:pPr>
+        <w:keepNext/>
+      </w:pPr>
+      <w:r>
+        <w:rPr>
+          <w:noProof/>
+        </w:rPr>
+        <w:lastRenderedPageBreak/>
+        <w:drawing>
+          <wp:inline distT="0" distB="0" distL="0" distR="0" wp14:anchorId="5E1C784D" wp14:editId="10703D15">
+            <wp:extent cx="5943600" cy="3566160"/>
+            <wp:effectExtent l="0" t="0" r="0" b="0"/>
+            <wp:docPr id="26" name="Picture 26"/>
+            <wp:cNvGraphicFramePr>
+              <a:graphicFrameLocks xmlns:a="http://schemas.openxmlformats.org/drawingml/2006/main" noChangeAspect="1"/>
+            </wp:cNvGraphicFramePr>
+            <a:graphic xmlns:a="http://schemas.openxmlformats.org/drawingml/2006/main">
+              <a:graphicData uri="http://schemas.openxmlformats.org/drawingml/2006/picture">
+                <pic:pic xmlns:pic="http://schemas.openxmlformats.org/drawingml/2006/picture">
+                  <pic:nvPicPr>
+                    <pic:cNvPr id="26" name="Picture 26"/>
+                    <pic:cNvPicPr/>
+                  </pic:nvPicPr>
+                  <pic:blipFill>
+                    <a:blip r:embed="rId32">
+                      <a:extLst>
+                        <a:ext uri="{28A0092B-C50C-407E-A947-70E740481C1C}">
+                          <a14:useLocalDpi xmlns:a14="http://schemas.microsoft.com/office/drawing/2010/main" val="0"/>
+                        </a:ext>
+                      </a:extLst>
+                    </a:blip>
+                    <a:stretch>
+                      <a:fillRect/>
+                    </a:stretch>
+                  </pic:blipFill>
+                  <pic:spPr>
+                    <a:xfrm>
+                      <a:off x="0" y="0"/>
+                      <a:ext cx="5943600" cy="3566160"/>
+                    </a:xfrm>
+                    <a:prstGeom prst="rect">
+                      <a:avLst/>
+                    </a:prstGeom>
+                  </pic:spPr>
+                </pic:pic>
+              </a:graphicData>
+            </a:graphic>
+          </wp:inline>
+        </w:drawing>
+      </w:r>
+    </w:p>
+    <w:p>
+      <w:pPr>
+        <w:pStyle w:val="Caption"/>
+      </w:pPr>
+      <w:r>
+        <w:t xml:space="preserve">Figure </w:t>
+      </w:r>
+      <w:fldSimple w:instr=" SEQ Figure \* ARABIC ">
+        <w:r>
+          <w:rPr>
+            <w:noProof/>
+          </w:rPr>
+          <w:t>2</w:t>
+        </w:r>
+      </w:fldSimple>
+      <w:r>
+        <w:t>: Output of Sample Code</w:t>
+      </w:r>
+    </w:p>
+    <w:p/>
+    <w:p>
+      <w:r>
+        <w:br w:type="page"/>
+      </w:r>
+    </w:p>
+    <w:p>
+      <w:pPr>
+        <w:shd w:val="clear" w:color="auto" w:fill="FFFFFE"/>
+        <w:spacing w:after="0" w:line="285" w:lineRule="atLeast"/>
+        <w:rPr>
+          <w:rFonts w:ascii="Consolas" w:eastAsia="Times New Roman" w:hAnsi="Consolas" w:cs="Times New Roman"/>
+          <w:color w:val="008000"/>
+          <w:sz w:val="21"/>
+          <w:szCs w:val="21"/>
+        </w:rPr>
+      </w:pPr>
+      <w:r>
+        <w:rPr>
+          <w:rFonts w:ascii="Consolas" w:eastAsia="Times New Roman" w:hAnsi="Consolas" w:cs="Times New Roman"/>
+          <w:noProof/>
+          <w:color w:val="008000"/>
+          <w:sz w:val="21"/>
+          <w:szCs w:val="21"/>
+        </w:rPr>
+        <w:lastRenderedPageBreak/>
+        <w:drawing>
+          <wp:inline distT="0" distB="0" distL="0" distR="0" wp14:anchorId="44C07A5D" wp14:editId="7B04B397">
+            <wp:extent cx="5943600" cy="3543935"/>
+            <wp:effectExtent l="0" t="0" r="0" b="0"/>
+            <wp:docPr id="27" name="Picture 27"/>
+            <wp:cNvGraphicFramePr>
+              <a:graphicFrameLocks xmlns:a="http://schemas.openxmlformats.org/drawingml/2006/main" noChangeAspect="1"/>
+            </wp:cNvGraphicFramePr>
+            <a:graphic xmlns:a="http://schemas.openxmlformats.org/drawingml/2006/main">
+              <a:graphicData uri="http://schemas.openxmlformats.org/drawingml/2006/picture">
+                <pic:pic xmlns:pic="http://schemas.openxmlformats.org/drawingml/2006/picture">
+                  <pic:nvPicPr>
+                    <pic:cNvPr id="27" name="Picture 27"/>
+                    <pic:cNvPicPr/>
+                  </pic:nvPicPr>
+                  <pic:blipFill>
+                    <a:blip r:embed="rId33">
+                      <a:extLst>
+                        <a:ext uri="{28A0092B-C50C-407E-A947-70E740481C1C}">
+                          <a14:useLocalDpi xmlns:a14="http://schemas.microsoft.com/office/drawing/2010/main" val="0"/>
+                        </a:ext>
+                      </a:extLst>
+                    </a:blip>
+                    <a:stretch>
+                      <a:fillRect/>
+                    </a:stretch>
+                  </pic:blipFill>
+                  <pic:spPr>
+                    <a:xfrm>
+                      <a:off x="0" y="0"/>
+                      <a:ext cx="5943600" cy="3543935"/>
+                    </a:xfrm>
+                    <a:prstGeom prst="rect">
+                      <a:avLst/>
+                    </a:prstGeom>
+                  </pic:spPr>
+                </pic:pic>
+              </a:graphicData>
+            </a:graphic>
+          </wp:inline>
+        </w:drawing>
+      </w:r>
+    </w:p>
+    <w:p>
+      <w:pPr>
+        <w:shd w:val="clear" w:color="auto" w:fill="FFFFFE"/>
+        <w:spacing w:after="0" w:line="285" w:lineRule="atLeast"/>
+        <w:rPr>
+          <w:rFonts w:ascii="Consolas" w:eastAsia="Times New Roman" w:hAnsi="Consolas" w:cs="Times New Roman"/>
+          <w:color w:val="008000"/>
+          <w:sz w:val="21"/>
+          <w:szCs w:val="21"/>
+        </w:rPr>
+      </w:pPr>
+      <w:r>
+        <w:rPr>
+          <w:rFonts w:ascii="Consolas" w:eastAsia="Times New Roman" w:hAnsi="Consolas" w:cs="Times New Roman"/>
+          <w:color w:val="008000"/>
+          <w:sz w:val="21"/>
+          <w:szCs w:val="21"/>
+        </w:rPr>
+        <w:t>Sample Code 2</w:t>
+      </w:r>
+    </w:p>
+    <w:p>
+      <w:pPr>
+        <w:shd w:val="clear" w:color="auto" w:fill="FFFFFE"/>
+        <w:spacing w:after="0" w:line="285" w:lineRule="atLeast"/>
+        <w:rPr>
+          <w:rFonts w:ascii="Consolas" w:eastAsia="Times New Roman" w:hAnsi="Consolas" w:cs="Times New Roman"/>
+          <w:color w:val="000000"/>
+          <w:sz w:val="21"/>
+          <w:szCs w:val="21"/>
+        </w:rPr>
+      </w:pPr>
+      <w:r>
+        <w:rPr>
+          <w:rFonts w:ascii="Consolas" w:eastAsia="Times New Roman" w:hAnsi="Consolas" w:cs="Times New Roman"/>
+          <w:color w:val="008000"/>
+          <w:sz w:val="21"/>
+          <w:szCs w:val="21"/>
+        </w:rPr>
+        <w:t>% Initialize matrix A and B </w:t>
+      </w:r>
+    </w:p>
+    <w:p>
+      <w:pPr>
+        <w:shd w:val="clear" w:color="auto" w:fill="FFFFFE"/>
+        <w:spacing w:after="0" w:line="285" w:lineRule="atLeast"/>
+        <w:rPr>
+          <w:rFonts w:ascii="Consolas" w:eastAsia="Times New Roman" w:hAnsi="Consolas" w:cs="Times New Roman"/>
+          <w:color w:val="000000"/>
+          <w:sz w:val="21"/>
+          <w:szCs w:val="21"/>
+        </w:rPr>
+      </w:pPr>
+      <w:r>
+        <w:rPr>
+          <w:rFonts w:ascii="Consolas" w:eastAsia="Times New Roman" w:hAnsi="Consolas" w:cs="Times New Roman"/>
+          <w:color w:val="008080"/>
+          <w:sz w:val="21"/>
+          <w:szCs w:val="21"/>
+        </w:rPr>
+        <w:t>A</w:t>
+      </w:r>
+      <w:r>
+        <w:rPr>
+          <w:rFonts w:ascii="Consolas" w:eastAsia="Times New Roman" w:hAnsi="Consolas" w:cs="Times New Roman"/>
+          <w:color w:val="000000"/>
+          <w:sz w:val="21"/>
+          <w:szCs w:val="21"/>
+        </w:rPr>
+        <w:t> = [</w:t>
+      </w:r>
+      <w:r>
+        <w:rPr>
+          <w:rFonts w:ascii="Consolas" w:eastAsia="Times New Roman" w:hAnsi="Consolas" w:cs="Times New Roman"/>
+          <w:color w:val="098658"/>
+          <w:sz w:val="21"/>
+          <w:szCs w:val="21"/>
+        </w:rPr>
+        <w:t>1</w:t>
+      </w:r>
+      <w:r>
+        <w:rPr>
+          <w:rFonts w:ascii="Consolas" w:eastAsia="Times New Roman" w:hAnsi="Consolas" w:cs="Times New Roman"/>
+          <w:color w:val="000000"/>
+          <w:sz w:val="21"/>
+          <w:szCs w:val="21"/>
+        </w:rPr>
+        <w:t>, </w:t>
+      </w:r>
+      <w:r>
+        <w:rPr>
+          <w:rFonts w:ascii="Consolas" w:eastAsia="Times New Roman" w:hAnsi="Consolas" w:cs="Times New Roman"/>
+          <w:color w:val="098658"/>
+          <w:sz w:val="21"/>
+          <w:szCs w:val="21"/>
+        </w:rPr>
+        <w:t>2</w:t>
+      </w:r>
+      <w:r>
+        <w:rPr>
+          <w:rFonts w:ascii="Consolas" w:eastAsia="Times New Roman" w:hAnsi="Consolas" w:cs="Times New Roman"/>
+          <w:color w:val="000000"/>
+          <w:sz w:val="21"/>
+          <w:szCs w:val="21"/>
+        </w:rPr>
+        <w:t>, </w:t>
+      </w:r>
+      <w:r>
+        <w:rPr>
+          <w:rFonts w:ascii="Consolas" w:eastAsia="Times New Roman" w:hAnsi="Consolas" w:cs="Times New Roman"/>
+          <w:color w:val="098658"/>
+          <w:sz w:val="21"/>
+          <w:szCs w:val="21"/>
+        </w:rPr>
+        <w:t>4</w:t>
+      </w:r>
+      <w:r>
+        <w:rPr>
+          <w:rFonts w:ascii="Consolas" w:eastAsia="Times New Roman" w:hAnsi="Consolas" w:cs="Times New Roman"/>
+          <w:color w:val="000000"/>
+          <w:sz w:val="21"/>
+          <w:szCs w:val="21"/>
+        </w:rPr>
+        <w:t>; </w:t>
+      </w:r>
+      <w:r>
+        <w:rPr>
+          <w:rFonts w:ascii="Consolas" w:eastAsia="Times New Roman" w:hAnsi="Consolas" w:cs="Times New Roman"/>
+          <w:color w:val="098658"/>
+          <w:sz w:val="21"/>
+          <w:szCs w:val="21"/>
+        </w:rPr>
+        <w:t>5</w:t>
+      </w:r>
+      <w:r>
+        <w:rPr>
+          <w:rFonts w:ascii="Consolas" w:eastAsia="Times New Roman" w:hAnsi="Consolas" w:cs="Times New Roman"/>
+          <w:color w:val="000000"/>
+          <w:sz w:val="21"/>
+          <w:szCs w:val="21"/>
+        </w:rPr>
+        <w:t>, </w:t>
+      </w:r>
+      <w:r>
+        <w:rPr>
+          <w:rFonts w:ascii="Consolas" w:eastAsia="Times New Roman" w:hAnsi="Consolas" w:cs="Times New Roman"/>
+          <w:color w:val="098658"/>
+          <w:sz w:val="21"/>
+          <w:szCs w:val="21"/>
+        </w:rPr>
+        <w:t>3</w:t>
+      </w:r>
+      <w:r>
+        <w:rPr>
+          <w:rFonts w:ascii="Consolas" w:eastAsia="Times New Roman" w:hAnsi="Consolas" w:cs="Times New Roman"/>
+          <w:color w:val="000000"/>
+          <w:sz w:val="21"/>
+          <w:szCs w:val="21"/>
+        </w:rPr>
+        <w:t>, </w:t>
+      </w:r>
+      <w:r>
+        <w:rPr>
+          <w:rFonts w:ascii="Consolas" w:eastAsia="Times New Roman" w:hAnsi="Consolas" w:cs="Times New Roman"/>
+          <w:color w:val="098658"/>
+          <w:sz w:val="21"/>
+          <w:szCs w:val="21"/>
+        </w:rPr>
+        <w:t>2</w:t>
+      </w:r>
+      <w:r>
+        <w:rPr>
+          <w:rFonts w:ascii="Consolas" w:eastAsia="Times New Roman" w:hAnsi="Consolas" w:cs="Times New Roman"/>
+          <w:color w:val="000000"/>
+          <w:sz w:val="21"/>
+          <w:szCs w:val="21"/>
+        </w:rPr>
+        <w:t>]</w:t>
+      </w:r>
+    </w:p>
+    <w:p>
+      <w:pPr>
+        <w:shd w:val="clear" w:color="auto" w:fill="FFFFFE"/>
+        <w:spacing w:after="0" w:line="285" w:lineRule="atLeast"/>
+        <w:rPr>
+          <w:rFonts w:ascii="Consolas" w:eastAsia="Times New Roman" w:hAnsi="Consolas" w:cs="Times New Roman"/>
+          <w:color w:val="000000"/>
+          <w:sz w:val="21"/>
+          <w:szCs w:val="21"/>
+        </w:rPr>
+      </w:pPr>
+      <w:r>
+        <w:rPr>
+          <w:rFonts w:ascii="Consolas" w:eastAsia="Times New Roman" w:hAnsi="Consolas" w:cs="Times New Roman"/>
+          <w:color w:val="008080"/>
+          <w:sz w:val="21"/>
+          <w:szCs w:val="21"/>
+        </w:rPr>
+        <w:t>B</w:t>
+      </w:r>
+      <w:r>
+        <w:rPr>
+          <w:rFonts w:ascii="Consolas" w:eastAsia="Times New Roman" w:hAnsi="Consolas" w:cs="Times New Roman"/>
+          <w:color w:val="000000"/>
+          <w:sz w:val="21"/>
+          <w:szCs w:val="21"/>
+        </w:rPr>
+        <w:t> = [</w:t>
+      </w:r>
+      <w:r>
+        <w:rPr>
+          <w:rFonts w:ascii="Consolas" w:eastAsia="Times New Roman" w:hAnsi="Consolas" w:cs="Times New Roman"/>
+          <w:color w:val="098658"/>
+          <w:sz w:val="21"/>
+          <w:szCs w:val="21"/>
+        </w:rPr>
+        <w:t>1</w:t>
+      </w:r>
+      <w:r>
+        <w:rPr>
+          <w:rFonts w:ascii="Consolas" w:eastAsia="Times New Roman" w:hAnsi="Consolas" w:cs="Times New Roman"/>
+          <w:color w:val="000000"/>
+          <w:sz w:val="21"/>
+          <w:szCs w:val="21"/>
+        </w:rPr>
+        <w:t>, </w:t>
+      </w:r>
+      <w:r>
+        <w:rPr>
+          <w:rFonts w:ascii="Consolas" w:eastAsia="Times New Roman" w:hAnsi="Consolas" w:cs="Times New Roman"/>
+          <w:color w:val="098658"/>
+          <w:sz w:val="21"/>
+          <w:szCs w:val="21"/>
+        </w:rPr>
+        <w:t>3</w:t>
+      </w:r>
+      <w:r>
+        <w:rPr>
+          <w:rFonts w:ascii="Consolas" w:eastAsia="Times New Roman" w:hAnsi="Consolas" w:cs="Times New Roman"/>
+          <w:color w:val="000000"/>
+          <w:sz w:val="21"/>
+          <w:szCs w:val="21"/>
+        </w:rPr>
+        <w:t>, </w:t>
+      </w:r>
+      <w:r>
+        <w:rPr>
+          <w:rFonts w:ascii="Consolas" w:eastAsia="Times New Roman" w:hAnsi="Consolas" w:cs="Times New Roman"/>
+          <w:color w:val="098658"/>
+          <w:sz w:val="21"/>
+          <w:szCs w:val="21"/>
+        </w:rPr>
+        <w:t>4</w:t>
+      </w:r>
+      <w:r>
+        <w:rPr>
+          <w:rFonts w:ascii="Consolas" w:eastAsia="Times New Roman" w:hAnsi="Consolas" w:cs="Times New Roman"/>
+          <w:color w:val="000000"/>
+          <w:sz w:val="21"/>
+          <w:szCs w:val="21"/>
+        </w:rPr>
+        <w:t>; </w:t>
+      </w:r>
+      <w:r>
+        <w:rPr>
+          <w:rFonts w:ascii="Consolas" w:eastAsia="Times New Roman" w:hAnsi="Consolas" w:cs="Times New Roman"/>
+          <w:color w:val="098658"/>
+          <w:sz w:val="21"/>
+          <w:szCs w:val="21"/>
+        </w:rPr>
+        <w:t>1</w:t>
+      </w:r>
+      <w:r>
+        <w:rPr>
+          <w:rFonts w:ascii="Consolas" w:eastAsia="Times New Roman" w:hAnsi="Consolas" w:cs="Times New Roman"/>
+          <w:color w:val="000000"/>
+          <w:sz w:val="21"/>
+          <w:szCs w:val="21"/>
+        </w:rPr>
+        <w:t>, </w:t>
+      </w:r>
+      <w:r>
+        <w:rPr>
+          <w:rFonts w:ascii="Consolas" w:eastAsia="Times New Roman" w:hAnsi="Consolas" w:cs="Times New Roman"/>
+          <w:color w:val="098658"/>
+          <w:sz w:val="21"/>
+          <w:szCs w:val="21"/>
+        </w:rPr>
+        <w:t>1</w:t>
+      </w:r>
+      <w:r>
+        <w:rPr>
+          <w:rFonts w:ascii="Consolas" w:eastAsia="Times New Roman" w:hAnsi="Consolas" w:cs="Times New Roman"/>
+          <w:color w:val="000000"/>
+          <w:sz w:val="21"/>
+          <w:szCs w:val="21"/>
+        </w:rPr>
+        <w:t>, </w:t>
+      </w:r>
+      <w:r>
+        <w:rPr>
+          <w:rFonts w:ascii="Consolas" w:eastAsia="Times New Roman" w:hAnsi="Consolas" w:cs="Times New Roman"/>
+          <w:color w:val="098658"/>
+          <w:sz w:val="21"/>
+          <w:szCs w:val="21"/>
+        </w:rPr>
+        <w:t>1</w:t>
+      </w:r>
+      <w:r>
+        <w:rPr>
+          <w:rFonts w:ascii="Consolas" w:eastAsia="Times New Roman" w:hAnsi="Consolas" w:cs="Times New Roman"/>
+          <w:color w:val="000000"/>
+          <w:sz w:val="21"/>
+          <w:szCs w:val="21"/>
+        </w:rPr>
+        <w:t>]</w:t>
+      </w:r>
+    </w:p>
+    <w:p>
+      <w:pPr>
+        <w:shd w:val="clear" w:color="auto" w:fill="FFFFFE"/>
+        <w:spacing w:after="0" w:line="285" w:lineRule="atLeast"/>
+        <w:rPr>
+          <w:rFonts w:ascii="Consolas" w:eastAsia="Times New Roman" w:hAnsi="Consolas" w:cs="Times New Roman"/>
+          <w:color w:val="000000"/>
+          <w:sz w:val="21"/>
+          <w:szCs w:val="21"/>
+        </w:rPr>
+      </w:pPr>
+    </w:p>
+    <w:p>
+      <w:pPr>
+        <w:shd w:val="clear" w:color="auto" w:fill="FFFFFE"/>
+        <w:spacing w:after="0" w:line="285" w:lineRule="atLeast"/>
+        <w:rPr>
+          <w:rFonts w:ascii="Consolas" w:eastAsia="Times New Roman" w:hAnsi="Consolas" w:cs="Times New Roman"/>
+          <w:color w:val="000000"/>
+          <w:sz w:val="21"/>
+          <w:szCs w:val="21"/>
+        </w:rPr>
+      </w:pPr>
+      <w:r>
+        <w:rPr>
+          <w:rFonts w:ascii="Consolas" w:eastAsia="Times New Roman" w:hAnsi="Consolas" w:cs="Times New Roman"/>
+          <w:color w:val="008000"/>
+          <w:sz w:val="21"/>
+          <w:szCs w:val="21"/>
+        </w:rPr>
+        <w:t>% Initialize constant s </w:t>
+      </w:r>
+    </w:p>
+    <w:p>
+      <w:pPr>
+        <w:shd w:val="clear" w:color="auto" w:fill="FFFFFE"/>
+        <w:spacing w:after="0" w:line="285" w:lineRule="atLeast"/>
+        <w:rPr>
+          <w:rFonts w:ascii="Consolas" w:eastAsia="Times New Roman" w:hAnsi="Consolas" w:cs="Times New Roman"/>
+          <w:color w:val="000000"/>
+          <w:sz w:val="21"/>
+          <w:szCs w:val="21"/>
+        </w:rPr>
+      </w:pPr>
+      <w:r>
+        <w:rPr>
+          <w:rFonts w:ascii="Consolas" w:eastAsia="Times New Roman" w:hAnsi="Consolas" w:cs="Times New Roman"/>
+          <w:color w:val="000000"/>
+          <w:sz w:val="21"/>
+          <w:szCs w:val="21"/>
+        </w:rPr>
+        <w:t>s = </w:t>
+      </w:r>
+      <w:r>
+        <w:rPr>
+          <w:rFonts w:ascii="Consolas" w:eastAsia="Times New Roman" w:hAnsi="Consolas" w:cs="Times New Roman"/>
+          <w:color w:val="098658"/>
+          <w:sz w:val="21"/>
+          <w:szCs w:val="21"/>
+        </w:rPr>
+        <w:t>2</w:t>
+      </w:r>
+    </w:p>
+    <w:p>
+      <w:pPr>
+        <w:shd w:val="clear" w:color="auto" w:fill="FFFFFE"/>
+        <w:spacing w:after="0" w:line="285" w:lineRule="atLeast"/>
+        <w:rPr>
+          <w:rFonts w:ascii="Consolas" w:eastAsia="Times New Roman" w:hAnsi="Consolas" w:cs="Times New Roman"/>
+          <w:color w:val="000000"/>
+          <w:sz w:val="21"/>
+          <w:szCs w:val="21"/>
+        </w:rPr>
+      </w:pPr>
+    </w:p>
+    <w:p>
+      <w:pPr>
+        <w:shd w:val="clear" w:color="auto" w:fill="FFFFFE"/>
+        <w:spacing w:after="0" w:line="285" w:lineRule="atLeast"/>
+        <w:rPr>
+          <w:rFonts w:ascii="Consolas" w:eastAsia="Times New Roman" w:hAnsi="Consolas" w:cs="Times New Roman"/>
+          <w:color w:val="000000"/>
+          <w:sz w:val="21"/>
+          <w:szCs w:val="21"/>
+        </w:rPr>
+      </w:pPr>
+      <w:r>
+        <w:rPr>
+          <w:rFonts w:ascii="Consolas" w:eastAsia="Times New Roman" w:hAnsi="Consolas" w:cs="Times New Roman"/>
+          <w:color w:val="008000"/>
+          <w:sz w:val="21"/>
+          <w:szCs w:val="21"/>
+        </w:rPr>
+        <w:t>% See how element-wise addition works</w:t>
+      </w:r>
+    </w:p>
+    <w:p>
+      <w:pPr>
+        <w:shd w:val="clear" w:color="auto" w:fill="FFFFFE"/>
+        <w:spacing w:after="0" w:line="285" w:lineRule="atLeast"/>
+        <w:rPr>
+          <w:rFonts w:ascii="Consolas" w:eastAsia="Times New Roman" w:hAnsi="Consolas" w:cs="Times New Roman"/>
+          <w:color w:val="000000"/>
+          <w:sz w:val="21"/>
+          <w:szCs w:val="21"/>
+        </w:rPr>
+      </w:pPr>
+      <w:proofErr w:type="spellStart"/>
+      <w:r>
+        <w:rPr>
+          <w:rFonts w:ascii="Consolas" w:eastAsia="Times New Roman" w:hAnsi="Consolas" w:cs="Times New Roman"/>
+          <w:color w:val="000000"/>
+          <w:sz w:val="21"/>
+          <w:szCs w:val="21"/>
+        </w:rPr>
+        <w:t>add_AB</w:t>
+      </w:r>
+      <w:proofErr w:type="spellEnd"/>
+      <w:r>
+        <w:rPr>
+          <w:rFonts w:ascii="Consolas" w:eastAsia="Times New Roman" w:hAnsi="Consolas" w:cs="Times New Roman"/>
+          <w:color w:val="000000"/>
+          <w:sz w:val="21"/>
+          <w:szCs w:val="21"/>
+        </w:rPr>
+        <w:t> = </w:t>
+      </w:r>
+      <w:r>
+        <w:rPr>
+          <w:rFonts w:ascii="Consolas" w:eastAsia="Times New Roman" w:hAnsi="Consolas" w:cs="Times New Roman"/>
+          <w:color w:val="008080"/>
+          <w:sz w:val="21"/>
+          <w:szCs w:val="21"/>
+        </w:rPr>
+        <w:t>A</w:t>
+      </w:r>
+      <w:r>
+        <w:rPr>
+          <w:rFonts w:ascii="Consolas" w:eastAsia="Times New Roman" w:hAnsi="Consolas" w:cs="Times New Roman"/>
+          <w:color w:val="000000"/>
+          <w:sz w:val="21"/>
+          <w:szCs w:val="21"/>
+        </w:rPr>
+        <w:t> + </w:t>
+      </w:r>
+      <w:r>
+        <w:rPr>
+          <w:rFonts w:ascii="Consolas" w:eastAsia="Times New Roman" w:hAnsi="Consolas" w:cs="Times New Roman"/>
+          <w:color w:val="008080"/>
+          <w:sz w:val="21"/>
+          <w:szCs w:val="21"/>
+        </w:rPr>
+        <w:t>B</w:t>
+      </w:r>
+      <w:r>
+        <w:rPr>
+          <w:rFonts w:ascii="Consolas" w:eastAsia="Times New Roman" w:hAnsi="Consolas" w:cs="Times New Roman"/>
+          <w:color w:val="000000"/>
+          <w:sz w:val="21"/>
+          <w:szCs w:val="21"/>
+        </w:rPr>
+        <w:t> </w:t>
+      </w:r>
+    </w:p>
+    <w:p>
+      <w:pPr>
+        <w:shd w:val="clear" w:color="auto" w:fill="FFFFFE"/>
+        <w:spacing w:after="0" w:line="285" w:lineRule="atLeast"/>
+        <w:rPr>
+          <w:rFonts w:ascii="Consolas" w:eastAsia="Times New Roman" w:hAnsi="Consolas" w:cs="Times New Roman"/>
+          <w:color w:val="000000"/>
+          <w:sz w:val="21"/>
+          <w:szCs w:val="21"/>
+        </w:rPr>
+      </w:pPr>
+    </w:p>
+    <w:p>
+      <w:pPr>
+        <w:shd w:val="clear" w:color="auto" w:fill="FFFFFE"/>
+        <w:spacing w:after="0" w:line="285" w:lineRule="atLeast"/>
+        <w:rPr>
+          <w:rFonts w:ascii="Consolas" w:eastAsia="Times New Roman" w:hAnsi="Consolas" w:cs="Times New Roman"/>
+          <w:color w:val="000000"/>
+          <w:sz w:val="21"/>
+          <w:szCs w:val="21"/>
+        </w:rPr>
+      </w:pPr>
+      <w:r>
+        <w:rPr>
+          <w:rFonts w:ascii="Consolas" w:eastAsia="Times New Roman" w:hAnsi="Consolas" w:cs="Times New Roman"/>
+          <w:color w:val="008000"/>
+          <w:sz w:val="21"/>
+          <w:szCs w:val="21"/>
+        </w:rPr>
+        <w:t>% See how element-wise subtraction works</w:t>
+      </w:r>
+    </w:p>
+    <w:p>
+      <w:pPr>
+        <w:shd w:val="clear" w:color="auto" w:fill="FFFFFE"/>
+        <w:spacing w:after="0" w:line="285" w:lineRule="atLeast"/>
+        <w:rPr>
+          <w:rFonts w:ascii="Consolas" w:eastAsia="Times New Roman" w:hAnsi="Consolas" w:cs="Times New Roman"/>
+          <w:color w:val="000000"/>
+          <w:sz w:val="21"/>
+          <w:szCs w:val="21"/>
+        </w:rPr>
+      </w:pPr>
+      <w:proofErr w:type="spellStart"/>
+      <w:r>
+        <w:rPr>
+          <w:rFonts w:ascii="Consolas" w:eastAsia="Times New Roman" w:hAnsi="Consolas" w:cs="Times New Roman"/>
+          <w:color w:val="000000"/>
+          <w:sz w:val="21"/>
+          <w:szCs w:val="21"/>
+        </w:rPr>
+        <w:t>sub_AB</w:t>
+      </w:r>
+      <w:proofErr w:type="spellEnd"/>
+      <w:r>
+        <w:rPr>
+          <w:rFonts w:ascii="Consolas" w:eastAsia="Times New Roman" w:hAnsi="Consolas" w:cs="Times New Roman"/>
+          <w:color w:val="000000"/>
+          <w:sz w:val="21"/>
+          <w:szCs w:val="21"/>
+        </w:rPr>
+        <w:t> = </w:t>
+      </w:r>
+      <w:r>
+        <w:rPr>
+          <w:rFonts w:ascii="Consolas" w:eastAsia="Times New Roman" w:hAnsi="Consolas" w:cs="Times New Roman"/>
+          <w:color w:val="008080"/>
+          <w:sz w:val="21"/>
+          <w:szCs w:val="21"/>
+        </w:rPr>
+        <w:t>A</w:t>
+      </w:r>
+      <w:r>
+        <w:rPr>
+          <w:rFonts w:ascii="Consolas" w:eastAsia="Times New Roman" w:hAnsi="Consolas" w:cs="Times New Roman"/>
+          <w:color w:val="000000"/>
+          <w:sz w:val="21"/>
+          <w:szCs w:val="21"/>
+        </w:rPr>
+        <w:t> - </w:t>
+      </w:r>
+      <w:r>
+        <w:rPr>
+          <w:rFonts w:ascii="Consolas" w:eastAsia="Times New Roman" w:hAnsi="Consolas" w:cs="Times New Roman"/>
+          <w:color w:val="008080"/>
+          <w:sz w:val="21"/>
+          <w:szCs w:val="21"/>
+        </w:rPr>
+        <w:t>B</w:t>
+      </w:r>
+    </w:p>
+    <w:p>
+      <w:pPr>
+        <w:shd w:val="clear" w:color="auto" w:fill="FFFFFE"/>
+        <w:spacing w:after="0" w:line="285" w:lineRule="atLeast"/>
+        <w:rPr>
+          <w:rFonts w:ascii="Consolas" w:eastAsia="Times New Roman" w:hAnsi="Consolas" w:cs="Times New Roman"/>
+          <w:color w:val="000000"/>
+          <w:sz w:val="21"/>
+          <w:szCs w:val="21"/>
+        </w:rPr>
+      </w:pPr>
+    </w:p>
+    <w:p>
+      <w:pPr>
+        <w:shd w:val="clear" w:color="auto" w:fill="FFFFFE"/>
+        <w:spacing w:after="0" w:line="285" w:lineRule="atLeast"/>
+        <w:rPr>
+          <w:rFonts w:ascii="Consolas" w:eastAsia="Times New Roman" w:hAnsi="Consolas" w:cs="Times New Roman"/>
+          <w:color w:val="000000"/>
+          <w:sz w:val="21"/>
+          <w:szCs w:val="21"/>
+        </w:rPr>
+      </w:pPr>
+      <w:r>
+        <w:rPr>
+          <w:rFonts w:ascii="Consolas" w:eastAsia="Times New Roman" w:hAnsi="Consolas" w:cs="Times New Roman"/>
+          <w:color w:val="008000"/>
+          <w:sz w:val="21"/>
+          <w:szCs w:val="21"/>
+        </w:rPr>
+        <w:t>% See how scalar multiplication works</w:t>
+      </w:r>
+    </w:p>
+    <w:p>
+      <w:pPr>
+        <w:shd w:val="clear" w:color="auto" w:fill="FFFFFE"/>
+        <w:spacing w:after="0" w:line="285" w:lineRule="atLeast"/>
+        <w:rPr>
+          <w:rFonts w:ascii="Consolas" w:eastAsia="Times New Roman" w:hAnsi="Consolas" w:cs="Times New Roman"/>
+          <w:color w:val="000000"/>
+          <w:sz w:val="21"/>
+          <w:szCs w:val="21"/>
+        </w:rPr>
+      </w:pPr>
+      <w:proofErr w:type="spellStart"/>
+      <w:r>
+        <w:rPr>
+          <w:rFonts w:ascii="Consolas" w:eastAsia="Times New Roman" w:hAnsi="Consolas" w:cs="Times New Roman"/>
+          <w:color w:val="000000"/>
+          <w:sz w:val="21"/>
+          <w:szCs w:val="21"/>
+        </w:rPr>
+        <w:t>mult_As</w:t>
+      </w:r>
+      <w:proofErr w:type="spellEnd"/>
+      <w:r>
+        <w:rPr>
+          <w:rFonts w:ascii="Consolas" w:eastAsia="Times New Roman" w:hAnsi="Consolas" w:cs="Times New Roman"/>
+          <w:color w:val="000000"/>
+          <w:sz w:val="21"/>
+          <w:szCs w:val="21"/>
+        </w:rPr>
+        <w:t> = </w:t>
+      </w:r>
+      <w:r>
+        <w:rPr>
+          <w:rFonts w:ascii="Consolas" w:eastAsia="Times New Roman" w:hAnsi="Consolas" w:cs="Times New Roman"/>
+          <w:color w:val="008080"/>
+          <w:sz w:val="21"/>
+          <w:szCs w:val="21"/>
+        </w:rPr>
+        <w:t>A</w:t>
+      </w:r>
+      <w:r>
+        <w:rPr>
+          <w:rFonts w:ascii="Consolas" w:eastAsia="Times New Roman" w:hAnsi="Consolas" w:cs="Times New Roman"/>
+          <w:color w:val="000000"/>
+          <w:sz w:val="21"/>
+          <w:szCs w:val="21"/>
+        </w:rPr>
+        <w:t> * s</w:t>
+      </w:r>
+    </w:p>
+    <w:p>
+      <w:pPr>
+        <w:shd w:val="clear" w:color="auto" w:fill="FFFFFE"/>
+        <w:spacing w:after="0" w:line="285" w:lineRule="atLeast"/>
+        <w:rPr>
+          <w:rFonts w:ascii="Consolas" w:eastAsia="Times New Roman" w:hAnsi="Consolas" w:cs="Times New Roman"/>
+          <w:color w:val="000000"/>
+          <w:sz w:val="21"/>
+          <w:szCs w:val="21"/>
+        </w:rPr>
+      </w:pPr>
+    </w:p>
+    <w:p>
+      <w:pPr>
+        <w:shd w:val="clear" w:color="auto" w:fill="FFFFFE"/>
+        <w:spacing w:after="0" w:line="285" w:lineRule="atLeast"/>
+        <w:rPr>
+          <w:rFonts w:ascii="Consolas" w:eastAsia="Times New Roman" w:hAnsi="Consolas" w:cs="Times New Roman"/>
+          <w:color w:val="000000"/>
+          <w:sz w:val="21"/>
+          <w:szCs w:val="21"/>
+        </w:rPr>
+      </w:pPr>
+      <w:r>
+        <w:rPr>
+          <w:rFonts w:ascii="Consolas" w:eastAsia="Times New Roman" w:hAnsi="Consolas" w:cs="Times New Roman"/>
+          <w:color w:val="008000"/>
+          <w:sz w:val="21"/>
+          <w:szCs w:val="21"/>
+        </w:rPr>
+        <w:t>% Divide A by s</w:t>
+      </w:r>
+    </w:p>
+    <w:p>
+      <w:pPr>
+        <w:shd w:val="clear" w:color="auto" w:fill="FFFFFE"/>
+        <w:spacing w:after="0" w:line="285" w:lineRule="atLeast"/>
+        <w:rPr>
+          <w:rFonts w:ascii="Consolas" w:eastAsia="Times New Roman" w:hAnsi="Consolas" w:cs="Times New Roman"/>
+          <w:color w:val="000000"/>
+          <w:sz w:val="21"/>
+          <w:szCs w:val="21"/>
+        </w:rPr>
+      </w:pPr>
+      <w:proofErr w:type="spellStart"/>
+      <w:r>
+        <w:rPr>
+          <w:rFonts w:ascii="Consolas" w:eastAsia="Times New Roman" w:hAnsi="Consolas" w:cs="Times New Roman"/>
+          <w:color w:val="000000"/>
+          <w:sz w:val="21"/>
+          <w:szCs w:val="21"/>
+        </w:rPr>
+        <w:t>div_As</w:t>
+      </w:r>
+      <w:proofErr w:type="spellEnd"/>
+      <w:r>
+        <w:rPr>
+          <w:rFonts w:ascii="Consolas" w:eastAsia="Times New Roman" w:hAnsi="Consolas" w:cs="Times New Roman"/>
+          <w:color w:val="000000"/>
+          <w:sz w:val="21"/>
+          <w:szCs w:val="21"/>
+        </w:rPr>
+        <w:t> = </w:t>
+      </w:r>
+      <w:r>
+        <w:rPr>
+          <w:rFonts w:ascii="Consolas" w:eastAsia="Times New Roman" w:hAnsi="Consolas" w:cs="Times New Roman"/>
+          <w:color w:val="008080"/>
+          <w:sz w:val="21"/>
+          <w:szCs w:val="21"/>
+        </w:rPr>
+        <w:t>A</w:t>
+      </w:r>
+      <w:r>
+        <w:rPr>
+          <w:rFonts w:ascii="Consolas" w:eastAsia="Times New Roman" w:hAnsi="Consolas" w:cs="Times New Roman"/>
+          <w:color w:val="000000"/>
+          <w:sz w:val="21"/>
+          <w:szCs w:val="21"/>
+        </w:rPr>
+        <w:t> / s</w:t>
+      </w:r>
+    </w:p>
+    <w:p>
+      <w:pPr>
+        <w:shd w:val="clear" w:color="auto" w:fill="FFFFFE"/>
+        <w:spacing w:after="0" w:line="285" w:lineRule="atLeast"/>
+        <w:rPr>
+          <w:rFonts w:ascii="Consolas" w:eastAsia="Times New Roman" w:hAnsi="Consolas" w:cs="Times New Roman"/>
+          <w:color w:val="000000"/>
+          <w:sz w:val="21"/>
+          <w:szCs w:val="21"/>
+        </w:rPr>
+      </w:pPr>
+    </w:p>
+    <w:p>
+      <w:pPr>
+        <w:shd w:val="clear" w:color="auto" w:fill="FFFFFE"/>
+        <w:spacing w:after="0" w:line="285" w:lineRule="atLeast"/>
+        <w:rPr>
+          <w:rFonts w:ascii="Consolas" w:eastAsia="Times New Roman" w:hAnsi="Consolas" w:cs="Times New Roman"/>
+          <w:color w:val="000000"/>
+          <w:sz w:val="21"/>
+          <w:szCs w:val="21"/>
+        </w:rPr>
+      </w:pPr>
+      <w:r>
+        <w:rPr>
+          <w:rFonts w:ascii="Consolas" w:eastAsia="Times New Roman" w:hAnsi="Consolas" w:cs="Times New Roman"/>
+          <w:color w:val="008000"/>
+          <w:sz w:val="21"/>
+          <w:szCs w:val="21"/>
+        </w:rPr>
+        <w:t>% What happens if we have a Matrix + scalar?</w:t>
+      </w:r>
+    </w:p>
+    <w:p>
+      <w:pPr>
+        <w:shd w:val="clear" w:color="auto" w:fill="FFFFFE"/>
+        <w:spacing w:after="0" w:line="285" w:lineRule="atLeast"/>
+        <w:rPr>
+          <w:rFonts w:ascii="Consolas" w:eastAsia="Times New Roman" w:hAnsi="Consolas" w:cs="Times New Roman"/>
+          <w:color w:val="000000"/>
+          <w:sz w:val="21"/>
+          <w:szCs w:val="21"/>
+        </w:rPr>
+      </w:pPr>
+      <w:proofErr w:type="spellStart"/>
+      <w:r>
+        <w:rPr>
+          <w:rFonts w:ascii="Consolas" w:eastAsia="Times New Roman" w:hAnsi="Consolas" w:cs="Times New Roman"/>
+          <w:color w:val="000000"/>
+          <w:sz w:val="21"/>
+          <w:szCs w:val="21"/>
+        </w:rPr>
+        <w:t>add_As</w:t>
+      </w:r>
+      <w:proofErr w:type="spellEnd"/>
+      <w:r>
+        <w:rPr>
+          <w:rFonts w:ascii="Consolas" w:eastAsia="Times New Roman" w:hAnsi="Consolas" w:cs="Times New Roman"/>
+          <w:color w:val="000000"/>
+          <w:sz w:val="21"/>
+          <w:szCs w:val="21"/>
+        </w:rPr>
+        <w:t> = </w:t>
+      </w:r>
+      <w:r>
+        <w:rPr>
+          <w:rFonts w:ascii="Consolas" w:eastAsia="Times New Roman" w:hAnsi="Consolas" w:cs="Times New Roman"/>
+          <w:color w:val="008080"/>
+          <w:sz w:val="21"/>
+          <w:szCs w:val="21"/>
+        </w:rPr>
+        <w:t>A</w:t>
+      </w:r>
+      <w:r>
+        <w:rPr>
+          <w:rFonts w:ascii="Consolas" w:eastAsia="Times New Roman" w:hAnsi="Consolas" w:cs="Times New Roman"/>
+          <w:color w:val="000000"/>
+          <w:sz w:val="21"/>
+          <w:szCs w:val="21"/>
+        </w:rPr>
+        <w:t> + s</w:t>
+      </w:r>
+    </w:p>
+    <w:p>
+      <w:pPr>
+        <w:shd w:val="clear" w:color="auto" w:fill="FFFFFE"/>
+        <w:spacing w:after="0" w:line="285" w:lineRule="atLeast"/>
+        <w:rPr>
+          <w:rFonts w:ascii="Consolas" w:eastAsia="Times New Roman" w:hAnsi="Consolas" w:cs="Times New Roman"/>
+          <w:color w:val="000000"/>
+          <w:sz w:val="21"/>
+          <w:szCs w:val="21"/>
+        </w:rPr>
+      </w:pPr>
+    </w:p>
+    <w:p>
+      <w:r>
+        <w:br w:type="page"/>
+      </w:r>
+    </w:p>
+    <w:p>
+      <w:pPr>
+        <w:keepNext/>
+      </w:pPr>
+      <w:r>
+        <w:rPr>
+          <w:noProof/>
+        </w:rPr>
+        <w:lastRenderedPageBreak/>
+        <w:drawing>
+          <wp:inline distT="0" distB="0" distL="0" distR="0" wp14:anchorId="1F8555AD" wp14:editId="2E11729C">
+            <wp:extent cx="5943600" cy="3917315"/>
+            <wp:effectExtent l="0" t="0" r="0" b="6985"/>
+            <wp:docPr id="28" name="Picture 28"/>
+            <wp:cNvGraphicFramePr>
+              <a:graphicFrameLocks xmlns:a="http://schemas.openxmlformats.org/drawingml/2006/main" noChangeAspect="1"/>
+            </wp:cNvGraphicFramePr>
+            <a:graphic xmlns:a="http://schemas.openxmlformats.org/drawingml/2006/main">
+              <a:graphicData uri="http://schemas.openxmlformats.org/drawingml/2006/picture">
+                <pic:pic xmlns:pic="http://schemas.openxmlformats.org/drawingml/2006/picture">
+                  <pic:nvPicPr>
+                    <pic:cNvPr id="28" name="Picture 28"/>
+                    <pic:cNvPicPr/>
+                  </pic:nvPicPr>
+                  <pic:blipFill>
+                    <a:blip r:embed="rId34">
+                      <a:extLst>
+                        <a:ext uri="{28A0092B-C50C-407E-A947-70E740481C1C}">
+                          <a14:useLocalDpi xmlns:a14="http://schemas.microsoft.com/office/drawing/2010/main" val="0"/>
+                        </a:ext>
+                      </a:extLst>
+                    </a:blip>
+                    <a:stretch>
+                      <a:fillRect/>
+                    </a:stretch>
+                  </pic:blipFill>
+                  <pic:spPr>
+                    <a:xfrm>
+                      <a:off x="0" y="0"/>
+                      <a:ext cx="5943600" cy="3917315"/>
+                    </a:xfrm>
+                    <a:prstGeom prst="rect">
+                      <a:avLst/>
+                    </a:prstGeom>
+                  </pic:spPr>
+                </pic:pic>
+              </a:graphicData>
+            </a:graphic>
+          </wp:inline>
+        </w:drawing>
+      </w:r>
+    </w:p>
+    <w:p>
+      <w:pPr>
+        <w:pStyle w:val="Caption"/>
+      </w:pPr>
+      <w:r>
+        <w:t xml:space="preserve">Figure </w:t>
+      </w:r>
+      <w:fldSimple w:instr=" SEQ Figure \* ARABIC ">
+        <w:r>
+          <w:rPr>
+            <w:noProof/>
+          </w:rPr>
+          <w:t>3</w:t>
+        </w:r>
+      </w:fldSimple>
+      <w:r>
+        <w:t>: Sample Code2</w:t>
+      </w:r>
+    </w:p>
+    <w:p>
+      <w:pPr>
+        <w:keepNext/>
+      </w:pPr>
+      <w:r>
+        <w:rPr>
+          <w:noProof/>
+        </w:rPr>
+        <w:lastRenderedPageBreak/>
+        <w:drawing>
+          <wp:inline distT="0" distB="0" distL="0" distR="0" wp14:anchorId="4ED42648" wp14:editId="28F363B7">
+            <wp:extent cx="5943600" cy="4768215"/>
+            <wp:effectExtent l="0" t="0" r="0" b="0"/>
+            <wp:docPr id="29" name="Picture 29"/>
+            <wp:cNvGraphicFramePr>
+              <a:graphicFrameLocks xmlns:a="http://schemas.openxmlformats.org/drawingml/2006/main" noChangeAspect="1"/>
+            </wp:cNvGraphicFramePr>
+            <a:graphic xmlns:a="http://schemas.openxmlformats.org/drawingml/2006/main">
+              <a:graphicData uri="http://schemas.openxmlformats.org/drawingml/2006/picture">
+                <pic:pic xmlns:pic="http://schemas.openxmlformats.org/drawingml/2006/picture">
+                  <pic:nvPicPr>
+                    <pic:cNvPr id="29" name="Picture 29"/>
+                    <pic:cNvPicPr/>
+                  </pic:nvPicPr>
+                  <pic:blipFill>
+                    <a:blip r:embed="rId35">
+                      <a:extLst>
+                        <a:ext uri="{28A0092B-C50C-407E-A947-70E740481C1C}">
+                          <a14:useLocalDpi xmlns:a14="http://schemas.microsoft.com/office/drawing/2010/main" val="0"/>
+                        </a:ext>
+                      </a:extLst>
+                    </a:blip>
+                    <a:stretch>
+                      <a:fillRect/>
+                    </a:stretch>
+                  </pic:blipFill>
+                  <pic:spPr>
+                    <a:xfrm>
+                      <a:off x="0" y="0"/>
+                      <a:ext cx="5943600" cy="4768215"/>
+                    </a:xfrm>
+                    <a:prstGeom prst="rect">
+                      <a:avLst/>
+                    </a:prstGeom>
+                  </pic:spPr>
+                </pic:pic>
+              </a:graphicData>
+            </a:graphic>
+          </wp:inline>
+        </w:drawing>
+      </w:r>
+    </w:p>
+    <w:p>
+      <w:pPr>
+        <w:pStyle w:val="Caption"/>
+      </w:pPr>
+      <w:r>
+        <w:t xml:space="preserve">Figure </w:t>
+      </w:r>
+      <w:fldSimple w:instr=" SEQ Figure \* ARABIC ">
+        <w:r>
+          <w:rPr>
+            <w:noProof/>
+          </w:rPr>
+          <w:t>4</w:t>
+        </w:r>
+      </w:fldSimple>
+      <w:r>
+        <w:t>: Output of Sample Code2</w:t>
+      </w:r>
+    </w:p>
+    <w:p>
+      <w:r>
+        <w:br w:type="page"/>
+      </w:r>
+    </w:p>
+    <w:p>
+      <w:pPr>
+        <w:keepNext/>
+      </w:pPr>
+      <w:r>
+        <w:rPr>
+          <w:noProof/>
+        </w:rPr>
+        <w:lastRenderedPageBreak/>
+        <w:drawing>
+          <wp:inline distT="0" distB="0" distL="0" distR="0" wp14:anchorId="42E33432" wp14:editId="1FF21C29">
+            <wp:extent cx="5943600" cy="3804920"/>
+            <wp:effectExtent l="0" t="0" r="0" b="5080"/>
+            <wp:docPr id="30" name="Picture 30"/>
+            <wp:cNvGraphicFramePr>
+              <a:graphicFrameLocks xmlns:a="http://schemas.openxmlformats.org/drawingml/2006/main" noChangeAspect="1"/>
+            </wp:cNvGraphicFramePr>
+            <a:graphic xmlns:a="http://schemas.openxmlformats.org/drawingml/2006/main">
+              <a:graphicData uri="http://schemas.openxmlformats.org/drawingml/2006/picture">
+                <pic:pic xmlns:pic="http://schemas.openxmlformats.org/drawingml/2006/picture">
+                  <pic:nvPicPr>
+                    <pic:cNvPr id="30" name="Picture 30"/>
+                    <pic:cNvPicPr/>
+                  </pic:nvPicPr>
+                  <pic:blipFill>
+                    <a:blip r:embed="rId36">
+                      <a:extLst>
+                        <a:ext uri="{28A0092B-C50C-407E-A947-70E740481C1C}">
+                          <a14:useLocalDpi xmlns:a14="http://schemas.microsoft.com/office/drawing/2010/main" val="0"/>
+                        </a:ext>
+                      </a:extLst>
+                    </a:blip>
+                    <a:stretch>
+                      <a:fillRect/>
+                    </a:stretch>
+                  </pic:blipFill>
+                  <pic:spPr>
+                    <a:xfrm>
+                      <a:off x="0" y="0"/>
+                      <a:ext cx="5943600" cy="3804920"/>
+                    </a:xfrm>
+                    <a:prstGeom prst="rect">
+                      <a:avLst/>
+                    </a:prstGeom>
+                  </pic:spPr>
+                </pic:pic>
+              </a:graphicData>
+            </a:graphic>
+          </wp:inline>
+        </w:drawing>
+      </w:r>
+    </w:p>
+    <w:p>
+      <w:pPr>
+        <w:pStyle w:val="Caption"/>
+      </w:pPr>
+      <w:r>
+        <w:t xml:space="preserve">Figure </w:t>
+      </w:r>
+      <w:fldSimple w:instr=" SEQ Figure \* ARABIC ">
+        <w:r>
+          <w:rPr>
+            <w:noProof/>
+          </w:rPr>
+          <w:t>5</w:t>
+        </w:r>
+      </w:fldSimple>
+      <w:r>
+        <w:t>: Matrix Vector Multiplication code</w:t>
+      </w:r>
+    </w:p>
+    <w:p>
+      <w:pPr>
+        <w:keepNext/>
+      </w:pPr>
+      <w:r>
+        <w:rPr>
+          <w:noProof/>
+        </w:rPr>
+        <w:drawing>
+          <wp:inline distT="0" distB="0" distL="0" distR="0" wp14:anchorId="610527D6" wp14:editId="42619340">
+            <wp:extent cx="5943600" cy="2821305"/>
+            <wp:effectExtent l="0" t="0" r="0" b="0"/>
+            <wp:docPr id="31" name="Picture 31"/>
+            <wp:cNvGraphicFramePr>
+              <a:graphicFrameLocks xmlns:a="http://schemas.openxmlformats.org/drawingml/2006/main" noChangeAspect="1"/>
+            </wp:cNvGraphicFramePr>
+            <a:graphic xmlns:a="http://schemas.openxmlformats.org/drawingml/2006/main">
+              <a:graphicData uri="http://schemas.openxmlformats.org/drawingml/2006/picture">
+                <pic:pic xmlns:pic="http://schemas.openxmlformats.org/drawingml/2006/picture">
+                  <pic:nvPicPr>
+                    <pic:cNvPr id="31" name="Picture 31"/>
+                    <pic:cNvPicPr/>
+                  </pic:nvPicPr>
+                  <pic:blipFill>
+                    <a:blip r:embed="rId37">
+                      <a:extLst>
+                        <a:ext uri="{28A0092B-C50C-407E-A947-70E740481C1C}">
+                          <a14:useLocalDpi xmlns:a14="http://schemas.microsoft.com/office/drawing/2010/main" val="0"/>
+                        </a:ext>
+                      </a:extLst>
+                    </a:blip>
+                    <a:stretch>
+                      <a:fillRect/>
+                    </a:stretch>
+                  </pic:blipFill>
+                  <pic:spPr>
+                    <a:xfrm>
+                      <a:off x="0" y="0"/>
+                      <a:ext cx="5943600" cy="2821305"/>
+                    </a:xfrm>
+                    <a:prstGeom prst="rect">
+                      <a:avLst/>
+                    </a:prstGeom>
+                  </pic:spPr>
+                </pic:pic>
+              </a:graphicData>
+            </a:graphic>
+          </wp:inline>
+        </w:drawing>
+      </w:r>
+    </w:p>
+    <w:p>
+      <w:pPr>
+        <w:pStyle w:val="Caption"/>
+      </w:pPr>
+      <w:r>
+        <w:t xml:space="preserve">Figure </w:t>
+      </w:r>
+      <w:fldSimple w:instr=" SEQ Figure \* ARABIC ">
+        <w:r>
+          <w:rPr>
+            <w:noProof/>
+          </w:rPr>
+          <w:t>6</w:t>
+        </w:r>
+      </w:fldSimple>
+      <w:r>
+        <w:t>: Output of Matrix Vector Multiplication Code</w:t>
+      </w:r>
+    </w:p>
+    <w:p>
+      <w:r>
+        <w:br w:type="page"/>
+      </w:r>
+    </w:p>
+    <w:p>
+      <w:pPr>
+        <w:keepNext/>
+      </w:pPr>
+      <w:r>
+        <w:rPr>
+          <w:noProof/>
+        </w:rPr>
+        <w:lastRenderedPageBreak/>
+        <w:drawing>
+          <wp:inline distT="0" distB="0" distL="0" distR="0" wp14:anchorId="5BC238D7" wp14:editId="5F42E249">
+            <wp:extent cx="5943600" cy="4347845"/>
+            <wp:effectExtent l="0" t="0" r="0" b="0"/>
+            <wp:docPr id="32" name="Picture 32"/>
+            <wp:cNvGraphicFramePr>
+              <a:graphicFrameLocks xmlns:a="http://schemas.openxmlformats.org/drawingml/2006/main" noChangeAspect="1"/>
+            </wp:cNvGraphicFramePr>
+            <a:graphic xmlns:a="http://schemas.openxmlformats.org/drawingml/2006/main">
+              <a:graphicData uri="http://schemas.openxmlformats.org/drawingml/2006/picture">
+                <pic:pic xmlns:pic="http://schemas.openxmlformats.org/drawingml/2006/picture">
+                  <pic:nvPicPr>
+                    <pic:cNvPr id="32" name="Picture 32"/>
+                    <pic:cNvPicPr/>
+                  </pic:nvPicPr>
+                  <pic:blipFill>
+                    <a:blip r:embed="rId38">
+                      <a:extLst>
+                        <a:ext uri="{28A0092B-C50C-407E-A947-70E740481C1C}">
+                          <a14:useLocalDpi xmlns:a14="http://schemas.microsoft.com/office/drawing/2010/main" val="0"/>
+                        </a:ext>
+                      </a:extLst>
+                    </a:blip>
+                    <a:stretch>
+                      <a:fillRect/>
+                    </a:stretch>
+                  </pic:blipFill>
+                  <pic:spPr>
+                    <a:xfrm>
+                      <a:off x="0" y="0"/>
+                      <a:ext cx="5943600" cy="4347845"/>
+                    </a:xfrm>
+                    <a:prstGeom prst="rect">
+                      <a:avLst/>
+                    </a:prstGeom>
+                  </pic:spPr>
+                </pic:pic>
+              </a:graphicData>
+            </a:graphic>
+          </wp:inline>
+        </w:drawing>
+      </w:r>
+    </w:p>
+    <w:p>
+      <w:pPr>
+        <w:pStyle w:val="Caption"/>
+      </w:pPr>
+      <w:r>
+        <w:t xml:space="preserve">Figure </w:t>
+      </w:r>
+      <w:fldSimple w:instr=" SEQ Figure \* ARABIC ">
+        <w:r>
+          <w:rPr>
+            <w:noProof/>
+          </w:rPr>
+          <w:t>7</w:t>
+        </w:r>
+      </w:fldSimple>
+      <w:r>
+        <w:t xml:space="preserve">: Matrix </w:t>
+      </w:r>
+      <w:proofErr w:type="spellStart"/>
+      <w:r>
+        <w:t>Matrix</w:t>
+      </w:r>
+      <w:proofErr w:type="spellEnd"/>
+      <w:r>
+        <w:t xml:space="preserve"> Multiplication with code</w:t>
+      </w:r>
+    </w:p>
+    <w:p>
+      <w:pPr>
+        <w:keepNext/>
+      </w:pPr>
+      <w:r>
+        <w:rPr>
+          <w:noProof/>
+        </w:rPr>
+        <w:lastRenderedPageBreak/>
+        <w:drawing>
+          <wp:inline distT="0" distB="0" distL="0" distR="0" wp14:anchorId="391AA574" wp14:editId="5C201927">
+            <wp:extent cx="5943600" cy="4332605"/>
+            <wp:effectExtent l="0" t="0" r="0" b="0"/>
+            <wp:docPr id="33" name="Picture 33"/>
+            <wp:cNvGraphicFramePr>
+              <a:graphicFrameLocks xmlns:a="http://schemas.openxmlformats.org/drawingml/2006/main" noChangeAspect="1"/>
+            </wp:cNvGraphicFramePr>
+            <a:graphic xmlns:a="http://schemas.openxmlformats.org/drawingml/2006/main">
+              <a:graphicData uri="http://schemas.openxmlformats.org/drawingml/2006/picture">
+                <pic:pic xmlns:pic="http://schemas.openxmlformats.org/drawingml/2006/picture">
+                  <pic:nvPicPr>
+                    <pic:cNvPr id="33" name="Picture 33"/>
+                    <pic:cNvPicPr/>
+                  </pic:nvPicPr>
+                  <pic:blipFill>
+                    <a:blip r:embed="rId39">
+                      <a:extLst>
+                        <a:ext uri="{28A0092B-C50C-407E-A947-70E740481C1C}">
+                          <a14:useLocalDpi xmlns:a14="http://schemas.microsoft.com/office/drawing/2010/main" val="0"/>
+                        </a:ext>
+                      </a:extLst>
+                    </a:blip>
+                    <a:stretch>
+                      <a:fillRect/>
+                    </a:stretch>
+                  </pic:blipFill>
+                  <pic:spPr>
+                    <a:xfrm>
+                      <a:off x="0" y="0"/>
+                      <a:ext cx="5943600" cy="4332605"/>
+                    </a:xfrm>
+                    <a:prstGeom prst="rect">
+                      <a:avLst/>
+                    </a:prstGeom>
+                  </pic:spPr>
+                </pic:pic>
+              </a:graphicData>
+            </a:graphic>
+          </wp:inline>
+        </w:drawing>
+      </w:r>
+    </w:p>
+    <w:p>
+      <w:pPr>
+        <w:pStyle w:val="Caption"/>
+      </w:pPr>
+      <w:r>
+        <w:t xml:space="preserve">Figure </w:t>
+      </w:r>
+      <w:fldSimple w:instr=" SEQ Figure \* ARABIC ">
+        <w:r>
+          <w:rPr>
+            <w:noProof/>
+          </w:rPr>
+          <w:t>8</w:t>
+        </w:r>
+      </w:fldSimple>
+      <w:r>
+        <w:t xml:space="preserve">: Matrix </w:t>
+      </w:r>
+      <w:proofErr w:type="spellStart"/>
+      <w:r>
+        <w:t>Matrix</w:t>
+      </w:r>
+      <w:proofErr w:type="spellEnd"/>
+      <w:r>
+        <w:t xml:space="preserve"> Multiplication Code and Output</w:t>
+      </w:r>
+    </w:p>
+    <w:p/>
+    <w:p>
+      <w:r>
+        <w:br w:type="page"/>
+      </w:r>
+    </w:p>
+    <w:p>
+      <w:r>
+        <w:rPr>
+          <w:noProof/>
+        </w:rPr>
+        <w:lastRenderedPageBreak/>
+        <w:drawing>
+          <wp:inline distT="0" distB="0" distL="0" distR="0" wp14:anchorId="57AC7FF2" wp14:editId="0CA7A4DB">
+            <wp:extent cx="5943600" cy="2691765"/>
+            <wp:effectExtent l="0" t="0" r="0" b="0"/>
+            <wp:docPr id="34" name="Picture 34"/>
+            <wp:cNvGraphicFramePr>
+              <a:graphicFrameLocks xmlns:a="http://schemas.openxmlformats.org/drawingml/2006/main" noChangeAspect="1"/>
+            </wp:cNvGraphicFramePr>
+            <a:graphic xmlns:a="http://schemas.openxmlformats.org/drawingml/2006/main">
+              <a:graphicData uri="http://schemas.openxmlformats.org/drawingml/2006/picture">
+                <pic:pic xmlns:pic="http://schemas.openxmlformats.org/drawingml/2006/picture">
+                  <pic:nvPicPr>
+                    <pic:cNvPr id="34" name="Picture 34"/>
+                    <pic:cNvPicPr/>
+                  </pic:nvPicPr>
+                  <pic:blipFill>
+                    <a:blip r:embed="rId40">
+                      <a:extLst>
+                        <a:ext uri="{28A0092B-C50C-407E-A947-70E740481C1C}">
+                          <a14:useLocalDpi xmlns:a14="http://schemas.microsoft.com/office/drawing/2010/main" val="0"/>
+                        </a:ext>
+                      </a:extLst>
+                    </a:blip>
+                    <a:stretch>
+                      <a:fillRect/>
+                    </a:stretch>
+                  </pic:blipFill>
+                  <pic:spPr>
+                    <a:xfrm>
+                      <a:off x="0" y="0"/>
+                      <a:ext cx="5943600" cy="2691765"/>
+                    </a:xfrm>
+                    <a:prstGeom prst="rect">
+                      <a:avLst/>
+                    </a:prstGeom>
+                  </pic:spPr>
+                </pic:pic>
+              </a:graphicData>
+            </a:graphic>
+          </wp:inline>
+        </w:drawing>
+      </w:r>
+    </w:p>
+    <w:p>
+      <w:pPr>
+        <w:keepNext/>
+      </w:pPr>
+      <w:r>
+        <w:rPr>
+          <w:noProof/>
+        </w:rPr>
+        <w:drawing>
+          <wp:inline distT="0" distB="0" distL="0" distR="0" wp14:anchorId="7BCD09C7" wp14:editId="0DC24A06">
+            <wp:extent cx="5943600" cy="3970020"/>
+            <wp:effectExtent l="0" t="0" r="0" b="0"/>
+            <wp:docPr id="35" name="Picture 35"/>
+            <wp:cNvGraphicFramePr>
+              <a:graphicFrameLocks xmlns:a="http://schemas.openxmlformats.org/drawingml/2006/main" noChangeAspect="1"/>
+            </wp:cNvGraphicFramePr>
+            <a:graphic xmlns:a="http://schemas.openxmlformats.org/drawingml/2006/main">
+              <a:graphicData uri="http://schemas.openxmlformats.org/drawingml/2006/picture">
+                <pic:pic xmlns:pic="http://schemas.openxmlformats.org/drawingml/2006/picture">
+                  <pic:nvPicPr>
+                    <pic:cNvPr id="35" name="Picture 35"/>
+                    <pic:cNvPicPr/>
+                  </pic:nvPicPr>
+                  <pic:blipFill>
+                    <a:blip r:embed="rId41">
+                      <a:extLst>
+                        <a:ext uri="{28A0092B-C50C-407E-A947-70E740481C1C}">
+                          <a14:useLocalDpi xmlns:a14="http://schemas.microsoft.com/office/drawing/2010/main" val="0"/>
+                        </a:ext>
+                      </a:extLst>
+                    </a:blip>
+                    <a:stretch>
+                      <a:fillRect/>
+                    </a:stretch>
+                  </pic:blipFill>
+                  <pic:spPr>
+                    <a:xfrm>
+                      <a:off x="0" y="0"/>
+                      <a:ext cx="5943600" cy="3970020"/>
+                    </a:xfrm>
+                    <a:prstGeom prst="rect">
+                      <a:avLst/>
+                    </a:prstGeom>
+                  </pic:spPr>
+                </pic:pic>
+              </a:graphicData>
+            </a:graphic>
+          </wp:inline>
+        </w:drawing>
+      </w:r>
+    </w:p>
+    <w:p>
+      <w:pPr>
+        <w:pStyle w:val="Caption"/>
+      </w:pPr>
+      <w:r>
+        <w:t xml:space="preserve">Figure </w:t>
+      </w:r>
+      <w:fldSimple w:instr=" SEQ Figure \* ARABIC ">
+        <w:r>
+          <w:rPr>
+            <w:noProof/>
+          </w:rPr>
+          <w:t>9</w:t>
+        </w:r>
+      </w:fldSimple>
+      <w:r>
+        <w:t>: Matrix Multiplication Properties Code</w:t>
+      </w:r>
+    </w:p>
+    <w:p>
+      <w:pPr>
+        <w:keepNext/>
+      </w:pPr>
+      <w:r>
+        <w:rPr>
+          <w:noProof/>
+        </w:rPr>
+        <w:lastRenderedPageBreak/>
+        <w:drawing>
+          <wp:inline distT="0" distB="0" distL="0" distR="0" wp14:anchorId="515D75EE" wp14:editId="5A354A45">
+            <wp:extent cx="5943600" cy="4699000"/>
+            <wp:effectExtent l="0" t="0" r="0" b="6350"/>
+            <wp:docPr id="36" name="Picture 36"/>
+            <wp:cNvGraphicFramePr>
+              <a:graphicFrameLocks xmlns:a="http://schemas.openxmlformats.org/drawingml/2006/main" noChangeAspect="1"/>
+            </wp:cNvGraphicFramePr>
+            <a:graphic xmlns:a="http://schemas.openxmlformats.org/drawingml/2006/main">
+              <a:graphicData uri="http://schemas.openxmlformats.org/drawingml/2006/picture">
+                <pic:pic xmlns:pic="http://schemas.openxmlformats.org/drawingml/2006/picture">
+                  <pic:nvPicPr>
+                    <pic:cNvPr id="36" name="Picture 36"/>
+                    <pic:cNvPicPr/>
+                  </pic:nvPicPr>
+                  <pic:blipFill>
+                    <a:blip r:embed="rId42">
+                      <a:extLst>
+                        <a:ext uri="{28A0092B-C50C-407E-A947-70E740481C1C}">
+                          <a14:useLocalDpi xmlns:a14="http://schemas.microsoft.com/office/drawing/2010/main" val="0"/>
+                        </a:ext>
+                      </a:extLst>
+                    </a:blip>
+                    <a:stretch>
+                      <a:fillRect/>
+                    </a:stretch>
+                  </pic:blipFill>
+                  <pic:spPr>
+                    <a:xfrm>
+                      <a:off x="0" y="0"/>
+                      <a:ext cx="5943600" cy="4699000"/>
+                    </a:xfrm>
+                    <a:prstGeom prst="rect">
+                      <a:avLst/>
+                    </a:prstGeom>
+                  </pic:spPr>
+                </pic:pic>
+              </a:graphicData>
+            </a:graphic>
+          </wp:inline>
+        </w:drawing>
+      </w:r>
+    </w:p>
+    <w:p>
+      <w:pPr>
+        <w:pStyle w:val="Caption"/>
+      </w:pPr>
+      <w:r>
+        <w:t xml:space="preserve">Figure </w:t>
+      </w:r>
+      <w:fldSimple w:instr=" SEQ Figure \* ARABIC ">
+        <w:r>
+          <w:rPr>
+            <w:noProof/>
+          </w:rPr>
+          <w:t>10</w:t>
+        </w:r>
+      </w:fldSimple>
+      <w:r>
+        <w:t>: Matrix Multiplication Properties Output</w:t>
+      </w:r>
+    </w:p>
+    <w:p>
+      <w:r>
+        <w:br w:type="page"/>
+      </w:r>
+    </w:p>
+    <w:p>
+      <w:r>
+        <w:lastRenderedPageBreak/>
+        <w:br w:type="page"/>
+      </w:r>
+    </w:p>
+    <w:p>
+      <w:r>
+        <w:rPr>
+          <w:noProof/>
+        </w:rPr>
+        <w:lastRenderedPageBreak/>
+        <w:drawing>
+          <wp:inline distT="0" distB="0" distL="0" distR="0" wp14:anchorId="62DB690C" wp14:editId="551452AF">
+            <wp:extent cx="5943600" cy="3257550"/>
+            <wp:effectExtent l="0" t="0" r="0" b="0"/>
+            <wp:docPr id="37" name="Picture 37"/>
+            <wp:cNvGraphicFramePr>
+              <a:graphicFrameLocks xmlns:a="http://schemas.openxmlformats.org/drawingml/2006/main" noChangeAspect="1"/>
+            </wp:cNvGraphicFramePr>
+            <a:graphic xmlns:a="http://schemas.openxmlformats.org/drawingml/2006/main">
+              <a:graphicData uri="http://schemas.openxmlformats.org/drawingml/2006/picture">
+                <pic:pic xmlns:pic="http://schemas.openxmlformats.org/drawingml/2006/picture">
+                  <pic:nvPicPr>
+                    <pic:cNvPr id="37" name="Picture 37"/>
+                    <pic:cNvPicPr/>
+                  </pic:nvPicPr>
+                  <pic:blipFill>
+                    <a:blip r:embed="rId43">
+                      <a:extLst>
+                        <a:ext uri="{28A0092B-C50C-407E-A947-70E740481C1C}">
+                          <a14:useLocalDpi xmlns:a14="http://schemas.microsoft.com/office/drawing/2010/main" val="0"/>
+                        </a:ext>
+                      </a:extLst>
+                    </a:blip>
+                    <a:stretch>
+                      <a:fillRect/>
+                    </a:stretch>
+                  </pic:blipFill>
+                  <pic:spPr>
+                    <a:xfrm>
+                      <a:off x="0" y="0"/>
+                      <a:ext cx="5943600" cy="3257550"/>
+                    </a:xfrm>
+                    <a:prstGeom prst="rect">
+                      <a:avLst/>
+                    </a:prstGeom>
+                  </pic:spPr>
+                </pic:pic>
+              </a:graphicData>
+            </a:graphic>
+          </wp:inline>
+        </w:drawing>
+      </w:r>
+    </w:p>
+    <w:p>
+      <w:pPr>
+        <w:keepNext/>
+      </w:pPr>
+      <w:r>
+        <w:rPr>
+          <w:noProof/>
+        </w:rPr>
+        <w:drawing>
+          <wp:inline distT="0" distB="0" distL="0" distR="0" wp14:anchorId="60001634" wp14:editId="13EE7603">
+            <wp:extent cx="5943600" cy="2090420"/>
+            <wp:effectExtent l="0" t="0" r="0" b="5080"/>
+            <wp:docPr id="38" name="Picture 38"/>
+            <wp:cNvGraphicFramePr>
+              <a:graphicFrameLocks xmlns:a="http://schemas.openxmlformats.org/drawingml/2006/main" noChangeAspect="1"/>
+            </wp:cNvGraphicFramePr>
+            <a:graphic xmlns:a="http://schemas.openxmlformats.org/drawingml/2006/main">
+              <a:graphicData uri="http://schemas.openxmlformats.org/drawingml/2006/picture">
+                <pic:pic xmlns:pic="http://schemas.openxmlformats.org/drawingml/2006/picture">
+                  <pic:nvPicPr>
+                    <pic:cNvPr id="38" name="Picture 38"/>
+                    <pic:cNvPicPr/>
+                  </pic:nvPicPr>
+                  <pic:blipFill>
+                    <a:blip r:embed="rId44">
+                      <a:extLst>
+                        <a:ext uri="{28A0092B-C50C-407E-A947-70E740481C1C}">
+                          <a14:useLocalDpi xmlns:a14="http://schemas.microsoft.com/office/drawing/2010/main" val="0"/>
+                        </a:ext>
+                      </a:extLst>
+                    </a:blip>
+                    <a:stretch>
+                      <a:fillRect/>
+                    </a:stretch>
+                  </pic:blipFill>
+                  <pic:spPr>
+                    <a:xfrm>
+                      <a:off x="0" y="0"/>
+                      <a:ext cx="5943600" cy="2090420"/>
+                    </a:xfrm>
+                    <a:prstGeom prst="rect">
+                      <a:avLst/>
+                    </a:prstGeom>
+                  </pic:spPr>
+                </pic:pic>
+              </a:graphicData>
+            </a:graphic>
+          </wp:inline>
+        </w:drawing>
+      </w:r>
+    </w:p>
+    <w:p>
+      <w:pPr>
+        <w:pStyle w:val="Caption"/>
+      </w:pPr>
+      <w:r>
+        <w:t xml:space="preserve">Figure </w:t>
+      </w:r>
+      <w:fldSimple w:instr=" SEQ Figure \* ARABIC ">
+        <w:r>
+          <w:rPr>
+            <w:noProof/>
+          </w:rPr>
+          <w:t>11</w:t>
+        </w:r>
+      </w:fldSimple>
+      <w:r>
+        <w:t>: Inverse and Transpose Coding Implementation</w:t>
+      </w:r>
+    </w:p>
+    <w:p>
+      <w:pPr>
+        <w:keepNext/>
+      </w:pPr>
+      <w:r>
+        <w:rPr>
+          <w:noProof/>
+        </w:rPr>
+        <w:lastRenderedPageBreak/>
+        <w:drawing>
+          <wp:inline distT="0" distB="0" distL="0" distR="0" wp14:anchorId="3F40061B" wp14:editId="074D5AC0">
+            <wp:extent cx="5943600" cy="3518535"/>
+            <wp:effectExtent l="0" t="0" r="0" b="5715"/>
+            <wp:docPr id="39" name="Picture 39"/>
+            <wp:cNvGraphicFramePr>
+              <a:graphicFrameLocks xmlns:a="http://schemas.openxmlformats.org/drawingml/2006/main" noChangeAspect="1"/>
+            </wp:cNvGraphicFramePr>
+            <a:graphic xmlns:a="http://schemas.openxmlformats.org/drawingml/2006/main">
+              <a:graphicData uri="http://schemas.openxmlformats.org/drawingml/2006/picture">
+                <pic:pic xmlns:pic="http://schemas.openxmlformats.org/drawingml/2006/picture">
+                  <pic:nvPicPr>
+                    <pic:cNvPr id="39" name="Picture 39"/>
+                    <pic:cNvPicPr/>
+                  </pic:nvPicPr>
+                  <pic:blipFill>
+                    <a:blip r:embed="rId45">
+                      <a:extLst>
+                        <a:ext uri="{28A0092B-C50C-407E-A947-70E740481C1C}">
+                          <a14:useLocalDpi xmlns:a14="http://schemas.microsoft.com/office/drawing/2010/main" val="0"/>
+                        </a:ext>
+                      </a:extLst>
+                    </a:blip>
+                    <a:stretch>
+                      <a:fillRect/>
+                    </a:stretch>
+                  </pic:blipFill>
+                  <pic:spPr>
+                    <a:xfrm>
+                      <a:off x="0" y="0"/>
+                      <a:ext cx="5943600" cy="3518535"/>
+                    </a:xfrm>
+                    <a:prstGeom prst="rect">
+                      <a:avLst/>
+                    </a:prstGeom>
+                  </pic:spPr>
+                </pic:pic>
+              </a:graphicData>
+            </a:graphic>
+          </wp:inline>
+        </w:drawing>
+      </w:r>
+    </w:p>
+    <w:p>
+      <w:pPr>
+        <w:pStyle w:val="Caption"/>
+      </w:pPr>
+      <w:r>
+        <w:t xml:space="preserve">Figure </w:t>
+      </w:r>
+      <w:fldSimple w:instr=" SEQ Figure \* ARABIC ">
+        <w:r>
+          <w:rPr>
+            <w:noProof/>
+          </w:rPr>
+          <w:t>12</w:t>
+        </w:r>
+      </w:fldSimple>
+      <w:r>
+        <w:t>: Inverse and Transpose Output</w:t>
+      </w:r>
+    </w:p>
     <w:p/>
     <w:p/>
     <w:p>
@@ -6516,6 +11248,29 @@
       <w:szCs w:val="36"/>
     </w:rPr>
   </w:style>
+  <w:style w:type="paragraph" w:styleId="Heading3">
+    <w:name w:val="heading 3"/>
+    <w:basedOn w:val="Normal"/>
+    <w:next w:val="Normal"/>
+    <w:link w:val="Heading3Char"/>
+    <w:uiPriority w:val="9"/>
+    <w:semiHidden/>
+    <w:unhideWhenUsed/>
+    <w:qFormat/>
+    <w:rsid w:val="007127A0"/>
+    <w:pPr>
+      <w:keepNext/>
+      <w:keepLines/>
+      <w:spacing w:before="40" w:after="0"/>
+      <w:outlineLvl w:val="2"/>
+    </w:pPr>
+    <w:rPr>
+      <w:rFonts w:asciiTheme="majorHAnsi" w:eastAsiaTheme="majorEastAsia" w:hAnsiTheme="majorHAnsi" w:cstheme="majorBidi"/>
+      <w:color w:val="1F3763" w:themeColor="accent1" w:themeShade="7F"/>
+      <w:sz w:val="24"/>
+      <w:szCs w:val="24"/>
+    </w:rPr>
+  </w:style>
   <w:style w:type="character" w:default="1" w:styleId="DefaultParagraphFont">
     <w:name w:val="Default Paragraph Font"/>
     <w:uiPriority w:val="1"/>
@@ -6609,7 +11364,6 @@
     <w:name w:val="Hyperlink"/>
     <w:basedOn w:val="DefaultParagraphFont"/>
     <w:uiPriority w:val="99"/>
-    <w:semiHidden/>
     <w:unhideWhenUsed/>
     <w:rsid w:val="0048233E"/>
     <w:rPr>
@@ -6691,6 +11445,51 @@
     <w:name w:val="delimsizing"/>
     <w:basedOn w:val="DefaultParagraphFont"/>
     <w:rsid w:val="005210C6"/>
+  </w:style>
+  <w:style w:type="character" w:customStyle="1" w:styleId="Heading3Char">
+    <w:name w:val="Heading 3 Char"/>
+    <w:basedOn w:val="DefaultParagraphFont"/>
+    <w:link w:val="Heading3"/>
+    <w:uiPriority w:val="9"/>
+    <w:semiHidden/>
+    <w:rsid w:val="007127A0"/>
+    <w:rPr>
+      <w:rFonts w:asciiTheme="majorHAnsi" w:eastAsiaTheme="majorEastAsia" w:hAnsiTheme="majorHAnsi" w:cstheme="majorBidi"/>
+      <w:color w:val="1F3763" w:themeColor="accent1" w:themeShade="7F"/>
+      <w:sz w:val="24"/>
+      <w:szCs w:val="24"/>
+    </w:rPr>
+  </w:style>
+  <w:style w:type="character" w:styleId="UnresolvedMention">
+    <w:name w:val="Unresolved Mention"/>
+    <w:basedOn w:val="DefaultParagraphFont"/>
+    <w:uiPriority w:val="99"/>
+    <w:semiHidden/>
+    <w:unhideWhenUsed/>
+    <w:rsid w:val="008E28B1"/>
+    <w:rPr>
+      <w:color w:val="605E5C"/>
+      <w:shd w:val="clear" w:color="auto" w:fill="E1DFDD"/>
+    </w:rPr>
+  </w:style>
+  <w:style w:type="paragraph" w:styleId="Caption">
+    <w:name w:val="caption"/>
+    <w:basedOn w:val="Normal"/>
+    <w:next w:val="Normal"/>
+    <w:uiPriority w:val="35"/>
+    <w:unhideWhenUsed/>
+    <w:qFormat/>
+    <w:rsid w:val="009F0BF5"/>
+    <w:pPr>
+      <w:spacing w:after="200" w:line="240" w:lineRule="auto"/>
+    </w:pPr>
+    <w:rPr>
+      <w:i/>
+      <w:iCs/>
+      <w:color w:val="44546A" w:themeColor="text2"/>
+      <w:sz w:val="18"/>
+      <w:szCs w:val="18"/>
+    </w:rPr>
   </w:style>
 </w:styles>
 </file>

</xml_diff>

<commit_message>
ikhom: ML standford university in col
</commit_message>
<xml_diff>
--- a/machine-learning/ML_Standford University_Coursera.docx
+++ b/machine-learning/ML_Standford University_Coursera.docx
@@ -3,13 +3,8 @@
 <w:document xmlns:wpc="http://schemas.microsoft.com/office/word/2010/wordprocessingCanvas" xmlns:cx="http://schemas.microsoft.com/office/drawing/2014/chartex" xmlns:cx1="http://schemas.microsoft.com/office/drawing/2015/9/8/chartex" xmlns:cx2="http://schemas.microsoft.com/office/drawing/2015/10/21/chartex" xmlns:cx3="http://schemas.microsoft.com/office/drawing/2016/5/9/chartex" xmlns:cx4="http://schemas.microsoft.com/office/drawing/2016/5/10/chartex" xmlns:cx5="http://schemas.microsoft.com/office/drawing/2016/5/11/chartex" xmlns:cx6="http://schemas.microsoft.com/office/drawing/2016/5/12/chartex" xmlns:cx7="http://schemas.microsoft.com/office/drawing/2016/5/13/chartex" xmlns:cx8="http://schemas.microsoft.com/office/drawing/2016/5/14/chartex" xmlns:mc="http://schemas.openxmlformats.org/markup-compatibility/2006" xmlns:aink="http://schemas.microsoft.com/office/drawing/2016/ink" xmlns:am3d="http://schemas.microsoft.com/office/drawing/2017/model3d" xmlns:o="urn:schemas-microsoft-com:office:office" xmlns:r="http://schemas.openxmlformats.org/officeDocument/2006/relationships" xmlns:m="http://schemas.openxmlformats.org/officeDocument/2006/math" xmlns:v="urn:schemas-microsoft-com:vml" xmlns:wp14="http://schemas.microsoft.com/office/word/2010/wordprocessingDrawing" xmlns:wp="http://schemas.openxmlformats.org/drawingml/2006/wordprocessingDrawing" xmlns:w10="urn:schemas-microsoft-com:office:word" xmlns:w="http://schemas.openxmlformats.org/wordprocessingml/2006/main" xmlns:w14="http://schemas.microsoft.com/office/word/2010/wordml" xmlns:w15="http://schemas.microsoft.com/office/word/2012/wordml" xmlns:w16cex="http://schemas.microsoft.com/office/word/2018/wordml/cex" xmlns:w16cid="http://schemas.microsoft.com/office/word/2016/wordml/cid" xmlns:w16="http://schemas.microsoft.com/office/word/2018/wordml" xmlns:w16se="http://schemas.microsoft.com/office/word/2015/wordml/symex" xmlns:wpg="http://schemas.microsoft.com/office/word/2010/wordprocessingGroup" xmlns:wpi="http://schemas.microsoft.com/office/word/2010/wordprocessingInk" xmlns:wne="http://schemas.microsoft.com/office/word/2006/wordml" xmlns:wps="http://schemas.microsoft.com/office/word/2010/wordprocessingShape" mc:Ignorable="w14 w15 w16se w16cid w16 w16cex wp14">
   <w:body>
     <w:p>
-      <w:proofErr w:type="spellStart"/>
-      <w:r>
-        <w:t>Standford</w:t>
-      </w:r>
-      <w:proofErr w:type="spellEnd"/>
-      <w:r>
-        <w:t xml:space="preserve"> University</w:t>
+      <w:r>
+        <w:t>Standford University</w:t>
       </w:r>
     </w:p>
     <w:p>
@@ -61,7 +56,15 @@
     </w:p>
     <w:p>
       <w:r>
-        <w:t>E.g. Autonomous helicopter, handwriting recognition, most of Natural Language Processing(NLP), Computer Vision</w:t>
+        <w:t xml:space="preserve">E.g. Autonomous helicopter, handwriting recognition, most of Natural Language </w:t>
+      </w:r>
+      <w:proofErr w:type="gramStart"/>
+      <w:r>
+        <w:t>Processing(</w:t>
+      </w:r>
+      <w:proofErr w:type="gramEnd"/>
+      <w:r>
+        <w:t>NLP), Computer Vision</w:t>
       </w:r>
     </w:p>
     <w:p/>
@@ -332,7 +335,27 @@
           <w:sz w:val="24"/>
           <w:szCs w:val="24"/>
         </w:rPr>
-        <w:t>was that Arthur Samuel himself wasn't a very good checkers player. </w:t>
+        <w:t xml:space="preserve">was that Arthur Samuel himself wasn't a very good checkers </w:t>
+      </w:r>
+      <w:proofErr w:type="gramStart"/>
+      <w:r>
+        <w:rPr>
+          <w:rFonts w:eastAsia="Times New Roman" w:cstheme="minorHAnsi"/>
+          <w:color w:val="1F1F1F"/>
+          <w:sz w:val="24"/>
+          <w:szCs w:val="24"/>
+        </w:rPr>
+        <w:t>player.</w:t>
+      </w:r>
+      <w:proofErr w:type="gramEnd"/>
+      <w:r>
+        <w:rPr>
+          <w:rFonts w:eastAsia="Times New Roman" w:cstheme="minorHAnsi"/>
+          <w:color w:val="1F1F1F"/>
+          <w:sz w:val="24"/>
+          <w:szCs w:val="24"/>
+        </w:rPr>
+        <w:t> </w:t>
       </w:r>
     </w:p>
     <w:p>
@@ -395,7 +418,27 @@
           <w:sz w:val="24"/>
           <w:szCs w:val="24"/>
         </w:rPr>
-        <w:t>what sort of board positions tended to lead to losses, </w:t>
+        <w:t xml:space="preserve">what sort of board positions tended to lead to </w:t>
+      </w:r>
+      <w:proofErr w:type="gramStart"/>
+      <w:r>
+        <w:rPr>
+          <w:rFonts w:eastAsia="Times New Roman" w:cstheme="minorHAnsi"/>
+          <w:color w:val="1F1F1F"/>
+          <w:sz w:val="24"/>
+          <w:szCs w:val="24"/>
+        </w:rPr>
+        <w:t>losses,</w:t>
+      </w:r>
+      <w:proofErr w:type="gramEnd"/>
+      <w:r>
+        <w:rPr>
+          <w:rFonts w:eastAsia="Times New Roman" w:cstheme="minorHAnsi"/>
+          <w:color w:val="1F1F1F"/>
+          <w:sz w:val="24"/>
+          <w:szCs w:val="24"/>
+        </w:rPr>
+        <w:t> </w:t>
       </w:r>
     </w:p>
     <w:p>
@@ -720,15 +763,7 @@
     <w:p/>
     <w:p>
       <w:r>
-        <w:t xml:space="preserve">Absolutely, the correct </w:t>
-      </w:r>
-      <w:proofErr w:type="spellStart"/>
-      <w:r>
-        <w:t>ans</w:t>
-      </w:r>
-      <w:proofErr w:type="spellEnd"/>
-      <w:r>
-        <w:t xml:space="preserve"> is classifying emails as spam or not spam. --</w:t>
+        <w:t>Absolutely, the correct ans is classifying emails as spam or not spam. --</w:t>
       </w:r>
       <w:r>
         <w:sym w:font="Wingdings" w:char="F0E0"/>
@@ -741,15 +776,7 @@
     <w:p/>
     <w:p>
       <w:r>
-        <w:t xml:space="preserve">Machine Learning </w:t>
-      </w:r>
-      <w:proofErr w:type="spellStart"/>
-      <w:r>
-        <w:t>Algoritihms</w:t>
-      </w:r>
-      <w:proofErr w:type="spellEnd"/>
-      <w:r>
-        <w:t>:</w:t>
+        <w:t>Machine Learning Algoritihms:</w:t>
       </w:r>
     </w:p>
     <w:p>
@@ -1236,29 +1263,13 @@
       <w:r>
         <w:t>[</w:t>
       </w:r>
-      <w:proofErr w:type="spellStart"/>
-      <w:r>
-        <w:t>W,s,v</w:t>
-      </w:r>
-      <w:proofErr w:type="spellEnd"/>
-      <w:r>
-        <w:t xml:space="preserve">] = </w:t>
-      </w:r>
-      <w:proofErr w:type="spellStart"/>
-      <w:r>
-        <w:t>svd</w:t>
-      </w:r>
-      <w:proofErr w:type="spellEnd"/>
-      <w:r>
-        <w:t>((</w:t>
-      </w:r>
-      <w:proofErr w:type="spellStart"/>
-      <w:r>
-        <w:t>repmat</w:t>
-      </w:r>
-      <w:proofErr w:type="spellEnd"/>
-      <w:r>
-        <w:t>(sum(x.*x,1),size(x,1),1).*x)*x');</w:t>
+      <w:proofErr w:type="gramStart"/>
+      <w:r>
+        <w:t>W,s</w:t>
+      </w:r>
+      <w:proofErr w:type="gramEnd"/>
+      <w:r>
+        <w:t>,v] = svd((repmat(sum(x.*x,1),size(x,1),1).*x)*x');</w:t>
       </w:r>
     </w:p>
     <w:p/>
@@ -1625,29 +1636,7 @@
           <w:szCs w:val="29"/>
           <w:bdr w:val="none" w:sz="0" w:space="0" w:color="auto" w:frame="1"/>
         </w:rPr>
-        <w:t>x^{(</w:t>
-      </w:r>
-      <w:proofErr w:type="spellStart"/>
-      <w:r>
-        <w:rPr>
-          <w:rStyle w:val="katex-mathml"/>
-          <w:color w:val="1F1F1F"/>
-          <w:sz w:val="29"/>
-          <w:szCs w:val="29"/>
-          <w:bdr w:val="none" w:sz="0" w:space="0" w:color="auto" w:frame="1"/>
-        </w:rPr>
-        <w:t>i</w:t>
-      </w:r>
-      <w:proofErr w:type="spellEnd"/>
-      <w:r>
-        <w:rPr>
-          <w:rStyle w:val="katex-mathml"/>
-          <w:color w:val="1F1F1F"/>
-          <w:sz w:val="29"/>
-          <w:szCs w:val="29"/>
-          <w:bdr w:val="none" w:sz="0" w:space="0" w:color="auto" w:frame="1"/>
-        </w:rPr>
-        <w:t>)}</w:t>
+        <w:t>x^{(i)}</w:t>
       </w:r>
       <w:r>
         <w:rPr>
@@ -1670,7 +1659,6 @@
         </w:rPr>
         <w:t>(</w:t>
       </w:r>
-      <w:proofErr w:type="spellStart"/>
       <w:r>
         <w:rPr>
           <w:rStyle w:val="mord"/>
@@ -1683,7 +1671,6 @@
         </w:rPr>
         <w:t>i</w:t>
       </w:r>
-      <w:proofErr w:type="spellEnd"/>
       <w:r>
         <w:rPr>
           <w:rStyle w:val="mclose"/>
@@ -1708,20 +1695,9 @@
           <w:szCs w:val="29"/>
           <w:bdr w:val="none" w:sz="0" w:space="0" w:color="auto" w:frame="1"/>
         </w:rPr>
-        <w:t>y^{(</w:t>
-      </w:r>
-      <w:proofErr w:type="spellStart"/>
-      <w:r>
-        <w:rPr>
-          <w:rStyle w:val="katex-mathml"/>
-          <w:color w:val="1F1F1F"/>
-          <w:sz w:val="29"/>
-          <w:szCs w:val="29"/>
-          <w:bdr w:val="none" w:sz="0" w:space="0" w:color="auto" w:frame="1"/>
-        </w:rPr>
-        <w:t>i</w:t>
-      </w:r>
-      <w:proofErr w:type="spellEnd"/>
+        <w:t>y^{(i</w:t>
+      </w:r>
+      <w:proofErr w:type="gramStart"/>
       <w:r>
         <w:rPr>
           <w:rStyle w:val="katex-mathml"/>
@@ -1744,6 +1720,7 @@
         </w:rPr>
         <w:t>y</w:t>
       </w:r>
+      <w:proofErr w:type="gramEnd"/>
       <w:r>
         <w:rPr>
           <w:rStyle w:val="mopen"/>
@@ -1753,7 +1730,6 @@
         </w:rPr>
         <w:t>(</w:t>
       </w:r>
-      <w:proofErr w:type="spellStart"/>
       <w:r>
         <w:rPr>
           <w:rStyle w:val="mord"/>
@@ -1766,7 +1742,6 @@
         </w:rPr>
         <w:t>i</w:t>
       </w:r>
-      <w:proofErr w:type="spellEnd"/>
       <w:r>
         <w:rPr>
           <w:rStyle w:val="mclose"/>
@@ -1791,51 +1766,7 @@
           <w:szCs w:val="29"/>
           <w:bdr w:val="none" w:sz="0" w:space="0" w:color="auto" w:frame="1"/>
         </w:rPr>
-        <w:t>(x^{(</w:t>
-      </w:r>
-      <w:proofErr w:type="spellStart"/>
-      <w:r>
-        <w:rPr>
-          <w:rStyle w:val="katex-mathml"/>
-          <w:color w:val="1F1F1F"/>
-          <w:sz w:val="29"/>
-          <w:szCs w:val="29"/>
-          <w:bdr w:val="none" w:sz="0" w:space="0" w:color="auto" w:frame="1"/>
-        </w:rPr>
-        <w:t>i</w:t>
-      </w:r>
-      <w:proofErr w:type="spellEnd"/>
-      <w:r>
-        <w:rPr>
-          <w:rStyle w:val="katex-mathml"/>
-          <w:color w:val="1F1F1F"/>
-          <w:sz w:val="29"/>
-          <w:szCs w:val="29"/>
-          <w:bdr w:val="none" w:sz="0" w:space="0" w:color="auto" w:frame="1"/>
-        </w:rPr>
-        <w:t>)} , y^{(</w:t>
-      </w:r>
-      <w:proofErr w:type="spellStart"/>
-      <w:r>
-        <w:rPr>
-          <w:rStyle w:val="katex-mathml"/>
-          <w:color w:val="1F1F1F"/>
-          <w:sz w:val="29"/>
-          <w:szCs w:val="29"/>
-          <w:bdr w:val="none" w:sz="0" w:space="0" w:color="auto" w:frame="1"/>
-        </w:rPr>
-        <w:t>i</w:t>
-      </w:r>
-      <w:proofErr w:type="spellEnd"/>
-      <w:r>
-        <w:rPr>
-          <w:rStyle w:val="katex-mathml"/>
-          <w:color w:val="1F1F1F"/>
-          <w:sz w:val="29"/>
-          <w:szCs w:val="29"/>
-          <w:bdr w:val="none" w:sz="0" w:space="0" w:color="auto" w:frame="1"/>
-        </w:rPr>
-        <w:t>)} )</w:t>
+        <w:t>(x^{(i)} , y^{(i)} )</w:t>
       </w:r>
       <w:r>
         <w:rPr>
@@ -1867,7 +1798,6 @@
         </w:rPr>
         <w:t>(</w:t>
       </w:r>
-      <w:proofErr w:type="spellStart"/>
       <w:r>
         <w:rPr>
           <w:rStyle w:val="mord"/>
@@ -1880,7 +1810,6 @@
         </w:rPr>
         <w:t>i</w:t>
       </w:r>
-      <w:proofErr w:type="spellEnd"/>
       <w:r>
         <w:rPr>
           <w:rStyle w:val="mclose"/>
@@ -1920,7 +1849,6 @@
         </w:rPr>
         <w:t>(</w:t>
       </w:r>
-      <w:proofErr w:type="spellStart"/>
       <w:r>
         <w:rPr>
           <w:rStyle w:val="mord"/>
@@ -1933,7 +1861,6 @@
         </w:rPr>
         <w:t>i</w:t>
       </w:r>
-      <w:proofErr w:type="spellEnd"/>
       <w:r>
         <w:rPr>
           <w:rStyle w:val="mclose"/>
@@ -1967,73 +1894,7 @@
           <w:szCs w:val="29"/>
           <w:bdr w:val="none" w:sz="0" w:space="0" w:color="auto" w:frame="1"/>
         </w:rPr>
-        <w:t>{(x^{(</w:t>
-      </w:r>
-      <w:proofErr w:type="spellStart"/>
-      <w:r>
-        <w:rPr>
-          <w:rStyle w:val="katex-mathml"/>
-          <w:color w:val="1F1F1F"/>
-          <w:sz w:val="29"/>
-          <w:szCs w:val="29"/>
-          <w:bdr w:val="none" w:sz="0" w:space="0" w:color="auto" w:frame="1"/>
-        </w:rPr>
-        <w:t>i</w:t>
-      </w:r>
-      <w:proofErr w:type="spellEnd"/>
-      <w:r>
-        <w:rPr>
-          <w:rStyle w:val="katex-mathml"/>
-          <w:color w:val="1F1F1F"/>
-          <w:sz w:val="29"/>
-          <w:szCs w:val="29"/>
-          <w:bdr w:val="none" w:sz="0" w:space="0" w:color="auto" w:frame="1"/>
-        </w:rPr>
-        <w:t>)} , y^{(</w:t>
-      </w:r>
-      <w:proofErr w:type="spellStart"/>
-      <w:r>
-        <w:rPr>
-          <w:rStyle w:val="katex-mathml"/>
-          <w:color w:val="1F1F1F"/>
-          <w:sz w:val="29"/>
-          <w:szCs w:val="29"/>
-          <w:bdr w:val="none" w:sz="0" w:space="0" w:color="auto" w:frame="1"/>
-        </w:rPr>
-        <w:t>i</w:t>
-      </w:r>
-      <w:proofErr w:type="spellEnd"/>
-      <w:r>
-        <w:rPr>
-          <w:rStyle w:val="katex-mathml"/>
-          <w:color w:val="1F1F1F"/>
-          <w:sz w:val="29"/>
-          <w:szCs w:val="29"/>
-          <w:bdr w:val="none" w:sz="0" w:space="0" w:color="auto" w:frame="1"/>
-        </w:rPr>
-        <w:t xml:space="preserve">)} ); </w:t>
-      </w:r>
-      <w:proofErr w:type="spellStart"/>
-      <w:r>
-        <w:rPr>
-          <w:rStyle w:val="katex-mathml"/>
-          <w:color w:val="1F1F1F"/>
-          <w:sz w:val="29"/>
-          <w:szCs w:val="29"/>
-          <w:bdr w:val="none" w:sz="0" w:space="0" w:color="auto" w:frame="1"/>
-        </w:rPr>
-        <w:t>i</w:t>
-      </w:r>
-      <w:proofErr w:type="spellEnd"/>
-      <w:r>
-        <w:rPr>
-          <w:rStyle w:val="katex-mathml"/>
-          <w:color w:val="1F1F1F"/>
-          <w:sz w:val="29"/>
-          <w:szCs w:val="29"/>
-          <w:bdr w:val="none" w:sz="0" w:space="0" w:color="auto" w:frame="1"/>
-        </w:rPr>
-        <w:t xml:space="preserve"> = 1, . . . , m}</w:t>
+        <w:t>{(x^{(i)} , y^{(i)} ); i = 1, . . . , m}</w:t>
       </w:r>
       <w:r>
         <w:rPr>
@@ -2065,7 +1926,6 @@
         </w:rPr>
         <w:t>(</w:t>
       </w:r>
-      <w:proofErr w:type="spellStart"/>
       <w:r>
         <w:rPr>
           <w:rStyle w:val="mord"/>
@@ -2078,7 +1938,6 @@
         </w:rPr>
         <w:t>i</w:t>
       </w:r>
-      <w:proofErr w:type="spellEnd"/>
       <w:r>
         <w:rPr>
           <w:rStyle w:val="mclose"/>
@@ -2118,7 +1977,6 @@
         </w:rPr>
         <w:t>(</w:t>
       </w:r>
-      <w:proofErr w:type="spellStart"/>
       <w:r>
         <w:rPr>
           <w:rStyle w:val="mord"/>
@@ -2131,7 +1989,6 @@
         </w:rPr>
         <w:t>i</w:t>
       </w:r>
-      <w:proofErr w:type="spellEnd"/>
       <w:r>
         <w:rPr>
           <w:rStyle w:val="mclose"/>
@@ -2159,7 +2016,6 @@
         </w:rPr>
         <w:t>;</w:t>
       </w:r>
-      <w:proofErr w:type="spellStart"/>
       <w:r>
         <w:rPr>
           <w:rStyle w:val="mord"/>
@@ -2172,7 +2028,6 @@
         </w:rPr>
         <w:t>i</w:t>
       </w:r>
-      <w:proofErr w:type="spellEnd"/>
       <w:r>
         <w:rPr>
           <w:rStyle w:val="mrel"/>
@@ -2237,23 +2092,7 @@
           <w:rFonts w:ascii="Source Sans Pro" w:hAnsi="Source Sans Pro"/>
           <w:color w:val="1F1F1F"/>
         </w:rPr>
-        <w:t>—is called a training set. Note that the superscript “(</w:t>
-      </w:r>
-      <w:proofErr w:type="spellStart"/>
-      <w:r>
-        <w:rPr>
-          <w:rFonts w:ascii="Source Sans Pro" w:hAnsi="Source Sans Pro"/>
-          <w:color w:val="1F1F1F"/>
-        </w:rPr>
-        <w:t>i</w:t>
-      </w:r>
-      <w:proofErr w:type="spellEnd"/>
-      <w:r>
-        <w:rPr>
-          <w:rFonts w:ascii="Source Sans Pro" w:hAnsi="Source Sans Pro"/>
-          <w:color w:val="1F1F1F"/>
-        </w:rPr>
-        <w:t xml:space="preserve">)” in the notation is simply an index into the training set, and has nothing to do with exponentiation. We will also use X to denote the space of input values, and Y to denote the space of output values. In this example, X = Y = </w:t>
+        <w:t xml:space="preserve">—is called a training set. Note that the superscript “(i)” in the notation is simply an index into the training set, and has nothing to do with exponentiation. We will also use X to denote the space of input values, and Y to denote the space of output values. In this example, X = Y = </w:t>
       </w:r>
       <w:r>
         <w:rPr>
@@ -2285,7 +2124,23 @@
           <w:rFonts w:ascii="Source Sans Pro" w:hAnsi="Source Sans Pro"/>
           <w:color w:val="1F1F1F"/>
         </w:rPr>
-        <w:t>To describe the supervised learning problem slightly more formally, our goal is, given a training set, to learn a function h : X → Y so that h(x) is a “good” predictor for the corresponding value of y. For historical reasons, this function h is called a hypothesis. Seen pictorially, the process is therefore like this:</w:t>
+        <w:t xml:space="preserve">To describe the supervised learning problem slightly more formally, our goal is, given a training set, to learn a function </w:t>
+      </w:r>
+      <w:proofErr w:type="gramStart"/>
+      <w:r>
+        <w:rPr>
+          <w:rFonts w:ascii="Source Sans Pro" w:hAnsi="Source Sans Pro"/>
+          <w:color w:val="1F1F1F"/>
+        </w:rPr>
+        <w:t>h :</w:t>
+      </w:r>
+      <w:proofErr w:type="gramEnd"/>
+      <w:r>
+        <w:rPr>
+          <w:rFonts w:ascii="Source Sans Pro" w:hAnsi="Source Sans Pro"/>
+          <w:color w:val="1F1F1F"/>
+        </w:rPr>
+        <w:t xml:space="preserve"> X → Y so that h(x) is a “good” predictor for the corresponding value of y. For historical reasons, this function h is called a hypothesis. Seen pictorially, the process is therefore like this:</w:t>
       </w:r>
     </w:p>
     <w:p>
@@ -2444,227 +2299,7 @@
           <w:szCs w:val="29"/>
           <w:bdr w:val="none" w:sz="0" w:space="0" w:color="auto" w:frame="1"/>
         </w:rPr>
-        <w:t>J(\theta_0, \theta_1) = \</w:t>
-      </w:r>
-      <w:proofErr w:type="spellStart"/>
-      <w:r>
-        <w:rPr>
-          <w:rStyle w:val="katex-mathml"/>
-          <w:color w:val="1F1F1F"/>
-          <w:sz w:val="29"/>
-          <w:szCs w:val="29"/>
-          <w:bdr w:val="none" w:sz="0" w:space="0" w:color="auto" w:frame="1"/>
-        </w:rPr>
-        <w:t>dfrac</w:t>
-      </w:r>
-      <w:proofErr w:type="spellEnd"/>
-      <w:r>
-        <w:rPr>
-          <w:rStyle w:val="katex-mathml"/>
-          <w:color w:val="1F1F1F"/>
-          <w:sz w:val="29"/>
-          <w:szCs w:val="29"/>
-          <w:bdr w:val="none" w:sz="0" w:space="0" w:color="auto" w:frame="1"/>
-        </w:rPr>
-        <w:t xml:space="preserve"> {1}{2m} \</w:t>
-      </w:r>
-      <w:proofErr w:type="spellStart"/>
-      <w:r>
-        <w:rPr>
-          <w:rStyle w:val="katex-mathml"/>
-          <w:color w:val="1F1F1F"/>
-          <w:sz w:val="29"/>
-          <w:szCs w:val="29"/>
-          <w:bdr w:val="none" w:sz="0" w:space="0" w:color="auto" w:frame="1"/>
-        </w:rPr>
-        <w:t>displaystyle</w:t>
-      </w:r>
-      <w:proofErr w:type="spellEnd"/>
-      <w:r>
-        <w:rPr>
-          <w:rStyle w:val="katex-mathml"/>
-          <w:color w:val="1F1F1F"/>
-          <w:sz w:val="29"/>
-          <w:szCs w:val="29"/>
-          <w:bdr w:val="none" w:sz="0" w:space="0" w:color="auto" w:frame="1"/>
-        </w:rPr>
-        <w:t xml:space="preserve"> \sum _{</w:t>
-      </w:r>
-      <w:proofErr w:type="spellStart"/>
-      <w:r>
-        <w:rPr>
-          <w:rStyle w:val="katex-mathml"/>
-          <w:color w:val="1F1F1F"/>
-          <w:sz w:val="29"/>
-          <w:szCs w:val="29"/>
-          <w:bdr w:val="none" w:sz="0" w:space="0" w:color="auto" w:frame="1"/>
-        </w:rPr>
-        <w:t>i</w:t>
-      </w:r>
-      <w:proofErr w:type="spellEnd"/>
-      <w:r>
-        <w:rPr>
-          <w:rStyle w:val="katex-mathml"/>
-          <w:color w:val="1F1F1F"/>
-          <w:sz w:val="29"/>
-          <w:szCs w:val="29"/>
-          <w:bdr w:val="none" w:sz="0" w:space="0" w:color="auto" w:frame="1"/>
-        </w:rPr>
-        <w:t>=1}^m \left ( \hat{y}_{</w:t>
-      </w:r>
-      <w:proofErr w:type="spellStart"/>
-      <w:r>
-        <w:rPr>
-          <w:rStyle w:val="katex-mathml"/>
-          <w:color w:val="1F1F1F"/>
-          <w:sz w:val="29"/>
-          <w:szCs w:val="29"/>
-          <w:bdr w:val="none" w:sz="0" w:space="0" w:color="auto" w:frame="1"/>
-        </w:rPr>
-        <w:t>i</w:t>
-      </w:r>
-      <w:proofErr w:type="spellEnd"/>
-      <w:r>
-        <w:rPr>
-          <w:rStyle w:val="katex-mathml"/>
-          <w:color w:val="1F1F1F"/>
-          <w:sz w:val="29"/>
-          <w:szCs w:val="29"/>
-          <w:bdr w:val="none" w:sz="0" w:space="0" w:color="auto" w:frame="1"/>
-        </w:rPr>
-        <w:t>}- y_{</w:t>
-      </w:r>
-      <w:proofErr w:type="spellStart"/>
-      <w:r>
-        <w:rPr>
-          <w:rStyle w:val="katex-mathml"/>
-          <w:color w:val="1F1F1F"/>
-          <w:sz w:val="29"/>
-          <w:szCs w:val="29"/>
-          <w:bdr w:val="none" w:sz="0" w:space="0" w:color="auto" w:frame="1"/>
-        </w:rPr>
-        <w:t>i</w:t>
-      </w:r>
-      <w:proofErr w:type="spellEnd"/>
-      <w:r>
-        <w:rPr>
-          <w:rStyle w:val="katex-mathml"/>
-          <w:color w:val="1F1F1F"/>
-          <w:sz w:val="29"/>
-          <w:szCs w:val="29"/>
-          <w:bdr w:val="none" w:sz="0" w:space="0" w:color="auto" w:frame="1"/>
-        </w:rPr>
-        <w:t>} \right)^2 = \</w:t>
-      </w:r>
-      <w:proofErr w:type="spellStart"/>
-      <w:r>
-        <w:rPr>
-          <w:rStyle w:val="katex-mathml"/>
-          <w:color w:val="1F1F1F"/>
-          <w:sz w:val="29"/>
-          <w:szCs w:val="29"/>
-          <w:bdr w:val="none" w:sz="0" w:space="0" w:color="auto" w:frame="1"/>
-        </w:rPr>
-        <w:t>dfrac</w:t>
-      </w:r>
-      <w:proofErr w:type="spellEnd"/>
-      <w:r>
-        <w:rPr>
-          <w:rStyle w:val="katex-mathml"/>
-          <w:color w:val="1F1F1F"/>
-          <w:sz w:val="29"/>
-          <w:szCs w:val="29"/>
-          <w:bdr w:val="none" w:sz="0" w:space="0" w:color="auto" w:frame="1"/>
-        </w:rPr>
-        <w:t xml:space="preserve"> {1}{2m} \</w:t>
-      </w:r>
-      <w:proofErr w:type="spellStart"/>
-      <w:r>
-        <w:rPr>
-          <w:rStyle w:val="katex-mathml"/>
-          <w:color w:val="1F1F1F"/>
-          <w:sz w:val="29"/>
-          <w:szCs w:val="29"/>
-          <w:bdr w:val="none" w:sz="0" w:space="0" w:color="auto" w:frame="1"/>
-        </w:rPr>
-        <w:t>displaystyle</w:t>
-      </w:r>
-      <w:proofErr w:type="spellEnd"/>
-      <w:r>
-        <w:rPr>
-          <w:rStyle w:val="katex-mathml"/>
-          <w:color w:val="1F1F1F"/>
-          <w:sz w:val="29"/>
-          <w:szCs w:val="29"/>
-          <w:bdr w:val="none" w:sz="0" w:space="0" w:color="auto" w:frame="1"/>
-        </w:rPr>
-        <w:t xml:space="preserve"> \sum _{</w:t>
-      </w:r>
-      <w:proofErr w:type="spellStart"/>
-      <w:r>
-        <w:rPr>
-          <w:rStyle w:val="katex-mathml"/>
-          <w:color w:val="1F1F1F"/>
-          <w:sz w:val="29"/>
-          <w:szCs w:val="29"/>
-          <w:bdr w:val="none" w:sz="0" w:space="0" w:color="auto" w:frame="1"/>
-        </w:rPr>
-        <w:t>i</w:t>
-      </w:r>
-      <w:proofErr w:type="spellEnd"/>
-      <w:r>
-        <w:rPr>
-          <w:rStyle w:val="katex-mathml"/>
-          <w:color w:val="1F1F1F"/>
-          <w:sz w:val="29"/>
-          <w:szCs w:val="29"/>
-          <w:bdr w:val="none" w:sz="0" w:space="0" w:color="auto" w:frame="1"/>
-        </w:rPr>
-        <w:t>=1}^m \left (h_\theta (x_{</w:t>
-      </w:r>
-      <w:proofErr w:type="spellStart"/>
-      <w:r>
-        <w:rPr>
-          <w:rStyle w:val="katex-mathml"/>
-          <w:color w:val="1F1F1F"/>
-          <w:sz w:val="29"/>
-          <w:szCs w:val="29"/>
-          <w:bdr w:val="none" w:sz="0" w:space="0" w:color="auto" w:frame="1"/>
-        </w:rPr>
-        <w:t>i</w:t>
-      </w:r>
-      <w:proofErr w:type="spellEnd"/>
-      <w:r>
-        <w:rPr>
-          <w:rStyle w:val="katex-mathml"/>
-          <w:color w:val="1F1F1F"/>
-          <w:sz w:val="29"/>
-          <w:szCs w:val="29"/>
-          <w:bdr w:val="none" w:sz="0" w:space="0" w:color="auto" w:frame="1"/>
-        </w:rPr>
-        <w:t>}) - y_{</w:t>
-      </w:r>
-      <w:proofErr w:type="spellStart"/>
-      <w:r>
-        <w:rPr>
-          <w:rStyle w:val="katex-mathml"/>
-          <w:color w:val="1F1F1F"/>
-          <w:sz w:val="29"/>
-          <w:szCs w:val="29"/>
-          <w:bdr w:val="none" w:sz="0" w:space="0" w:color="auto" w:frame="1"/>
-        </w:rPr>
-        <w:t>i</w:t>
-      </w:r>
-      <w:proofErr w:type="spellEnd"/>
-      <w:r>
-        <w:rPr>
-          <w:rStyle w:val="katex-mathml"/>
-          <w:color w:val="1F1F1F"/>
-          <w:sz w:val="29"/>
-          <w:szCs w:val="29"/>
-          <w:bdr w:val="none" w:sz="0" w:space="0" w:color="auto" w:frame="1"/>
-        </w:rPr>
-        <w:t>} \right)^2</w:t>
+        <w:t>J(\theta_0, \theta_1) = \dfrac {1}{2m} \displaystyle \sum _{i=1}^m \left ( \hat{y}_{i}- y_{i} \right)^2 = \dfrac {1}{2m} \displaystyle \sum _{i=1}^m \left (h_\theta (x_{i}) - y_{i} \right)^2</w:t>
       </w:r>
       <w:r>
         <w:rPr>
@@ -3282,7 +2917,29 @@
           <w:szCs w:val="29"/>
           <w:bdr w:val="none" w:sz="0" w:space="0" w:color="auto" w:frame="1"/>
         </w:rPr>
-        <w:t>\frac{1}{2}</w:t>
+        <w:t>\</w:t>
+      </w:r>
+      <w:proofErr w:type="gramStart"/>
+      <w:r>
+        <w:rPr>
+          <w:rStyle w:val="katex-mathml"/>
+          <w:color w:val="1F1F1F"/>
+          <w:sz w:val="29"/>
+          <w:szCs w:val="29"/>
+          <w:bdr w:val="none" w:sz="0" w:space="0" w:color="auto" w:frame="1"/>
+        </w:rPr>
+        <w:t>frac{</w:t>
+      </w:r>
+      <w:proofErr w:type="gramEnd"/>
+      <w:r>
+        <w:rPr>
+          <w:rStyle w:val="katex-mathml"/>
+          <w:color w:val="1F1F1F"/>
+          <w:sz w:val="29"/>
+          <w:szCs w:val="29"/>
+          <w:bdr w:val="none" w:sz="0" w:space="0" w:color="auto" w:frame="1"/>
+        </w:rPr>
+        <w:t>1}{2}</w:t>
       </w:r>
       <w:r>
         <w:rPr>
@@ -3393,53 +3050,8 @@
           <w:szCs w:val="29"/>
           <w:bdr w:val="none" w:sz="0" w:space="0" w:color="auto" w:frame="1"/>
         </w:rPr>
-        <w:t>h_\theta (x_{</w:t>
-      </w:r>
-      <w:proofErr w:type="spellStart"/>
-      <w:r>
-        <w:rPr>
-          <w:rStyle w:val="katex-mathml"/>
-          <w:color w:val="1F1F1F"/>
-          <w:sz w:val="29"/>
-          <w:szCs w:val="29"/>
-          <w:bdr w:val="none" w:sz="0" w:space="0" w:color="auto" w:frame="1"/>
-        </w:rPr>
-        <w:t>i</w:t>
-      </w:r>
-      <w:proofErr w:type="spellEnd"/>
-      <w:r>
-        <w:rPr>
-          <w:rStyle w:val="katex-mathml"/>
-          <w:color w:val="1F1F1F"/>
-          <w:sz w:val="29"/>
-          <w:szCs w:val="29"/>
-          <w:bdr w:val="none" w:sz="0" w:space="0" w:color="auto" w:frame="1"/>
-        </w:rPr>
-        <w:t>}) - y_{</w:t>
-      </w:r>
-      <w:proofErr w:type="spellStart"/>
-      <w:r>
-        <w:rPr>
-          <w:rStyle w:val="katex-mathml"/>
-          <w:color w:val="1F1F1F"/>
-          <w:sz w:val="29"/>
-          <w:szCs w:val="29"/>
-          <w:bdr w:val="none" w:sz="0" w:space="0" w:color="auto" w:frame="1"/>
-        </w:rPr>
-        <w:t>i</w:t>
-      </w:r>
-      <w:proofErr w:type="spellEnd"/>
-      <w:r>
-        <w:rPr>
-          <w:rStyle w:val="katex-mathml"/>
-          <w:color w:val="1F1F1F"/>
-          <w:sz w:val="29"/>
-          <w:szCs w:val="29"/>
-          <w:bdr w:val="none" w:sz="0" w:space="0" w:color="auto" w:frame="1"/>
-        </w:rPr>
-        <w:t>}</w:t>
-      </w:r>
-      <w:proofErr w:type="spellStart"/>
+        <w:t>h_\theta (x_{i}) - y_{i}</w:t>
+      </w:r>
       <w:r>
         <w:rPr>
           <w:rStyle w:val="mord"/>
@@ -3464,7 +3076,6 @@
         </w:rPr>
         <w:t>θ</w:t>
       </w:r>
-      <w:proofErr w:type="spellEnd"/>
       <w:r>
         <w:rPr>
           <w:rStyle w:val="vlist-s"/>
@@ -3534,7 +3145,6 @@
         </w:rPr>
         <w:t>−</w:t>
       </w:r>
-      <w:proofErr w:type="spellStart"/>
       <w:r>
         <w:rPr>
           <w:rStyle w:val="mord"/>
@@ -3559,7 +3169,6 @@
         </w:rPr>
         <w:t>i</w:t>
       </w:r>
-      <w:proofErr w:type="spellEnd"/>
       <w:r>
         <w:rPr>
           <w:rStyle w:val="vlist-s"/>
@@ -3602,7 +3211,29 @@
           <w:szCs w:val="29"/>
           <w:bdr w:val="none" w:sz="0" w:space="0" w:color="auto" w:frame="1"/>
         </w:rPr>
-        <w:t>\left(\frac{1}{2}\right)</w:t>
+        <w:t>\left(\frac{1}{</w:t>
+      </w:r>
+      <w:proofErr w:type="gramStart"/>
+      <w:r>
+        <w:rPr>
+          <w:rStyle w:val="katex-mathml"/>
+          <w:color w:val="1F1F1F"/>
+          <w:sz w:val="29"/>
+          <w:szCs w:val="29"/>
+          <w:bdr w:val="none" w:sz="0" w:space="0" w:color="auto" w:frame="1"/>
+        </w:rPr>
+        <w:t>2}\</w:t>
+      </w:r>
+      <w:proofErr w:type="gramEnd"/>
+      <w:r>
+        <w:rPr>
+          <w:rStyle w:val="katex-mathml"/>
+          <w:color w:val="1F1F1F"/>
+          <w:sz w:val="29"/>
+          <w:szCs w:val="29"/>
+          <w:bdr w:val="none" w:sz="0" w:space="0" w:color="auto" w:frame="1"/>
+        </w:rPr>
+        <w:t>right)</w:t>
       </w:r>
       <w:r>
         <w:rPr>
@@ -3903,7 +3534,6 @@
         </w:rPr>
         <w:t>h_\theta(x)</w:t>
       </w:r>
-      <w:proofErr w:type="spellStart"/>
       <w:r>
         <w:rPr>
           <w:rStyle w:val="mord"/>
@@ -3928,7 +3558,6 @@
         </w:rPr>
         <w:t>θ</w:t>
       </w:r>
-      <w:proofErr w:type="spellEnd"/>
       <w:r>
         <w:rPr>
           <w:rStyle w:val="vlist-s"/>
@@ -3993,6 +3622,7 @@
         </w:rPr>
         <w:t xml:space="preserve">Our objective is to get the best possible line. The best possible line will be such so that the average squared vertical distances of the scattered points from the line will be the least. Ideally, the line should pass through all the points of our training data set. In such a case, the value of </w:t>
       </w:r>
+      <w:proofErr w:type="gramStart"/>
       <w:r>
         <w:rPr>
           <w:rStyle w:val="katex-mathml"/>
@@ -4001,7 +3631,18 @@
           <w:szCs w:val="29"/>
           <w:bdr w:val="none" w:sz="0" w:space="0" w:color="auto" w:frame="1"/>
         </w:rPr>
-        <w:t>J(\theta_0, \theta_1)</w:t>
+        <w:t>J(</w:t>
+      </w:r>
+      <w:proofErr w:type="gramEnd"/>
+      <w:r>
+        <w:rPr>
+          <w:rStyle w:val="katex-mathml"/>
+          <w:color w:val="1F1F1F"/>
+          <w:sz w:val="29"/>
+          <w:szCs w:val="29"/>
+          <w:bdr w:val="none" w:sz="0" w:space="0" w:color="auto" w:frame="1"/>
+        </w:rPr>
+        <w:t>\theta_0, \theta_1)</w:t>
       </w:r>
       <w:r>
         <w:rPr>
@@ -4709,7 +4350,29 @@
           <w:szCs w:val="29"/>
           <w:bdr w:val="none" w:sz="0" w:space="0" w:color="auto" w:frame="1"/>
         </w:rPr>
-        <w:t>J(\theta_0,\theta_1)</w:t>
+        <w:t>J(\theta_</w:t>
+      </w:r>
+      <w:proofErr w:type="gramStart"/>
+      <w:r>
+        <w:rPr>
+          <w:rStyle w:val="katex-mathml"/>
+          <w:color w:val="1F1F1F"/>
+          <w:sz w:val="29"/>
+          <w:szCs w:val="29"/>
+          <w:bdr w:val="none" w:sz="0" w:space="0" w:color="auto" w:frame="1"/>
+        </w:rPr>
+        <w:t>0,\</w:t>
+      </w:r>
+      <w:proofErr w:type="gramEnd"/>
+      <w:r>
+        <w:rPr>
+          <w:rStyle w:val="katex-mathml"/>
+          <w:color w:val="1F1F1F"/>
+          <w:sz w:val="29"/>
+          <w:szCs w:val="29"/>
+          <w:bdr w:val="none" w:sz="0" w:space="0" w:color="auto" w:frame="1"/>
+        </w:rPr>
+        <w:t>theta_1)</w:t>
       </w:r>
       <w:r>
         <w:rPr>
@@ -5098,7 +4761,29 @@
           <w:szCs w:val="29"/>
           <w:bdr w:val="none" w:sz="0" w:space="0" w:color="auto" w:frame="1"/>
         </w:rPr>
-        <w:t>J(\theta_0,\theta_1)</w:t>
+        <w:t>J(\theta_</w:t>
+      </w:r>
+      <w:proofErr w:type="gramStart"/>
+      <w:r>
+        <w:rPr>
+          <w:rStyle w:val="katex-mathml"/>
+          <w:color w:val="1F1F1F"/>
+          <w:sz w:val="29"/>
+          <w:szCs w:val="29"/>
+          <w:bdr w:val="none" w:sz="0" w:space="0" w:color="auto" w:frame="1"/>
+        </w:rPr>
+        <w:t>0,\</w:t>
+      </w:r>
+      <w:proofErr w:type="gramEnd"/>
+      <w:r>
+        <w:rPr>
+          <w:rStyle w:val="katex-mathml"/>
+          <w:color w:val="1F1F1F"/>
+          <w:sz w:val="29"/>
+          <w:szCs w:val="29"/>
+          <w:bdr w:val="none" w:sz="0" w:space="0" w:color="auto" w:frame="1"/>
+        </w:rPr>
+        <w:t>theta_1)</w:t>
       </w:r>
       <w:r>
         <w:rPr>
@@ -5414,12 +5099,21 @@
           <w:color w:val="1F1F1F"/>
         </w:rPr>
       </w:pPr>
-      <w:r>
-        <w:rPr>
-          <w:rFonts w:ascii="Source Sans Pro" w:hAnsi="Source Sans Pro"/>
-          <w:color w:val="1F1F1F"/>
-        </w:rPr>
-        <w:t>So we have our hypothesis function and we have a way of measuring how well it fits into the data. Now we need to estimate the parameters in the hypothesis function. That's where gradient descent comes in.</w:t>
+      <w:proofErr w:type="gramStart"/>
+      <w:r>
+        <w:rPr>
+          <w:rFonts w:ascii="Source Sans Pro" w:hAnsi="Source Sans Pro"/>
+          <w:color w:val="1F1F1F"/>
+        </w:rPr>
+        <w:t>So</w:t>
+      </w:r>
+      <w:proofErr w:type="gramEnd"/>
+      <w:r>
+        <w:rPr>
+          <w:rFonts w:ascii="Source Sans Pro" w:hAnsi="Source Sans Pro"/>
+          <w:color w:val="1F1F1F"/>
+        </w:rPr>
+        <w:t xml:space="preserve"> we have our hypothesis function and we have a way of measuring how well it fits into the data. Now we need to estimate the parameters in the hypothesis function. That's where gradient descent comes in.</w:t>
       </w:r>
     </w:p>
     <w:p>
@@ -5761,7 +5455,15 @@
           <w:rFonts w:ascii="Source Sans Pro" w:hAnsi="Source Sans Pro"/>
           <w:color w:val="1F1F1F"/>
         </w:rPr>
-        <w:t xml:space="preserve">For example, the distance between each 'star' in the graph above represents a step determined by our parameter α. A smaller α would result in a smaller step and a larger α </w:t>
+        <w:t xml:space="preserve">For example, the distance between each 'star' in the graph above represents a step determined by our parameter α. A smaller α would result in a smaller step and a </w:t>
+      </w:r>
+      <w:proofErr w:type="gramStart"/>
+      <w:r>
+        <w:rPr>
+          <w:rFonts w:ascii="Source Sans Pro" w:hAnsi="Source Sans Pro"/>
+          <w:color w:val="1F1F1F"/>
+        </w:rPr>
+        <w:t xml:space="preserve">larger α </w:t>
       </w:r>
       <w:r>
         <w:rPr>
@@ -5769,7 +5471,15 @@
           <w:color w:val="1F1F1F"/>
         </w:rPr>
         <w:lastRenderedPageBreak/>
-        <w:t xml:space="preserve">results in a larger step. The direction in which the step is taken is determined by the partial derivative of </w:t>
+        <w:t>results</w:t>
+      </w:r>
+      <w:proofErr w:type="gramEnd"/>
+      <w:r>
+        <w:rPr>
+          <w:rFonts w:ascii="Source Sans Pro" w:hAnsi="Source Sans Pro"/>
+          <w:color w:val="1F1F1F"/>
+        </w:rPr>
+        <w:t xml:space="preserve"> in a larger step. The direction in which the step is taken is determined by the partial derivative of </w:t>
       </w:r>
       <w:r>
         <w:rPr>
@@ -5779,7 +5489,29 @@
           <w:szCs w:val="29"/>
           <w:bdr w:val="none" w:sz="0" w:space="0" w:color="auto" w:frame="1"/>
         </w:rPr>
-        <w:t>J(\theta_0,\theta_1)</w:t>
+        <w:t>J(\theta_</w:t>
+      </w:r>
+      <w:proofErr w:type="gramStart"/>
+      <w:r>
+        <w:rPr>
+          <w:rStyle w:val="katex-mathml"/>
+          <w:color w:val="1F1F1F"/>
+          <w:sz w:val="29"/>
+          <w:szCs w:val="29"/>
+          <w:bdr w:val="none" w:sz="0" w:space="0" w:color="auto" w:frame="1"/>
+        </w:rPr>
+        <w:t>0,\</w:t>
+      </w:r>
+      <w:proofErr w:type="gramEnd"/>
+      <w:r>
+        <w:rPr>
+          <w:rStyle w:val="katex-mathml"/>
+          <w:color w:val="1F1F1F"/>
+          <w:sz w:val="29"/>
+          <w:szCs w:val="29"/>
+          <w:bdr w:val="none" w:sz="0" w:space="0" w:color="auto" w:frame="1"/>
+        </w:rPr>
+        <w:t>theta_1)</w:t>
       </w:r>
       <w:r>
         <w:rPr>
@@ -5944,9 +5676,9 @@
           <w:szCs w:val="29"/>
           <w:bdr w:val="none" w:sz="0" w:space="0" w:color="auto" w:frame="1"/>
         </w:rPr>
-        <w:t>\</w:t>
-      </w:r>
-      <w:proofErr w:type="spellStart"/>
+        <w:t>\theta_</w:t>
+      </w:r>
+      <w:proofErr w:type="gramStart"/>
       <w:r>
         <w:rPr>
           <w:rStyle w:val="katex-mathml"/>
@@ -5955,9 +5687,9 @@
           <w:szCs w:val="29"/>
           <w:bdr w:val="none" w:sz="0" w:space="0" w:color="auto" w:frame="1"/>
         </w:rPr>
-        <w:t>theta_j</w:t>
-      </w:r>
-      <w:proofErr w:type="spellEnd"/>
+        <w:t>j :</w:t>
+      </w:r>
+      <w:proofErr w:type="gramEnd"/>
       <w:r>
         <w:rPr>
           <w:rStyle w:val="katex-mathml"/>
@@ -5966,53 +5698,8 @@
           <w:szCs w:val="29"/>
           <w:bdr w:val="none" w:sz="0" w:space="0" w:color="auto" w:frame="1"/>
         </w:rPr>
-        <w:t xml:space="preserve"> := \</w:t>
-      </w:r>
-      <w:proofErr w:type="spellStart"/>
-      <w:r>
-        <w:rPr>
-          <w:rStyle w:val="katex-mathml"/>
-          <w:color w:val="1F1F1F"/>
-          <w:sz w:val="29"/>
-          <w:szCs w:val="29"/>
-          <w:bdr w:val="none" w:sz="0" w:space="0" w:color="auto" w:frame="1"/>
-        </w:rPr>
-        <w:t>theta_j</w:t>
-      </w:r>
-      <w:proofErr w:type="spellEnd"/>
-      <w:r>
-        <w:rPr>
-          <w:rStyle w:val="katex-mathml"/>
-          <w:color w:val="1F1F1F"/>
-          <w:sz w:val="29"/>
-          <w:szCs w:val="29"/>
-          <w:bdr w:val="none" w:sz="0" w:space="0" w:color="auto" w:frame="1"/>
-        </w:rPr>
-        <w:t xml:space="preserve"> - \alpha \frac{\partial}{\partial \</w:t>
-      </w:r>
-      <w:proofErr w:type="spellStart"/>
-      <w:r>
-        <w:rPr>
-          <w:rStyle w:val="katex-mathml"/>
-          <w:color w:val="1F1F1F"/>
-          <w:sz w:val="29"/>
-          <w:szCs w:val="29"/>
-          <w:bdr w:val="none" w:sz="0" w:space="0" w:color="auto" w:frame="1"/>
-        </w:rPr>
-        <w:t>theta_j</w:t>
-      </w:r>
-      <w:proofErr w:type="spellEnd"/>
-      <w:r>
-        <w:rPr>
-          <w:rStyle w:val="katex-mathml"/>
-          <w:color w:val="1F1F1F"/>
-          <w:sz w:val="29"/>
-          <w:szCs w:val="29"/>
-          <w:bdr w:val="none" w:sz="0" w:space="0" w:color="auto" w:frame="1"/>
-        </w:rPr>
-        <w:t>} J(\theta_0, \theta_1)</w:t>
-      </w:r>
-      <w:proofErr w:type="spellStart"/>
+        <w:t>= \theta_j - \alpha \frac{\partial}{\partial \theta_j} J(\theta_0, \theta_1)</w:t>
+      </w:r>
       <w:r>
         <w:rPr>
           <w:rStyle w:val="mord"/>
@@ -6037,7 +5724,6 @@
         </w:rPr>
         <w:t>j</w:t>
       </w:r>
-      <w:proofErr w:type="spellEnd"/>
       <w:r>
         <w:rPr>
           <w:rStyle w:val="vlist-s"/>
@@ -6056,7 +5742,6 @@
         </w:rPr>
         <w:t>:=</w:t>
       </w:r>
-      <w:proofErr w:type="spellStart"/>
       <w:r>
         <w:rPr>
           <w:rStyle w:val="mord"/>
@@ -6081,7 +5766,6 @@
         </w:rPr>
         <w:t>j</w:t>
       </w:r>
-      <w:proofErr w:type="spellEnd"/>
       <w:r>
         <w:rPr>
           <w:rStyle w:val="vlist-s"/>
@@ -6122,7 +5806,6 @@
         </w:rPr>
         <w:t>∂</w:t>
       </w:r>
-      <w:proofErr w:type="spellStart"/>
       <w:r>
         <w:rPr>
           <w:rStyle w:val="mord"/>
@@ -6147,7 +5830,6 @@
         </w:rPr>
         <w:t>j</w:t>
       </w:r>
-      <w:proofErr w:type="spellEnd"/>
       <w:r>
         <w:rPr>
           <w:rStyle w:val="vlist-s"/>
@@ -6339,7 +6021,29 @@
           <w:szCs w:val="29"/>
           <w:bdr w:val="none" w:sz="0" w:space="0" w:color="auto" w:frame="1"/>
         </w:rPr>
-        <w:t>\theta_1, \theta_2,...,\theta_n</w:t>
+        <w:t>\theta_1, \theta_</w:t>
+      </w:r>
+      <w:proofErr w:type="gramStart"/>
+      <w:r>
+        <w:rPr>
+          <w:rStyle w:val="katex-mathml"/>
+          <w:color w:val="1F1F1F"/>
+          <w:sz w:val="29"/>
+          <w:szCs w:val="29"/>
+          <w:bdr w:val="none" w:sz="0" w:space="0" w:color="auto" w:frame="1"/>
+        </w:rPr>
+        <w:t>2,...</w:t>
+      </w:r>
+      <w:proofErr w:type="gramEnd"/>
+      <w:r>
+        <w:rPr>
+          <w:rStyle w:val="katex-mathml"/>
+          <w:color w:val="1F1F1F"/>
+          <w:sz w:val="29"/>
+          <w:szCs w:val="29"/>
+          <w:bdr w:val="none" w:sz="0" w:space="0" w:color="auto" w:frame="1"/>
+        </w:rPr>
+        <w:t>,\theta_n</w:t>
       </w:r>
       <w:r>
         <w:rPr>
@@ -6440,7 +6144,6 @@
         </w:rPr>
         <w:t>,</w:t>
       </w:r>
-      <w:proofErr w:type="spellStart"/>
       <w:r>
         <w:rPr>
           <w:rStyle w:val="mord"/>
@@ -6465,7 +6168,6 @@
         </w:rPr>
         <w:t>n</w:t>
       </w:r>
-      <w:proofErr w:type="spellEnd"/>
       <w:r>
         <w:rPr>
           <w:rStyle w:val="vlist-s"/>
@@ -6490,20 +6192,9 @@
           <w:szCs w:val="29"/>
           <w:bdr w:val="none" w:sz="0" w:space="0" w:color="auto" w:frame="1"/>
         </w:rPr>
-        <w:t>j^{(</w:t>
-      </w:r>
-      <w:proofErr w:type="spellStart"/>
-      <w:r>
-        <w:rPr>
-          <w:rStyle w:val="katex-mathml"/>
-          <w:color w:val="1F1F1F"/>
-          <w:sz w:val="29"/>
-          <w:szCs w:val="29"/>
-          <w:bdr w:val="none" w:sz="0" w:space="0" w:color="auto" w:frame="1"/>
-        </w:rPr>
-        <w:t>th</w:t>
-      </w:r>
-      <w:proofErr w:type="spellEnd"/>
+        <w:t>j^{(th</w:t>
+      </w:r>
+      <w:proofErr w:type="gramStart"/>
       <w:r>
         <w:rPr>
           <w:rStyle w:val="katex-mathml"/>
@@ -6526,6 +6217,7 @@
         </w:rPr>
         <w:t>j</w:t>
       </w:r>
+      <w:proofErr w:type="gramEnd"/>
       <w:r>
         <w:rPr>
           <w:rStyle w:val="mopen"/>
@@ -6535,7 +6227,6 @@
         </w:rPr>
         <w:t>(</w:t>
       </w:r>
-      <w:proofErr w:type="spellStart"/>
       <w:r>
         <w:rPr>
           <w:rStyle w:val="mord"/>
@@ -6548,7 +6239,6 @@
         </w:rPr>
         <w:t>th</w:t>
       </w:r>
-      <w:proofErr w:type="spellEnd"/>
       <w:r>
         <w:rPr>
           <w:rStyle w:val="mclose"/>
@@ -6700,7 +6390,23 @@
           <w:rFonts w:ascii="Source Sans Pro" w:hAnsi="Source Sans Pro"/>
           <w:color w:val="1F1F1F"/>
         </w:rPr>
-        <w:t xml:space="preserve"> and plotted its cost function to implement a gradient descent. Our formula for a single parameter was : </w:t>
+        <w:t xml:space="preserve"> and plotted its cost function to implement a gradient descent. Our formula for a single parameter </w:t>
+      </w:r>
+      <w:proofErr w:type="gramStart"/>
+      <w:r>
+        <w:rPr>
+          <w:rFonts w:ascii="Source Sans Pro" w:hAnsi="Source Sans Pro"/>
+          <w:color w:val="1F1F1F"/>
+        </w:rPr>
+        <w:t>was :</w:t>
+      </w:r>
+      <w:proofErr w:type="gramEnd"/>
+      <w:r>
+        <w:rPr>
+          <w:rFonts w:ascii="Source Sans Pro" w:hAnsi="Source Sans Pro"/>
+          <w:color w:val="1F1F1F"/>
+        </w:rPr>
+        <w:t xml:space="preserve"> </w:t>
       </w:r>
     </w:p>
     <w:p>
@@ -7085,7 +6791,29 @@
           <w:spacing w:val="-2"/>
         </w:rPr>
         <w:lastRenderedPageBreak/>
-        <w:t>Gradient Descent For Linear Regression</w:t>
+        <w:t xml:space="preserve">Gradient Descent </w:t>
+      </w:r>
+      <w:proofErr w:type="gramStart"/>
+      <w:r>
+        <w:rPr>
+          <w:rFonts w:ascii="Source Sans Pro" w:hAnsi="Source Sans Pro" w:cs="Segoe UI"/>
+          <w:b/>
+          <w:bCs/>
+          <w:color w:val="1F1F1F"/>
+          <w:spacing w:val="-2"/>
+        </w:rPr>
+        <w:t>For</w:t>
+      </w:r>
+      <w:proofErr w:type="gramEnd"/>
+      <w:r>
+        <w:rPr>
+          <w:rFonts w:ascii="Source Sans Pro" w:hAnsi="Source Sans Pro" w:cs="Segoe UI"/>
+          <w:b/>
+          <w:bCs/>
+          <w:color w:val="1F1F1F"/>
+          <w:spacing w:val="-2"/>
+        </w:rPr>
+        <w:t xml:space="preserve"> Linear Regression</w:t>
       </w:r>
     </w:p>
     <w:p>
@@ -7107,7 +6835,25 @@
           <w:color w:val="1F1F1F"/>
           <w:spacing w:val="-2"/>
         </w:rPr>
-        <w:t xml:space="preserve">Gradient Descent For Linear Regression </w:t>
+        <w:t xml:space="preserve">Gradient Descent </w:t>
+      </w:r>
+      <w:proofErr w:type="gramStart"/>
+      <w:r>
+        <w:rPr>
+          <w:rFonts w:ascii="Source Sans Pro" w:hAnsi="Source Sans Pro" w:cs="Segoe UI"/>
+          <w:color w:val="1F1F1F"/>
+          <w:spacing w:val="-2"/>
+        </w:rPr>
+        <w:t>For</w:t>
+      </w:r>
+      <w:proofErr w:type="gramEnd"/>
+      <w:r>
+        <w:rPr>
+          <w:rFonts w:ascii="Source Sans Pro" w:hAnsi="Source Sans Pro" w:cs="Segoe UI"/>
+          <w:color w:val="1F1F1F"/>
+          <w:spacing w:val="-2"/>
+        </w:rPr>
+        <w:t xml:space="preserve"> Linear Regression </w:t>
       </w:r>
     </w:p>
     <w:p>
@@ -7217,7 +6963,27 @@
           <w:sz w:val="24"/>
           <w:szCs w:val="24"/>
         </w:rPr>
-        <w:t>. Note that, while gradient descent can be susceptible to local minima in general, the optimization problem we have posed here for linear regression has only one global, and no other local, optima; thus gradient descent always converges (assuming the learning rate α is not too large) to the global minimum. Indeed, J is a convex quadratic function. Here is an example of gradient descent as it is run to minimize a quadratic function.</w:t>
+        <w:t xml:space="preserve">. Note that, while gradient descent can be susceptible to local minima in general, the optimization problem we have posed here for linear regression has only one global, and no other local, optima; </w:t>
+      </w:r>
+      <w:proofErr w:type="gramStart"/>
+      <w:r>
+        <w:rPr>
+          <w:rFonts w:ascii="Source Sans Pro" w:eastAsia="Times New Roman" w:hAnsi="Source Sans Pro" w:cs="Times New Roman"/>
+          <w:color w:val="1F1F1F"/>
+          <w:sz w:val="24"/>
+          <w:szCs w:val="24"/>
+        </w:rPr>
+        <w:t>thus</w:t>
+      </w:r>
+      <w:proofErr w:type="gramEnd"/>
+      <w:r>
+        <w:rPr>
+          <w:rFonts w:ascii="Source Sans Pro" w:eastAsia="Times New Roman" w:hAnsi="Source Sans Pro" w:cs="Times New Roman"/>
+          <w:color w:val="1F1F1F"/>
+          <w:sz w:val="24"/>
+          <w:szCs w:val="24"/>
+        </w:rPr>
+        <w:t xml:space="preserve"> gradient descent always converges (assuming the learning rate α is not too large) to the global minimum. Indeed, J is a convex quadratic function. Here is an example of gradient descent as it is run to minimize a quadratic function.</w:t>
       </w:r>
     </w:p>
     <w:p>
@@ -7441,27 +7207,7 @@
           <w:szCs w:val="21"/>
         </w:rPr>
         <w:lastRenderedPageBreak/>
-        <w:t>Sample Source Code in Octave/</w:t>
-      </w:r>
-      <w:proofErr w:type="spellStart"/>
-      <w:r>
-        <w:rPr>
-          <w:rFonts w:ascii="Consolas" w:eastAsia="Times New Roman" w:hAnsi="Consolas" w:cs="Times New Roman"/>
-          <w:color w:val="008000"/>
-          <w:sz w:val="21"/>
-          <w:szCs w:val="21"/>
-        </w:rPr>
-        <w:t>Matlab</w:t>
-      </w:r>
-      <w:proofErr w:type="spellEnd"/>
-      <w:r>
-        <w:rPr>
-          <w:rFonts w:ascii="Consolas" w:eastAsia="Times New Roman" w:hAnsi="Consolas" w:cs="Times New Roman"/>
-          <w:color w:val="008000"/>
-          <w:sz w:val="21"/>
-          <w:szCs w:val="21"/>
-        </w:rPr>
-        <w:t>: Feel free to create matrices and vectors and try out different things:</w:t>
+        <w:t>Sample Source Code in Octave/Matlab: Feel free to create matrices and vectors and try out different things:</w:t>
       </w:r>
     </w:p>
     <w:p>
@@ -7494,7 +7240,27 @@
           <w:sz w:val="21"/>
           <w:szCs w:val="21"/>
         </w:rPr>
-        <w:t>% The ; denotes we are going back to a new row.</w:t>
+        <w:t>% </w:t>
+      </w:r>
+      <w:proofErr w:type="gramStart"/>
+      <w:r>
+        <w:rPr>
+          <w:rFonts w:ascii="Consolas" w:eastAsia="Times New Roman" w:hAnsi="Consolas" w:cs="Times New Roman"/>
+          <w:color w:val="008000"/>
+          <w:sz w:val="21"/>
+          <w:szCs w:val="21"/>
+        </w:rPr>
+        <w:t>The ;</w:t>
+      </w:r>
+      <w:proofErr w:type="gramEnd"/>
+      <w:r>
+        <w:rPr>
+          <w:rFonts w:ascii="Consolas" w:eastAsia="Times New Roman" w:hAnsi="Consolas" w:cs="Times New Roman"/>
+          <w:color w:val="008000"/>
+          <w:sz w:val="21"/>
+          <w:szCs w:val="21"/>
+        </w:rPr>
+        <w:t> denotes we are going back to a new row.</w:t>
       </w:r>
     </w:p>
     <w:p>
@@ -7904,7 +7670,7 @@
         </w:rPr>
         <w:t>[</w:t>
       </w:r>
-      <w:proofErr w:type="spellStart"/>
+      <w:proofErr w:type="gramStart"/>
       <w:r>
         <w:rPr>
           <w:rFonts w:ascii="Consolas" w:eastAsia="Times New Roman" w:hAnsi="Consolas" w:cs="Times New Roman"/>
@@ -7914,7 +7680,7 @@
         </w:rPr>
         <w:t>m,n</w:t>
       </w:r>
-      <w:proofErr w:type="spellEnd"/>
+      <w:proofErr w:type="gramEnd"/>
       <w:r>
         <w:rPr>
           <w:rFonts w:ascii="Consolas" w:eastAsia="Times New Roman" w:hAnsi="Consolas" w:cs="Times New Roman"/>
@@ -7987,7 +7753,6 @@
           <w:szCs w:val="21"/>
         </w:rPr>
       </w:pPr>
-      <w:proofErr w:type="spellStart"/>
       <w:r>
         <w:rPr>
           <w:rFonts w:ascii="Consolas" w:eastAsia="Times New Roman" w:hAnsi="Consolas" w:cs="Times New Roman"/>
@@ -7995,17 +7760,7 @@
           <w:sz w:val="21"/>
           <w:szCs w:val="21"/>
         </w:rPr>
-        <w:t>dim_A</w:t>
-      </w:r>
-      <w:proofErr w:type="spellEnd"/>
-      <w:r>
-        <w:rPr>
-          <w:rFonts w:ascii="Consolas" w:eastAsia="Times New Roman" w:hAnsi="Consolas" w:cs="Times New Roman"/>
-          <w:color w:val="000000"/>
-          <w:sz w:val="21"/>
-          <w:szCs w:val="21"/>
-        </w:rPr>
-        <w:t> = size(</w:t>
+        <w:t>dim_A = size(</w:t>
       </w:r>
       <w:r>
         <w:rPr>
@@ -8070,7 +7825,6 @@
           <w:szCs w:val="21"/>
         </w:rPr>
       </w:pPr>
-      <w:proofErr w:type="spellStart"/>
       <w:r>
         <w:rPr>
           <w:rFonts w:ascii="Consolas" w:eastAsia="Times New Roman" w:hAnsi="Consolas" w:cs="Times New Roman"/>
@@ -8078,17 +7832,7 @@
           <w:sz w:val="21"/>
           <w:szCs w:val="21"/>
         </w:rPr>
-        <w:t>dim_v</w:t>
-      </w:r>
-      <w:proofErr w:type="spellEnd"/>
-      <w:r>
-        <w:rPr>
-          <w:rFonts w:ascii="Consolas" w:eastAsia="Times New Roman" w:hAnsi="Consolas" w:cs="Times New Roman"/>
-          <w:color w:val="000000"/>
-          <w:sz w:val="21"/>
-          <w:szCs w:val="21"/>
-        </w:rPr>
-        <w:t> = size(v)</w:t>
+        <w:t>dim_v = size(v)</w:t>
       </w:r>
     </w:p>
     <w:p>
@@ -8153,6 +7897,7 @@
         </w:rPr>
         <w:t> = </w:t>
       </w:r>
+      <w:proofErr w:type="gramStart"/>
       <w:r>
         <w:rPr>
           <w:rFonts w:ascii="Consolas" w:eastAsia="Times New Roman" w:hAnsi="Consolas" w:cs="Times New Roman"/>
@@ -8171,6 +7916,7 @@
         </w:rPr>
         <w:t>(</w:t>
       </w:r>
+      <w:proofErr w:type="gramEnd"/>
       <w:r>
         <w:rPr>
           <w:rFonts w:ascii="Consolas" w:eastAsia="Times New Roman" w:hAnsi="Consolas" w:cs="Times New Roman"/>
@@ -8279,14 +8025,27 @@
       <w:r>
         <w:t xml:space="preserve">Figure </w:t>
       </w:r>
-      <w:fldSimple w:instr=" SEQ Figure \* ARABIC ">
-        <w:r>
-          <w:rPr>
-            <w:noProof/>
-          </w:rPr>
-          <w:t>1</w:t>
-        </w:r>
-      </w:fldSimple>
+      <w:r>
+        <w:fldChar w:fldCharType="begin"/>
+      </w:r>
+      <w:r>
+        <w:instrText xml:space="preserve"> SEQ Figure \* ARABIC </w:instrText>
+      </w:r>
+      <w:r>
+        <w:fldChar w:fldCharType="separate"/>
+      </w:r>
+      <w:r>
+        <w:rPr>
+          <w:noProof/>
+        </w:rPr>
+        <w:t>1</w:t>
+      </w:r>
+      <w:r>
+        <w:rPr>
+          <w:noProof/>
+        </w:rPr>
+        <w:fldChar w:fldCharType="end"/>
+      </w:r>
       <w:r>
         <w:t>: Sample Code</w:t>
       </w:r>
@@ -8350,14 +8109,27 @@
       <w:r>
         <w:t xml:space="preserve">Figure </w:t>
       </w:r>
-      <w:fldSimple w:instr=" SEQ Figure \* ARABIC ">
-        <w:r>
-          <w:rPr>
-            <w:noProof/>
-          </w:rPr>
-          <w:t>2</w:t>
-        </w:r>
-      </w:fldSimple>
+      <w:r>
+        <w:fldChar w:fldCharType="begin"/>
+      </w:r>
+      <w:r>
+        <w:instrText xml:space="preserve"> SEQ Figure \* ARABIC </w:instrText>
+      </w:r>
+      <w:r>
+        <w:fldChar w:fldCharType="separate"/>
+      </w:r>
+      <w:r>
+        <w:rPr>
+          <w:noProof/>
+        </w:rPr>
+        <w:t>2</w:t>
+      </w:r>
+      <w:r>
+        <w:rPr>
+          <w:noProof/>
+        </w:rPr>
+        <w:fldChar w:fldCharType="end"/>
+      </w:r>
       <w:r>
         <w:t>: Output of Sample Code</w:t>
       </w:r>
@@ -8856,7 +8628,6 @@
           <w:szCs w:val="21"/>
         </w:rPr>
       </w:pPr>
-      <w:proofErr w:type="spellStart"/>
       <w:r>
         <w:rPr>
           <w:rFonts w:ascii="Consolas" w:eastAsia="Times New Roman" w:hAnsi="Consolas" w:cs="Times New Roman"/>
@@ -8864,17 +8635,7 @@
           <w:sz w:val="21"/>
           <w:szCs w:val="21"/>
         </w:rPr>
-        <w:t>add_AB</w:t>
-      </w:r>
-      <w:proofErr w:type="spellEnd"/>
-      <w:r>
-        <w:rPr>
-          <w:rFonts w:ascii="Consolas" w:eastAsia="Times New Roman" w:hAnsi="Consolas" w:cs="Times New Roman"/>
-          <w:color w:val="000000"/>
-          <w:sz w:val="21"/>
-          <w:szCs w:val="21"/>
-        </w:rPr>
-        <w:t> = </w:t>
+        <w:t>add_AB = </w:t>
       </w:r>
       <w:r>
         <w:rPr>
@@ -8957,7 +8718,6 @@
           <w:szCs w:val="21"/>
         </w:rPr>
       </w:pPr>
-      <w:proofErr w:type="spellStart"/>
       <w:r>
         <w:rPr>
           <w:rFonts w:ascii="Consolas" w:eastAsia="Times New Roman" w:hAnsi="Consolas" w:cs="Times New Roman"/>
@@ -8965,17 +8725,7 @@
           <w:sz w:val="21"/>
           <w:szCs w:val="21"/>
         </w:rPr>
-        <w:t>sub_AB</w:t>
-      </w:r>
-      <w:proofErr w:type="spellEnd"/>
-      <w:r>
-        <w:rPr>
-          <w:rFonts w:ascii="Consolas" w:eastAsia="Times New Roman" w:hAnsi="Consolas" w:cs="Times New Roman"/>
-          <w:color w:val="000000"/>
-          <w:sz w:val="21"/>
-          <w:szCs w:val="21"/>
-        </w:rPr>
-        <w:t> = </w:t>
+        <w:t>sub_AB = </w:t>
       </w:r>
       <w:r>
         <w:rPr>
@@ -9049,7 +8799,6 @@
           <w:szCs w:val="21"/>
         </w:rPr>
       </w:pPr>
-      <w:proofErr w:type="spellStart"/>
       <w:r>
         <w:rPr>
           <w:rFonts w:ascii="Consolas" w:eastAsia="Times New Roman" w:hAnsi="Consolas" w:cs="Times New Roman"/>
@@ -9057,17 +8806,7 @@
           <w:sz w:val="21"/>
           <w:szCs w:val="21"/>
         </w:rPr>
-        <w:t>mult_As</w:t>
-      </w:r>
-      <w:proofErr w:type="spellEnd"/>
-      <w:r>
-        <w:rPr>
-          <w:rFonts w:ascii="Consolas" w:eastAsia="Times New Roman" w:hAnsi="Consolas" w:cs="Times New Roman"/>
-          <w:color w:val="000000"/>
-          <w:sz w:val="21"/>
-          <w:szCs w:val="21"/>
-        </w:rPr>
-        <w:t> = </w:t>
+        <w:t>mult_As = </w:t>
       </w:r>
       <w:r>
         <w:rPr>
@@ -9132,7 +8871,6 @@
           <w:szCs w:val="21"/>
         </w:rPr>
       </w:pPr>
-      <w:proofErr w:type="spellStart"/>
       <w:r>
         <w:rPr>
           <w:rFonts w:ascii="Consolas" w:eastAsia="Times New Roman" w:hAnsi="Consolas" w:cs="Times New Roman"/>
@@ -9140,17 +8878,7 @@
           <w:sz w:val="21"/>
           <w:szCs w:val="21"/>
         </w:rPr>
-        <w:t>div_As</w:t>
-      </w:r>
-      <w:proofErr w:type="spellEnd"/>
-      <w:r>
-        <w:rPr>
-          <w:rFonts w:ascii="Consolas" w:eastAsia="Times New Roman" w:hAnsi="Consolas" w:cs="Times New Roman"/>
-          <w:color w:val="000000"/>
-          <w:sz w:val="21"/>
-          <w:szCs w:val="21"/>
-        </w:rPr>
-        <w:t> = </w:t>
+        <w:t>div_As = </w:t>
       </w:r>
       <w:r>
         <w:rPr>
@@ -9215,7 +8943,6 @@
           <w:szCs w:val="21"/>
         </w:rPr>
       </w:pPr>
-      <w:proofErr w:type="spellStart"/>
       <w:r>
         <w:rPr>
           <w:rFonts w:ascii="Consolas" w:eastAsia="Times New Roman" w:hAnsi="Consolas" w:cs="Times New Roman"/>
@@ -9223,17 +8950,7 @@
           <w:sz w:val="21"/>
           <w:szCs w:val="21"/>
         </w:rPr>
-        <w:t>add_As</w:t>
-      </w:r>
-      <w:proofErr w:type="spellEnd"/>
-      <w:r>
-        <w:rPr>
-          <w:rFonts w:ascii="Consolas" w:eastAsia="Times New Roman" w:hAnsi="Consolas" w:cs="Times New Roman"/>
-          <w:color w:val="000000"/>
-          <w:sz w:val="21"/>
-          <w:szCs w:val="21"/>
-        </w:rPr>
-        <w:t> = </w:t>
+        <w:t>add_As = </w:t>
       </w:r>
       <w:r>
         <w:rPr>
@@ -9330,14 +9047,27 @@
       <w:r>
         <w:t xml:space="preserve">Figure </w:t>
       </w:r>
-      <w:fldSimple w:instr=" SEQ Figure \* ARABIC ">
-        <w:r>
-          <w:rPr>
-            <w:noProof/>
-          </w:rPr>
-          <w:t>3</w:t>
-        </w:r>
-      </w:fldSimple>
+      <w:r>
+        <w:fldChar w:fldCharType="begin"/>
+      </w:r>
+      <w:r>
+        <w:instrText xml:space="preserve"> SEQ Figure \* ARABIC </w:instrText>
+      </w:r>
+      <w:r>
+        <w:fldChar w:fldCharType="separate"/>
+      </w:r>
+      <w:r>
+        <w:rPr>
+          <w:noProof/>
+        </w:rPr>
+        <w:t>3</w:t>
+      </w:r>
+      <w:r>
+        <w:rPr>
+          <w:noProof/>
+        </w:rPr>
+        <w:fldChar w:fldCharType="end"/>
+      </w:r>
       <w:r>
         <w:t>: Sample Code2</w:t>
       </w:r>
@@ -9401,14 +9131,27 @@
       <w:r>
         <w:t xml:space="preserve">Figure </w:t>
       </w:r>
-      <w:fldSimple w:instr=" SEQ Figure \* ARABIC ">
-        <w:r>
-          <w:rPr>
-            <w:noProof/>
-          </w:rPr>
-          <w:t>4</w:t>
-        </w:r>
-      </w:fldSimple>
+      <w:r>
+        <w:fldChar w:fldCharType="begin"/>
+      </w:r>
+      <w:r>
+        <w:instrText xml:space="preserve"> SEQ Figure \* ARABIC </w:instrText>
+      </w:r>
+      <w:r>
+        <w:fldChar w:fldCharType="separate"/>
+      </w:r>
+      <w:r>
+        <w:rPr>
+          <w:noProof/>
+        </w:rPr>
+        <w:t>4</w:t>
+      </w:r>
+      <w:r>
+        <w:rPr>
+          <w:noProof/>
+        </w:rPr>
+        <w:fldChar w:fldCharType="end"/>
+      </w:r>
       <w:r>
         <w:t>: Output of Sample Code2</w:t>
       </w:r>
@@ -9477,14 +9220,27 @@
       <w:r>
         <w:t xml:space="preserve">Figure </w:t>
       </w:r>
-      <w:fldSimple w:instr=" SEQ Figure \* ARABIC ">
-        <w:r>
-          <w:rPr>
-            <w:noProof/>
-          </w:rPr>
-          <w:t>5</w:t>
-        </w:r>
-      </w:fldSimple>
+      <w:r>
+        <w:fldChar w:fldCharType="begin"/>
+      </w:r>
+      <w:r>
+        <w:instrText xml:space="preserve"> SEQ Figure \* ARABIC </w:instrText>
+      </w:r>
+      <w:r>
+        <w:fldChar w:fldCharType="separate"/>
+      </w:r>
+      <w:r>
+        <w:rPr>
+          <w:noProof/>
+        </w:rPr>
+        <w:t>5</w:t>
+      </w:r>
+      <w:r>
+        <w:rPr>
+          <w:noProof/>
+        </w:rPr>
+        <w:fldChar w:fldCharType="end"/>
+      </w:r>
       <w:r>
         <w:t>: Matrix Vector Multiplication code</w:t>
       </w:r>
@@ -9547,14 +9303,27 @@
       <w:r>
         <w:t xml:space="preserve">Figure </w:t>
       </w:r>
-      <w:fldSimple w:instr=" SEQ Figure \* ARABIC ">
-        <w:r>
-          <w:rPr>
-            <w:noProof/>
-          </w:rPr>
-          <w:t>6</w:t>
-        </w:r>
-      </w:fldSimple>
+      <w:r>
+        <w:fldChar w:fldCharType="begin"/>
+      </w:r>
+      <w:r>
+        <w:instrText xml:space="preserve"> SEQ Figure \* ARABIC </w:instrText>
+      </w:r>
+      <w:r>
+        <w:fldChar w:fldCharType="separate"/>
+      </w:r>
+      <w:r>
+        <w:rPr>
+          <w:noProof/>
+        </w:rPr>
+        <w:t>6</w:t>
+      </w:r>
+      <w:r>
+        <w:rPr>
+          <w:noProof/>
+        </w:rPr>
+        <w:fldChar w:fldCharType="end"/>
+      </w:r>
       <w:r>
         <w:t>: Output of Matrix Vector Multiplication Code</w:t>
       </w:r>
@@ -9623,24 +9392,29 @@
       <w:r>
         <w:t xml:space="preserve">Figure </w:t>
       </w:r>
-      <w:fldSimple w:instr=" SEQ Figure \* ARABIC ">
-        <w:r>
-          <w:rPr>
-            <w:noProof/>
-          </w:rPr>
-          <w:t>7</w:t>
-        </w:r>
-      </w:fldSimple>
-      <w:r>
-        <w:t xml:space="preserve">: Matrix </w:t>
-      </w:r>
-      <w:proofErr w:type="spellStart"/>
-      <w:r>
-        <w:t>Matrix</w:t>
-      </w:r>
-      <w:proofErr w:type="spellEnd"/>
-      <w:r>
-        <w:t xml:space="preserve"> Multiplication with code</w:t>
+      <w:r>
+        <w:fldChar w:fldCharType="begin"/>
+      </w:r>
+      <w:r>
+        <w:instrText xml:space="preserve"> SEQ Figure \* ARABIC </w:instrText>
+      </w:r>
+      <w:r>
+        <w:fldChar w:fldCharType="separate"/>
+      </w:r>
+      <w:r>
+        <w:rPr>
+          <w:noProof/>
+        </w:rPr>
+        <w:t>7</w:t>
+      </w:r>
+      <w:r>
+        <w:rPr>
+          <w:noProof/>
+        </w:rPr>
+        <w:fldChar w:fldCharType="end"/>
+      </w:r>
+      <w:r>
+        <w:t>: Matrix Matrix Multiplication with code</w:t>
       </w:r>
     </w:p>
     <w:p>
@@ -9702,24 +9476,29 @@
       <w:r>
         <w:t xml:space="preserve">Figure </w:t>
       </w:r>
-      <w:fldSimple w:instr=" SEQ Figure \* ARABIC ">
-        <w:r>
-          <w:rPr>
-            <w:noProof/>
-          </w:rPr>
-          <w:t>8</w:t>
-        </w:r>
-      </w:fldSimple>
-      <w:r>
-        <w:t xml:space="preserve">: Matrix </w:t>
-      </w:r>
-      <w:proofErr w:type="spellStart"/>
-      <w:r>
-        <w:t>Matrix</w:t>
-      </w:r>
-      <w:proofErr w:type="spellEnd"/>
-      <w:r>
-        <w:t xml:space="preserve"> Multiplication Code and Output</w:t>
+      <w:r>
+        <w:fldChar w:fldCharType="begin"/>
+      </w:r>
+      <w:r>
+        <w:instrText xml:space="preserve"> SEQ Figure \* ARABIC </w:instrText>
+      </w:r>
+      <w:r>
+        <w:fldChar w:fldCharType="separate"/>
+      </w:r>
+      <w:r>
+        <w:rPr>
+          <w:noProof/>
+        </w:rPr>
+        <w:t>8</w:t>
+      </w:r>
+      <w:r>
+        <w:rPr>
+          <w:noProof/>
+        </w:rPr>
+        <w:fldChar w:fldCharType="end"/>
+      </w:r>
+      <w:r>
+        <w:t>: Matrix Matrix Multiplication Code and Output</w:t>
       </w:r>
     </w:p>
     <w:p/>
@@ -9835,14 +9614,27 @@
       <w:r>
         <w:t xml:space="preserve">Figure </w:t>
       </w:r>
-      <w:fldSimple w:instr=" SEQ Figure \* ARABIC ">
-        <w:r>
-          <w:rPr>
-            <w:noProof/>
-          </w:rPr>
-          <w:t>9</w:t>
-        </w:r>
-      </w:fldSimple>
+      <w:r>
+        <w:fldChar w:fldCharType="begin"/>
+      </w:r>
+      <w:r>
+        <w:instrText xml:space="preserve"> SEQ Figure \* ARABIC </w:instrText>
+      </w:r>
+      <w:r>
+        <w:fldChar w:fldCharType="separate"/>
+      </w:r>
+      <w:r>
+        <w:rPr>
+          <w:noProof/>
+        </w:rPr>
+        <w:t>9</w:t>
+      </w:r>
+      <w:r>
+        <w:rPr>
+          <w:noProof/>
+        </w:rPr>
+        <w:fldChar w:fldCharType="end"/>
+      </w:r>
       <w:r>
         <w:t>: Matrix Multiplication Properties Code</w:t>
       </w:r>
@@ -9906,14 +9698,27 @@
       <w:r>
         <w:t xml:space="preserve">Figure </w:t>
       </w:r>
-      <w:fldSimple w:instr=" SEQ Figure \* ARABIC ">
-        <w:r>
-          <w:rPr>
-            <w:noProof/>
-          </w:rPr>
-          <w:t>10</w:t>
-        </w:r>
-      </w:fldSimple>
+      <w:r>
+        <w:fldChar w:fldCharType="begin"/>
+      </w:r>
+      <w:r>
+        <w:instrText xml:space="preserve"> SEQ Figure \* ARABIC </w:instrText>
+      </w:r>
+      <w:r>
+        <w:fldChar w:fldCharType="separate"/>
+      </w:r>
+      <w:r>
+        <w:rPr>
+          <w:noProof/>
+        </w:rPr>
+        <w:t>10</w:t>
+      </w:r>
+      <w:r>
+        <w:rPr>
+          <w:noProof/>
+        </w:rPr>
+        <w:fldChar w:fldCharType="end"/>
+      </w:r>
       <w:r>
         <w:t>: Matrix Multiplication Properties Output</w:t>
       </w:r>
@@ -10036,14 +9841,27 @@
       <w:r>
         <w:t xml:space="preserve">Figure </w:t>
       </w:r>
-      <w:fldSimple w:instr=" SEQ Figure \* ARABIC ">
-        <w:r>
-          <w:rPr>
-            <w:noProof/>
-          </w:rPr>
-          <w:t>11</w:t>
-        </w:r>
-      </w:fldSimple>
+      <w:r>
+        <w:fldChar w:fldCharType="begin"/>
+      </w:r>
+      <w:r>
+        <w:instrText xml:space="preserve"> SEQ Figure \* ARABIC </w:instrText>
+      </w:r>
+      <w:r>
+        <w:fldChar w:fldCharType="separate"/>
+      </w:r>
+      <w:r>
+        <w:rPr>
+          <w:noProof/>
+        </w:rPr>
+        <w:t>11</w:t>
+      </w:r>
+      <w:r>
+        <w:rPr>
+          <w:noProof/>
+        </w:rPr>
+        <w:fldChar w:fldCharType="end"/>
+      </w:r>
       <w:r>
         <w:t>: Inverse and Transpose Coding Implementation</w:t>
       </w:r>
@@ -10058,9 +9876,9 @@
         </w:rPr>
         <w:lastRenderedPageBreak/>
         <w:drawing>
-          <wp:inline distT="0" distB="0" distL="0" distR="0" wp14:anchorId="3F40061B" wp14:editId="074D5AC0">
-            <wp:extent cx="5943600" cy="3518535"/>
-            <wp:effectExtent l="0" t="0" r="0" b="5715"/>
+          <wp:inline distT="0" distB="0" distL="0" distR="0" wp14:anchorId="3F40061B" wp14:editId="6A5CF5EE">
+            <wp:extent cx="5943600" cy="3448050"/>
+            <wp:effectExtent l="0" t="0" r="0" b="0"/>
             <wp:docPr id="39" name="Picture 39"/>
             <wp:cNvGraphicFramePr>
               <a:graphicFrameLocks xmlns:a="http://schemas.openxmlformats.org/drawingml/2006/main" noChangeAspect="1"/>
@@ -10087,7 +9905,7 @@
                   <pic:spPr>
                     <a:xfrm>
                       <a:off x="0" y="0"/>
-                      <a:ext cx="5943600" cy="3518535"/>
+                      <a:ext cx="5943600" cy="3448050"/>
                     </a:xfrm>
                     <a:prstGeom prst="rect">
                       <a:avLst/>
@@ -10107,18 +9925,1291 @@
       <w:r>
         <w:t xml:space="preserve">Figure </w:t>
       </w:r>
+      <w:r>
+        <w:fldChar w:fldCharType="begin"/>
+      </w:r>
+      <w:r>
+        <w:instrText xml:space="preserve"> SEQ Figure \* ARABIC </w:instrText>
+      </w:r>
+      <w:r>
+        <w:fldChar w:fldCharType="separate"/>
+      </w:r>
+      <w:r>
+        <w:rPr>
+          <w:noProof/>
+        </w:rPr>
+        <w:t>12</w:t>
+      </w:r>
+      <w:r>
+        <w:rPr>
+          <w:noProof/>
+        </w:rPr>
+        <w:fldChar w:fldCharType="end"/>
+      </w:r>
+      <w:r>
+        <w:t>: Inverse and Transpose Output</w:t>
+      </w:r>
+    </w:p>
+    <w:p>
+      <w:r>
+        <w:br w:type="page"/>
+      </w:r>
+    </w:p>
+    <w:p>
+      <w:pPr>
+        <w:pStyle w:val="Heading1"/>
+        <w:shd w:val="clear" w:color="auto" w:fill="FFFFFF"/>
+        <w:spacing w:before="0"/>
+        <w:rPr>
+          <w:rFonts w:ascii="Source Sans Pro" w:hAnsi="Source Sans Pro" w:cs="Segoe UI"/>
+          <w:color w:val="1F1F1F"/>
+          <w:spacing w:val="-2"/>
+        </w:rPr>
+      </w:pPr>
+      <w:r>
+        <w:rPr>
+          <w:rFonts w:ascii="Source Sans Pro" w:hAnsi="Source Sans Pro" w:cs="Segoe UI"/>
+          <w:b/>
+          <w:bCs/>
+          <w:color w:val="1F1F1F"/>
+          <w:spacing w:val="-2"/>
+        </w:rPr>
+        <w:lastRenderedPageBreak/>
+        <w:t>Variability, Standard Deviation and Bias</w:t>
+      </w:r>
+    </w:p>
+    <w:p>
+      <w:pPr>
+        <w:pStyle w:val="Heading3"/>
+        <w:shd w:val="clear" w:color="auto" w:fill="FFFFFF"/>
+        <w:spacing w:before="0" w:after="180"/>
+        <w:rPr>
+          <w:rFonts w:ascii="Source Sans Pro" w:hAnsi="Source Sans Pro" w:cs="Segoe UI"/>
+          <w:b/>
+          <w:bCs/>
+          <w:color w:val="1F1F1F"/>
+          <w:spacing w:val="-2"/>
+        </w:rPr>
+      </w:pPr>
+      <w:r>
+        <w:rPr>
+          <w:rFonts w:ascii="Source Sans Pro" w:hAnsi="Source Sans Pro" w:cs="Segoe UI"/>
+          <w:color w:val="1F1F1F"/>
+          <w:spacing w:val="-2"/>
+        </w:rPr>
+        <w:t>Variability</w:t>
+      </w:r>
+    </w:p>
+    <w:p>
+      <w:pPr>
+        <w:pStyle w:val="NormalWeb"/>
+        <w:shd w:val="clear" w:color="auto" w:fill="FFFFFF"/>
+        <w:spacing w:before="0" w:beforeAutospacing="0" w:after="240" w:afterAutospacing="0"/>
+        <w:rPr>
+          <w:rFonts w:ascii="Source Sans Pro" w:hAnsi="Source Sans Pro" w:cs="Segoe UI"/>
+          <w:color w:val="1F1F1F"/>
+        </w:rPr>
+      </w:pPr>
+      <w:r>
+        <w:rPr>
+          <w:rFonts w:ascii="Source Sans Pro" w:hAnsi="Source Sans Pro" w:cs="Segoe UI"/>
+          <w:color w:val="1F1F1F"/>
+        </w:rPr>
+        <w:t>There is more variability if your data is distributed far from the mean, less if the data points are close to it!</w:t>
+      </w:r>
+    </w:p>
+    <w:p>
+      <w:pPr>
+        <w:pStyle w:val="NormalWeb"/>
+        <w:shd w:val="clear" w:color="auto" w:fill="FFFFFF"/>
+        <w:spacing w:before="0" w:beforeAutospacing="0" w:after="240" w:afterAutospacing="0"/>
+        <w:rPr>
+          <w:rFonts w:ascii="Source Sans Pro" w:hAnsi="Source Sans Pro" w:cs="Segoe UI"/>
+          <w:color w:val="1F1F1F"/>
+        </w:rPr>
+      </w:pPr>
+      <w:r>
+        <w:rPr>
+          <w:rFonts w:ascii="Source Sans Pro" w:hAnsi="Source Sans Pro" w:cs="Segoe UI"/>
+          <w:color w:val="1F1F1F"/>
+        </w:rPr>
+        <w:t>You can indeed have the same mean but high, or low, variability! As you can see when you run the code below, the values for x and y are not the same, yet the red line representing their respective means, is the same!</w:t>
+      </w:r>
+    </w:p>
+    <w:p>
+      <w:pPr>
+        <w:keepNext/>
+      </w:pPr>
+      <w:r>
+        <w:rPr>
+          <w:noProof/>
+        </w:rPr>
+        <w:drawing>
+          <wp:inline distT="0" distB="0" distL="0" distR="0" wp14:anchorId="0C6F5D5C" wp14:editId="62BA091C">
+            <wp:extent cx="5943600" cy="2740025"/>
+            <wp:effectExtent l="0" t="0" r="0" b="3175"/>
+            <wp:docPr id="21" name="Picture 21"/>
+            <wp:cNvGraphicFramePr>
+              <a:graphicFrameLocks xmlns:a="http://schemas.openxmlformats.org/drawingml/2006/main" noChangeAspect="1"/>
+            </wp:cNvGraphicFramePr>
+            <a:graphic xmlns:a="http://schemas.openxmlformats.org/drawingml/2006/main">
+              <a:graphicData uri="http://schemas.openxmlformats.org/drawingml/2006/picture">
+                <pic:pic xmlns:pic="http://schemas.openxmlformats.org/drawingml/2006/picture">
+                  <pic:nvPicPr>
+                    <pic:cNvPr id="21" name="Picture 21"/>
+                    <pic:cNvPicPr/>
+                  </pic:nvPicPr>
+                  <pic:blipFill>
+                    <a:blip r:embed="rId46">
+                      <a:extLst>
+                        <a:ext uri="{28A0092B-C50C-407E-A947-70E740481C1C}">
+                          <a14:useLocalDpi xmlns:a14="http://schemas.microsoft.com/office/drawing/2010/main" val="0"/>
+                        </a:ext>
+                      </a:extLst>
+                    </a:blip>
+                    <a:stretch>
+                      <a:fillRect/>
+                    </a:stretch>
+                  </pic:blipFill>
+                  <pic:spPr>
+                    <a:xfrm>
+                      <a:off x="0" y="0"/>
+                      <a:ext cx="5943600" cy="2740025"/>
+                    </a:xfrm>
+                    <a:prstGeom prst="rect">
+                      <a:avLst/>
+                    </a:prstGeom>
+                  </pic:spPr>
+                </pic:pic>
+              </a:graphicData>
+            </a:graphic>
+          </wp:inline>
+        </w:drawing>
+      </w:r>
+    </w:p>
+    <w:p>
+      <w:pPr>
+        <w:pStyle w:val="Caption"/>
+      </w:pPr>
+      <w:r>
+        <w:t xml:space="preserve">Figure </w:t>
+      </w:r>
       <w:fldSimple w:instr=" SEQ Figure \* ARABIC ">
         <w:r>
           <w:rPr>
             <w:noProof/>
           </w:rPr>
-          <w:t>12</w:t>
+          <w:t>13</w:t>
         </w:r>
       </w:fldSimple>
       <w:r>
-        <w:t>: Inverse and Transpose Output</w:t>
-      </w:r>
-    </w:p>
+        <w:t>: code for variability</w:t>
+      </w:r>
+    </w:p>
+    <w:p>
+      <w:pPr>
+        <w:keepNext/>
+      </w:pPr>
+      <w:r>
+        <w:rPr>
+          <w:noProof/>
+        </w:rPr>
+        <w:lastRenderedPageBreak/>
+        <w:drawing>
+          <wp:inline distT="0" distB="0" distL="0" distR="0" wp14:anchorId="103B020C" wp14:editId="012EFD29">
+            <wp:extent cx="5943600" cy="3281680"/>
+            <wp:effectExtent l="0" t="0" r="0" b="0"/>
+            <wp:docPr id="40" name="Picture 40"/>
+            <wp:cNvGraphicFramePr>
+              <a:graphicFrameLocks xmlns:a="http://schemas.openxmlformats.org/drawingml/2006/main" noChangeAspect="1"/>
+            </wp:cNvGraphicFramePr>
+            <a:graphic xmlns:a="http://schemas.openxmlformats.org/drawingml/2006/main">
+              <a:graphicData uri="http://schemas.openxmlformats.org/drawingml/2006/picture">
+                <pic:pic xmlns:pic="http://schemas.openxmlformats.org/drawingml/2006/picture">
+                  <pic:nvPicPr>
+                    <pic:cNvPr id="40" name="Picture 40"/>
+                    <pic:cNvPicPr/>
+                  </pic:nvPicPr>
+                  <pic:blipFill>
+                    <a:blip r:embed="rId47">
+                      <a:extLst>
+                        <a:ext uri="{28A0092B-C50C-407E-A947-70E740481C1C}">
+                          <a14:useLocalDpi xmlns:a14="http://schemas.microsoft.com/office/drawing/2010/main" val="0"/>
+                        </a:ext>
+                      </a:extLst>
+                    </a:blip>
+                    <a:stretch>
+                      <a:fillRect/>
+                    </a:stretch>
+                  </pic:blipFill>
+                  <pic:spPr>
+                    <a:xfrm>
+                      <a:off x="0" y="0"/>
+                      <a:ext cx="5943600" cy="3281680"/>
+                    </a:xfrm>
+                    <a:prstGeom prst="rect">
+                      <a:avLst/>
+                    </a:prstGeom>
+                  </pic:spPr>
+                </pic:pic>
+              </a:graphicData>
+            </a:graphic>
+          </wp:inline>
+        </w:drawing>
+      </w:r>
+    </w:p>
+    <w:p>
+      <w:pPr>
+        <w:pStyle w:val="Caption"/>
+      </w:pPr>
+      <w:r>
+        <w:t xml:space="preserve">Figure </w:t>
+      </w:r>
+      <w:fldSimple w:instr=" SEQ Figure \* ARABIC ">
+        <w:r>
+          <w:rPr>
+            <w:noProof/>
+          </w:rPr>
+          <w:t>14</w:t>
+        </w:r>
+      </w:fldSimple>
+      <w:r>
+        <w:t>: Output for variability problem</w:t>
+      </w:r>
+    </w:p>
+    <w:p/>
+    <w:p>
+      <w:pPr>
+        <w:shd w:val="clear" w:color="auto" w:fill="FFFFFF"/>
+        <w:spacing w:after="240" w:line="240" w:lineRule="auto"/>
+        <w:rPr>
+          <w:rFonts w:ascii="Source Sans Pro" w:eastAsia="Times New Roman" w:hAnsi="Source Sans Pro" w:cs="Times New Roman"/>
+          <w:color w:val="1F1F1F"/>
+          <w:sz w:val="24"/>
+          <w:szCs w:val="24"/>
+        </w:rPr>
+      </w:pPr>
+      <w:r>
+        <w:rPr>
+          <w:rFonts w:ascii="Source Sans Pro" w:eastAsia="Times New Roman" w:hAnsi="Source Sans Pro" w:cs="Times New Roman"/>
+          <w:color w:val="1F1F1F"/>
+          <w:sz w:val="24"/>
+          <w:szCs w:val="24"/>
+        </w:rPr>
+        <w:t xml:space="preserve">Remember this important idea: "the average of deviations is always zero as the sum of the deviations is always zero". And think about why that is. If you look at the above two charts, that may help you figure it out. Intuitively, if you are trying to measure the </w:t>
+      </w:r>
+      <w:r>
+        <w:rPr>
+          <w:rFonts w:ascii="Source Sans Pro" w:eastAsia="Times New Roman" w:hAnsi="Source Sans Pro" w:cs="Times New Roman"/>
+          <w:i/>
+          <w:iCs/>
+          <w:color w:val="1F1F1F"/>
+          <w:sz w:val="24"/>
+          <w:szCs w:val="24"/>
+        </w:rPr>
+        <w:t xml:space="preserve">variability </w:t>
+      </w:r>
+      <w:r>
+        <w:rPr>
+          <w:rFonts w:ascii="Source Sans Pro" w:eastAsia="Times New Roman" w:hAnsi="Source Sans Pro" w:cs="Times New Roman"/>
+          <w:color w:val="1F1F1F"/>
+          <w:sz w:val="24"/>
+          <w:szCs w:val="24"/>
+        </w:rPr>
+        <w:t xml:space="preserve">of your data around the mean, then by adding all these numbers you will necessarily find zero! (Simply because the mean is, you could say, the middle of all these deviations, where they cancel each other out). </w:t>
+      </w:r>
+    </w:p>
+    <w:p>
+      <w:pPr>
+        <w:shd w:val="clear" w:color="auto" w:fill="FFFFFF"/>
+        <w:spacing w:after="240" w:line="240" w:lineRule="auto"/>
+        <w:rPr>
+          <w:rFonts w:ascii="Source Sans Pro" w:eastAsia="Times New Roman" w:hAnsi="Source Sans Pro" w:cs="Times New Roman"/>
+          <w:color w:val="1F1F1F"/>
+          <w:sz w:val="24"/>
+          <w:szCs w:val="24"/>
+        </w:rPr>
+      </w:pPr>
+      <w:r>
+        <w:rPr>
+          <w:rFonts w:ascii="Source Sans Pro" w:eastAsia="Times New Roman" w:hAnsi="Source Sans Pro" w:cs="Times New Roman"/>
+          <w:color w:val="1F1F1F"/>
+          <w:sz w:val="24"/>
+          <w:szCs w:val="24"/>
+        </w:rPr>
+        <w:t>We then use the square of the values to obtain more information: when you square a number, it always becomes positive! The cancellation of all deviations has been avoided. Now our deviations can tell us more about our data, and we can go on calculating the variance:</w:t>
+      </w:r>
+    </w:p>
+    <w:p>
+      <w:r>
+        <w:rPr>
+          <w:noProof/>
+        </w:rPr>
+        <w:drawing>
+          <wp:inline distT="0" distB="0" distL="0" distR="0" wp14:anchorId="294E6A6F" wp14:editId="393BDA06">
+            <wp:extent cx="1341236" cy="579170"/>
+            <wp:effectExtent l="0" t="0" r="0" b="0"/>
+            <wp:docPr id="41" name="Picture 41"/>
+            <wp:cNvGraphicFramePr>
+              <a:graphicFrameLocks xmlns:a="http://schemas.openxmlformats.org/drawingml/2006/main" noChangeAspect="1"/>
+            </wp:cNvGraphicFramePr>
+            <a:graphic xmlns:a="http://schemas.openxmlformats.org/drawingml/2006/main">
+              <a:graphicData uri="http://schemas.openxmlformats.org/drawingml/2006/picture">
+                <pic:pic xmlns:pic="http://schemas.openxmlformats.org/drawingml/2006/picture">
+                  <pic:nvPicPr>
+                    <pic:cNvPr id="41" name="Picture 41"/>
+                    <pic:cNvPicPr/>
+                  </pic:nvPicPr>
+                  <pic:blipFill>
+                    <a:blip r:embed="rId48">
+                      <a:extLst>
+                        <a:ext uri="{28A0092B-C50C-407E-A947-70E740481C1C}">
+                          <a14:useLocalDpi xmlns:a14="http://schemas.microsoft.com/office/drawing/2010/main" val="0"/>
+                        </a:ext>
+                      </a:extLst>
+                    </a:blip>
+                    <a:stretch>
+                      <a:fillRect/>
+                    </a:stretch>
+                  </pic:blipFill>
+                  <pic:spPr>
+                    <a:xfrm>
+                      <a:off x="0" y="0"/>
+                      <a:ext cx="1341236" cy="579170"/>
+                    </a:xfrm>
+                    <a:prstGeom prst="rect">
+                      <a:avLst/>
+                    </a:prstGeom>
+                  </pic:spPr>
+                </pic:pic>
+              </a:graphicData>
+            </a:graphic>
+          </wp:inline>
+        </w:drawing>
+      </w:r>
+    </w:p>
+    <w:p>
+      <w:pPr>
+        <w:rPr>
+          <w:rFonts w:ascii="Source Sans Pro" w:hAnsi="Source Sans Pro"/>
+          <w:color w:val="1F1F1F"/>
+          <w:shd w:val="clear" w:color="auto" w:fill="FFFFFF"/>
+        </w:rPr>
+      </w:pPr>
+      <w:r>
+        <w:rPr>
+          <w:rFonts w:ascii="Source Sans Pro" w:hAnsi="Source Sans Pro"/>
+          <w:color w:val="1F1F1F"/>
+          <w:shd w:val="clear" w:color="auto" w:fill="FFFFFF"/>
+        </w:rPr>
+        <w:t>When we are done with our calculation, and have computed the standard deviation, it is as if we had reached full circle, as we are now taking the square root in our equation, after having squared everything in the first place:</w:t>
+      </w:r>
+    </w:p>
+    <w:p>
+      <w:r>
+        <w:rPr>
+          <w:noProof/>
+        </w:rPr>
+        <w:drawing>
+          <wp:inline distT="0" distB="0" distL="0" distR="0" wp14:anchorId="1A8314B2" wp14:editId="77128373">
+            <wp:extent cx="1425063" cy="586791"/>
+            <wp:effectExtent l="0" t="0" r="3810" b="3810"/>
+            <wp:docPr id="42" name="Picture 42"/>
+            <wp:cNvGraphicFramePr>
+              <a:graphicFrameLocks xmlns:a="http://schemas.openxmlformats.org/drawingml/2006/main" noChangeAspect="1"/>
+            </wp:cNvGraphicFramePr>
+            <a:graphic xmlns:a="http://schemas.openxmlformats.org/drawingml/2006/main">
+              <a:graphicData uri="http://schemas.openxmlformats.org/drawingml/2006/picture">
+                <pic:pic xmlns:pic="http://schemas.openxmlformats.org/drawingml/2006/picture">
+                  <pic:nvPicPr>
+                    <pic:cNvPr id="42" name="Picture 42"/>
+                    <pic:cNvPicPr/>
+                  </pic:nvPicPr>
+                  <pic:blipFill>
+                    <a:blip r:embed="rId49">
+                      <a:extLst>
+                        <a:ext uri="{28A0092B-C50C-407E-A947-70E740481C1C}">
+                          <a14:useLocalDpi xmlns:a14="http://schemas.microsoft.com/office/drawing/2010/main" val="0"/>
+                        </a:ext>
+                      </a:extLst>
+                    </a:blip>
+                    <a:stretch>
+                      <a:fillRect/>
+                    </a:stretch>
+                  </pic:blipFill>
+                  <pic:spPr>
+                    <a:xfrm>
+                      <a:off x="0" y="0"/>
+                      <a:ext cx="1425063" cy="586791"/>
+                    </a:xfrm>
+                    <a:prstGeom prst="rect">
+                      <a:avLst/>
+                    </a:prstGeom>
+                  </pic:spPr>
+                </pic:pic>
+              </a:graphicData>
+            </a:graphic>
+          </wp:inline>
+        </w:drawing>
+      </w:r>
+    </w:p>
+    <w:p>
+      <w:pPr>
+        <w:pStyle w:val="Heading3"/>
+        <w:shd w:val="clear" w:color="auto" w:fill="FFFFFF"/>
+        <w:spacing w:before="480" w:after="180"/>
+        <w:rPr>
+          <w:rFonts w:ascii="Source Sans Pro" w:hAnsi="Source Sans Pro"/>
+          <w:color w:val="1F1F1F"/>
+          <w:spacing w:val="-2"/>
+        </w:rPr>
+      </w:pPr>
+      <w:r>
+        <w:rPr>
+          <w:rFonts w:ascii="Source Sans Pro" w:hAnsi="Source Sans Pro"/>
+          <w:color w:val="1F1F1F"/>
+          <w:spacing w:val="-2"/>
+        </w:rPr>
+        <w:lastRenderedPageBreak/>
+        <w:t>Don't mix up the letters!</w:t>
+      </w:r>
+    </w:p>
+    <w:p>
+      <w:pPr>
+        <w:pStyle w:val="NormalWeb"/>
+        <w:shd w:val="clear" w:color="auto" w:fill="FFFFFF"/>
+        <w:spacing w:before="0" w:beforeAutospacing="0" w:after="240" w:afterAutospacing="0"/>
+        <w:rPr>
+          <w:rFonts w:ascii="Source Sans Pro" w:hAnsi="Source Sans Pro"/>
+          <w:color w:val="1F1F1F"/>
+        </w:rPr>
+      </w:pPr>
+      <w:r>
+        <w:rPr>
+          <w:rFonts w:ascii="Source Sans Pro" w:hAnsi="Source Sans Pro"/>
+          <w:color w:val="1F1F1F"/>
+        </w:rPr>
+        <w:t>As before:</w:t>
+      </w:r>
+    </w:p>
+    <w:p>
+      <w:pPr>
+        <w:pStyle w:val="NormalWeb"/>
+        <w:numPr>
+          <w:ilvl w:val="0"/>
+          <w:numId w:val="7"/>
+        </w:numPr>
+        <w:shd w:val="clear" w:color="auto" w:fill="FFFFFF"/>
+        <w:spacing w:before="0" w:beforeAutospacing="0" w:after="0" w:afterAutospacing="0"/>
+        <w:ind w:left="0"/>
+        <w:rPr>
+          <w:rFonts w:ascii="Source Sans Pro" w:hAnsi="Source Sans Pro"/>
+          <w:color w:val="1F1F1F"/>
+        </w:rPr>
+      </w:pPr>
+      <w:r>
+        <w:rPr>
+          <w:rFonts w:ascii="Source Sans Pro" w:hAnsi="Source Sans Pro"/>
+          <w:color w:val="1F1F1F"/>
+        </w:rPr>
+        <w:t xml:space="preserve">when we talk about the </w:t>
+      </w:r>
+      <w:r>
+        <w:rPr>
+          <w:rStyle w:val="Strong"/>
+          <w:rFonts w:ascii="unset" w:hAnsi="unset"/>
+          <w:color w:val="1F1F1F"/>
+        </w:rPr>
+        <w:t>population</w:t>
+      </w:r>
+      <w:r>
+        <w:rPr>
+          <w:rFonts w:ascii="Source Sans Pro" w:hAnsi="Source Sans Pro"/>
+          <w:color w:val="1F1F1F"/>
+        </w:rPr>
+        <w:t xml:space="preserve">, the variance will be denoted by the Greek letter </w:t>
+      </w:r>
+      <w:r>
+        <w:rPr>
+          <w:rStyle w:val="mi"/>
+          <w:rFonts w:ascii="MathJax_Math" w:hAnsi="MathJax_Math"/>
+          <w:i/>
+          <w:iCs/>
+          <w:color w:val="1F1F1F"/>
+          <w:sz w:val="29"/>
+          <w:szCs w:val="29"/>
+          <w:bdr w:val="none" w:sz="0" w:space="0" w:color="auto" w:frame="1"/>
+        </w:rPr>
+        <w:t>σ</w:t>
+      </w:r>
+      <w:r>
+        <w:rPr>
+          <w:rStyle w:val="mi"/>
+          <w:rFonts w:ascii="MathJax_Math" w:hAnsi="MathJax_Math"/>
+          <w:i/>
+          <w:iCs/>
+          <w:color w:val="1F1F1F"/>
+          <w:sz w:val="29"/>
+          <w:szCs w:val="29"/>
+          <w:bdr w:val="none" w:sz="0" w:space="0" w:color="auto" w:frame="1"/>
+        </w:rPr>
+        <w:t>^</w:t>
+      </w:r>
+      <w:r>
+        <w:rPr>
+          <w:rStyle w:val="mn"/>
+          <w:rFonts w:ascii="MathJax_Main" w:hAnsi="MathJax_Main"/>
+          <w:color w:val="1F1F1F"/>
+          <w:sz w:val="20"/>
+          <w:szCs w:val="20"/>
+          <w:bdr w:val="none" w:sz="0" w:space="0" w:color="auto" w:frame="1"/>
+        </w:rPr>
+        <w:t>2</w:t>
+      </w:r>
+      <w:r>
+        <w:rPr>
+          <w:rFonts w:ascii="Source Sans Pro" w:hAnsi="Source Sans Pro"/>
+          <w:color w:val="1F1F1F"/>
+        </w:rPr>
+        <w:t xml:space="preserve">, and we divide by </w:t>
+      </w:r>
+      <w:r>
+        <w:rPr>
+          <w:rStyle w:val="mi"/>
+          <w:rFonts w:ascii="MathJax_Math" w:hAnsi="MathJax_Math"/>
+          <w:i/>
+          <w:iCs/>
+          <w:color w:val="1F1F1F"/>
+          <w:sz w:val="29"/>
+          <w:szCs w:val="29"/>
+          <w:bdr w:val="none" w:sz="0" w:space="0" w:color="auto" w:frame="1"/>
+        </w:rPr>
+        <w:t>N</w:t>
+      </w:r>
+      <w:r>
+        <w:rPr>
+          <w:rFonts w:ascii="Source Sans Pro" w:hAnsi="Source Sans Pro"/>
+          <w:color w:val="1F1F1F"/>
+        </w:rPr>
+        <w:t xml:space="preserve">; </w:t>
+      </w:r>
+    </w:p>
+    <w:p>
+      <w:pPr>
+        <w:pStyle w:val="NormalWeb"/>
+        <w:numPr>
+          <w:ilvl w:val="0"/>
+          <w:numId w:val="7"/>
+        </w:numPr>
+        <w:shd w:val="clear" w:color="auto" w:fill="FFFFFF"/>
+        <w:spacing w:before="0" w:beforeAutospacing="0" w:after="0" w:afterAutospacing="0"/>
+        <w:ind w:left="0"/>
+        <w:rPr>
+          <w:rFonts w:ascii="Source Sans Pro" w:hAnsi="Source Sans Pro"/>
+          <w:color w:val="1F1F1F"/>
+        </w:rPr>
+      </w:pPr>
+      <w:r>
+        <w:rPr>
+          <w:rFonts w:ascii="Source Sans Pro" w:hAnsi="Source Sans Pro"/>
+          <w:color w:val="1F1F1F"/>
+        </w:rPr>
+        <w:t xml:space="preserve">however, when we are dealing with a </w:t>
+      </w:r>
+      <w:r>
+        <w:rPr>
+          <w:rStyle w:val="Strong"/>
+          <w:rFonts w:ascii="unset" w:hAnsi="unset"/>
+          <w:color w:val="1F1F1F"/>
+        </w:rPr>
+        <w:t>sample</w:t>
+      </w:r>
+      <w:r>
+        <w:rPr>
+          <w:rFonts w:ascii="Source Sans Pro" w:hAnsi="Source Sans Pro"/>
+          <w:color w:val="1F1F1F"/>
+        </w:rPr>
+        <w:t xml:space="preserve">, then we use the letter </w:t>
+      </w:r>
+      <w:r>
+        <w:rPr>
+          <w:rStyle w:val="mi"/>
+          <w:rFonts w:ascii="MathJax_Math" w:hAnsi="MathJax_Math"/>
+          <w:i/>
+          <w:iCs/>
+          <w:color w:val="1F1F1F"/>
+          <w:sz w:val="29"/>
+          <w:szCs w:val="29"/>
+          <w:bdr w:val="none" w:sz="0" w:space="0" w:color="auto" w:frame="1"/>
+        </w:rPr>
+        <w:t>s</w:t>
+      </w:r>
+      <w:r>
+        <w:rPr>
+          <w:rStyle w:val="mi"/>
+          <w:rFonts w:ascii="MathJax_Math" w:hAnsi="MathJax_Math"/>
+          <w:i/>
+          <w:iCs/>
+          <w:color w:val="1F1F1F"/>
+          <w:sz w:val="29"/>
+          <w:szCs w:val="29"/>
+          <w:bdr w:val="none" w:sz="0" w:space="0" w:color="auto" w:frame="1"/>
+        </w:rPr>
+        <w:t>^</w:t>
+      </w:r>
+      <w:r>
+        <w:rPr>
+          <w:rStyle w:val="mn"/>
+          <w:rFonts w:ascii="MathJax_Main" w:hAnsi="MathJax_Main"/>
+          <w:color w:val="1F1F1F"/>
+          <w:sz w:val="20"/>
+          <w:szCs w:val="20"/>
+          <w:bdr w:val="none" w:sz="0" w:space="0" w:color="auto" w:frame="1"/>
+        </w:rPr>
+        <w:t>2</w:t>
+      </w:r>
+      <w:r>
+        <w:rPr>
+          <w:rFonts w:ascii="Source Sans Pro" w:hAnsi="Source Sans Pro"/>
+          <w:color w:val="1F1F1F"/>
+        </w:rPr>
+        <w:t xml:space="preserve"> to denote the sample variance and we divide by </w:t>
+      </w:r>
+      <w:r>
+        <w:rPr>
+          <w:rStyle w:val="mi"/>
+          <w:rFonts w:ascii="MathJax_Math" w:hAnsi="MathJax_Math"/>
+          <w:i/>
+          <w:iCs/>
+          <w:color w:val="1F1F1F"/>
+          <w:sz w:val="29"/>
+          <w:szCs w:val="29"/>
+          <w:bdr w:val="none" w:sz="0" w:space="0" w:color="auto" w:frame="1"/>
+        </w:rPr>
+        <w:t>n</w:t>
+      </w:r>
+      <w:r>
+        <w:rPr>
+          <w:rStyle w:val="mo"/>
+          <w:rFonts w:ascii="MathJax_Main" w:hAnsi="MathJax_Main"/>
+          <w:color w:val="1F1F1F"/>
+          <w:sz w:val="29"/>
+          <w:szCs w:val="29"/>
+          <w:bdr w:val="none" w:sz="0" w:space="0" w:color="auto" w:frame="1"/>
+        </w:rPr>
+        <w:t>−</w:t>
+      </w:r>
+      <w:r>
+        <w:rPr>
+          <w:rStyle w:val="mn"/>
+          <w:rFonts w:ascii="MathJax_Main" w:hAnsi="MathJax_Main"/>
+          <w:color w:val="1F1F1F"/>
+          <w:sz w:val="29"/>
+          <w:szCs w:val="29"/>
+          <w:bdr w:val="none" w:sz="0" w:space="0" w:color="auto" w:frame="1"/>
+        </w:rPr>
+        <w:t>1</w:t>
+      </w:r>
+      <w:r>
+        <w:rPr>
+          <w:rFonts w:ascii="Source Sans Pro" w:hAnsi="Source Sans Pro"/>
+          <w:color w:val="1F1F1F"/>
+        </w:rPr>
+        <w:t>.</w:t>
+      </w:r>
+    </w:p>
+    <w:p>
+      <w:pPr>
+        <w:pStyle w:val="NormalWeb"/>
+        <w:numPr>
+          <w:ilvl w:val="0"/>
+          <w:numId w:val="7"/>
+        </w:numPr>
+        <w:shd w:val="clear" w:color="auto" w:fill="FFFFFF"/>
+        <w:spacing w:before="0" w:beforeAutospacing="0" w:after="0" w:afterAutospacing="0"/>
+        <w:ind w:left="0"/>
+        <w:rPr>
+          <w:rFonts w:ascii="Source Sans Pro" w:hAnsi="Source Sans Pro"/>
+          <w:color w:val="1F1F1F"/>
+        </w:rPr>
+      </w:pPr>
+      <w:r>
+        <w:rPr>
+          <w:rFonts w:ascii="Source Sans Pro" w:hAnsi="Source Sans Pro"/>
+          <w:color w:val="1F1F1F"/>
+        </w:rPr>
+        <w:t xml:space="preserve">there are other versions where the sample variance is divided by </w:t>
+      </w:r>
+      <w:r>
+        <w:rPr>
+          <w:rStyle w:val="mi"/>
+          <w:rFonts w:ascii="MathJax_Math" w:hAnsi="MathJax_Math"/>
+          <w:i/>
+          <w:iCs/>
+          <w:color w:val="1F1F1F"/>
+          <w:sz w:val="29"/>
+          <w:szCs w:val="29"/>
+          <w:bdr w:val="none" w:sz="0" w:space="0" w:color="auto" w:frame="1"/>
+        </w:rPr>
+        <w:t>n</w:t>
+      </w:r>
+      <w:r>
+        <w:rPr>
+          <w:rFonts w:ascii="Source Sans Pro" w:hAnsi="Source Sans Pro"/>
+          <w:color w:val="1F1F1F"/>
+        </w:rPr>
+        <w:t xml:space="preserve"> but we do not use this version. </w:t>
+      </w:r>
+    </w:p>
+    <w:p>
+      <w:pPr>
+        <w:pStyle w:val="NormalWeb"/>
+        <w:shd w:val="clear" w:color="auto" w:fill="FFFFFF"/>
+        <w:spacing w:before="0" w:beforeAutospacing="0" w:after="0" w:afterAutospacing="0"/>
+        <w:rPr>
+          <w:rFonts w:ascii="Source Sans Pro" w:hAnsi="Source Sans Pro"/>
+          <w:color w:val="1F1F1F"/>
+        </w:rPr>
+      </w:pPr>
+    </w:p>
+    <w:p>
+      <w:pPr>
+        <w:pStyle w:val="NormalWeb"/>
+        <w:shd w:val="clear" w:color="auto" w:fill="FFFFFF"/>
+        <w:spacing w:before="0" w:beforeAutospacing="0" w:after="0" w:afterAutospacing="0"/>
+        <w:rPr>
+          <w:rFonts w:ascii="Source Sans Pro" w:hAnsi="Source Sans Pro"/>
+          <w:color w:val="1F1F1F"/>
+        </w:rPr>
+      </w:pPr>
+    </w:p>
+    <w:p>
+      <w:pPr>
+        <w:pStyle w:val="Heading3"/>
+        <w:shd w:val="clear" w:color="auto" w:fill="FFFFFF"/>
+        <w:spacing w:before="480" w:after="180"/>
+        <w:rPr>
+          <w:rFonts w:ascii="Source Sans Pro" w:hAnsi="Source Sans Pro"/>
+          <w:color w:val="1F1F1F"/>
+          <w:spacing w:val="-2"/>
+        </w:rPr>
+      </w:pPr>
+      <w:r>
+        <w:rPr>
+          <w:rFonts w:ascii="Source Sans Pro" w:hAnsi="Source Sans Pro"/>
+          <w:color w:val="1F1F1F"/>
+          <w:spacing w:val="-2"/>
+        </w:rPr>
+        <w:t>The bias is back!</w:t>
+      </w:r>
+    </w:p>
+    <w:p>
+      <w:pPr>
+        <w:pStyle w:val="NormalWeb"/>
+        <w:shd w:val="clear" w:color="auto" w:fill="FFFFFF"/>
+        <w:spacing w:before="0" w:beforeAutospacing="0" w:after="240" w:afterAutospacing="0"/>
+        <w:rPr>
+          <w:rFonts w:ascii="Source Sans Pro" w:hAnsi="Source Sans Pro"/>
+          <w:color w:val="1F1F1F"/>
+        </w:rPr>
+      </w:pPr>
+      <w:r>
+        <w:rPr>
+          <w:rFonts w:ascii="Source Sans Pro" w:hAnsi="Source Sans Pro"/>
+          <w:color w:val="1F1F1F"/>
+        </w:rPr>
+        <w:t xml:space="preserve">Some of you noticed that interesting </w:t>
+      </w:r>
+      <w:r>
+        <w:rPr>
+          <w:rStyle w:val="katex-mathml"/>
+          <w:color w:val="1F1F1F"/>
+          <w:sz w:val="29"/>
+          <w:szCs w:val="29"/>
+          <w:bdr w:val="none" w:sz="0" w:space="0" w:color="auto" w:frame="1"/>
+        </w:rPr>
+        <w:t>n-1</w:t>
+      </w:r>
+      <w:r>
+        <w:rPr>
+          <w:rStyle w:val="mord"/>
+          <w:rFonts w:ascii="KaTeX_Math" w:eastAsiaTheme="majorEastAsia" w:hAnsi="KaTeX_Math"/>
+          <w:i/>
+          <w:iCs/>
+          <w:color w:val="1F1F1F"/>
+          <w:sz w:val="29"/>
+          <w:szCs w:val="29"/>
+        </w:rPr>
+        <w:t>n</w:t>
+      </w:r>
+      <w:r>
+        <w:rPr>
+          <w:rStyle w:val="mbin"/>
+          <w:color w:val="1F1F1F"/>
+          <w:sz w:val="29"/>
+          <w:szCs w:val="29"/>
+        </w:rPr>
+        <w:t>−</w:t>
+      </w:r>
+      <w:r>
+        <w:rPr>
+          <w:rStyle w:val="mord"/>
+          <w:rFonts w:eastAsiaTheme="majorEastAsia"/>
+          <w:color w:val="1F1F1F"/>
+          <w:sz w:val="29"/>
+          <w:szCs w:val="29"/>
+        </w:rPr>
+        <w:t>1</w:t>
+      </w:r>
+      <w:r>
+        <w:rPr>
+          <w:rFonts w:ascii="Source Sans Pro" w:hAnsi="Source Sans Pro"/>
+          <w:color w:val="1F1F1F"/>
+        </w:rPr>
+        <w:t xml:space="preserve"> appearing in the division. As mentioned in the previous reading, this is called </w:t>
+      </w:r>
+      <w:hyperlink r:id="rId50" w:tgtFrame="_blank" w:tooltip="Bessel's correction" w:history="1">
+        <w:r>
+          <w:rPr>
+            <w:rStyle w:val="Hyperlink"/>
+            <w:rFonts w:ascii="Source Sans Pro" w:hAnsi="Source Sans Pro"/>
+            <w:color w:val="0056D2"/>
+          </w:rPr>
+          <w:t>Bessel's correction</w:t>
+        </w:r>
+      </w:hyperlink>
+      <w:r>
+        <w:rPr>
+          <w:rFonts w:ascii="Source Sans Pro" w:hAnsi="Source Sans Pro"/>
+          <w:color w:val="1F1F1F"/>
+        </w:rPr>
+        <w:t xml:space="preserve">. The mathematics for this is not included in this MOOC, but feel free to dig deeper into this, or post on the forum, if you feel like knowing more about it! The main idea to take away is that when you try to estimate the </w:t>
+      </w:r>
+      <w:r>
+        <w:rPr>
+          <w:rStyle w:val="Strong"/>
+          <w:rFonts w:ascii="unset" w:hAnsi="unset"/>
+          <w:color w:val="1F1F1F"/>
+        </w:rPr>
+        <w:t xml:space="preserve">variance </w:t>
+      </w:r>
+      <w:r>
+        <w:rPr>
+          <w:rFonts w:ascii="Source Sans Pro" w:hAnsi="Source Sans Pro"/>
+          <w:color w:val="1F1F1F"/>
+        </w:rPr>
+        <w:t xml:space="preserve">and/or the </w:t>
+      </w:r>
+      <w:r>
+        <w:rPr>
+          <w:rStyle w:val="Strong"/>
+          <w:rFonts w:ascii="unset" w:hAnsi="unset"/>
+          <w:color w:val="1F1F1F"/>
+        </w:rPr>
+        <w:t xml:space="preserve">standard deviation </w:t>
+      </w:r>
+      <w:r>
+        <w:rPr>
+          <w:rFonts w:ascii="Source Sans Pro" w:hAnsi="Source Sans Pro"/>
+          <w:color w:val="1F1F1F"/>
+        </w:rPr>
+        <w:t xml:space="preserve">of a population using a </w:t>
+      </w:r>
+      <w:r>
+        <w:rPr>
+          <w:rStyle w:val="Strong"/>
+          <w:rFonts w:ascii="unset" w:hAnsi="unset"/>
+          <w:color w:val="1F1F1F"/>
+        </w:rPr>
+        <w:t>random</w:t>
+      </w:r>
+      <w:r>
+        <w:rPr>
+          <w:rFonts w:ascii="Source Sans Pro" w:hAnsi="Source Sans Pro"/>
+          <w:color w:val="1F1F1F"/>
+        </w:rPr>
+        <w:t xml:space="preserve"> </w:t>
+      </w:r>
+      <w:r>
+        <w:rPr>
+          <w:rStyle w:val="Strong"/>
+          <w:rFonts w:ascii="unset" w:hAnsi="unset"/>
+          <w:color w:val="1F1F1F"/>
+        </w:rPr>
+        <w:t>sample</w:t>
+      </w:r>
+      <w:r>
+        <w:rPr>
+          <w:rFonts w:ascii="Source Sans Pro" w:hAnsi="Source Sans Pro"/>
+          <w:color w:val="1F1F1F"/>
+        </w:rPr>
+        <w:t xml:space="preserve">, the result will be </w:t>
+      </w:r>
+      <w:r>
+        <w:rPr>
+          <w:rStyle w:val="Strong"/>
+          <w:rFonts w:ascii="unset" w:hAnsi="unset"/>
+          <w:color w:val="1F1F1F"/>
+        </w:rPr>
+        <w:t>biased</w:t>
+      </w:r>
+      <w:r>
+        <w:rPr>
+          <w:rFonts w:ascii="Source Sans Pro" w:hAnsi="Source Sans Pro"/>
+          <w:color w:val="1F1F1F"/>
+        </w:rPr>
+        <w:t>. This bias, which, by the way, carries no value judgement at all, but only indicates that if you repeat this technique an infinite number of time</w:t>
+      </w:r>
+      <w:r>
+        <w:rPr>
+          <w:rFonts w:ascii="Source Sans Pro" w:hAnsi="Source Sans Pro"/>
+          <w:color w:val="1F1F1F"/>
+        </w:rPr>
+        <w:t>s</w:t>
+      </w:r>
+      <w:r>
+        <w:rPr>
+          <w:rFonts w:ascii="Source Sans Pro" w:hAnsi="Source Sans Pro"/>
+          <w:color w:val="1F1F1F"/>
+        </w:rPr>
+        <w:t xml:space="preserve"> with different random samples, you will not, as you would hope, approximate the population values, but end up with something else, that can be calculated precisely. The division by </w:t>
+      </w:r>
+      <w:r>
+        <w:rPr>
+          <w:rStyle w:val="katex-mathml"/>
+          <w:color w:val="1F1F1F"/>
+          <w:sz w:val="29"/>
+          <w:szCs w:val="29"/>
+          <w:bdr w:val="none" w:sz="0" w:space="0" w:color="auto" w:frame="1"/>
+        </w:rPr>
+        <w:t>n-1</w:t>
+      </w:r>
+      <w:r>
+        <w:rPr>
+          <w:rStyle w:val="mord"/>
+          <w:rFonts w:ascii="KaTeX_Math" w:eastAsiaTheme="majorEastAsia" w:hAnsi="KaTeX_Math"/>
+          <w:i/>
+          <w:iCs/>
+          <w:color w:val="1F1F1F"/>
+          <w:sz w:val="29"/>
+          <w:szCs w:val="29"/>
+        </w:rPr>
+        <w:t>n</w:t>
+      </w:r>
+      <w:r>
+        <w:rPr>
+          <w:rStyle w:val="mbin"/>
+          <w:color w:val="1F1F1F"/>
+          <w:sz w:val="29"/>
+          <w:szCs w:val="29"/>
+        </w:rPr>
+        <w:t>−</w:t>
+      </w:r>
+      <w:r>
+        <w:rPr>
+          <w:rStyle w:val="mord"/>
+          <w:rFonts w:eastAsiaTheme="majorEastAsia"/>
+          <w:color w:val="1F1F1F"/>
+          <w:sz w:val="29"/>
+          <w:szCs w:val="29"/>
+        </w:rPr>
+        <w:t>1</w:t>
+      </w:r>
+      <w:r>
+        <w:rPr>
+          <w:rFonts w:ascii="Source Sans Pro" w:hAnsi="Source Sans Pro"/>
+          <w:color w:val="1F1F1F"/>
+        </w:rPr>
+        <w:t xml:space="preserve"> arises directly from these calculation (if you are hungry for the full details, </w:t>
+      </w:r>
+      <w:hyperlink r:id="rId51" w:anchor="Sample_variance" w:tgtFrame="_blank" w:tooltip="Sample Variance bias Wiki" w:history="1">
+        <w:r>
+          <w:rPr>
+            <w:rStyle w:val="Hyperlink"/>
+            <w:rFonts w:ascii="Source Sans Pro" w:hAnsi="Source Sans Pro"/>
+            <w:color w:val="0056D2"/>
+          </w:rPr>
+          <w:t>you can read them here</w:t>
+        </w:r>
+      </w:hyperlink>
+      <w:r>
+        <w:rPr>
+          <w:rFonts w:ascii="Source Sans Pro" w:hAnsi="Source Sans Pro"/>
+          <w:color w:val="1F1F1F"/>
+        </w:rPr>
+        <w:t xml:space="preserve">). Mathematicians, then, having found out what exactly that bias is, deduced what method should be used to correct this, which is precisely to use </w:t>
+      </w:r>
+      <w:r>
+        <w:rPr>
+          <w:rStyle w:val="katex-mathml"/>
+          <w:color w:val="1F1F1F"/>
+          <w:sz w:val="29"/>
+          <w:szCs w:val="29"/>
+          <w:bdr w:val="none" w:sz="0" w:space="0" w:color="auto" w:frame="1"/>
+        </w:rPr>
+        <w:t>n-1</w:t>
+      </w:r>
+      <w:r>
+        <w:rPr>
+          <w:rStyle w:val="mord"/>
+          <w:rFonts w:ascii="KaTeX_Math" w:eastAsiaTheme="majorEastAsia" w:hAnsi="KaTeX_Math"/>
+          <w:i/>
+          <w:iCs/>
+          <w:color w:val="1F1F1F"/>
+          <w:sz w:val="29"/>
+          <w:szCs w:val="29"/>
+        </w:rPr>
+        <w:t>n</w:t>
+      </w:r>
+      <w:r>
+        <w:rPr>
+          <w:rStyle w:val="mbin"/>
+          <w:color w:val="1F1F1F"/>
+          <w:sz w:val="29"/>
+          <w:szCs w:val="29"/>
+        </w:rPr>
+        <w:t>−</w:t>
+      </w:r>
+      <w:r>
+        <w:rPr>
+          <w:rStyle w:val="mord"/>
+          <w:rFonts w:eastAsiaTheme="majorEastAsia"/>
+          <w:color w:val="1F1F1F"/>
+          <w:sz w:val="29"/>
+          <w:szCs w:val="29"/>
+        </w:rPr>
+        <w:t>1</w:t>
+      </w:r>
+      <w:r>
+        <w:rPr>
+          <w:rFonts w:ascii="Source Sans Pro" w:hAnsi="Source Sans Pro"/>
+          <w:color w:val="1F1F1F"/>
+        </w:rPr>
+        <w:t xml:space="preserve"> instead of </w:t>
+      </w:r>
+      <w:r>
+        <w:rPr>
+          <w:rStyle w:val="katex-mathml"/>
+          <w:color w:val="1F1F1F"/>
+          <w:sz w:val="29"/>
+          <w:szCs w:val="29"/>
+          <w:bdr w:val="none" w:sz="0" w:space="0" w:color="auto" w:frame="1"/>
+        </w:rPr>
+        <w:t>n</w:t>
+      </w:r>
+      <w:r>
+        <w:rPr>
+          <w:rStyle w:val="mord"/>
+          <w:rFonts w:ascii="KaTeX_Math" w:eastAsiaTheme="majorEastAsia" w:hAnsi="KaTeX_Math"/>
+          <w:i/>
+          <w:iCs/>
+          <w:color w:val="1F1F1F"/>
+          <w:sz w:val="29"/>
+          <w:szCs w:val="29"/>
+        </w:rPr>
+        <w:t>n</w:t>
+      </w:r>
+      <w:r>
+        <w:rPr>
+          <w:rFonts w:ascii="Source Sans Pro" w:hAnsi="Source Sans Pro"/>
+          <w:color w:val="1F1F1F"/>
+        </w:rPr>
+        <w:t xml:space="preserve"> in the division!</w:t>
+      </w:r>
+    </w:p>
+    <w:p>
+      <w:pPr>
+        <w:pStyle w:val="Heading3"/>
+        <w:shd w:val="clear" w:color="auto" w:fill="FFFFFF"/>
+        <w:spacing w:before="480" w:after="180"/>
+        <w:rPr>
+          <w:rFonts w:ascii="Source Sans Pro" w:hAnsi="Source Sans Pro"/>
+          <w:color w:val="1F1F1F"/>
+          <w:spacing w:val="-2"/>
+        </w:rPr>
+      </w:pPr>
+      <w:r>
+        <w:rPr>
+          <w:rFonts w:ascii="Source Sans Pro" w:hAnsi="Source Sans Pro"/>
+          <w:color w:val="1F1F1F"/>
+          <w:spacing w:val="-2"/>
+        </w:rPr>
+        <w:t>Attention!</w:t>
+      </w:r>
+    </w:p>
+    <w:p>
+      <w:pPr>
+        <w:pStyle w:val="NormalWeb"/>
+        <w:shd w:val="clear" w:color="auto" w:fill="FFFFFF"/>
+        <w:spacing w:before="0" w:beforeAutospacing="0"/>
+        <w:rPr>
+          <w:rFonts w:ascii="Source Sans Pro" w:hAnsi="Source Sans Pro"/>
+          <w:color w:val="1F1F1F"/>
+        </w:rPr>
+      </w:pPr>
+      <w:r>
+        <w:rPr>
+          <w:rFonts w:ascii="Source Sans Pro" w:hAnsi="Source Sans Pro"/>
+          <w:color w:val="1F1F1F"/>
+        </w:rPr>
+        <w:t xml:space="preserve">This will pop up again in this course, but it is good to mention it straight away: the need for this division by </w:t>
+      </w:r>
+      <w:r>
+        <w:rPr>
+          <w:rStyle w:val="katex-mathml"/>
+          <w:color w:val="1F1F1F"/>
+          <w:sz w:val="29"/>
+          <w:szCs w:val="29"/>
+          <w:bdr w:val="none" w:sz="0" w:space="0" w:color="auto" w:frame="1"/>
+        </w:rPr>
+        <w:t>n-1</w:t>
+      </w:r>
+      <w:r>
+        <w:rPr>
+          <w:rStyle w:val="mord"/>
+          <w:rFonts w:ascii="KaTeX_Math" w:eastAsiaTheme="majorEastAsia" w:hAnsi="KaTeX_Math"/>
+          <w:i/>
+          <w:iCs/>
+          <w:color w:val="1F1F1F"/>
+          <w:sz w:val="29"/>
+          <w:szCs w:val="29"/>
+        </w:rPr>
+        <w:t>n</w:t>
+      </w:r>
+      <w:r>
+        <w:rPr>
+          <w:rStyle w:val="mbin"/>
+          <w:color w:val="1F1F1F"/>
+          <w:sz w:val="29"/>
+          <w:szCs w:val="29"/>
+        </w:rPr>
+        <w:t>−</w:t>
+      </w:r>
+      <w:r>
+        <w:rPr>
+          <w:rStyle w:val="mord"/>
+          <w:rFonts w:eastAsiaTheme="majorEastAsia"/>
+          <w:color w:val="1F1F1F"/>
+          <w:sz w:val="29"/>
+          <w:szCs w:val="29"/>
+        </w:rPr>
+        <w:t>1</w:t>
+      </w:r>
+      <w:r>
+        <w:rPr>
+          <w:rFonts w:ascii="Source Sans Pro" w:hAnsi="Source Sans Pro"/>
+          <w:color w:val="1F1F1F"/>
+        </w:rPr>
+        <w:t xml:space="preserve"> </w:t>
+      </w:r>
+      <w:r>
+        <w:rPr>
+          <w:rStyle w:val="Emphasis"/>
+          <w:rFonts w:ascii="Source Sans Pro" w:hAnsi="Source Sans Pro"/>
+          <w:color w:val="1F1F1F"/>
+        </w:rPr>
+        <w:t xml:space="preserve">only arises when calculating the </w:t>
+      </w:r>
+      <w:r>
+        <w:rPr>
+          <w:rStyle w:val="Strong"/>
+          <w:rFonts w:ascii="unset" w:hAnsi="unset"/>
+          <w:i/>
+          <w:iCs/>
+          <w:color w:val="1F1F1F"/>
+        </w:rPr>
+        <w:t xml:space="preserve">variance </w:t>
+      </w:r>
+      <w:r>
+        <w:rPr>
+          <w:rStyle w:val="Emphasis"/>
+          <w:rFonts w:ascii="Source Sans Pro" w:hAnsi="Source Sans Pro"/>
+          <w:color w:val="1F1F1F"/>
+        </w:rPr>
+        <w:t xml:space="preserve">and </w:t>
+      </w:r>
+      <w:r>
+        <w:rPr>
+          <w:rStyle w:val="Strong"/>
+          <w:rFonts w:ascii="unset" w:hAnsi="unset"/>
+          <w:i/>
+          <w:iCs/>
+          <w:color w:val="1F1F1F"/>
+        </w:rPr>
+        <w:t>standard deviation</w:t>
+      </w:r>
+      <w:r>
+        <w:rPr>
+          <w:rStyle w:val="Emphasis"/>
+          <w:rFonts w:ascii="Source Sans Pro" w:hAnsi="Source Sans Pro"/>
+          <w:color w:val="1F1F1F"/>
+        </w:rPr>
+        <w:t xml:space="preserve">! </w:t>
+      </w:r>
+      <w:r>
+        <w:rPr>
+          <w:rFonts w:ascii="Source Sans Pro" w:hAnsi="Source Sans Pro"/>
+          <w:color w:val="1F1F1F"/>
+        </w:rPr>
+        <w:t xml:space="preserve">If you only estimate the </w:t>
+      </w:r>
+      <w:r>
+        <w:rPr>
+          <w:rStyle w:val="Strong"/>
+          <w:rFonts w:ascii="unset" w:hAnsi="unset"/>
+          <w:color w:val="1F1F1F"/>
+        </w:rPr>
+        <w:t>mean</w:t>
+      </w:r>
+      <w:r>
+        <w:rPr>
+          <w:rFonts w:ascii="Source Sans Pro" w:hAnsi="Source Sans Pro"/>
+          <w:color w:val="1F1F1F"/>
+        </w:rPr>
+        <w:t xml:space="preserve"> of a population using a sample, the division by </w:t>
+      </w:r>
+      <w:r>
+        <w:rPr>
+          <w:rStyle w:val="katex-mathml"/>
+          <w:color w:val="1F1F1F"/>
+          <w:sz w:val="29"/>
+          <w:szCs w:val="29"/>
+          <w:bdr w:val="none" w:sz="0" w:space="0" w:color="auto" w:frame="1"/>
+        </w:rPr>
+        <w:t>n</w:t>
+      </w:r>
+      <w:r>
+        <w:rPr>
+          <w:rStyle w:val="mord"/>
+          <w:rFonts w:ascii="KaTeX_Math" w:eastAsiaTheme="majorEastAsia" w:hAnsi="KaTeX_Math"/>
+          <w:i/>
+          <w:iCs/>
+          <w:color w:val="1F1F1F"/>
+          <w:sz w:val="29"/>
+          <w:szCs w:val="29"/>
+        </w:rPr>
+        <w:t>n</w:t>
+      </w:r>
+      <w:r>
+        <w:rPr>
+          <w:rFonts w:ascii="Source Sans Pro" w:hAnsi="Source Sans Pro"/>
+          <w:color w:val="1F1F1F"/>
+        </w:rPr>
+        <w:t xml:space="preserve"> is the only valid one.</w:t>
+      </w:r>
+    </w:p>
+    <w:p>
+      <w:pPr>
+        <w:pStyle w:val="NormalWeb"/>
+        <w:shd w:val="clear" w:color="auto" w:fill="FFFFFF"/>
+        <w:spacing w:before="0" w:beforeAutospacing="0" w:after="0" w:afterAutospacing="0"/>
+        <w:rPr>
+          <w:rFonts w:ascii="Source Sans Pro" w:hAnsi="Source Sans Pro"/>
+          <w:color w:val="1F1F1F"/>
+        </w:rPr>
+      </w:pPr>
+    </w:p>
+    <w:p/>
     <w:p/>
     <w:p/>
     <w:p>
@@ -10677,6 +11768,155 @@
     </w:lvl>
   </w:abstractNum>
   <w:abstractNum w:abstractNumId="5" w15:restartNumberingAfterBreak="0">
+    <w:nsid w:val="6E073ED8"/>
+    <w:multiLevelType w:val="multilevel"/>
+    <w:tmpl w:val="713CA08A"/>
+    <w:lvl w:ilvl="0">
+      <w:start w:val="1"/>
+      <w:numFmt w:val="bullet"/>
+      <w:lvlText w:val=""/>
+      <w:lvlJc w:val="left"/>
+      <w:pPr>
+        <w:tabs>
+          <w:tab w:val="num" w:pos="720"/>
+        </w:tabs>
+        <w:ind w:left="720" w:hanging="360"/>
+      </w:pPr>
+      <w:rPr>
+        <w:rFonts w:ascii="Symbol" w:hAnsi="Symbol" w:hint="default"/>
+        <w:sz w:val="20"/>
+      </w:rPr>
+    </w:lvl>
+    <w:lvl w:ilvl="1" w:tentative="1">
+      <w:start w:val="1"/>
+      <w:numFmt w:val="bullet"/>
+      <w:lvlText w:val=""/>
+      <w:lvlJc w:val="left"/>
+      <w:pPr>
+        <w:tabs>
+          <w:tab w:val="num" w:pos="1440"/>
+        </w:tabs>
+        <w:ind w:left="1440" w:hanging="360"/>
+      </w:pPr>
+      <w:rPr>
+        <w:rFonts w:ascii="Symbol" w:hAnsi="Symbol" w:hint="default"/>
+        <w:sz w:val="20"/>
+      </w:rPr>
+    </w:lvl>
+    <w:lvl w:ilvl="2" w:tentative="1">
+      <w:start w:val="1"/>
+      <w:numFmt w:val="bullet"/>
+      <w:lvlText w:val=""/>
+      <w:lvlJc w:val="left"/>
+      <w:pPr>
+        <w:tabs>
+          <w:tab w:val="num" w:pos="2160"/>
+        </w:tabs>
+        <w:ind w:left="2160" w:hanging="360"/>
+      </w:pPr>
+      <w:rPr>
+        <w:rFonts w:ascii="Symbol" w:hAnsi="Symbol" w:hint="default"/>
+        <w:sz w:val="20"/>
+      </w:rPr>
+    </w:lvl>
+    <w:lvl w:ilvl="3" w:tentative="1">
+      <w:start w:val="1"/>
+      <w:numFmt w:val="bullet"/>
+      <w:lvlText w:val=""/>
+      <w:lvlJc w:val="left"/>
+      <w:pPr>
+        <w:tabs>
+          <w:tab w:val="num" w:pos="2880"/>
+        </w:tabs>
+        <w:ind w:left="2880" w:hanging="360"/>
+      </w:pPr>
+      <w:rPr>
+        <w:rFonts w:ascii="Symbol" w:hAnsi="Symbol" w:hint="default"/>
+        <w:sz w:val="20"/>
+      </w:rPr>
+    </w:lvl>
+    <w:lvl w:ilvl="4" w:tentative="1">
+      <w:start w:val="1"/>
+      <w:numFmt w:val="bullet"/>
+      <w:lvlText w:val=""/>
+      <w:lvlJc w:val="left"/>
+      <w:pPr>
+        <w:tabs>
+          <w:tab w:val="num" w:pos="3600"/>
+        </w:tabs>
+        <w:ind w:left="3600" w:hanging="360"/>
+      </w:pPr>
+      <w:rPr>
+        <w:rFonts w:ascii="Symbol" w:hAnsi="Symbol" w:hint="default"/>
+        <w:sz w:val="20"/>
+      </w:rPr>
+    </w:lvl>
+    <w:lvl w:ilvl="5" w:tentative="1">
+      <w:start w:val="1"/>
+      <w:numFmt w:val="bullet"/>
+      <w:lvlText w:val=""/>
+      <w:lvlJc w:val="left"/>
+      <w:pPr>
+        <w:tabs>
+          <w:tab w:val="num" w:pos="4320"/>
+        </w:tabs>
+        <w:ind w:left="4320" w:hanging="360"/>
+      </w:pPr>
+      <w:rPr>
+        <w:rFonts w:ascii="Symbol" w:hAnsi="Symbol" w:hint="default"/>
+        <w:sz w:val="20"/>
+      </w:rPr>
+    </w:lvl>
+    <w:lvl w:ilvl="6" w:tentative="1">
+      <w:start w:val="1"/>
+      <w:numFmt w:val="bullet"/>
+      <w:lvlText w:val=""/>
+      <w:lvlJc w:val="left"/>
+      <w:pPr>
+        <w:tabs>
+          <w:tab w:val="num" w:pos="5040"/>
+        </w:tabs>
+        <w:ind w:left="5040" w:hanging="360"/>
+      </w:pPr>
+      <w:rPr>
+        <w:rFonts w:ascii="Symbol" w:hAnsi="Symbol" w:hint="default"/>
+        <w:sz w:val="20"/>
+      </w:rPr>
+    </w:lvl>
+    <w:lvl w:ilvl="7" w:tentative="1">
+      <w:start w:val="1"/>
+      <w:numFmt w:val="bullet"/>
+      <w:lvlText w:val=""/>
+      <w:lvlJc w:val="left"/>
+      <w:pPr>
+        <w:tabs>
+          <w:tab w:val="num" w:pos="5760"/>
+        </w:tabs>
+        <w:ind w:left="5760" w:hanging="360"/>
+      </w:pPr>
+      <w:rPr>
+        <w:rFonts w:ascii="Symbol" w:hAnsi="Symbol" w:hint="default"/>
+        <w:sz w:val="20"/>
+      </w:rPr>
+    </w:lvl>
+    <w:lvl w:ilvl="8" w:tentative="1">
+      <w:start w:val="1"/>
+      <w:numFmt w:val="bullet"/>
+      <w:lvlText w:val=""/>
+      <w:lvlJc w:val="left"/>
+      <w:pPr>
+        <w:tabs>
+          <w:tab w:val="num" w:pos="6480"/>
+        </w:tabs>
+        <w:ind w:left="6480" w:hanging="360"/>
+      </w:pPr>
+      <w:rPr>
+        <w:rFonts w:ascii="Symbol" w:hAnsi="Symbol" w:hint="default"/>
+        <w:sz w:val="20"/>
+      </w:rPr>
+    </w:lvl>
+  </w:abstractNum>
+  <w:abstractNum w:abstractNumId="6" w15:restartNumberingAfterBreak="0">
     <w:nsid w:val="73C51C25"/>
     <w:multiLevelType w:val="hybridMultilevel"/>
     <w:tmpl w:val="DF6CEBD6"/>
@@ -10798,13 +12038,16 @@
     <w:abstractNumId w:val="2"/>
   </w:num>
   <w:num w:numId="4">
-    <w:abstractNumId w:val="5"/>
+    <w:abstractNumId w:val="6"/>
   </w:num>
   <w:num w:numId="5">
     <w:abstractNumId w:val="4"/>
   </w:num>
   <w:num w:numId="6">
     <w:abstractNumId w:val="0"/>
+  </w:num>
+  <w:num w:numId="7">
+    <w:abstractNumId w:val="5"/>
   </w:num>
 </w:numbering>
 </file>
@@ -11490,6 +12733,32 @@
       <w:sz w:val="18"/>
       <w:szCs w:val="18"/>
     </w:rPr>
+  </w:style>
+  <w:style w:type="character" w:styleId="Emphasis">
+    <w:name w:val="Emphasis"/>
+    <w:basedOn w:val="DefaultParagraphFont"/>
+    <w:uiPriority w:val="20"/>
+    <w:qFormat/>
+    <w:rsid w:val="007178B0"/>
+    <w:rPr>
+      <w:i/>
+      <w:iCs/>
+    </w:rPr>
+  </w:style>
+  <w:style w:type="character" w:customStyle="1" w:styleId="mi">
+    <w:name w:val="mi"/>
+    <w:basedOn w:val="DefaultParagraphFont"/>
+    <w:rsid w:val="00310C99"/>
+  </w:style>
+  <w:style w:type="character" w:customStyle="1" w:styleId="mn">
+    <w:name w:val="mn"/>
+    <w:basedOn w:val="DefaultParagraphFont"/>
+    <w:rsid w:val="00310C99"/>
+  </w:style>
+  <w:style w:type="character" w:customStyle="1" w:styleId="mo">
+    <w:name w:val="mo"/>
+    <w:basedOn w:val="DefaultParagraphFont"/>
+    <w:rsid w:val="00310C99"/>
   </w:style>
 </w:styles>
 </file>

</xml_diff>

<commit_message>
ikhom: programming experiences collected will it be worthy
</commit_message>
<xml_diff>
--- a/machine-learning/ML_Standford University_Coursera.docx
+++ b/machine-learning/ML_Standford University_Coursera.docx
@@ -3,8 +3,13 @@
 <w:document xmlns:wpc="http://schemas.microsoft.com/office/word/2010/wordprocessingCanvas" xmlns:cx="http://schemas.microsoft.com/office/drawing/2014/chartex" xmlns:cx1="http://schemas.microsoft.com/office/drawing/2015/9/8/chartex" xmlns:cx2="http://schemas.microsoft.com/office/drawing/2015/10/21/chartex" xmlns:cx3="http://schemas.microsoft.com/office/drawing/2016/5/9/chartex" xmlns:cx4="http://schemas.microsoft.com/office/drawing/2016/5/10/chartex" xmlns:cx5="http://schemas.microsoft.com/office/drawing/2016/5/11/chartex" xmlns:cx6="http://schemas.microsoft.com/office/drawing/2016/5/12/chartex" xmlns:cx7="http://schemas.microsoft.com/office/drawing/2016/5/13/chartex" xmlns:cx8="http://schemas.microsoft.com/office/drawing/2016/5/14/chartex" xmlns:mc="http://schemas.openxmlformats.org/markup-compatibility/2006" xmlns:aink="http://schemas.microsoft.com/office/drawing/2016/ink" xmlns:am3d="http://schemas.microsoft.com/office/drawing/2017/model3d" xmlns:o="urn:schemas-microsoft-com:office:office" xmlns:r="http://schemas.openxmlformats.org/officeDocument/2006/relationships" xmlns:m="http://schemas.openxmlformats.org/officeDocument/2006/math" xmlns:v="urn:schemas-microsoft-com:vml" xmlns:wp14="http://schemas.microsoft.com/office/word/2010/wordprocessingDrawing" xmlns:wp="http://schemas.openxmlformats.org/drawingml/2006/wordprocessingDrawing" xmlns:w10="urn:schemas-microsoft-com:office:word" xmlns:w="http://schemas.openxmlformats.org/wordprocessingml/2006/main" xmlns:w14="http://schemas.microsoft.com/office/word/2010/wordml" xmlns:w15="http://schemas.microsoft.com/office/word/2012/wordml" xmlns:w16cex="http://schemas.microsoft.com/office/word/2018/wordml/cex" xmlns:w16cid="http://schemas.microsoft.com/office/word/2016/wordml/cid" xmlns:w16="http://schemas.microsoft.com/office/word/2018/wordml" xmlns:w16se="http://schemas.microsoft.com/office/word/2015/wordml/symex" xmlns:wpg="http://schemas.microsoft.com/office/word/2010/wordprocessingGroup" xmlns:wpi="http://schemas.microsoft.com/office/word/2010/wordprocessingInk" xmlns:wne="http://schemas.microsoft.com/office/word/2006/wordml" xmlns:wps="http://schemas.microsoft.com/office/word/2010/wordprocessingShape" mc:Ignorable="w14 w15 w16se w16cid w16 w16cex wp14">
   <w:body>
     <w:p>
-      <w:r>
-        <w:t>Standford University</w:t>
+      <w:proofErr w:type="spellStart"/>
+      <w:r>
+        <w:t>Standford</w:t>
+      </w:r>
+      <w:proofErr w:type="spellEnd"/>
+      <w:r>
+        <w:t xml:space="preserve"> University</w:t>
       </w:r>
     </w:p>
     <w:p>
@@ -56,15 +61,7 @@
     </w:p>
     <w:p>
       <w:r>
-        <w:t xml:space="preserve">E.g. Autonomous helicopter, handwriting recognition, most of Natural Language </w:t>
-      </w:r>
-      <w:proofErr w:type="gramStart"/>
-      <w:r>
-        <w:t>Processing(</w:t>
-      </w:r>
-      <w:proofErr w:type="gramEnd"/>
-      <w:r>
-        <w:t>NLP), Computer Vision</w:t>
+        <w:t>E.g. Autonomous helicopter, handwriting recognition, most of Natural Language Processing(NLP), Computer Vision</w:t>
       </w:r>
     </w:p>
     <w:p/>
@@ -335,27 +332,7 @@
           <w:sz w:val="24"/>
           <w:szCs w:val="24"/>
         </w:rPr>
-        <w:t xml:space="preserve">was that Arthur Samuel himself wasn't a very good checkers </w:t>
-      </w:r>
-      <w:proofErr w:type="gramStart"/>
-      <w:r>
-        <w:rPr>
-          <w:rFonts w:eastAsia="Times New Roman" w:cstheme="minorHAnsi"/>
-          <w:color w:val="1F1F1F"/>
-          <w:sz w:val="24"/>
-          <w:szCs w:val="24"/>
-        </w:rPr>
-        <w:t>player.</w:t>
-      </w:r>
-      <w:proofErr w:type="gramEnd"/>
-      <w:r>
-        <w:rPr>
-          <w:rFonts w:eastAsia="Times New Roman" w:cstheme="minorHAnsi"/>
-          <w:color w:val="1F1F1F"/>
-          <w:sz w:val="24"/>
-          <w:szCs w:val="24"/>
-        </w:rPr>
-        <w:t> </w:t>
+        <w:t>was that Arthur Samuel himself wasn't a very good checkers player. </w:t>
       </w:r>
     </w:p>
     <w:p>
@@ -418,27 +395,7 @@
           <w:sz w:val="24"/>
           <w:szCs w:val="24"/>
         </w:rPr>
-        <w:t xml:space="preserve">what sort of board positions tended to lead to </w:t>
-      </w:r>
-      <w:proofErr w:type="gramStart"/>
-      <w:r>
-        <w:rPr>
-          <w:rFonts w:eastAsia="Times New Roman" w:cstheme="minorHAnsi"/>
-          <w:color w:val="1F1F1F"/>
-          <w:sz w:val="24"/>
-          <w:szCs w:val="24"/>
-        </w:rPr>
-        <w:t>losses,</w:t>
-      </w:r>
-      <w:proofErr w:type="gramEnd"/>
-      <w:r>
-        <w:rPr>
-          <w:rFonts w:eastAsia="Times New Roman" w:cstheme="minorHAnsi"/>
-          <w:color w:val="1F1F1F"/>
-          <w:sz w:val="24"/>
-          <w:szCs w:val="24"/>
-        </w:rPr>
-        <w:t> </w:t>
+        <w:t>what sort of board positions tended to lead to losses, </w:t>
       </w:r>
     </w:p>
     <w:p>
@@ -763,7 +720,15 @@
     <w:p/>
     <w:p>
       <w:r>
-        <w:t>Absolutely, the correct ans is classifying emails as spam or not spam. --</w:t>
+        <w:t xml:space="preserve">Absolutely, the correct </w:t>
+      </w:r>
+      <w:proofErr w:type="spellStart"/>
+      <w:r>
+        <w:t>ans</w:t>
+      </w:r>
+      <w:proofErr w:type="spellEnd"/>
+      <w:r>
+        <w:t xml:space="preserve"> is classifying emails as spam or not spam. --</w:t>
       </w:r>
       <w:r>
         <w:sym w:font="Wingdings" w:char="F0E0"/>
@@ -776,7 +741,15 @@
     <w:p/>
     <w:p>
       <w:r>
-        <w:t>Machine Learning Algoritihms:</w:t>
+        <w:t xml:space="preserve">Machine Learning </w:t>
+      </w:r>
+      <w:proofErr w:type="spellStart"/>
+      <w:r>
+        <w:t>Algoritihms</w:t>
+      </w:r>
+      <w:proofErr w:type="spellEnd"/>
+      <w:r>
+        <w:t>:</w:t>
       </w:r>
     </w:p>
     <w:p>
@@ -1263,13 +1236,29 @@
       <w:r>
         <w:t>[</w:t>
       </w:r>
-      <w:proofErr w:type="gramStart"/>
-      <w:r>
-        <w:t>W,s</w:t>
-      </w:r>
-      <w:proofErr w:type="gramEnd"/>
-      <w:r>
-        <w:t>,v] = svd((repmat(sum(x.*x,1),size(x,1),1).*x)*x');</w:t>
+      <w:proofErr w:type="spellStart"/>
+      <w:r>
+        <w:t>W,s,v</w:t>
+      </w:r>
+      <w:proofErr w:type="spellEnd"/>
+      <w:r>
+        <w:t xml:space="preserve">] = </w:t>
+      </w:r>
+      <w:proofErr w:type="spellStart"/>
+      <w:r>
+        <w:t>svd</w:t>
+      </w:r>
+      <w:proofErr w:type="spellEnd"/>
+      <w:r>
+        <w:t>((</w:t>
+      </w:r>
+      <w:proofErr w:type="spellStart"/>
+      <w:r>
+        <w:t>repmat</w:t>
+      </w:r>
+      <w:proofErr w:type="spellEnd"/>
+      <w:r>
+        <w:t>(sum(x.*x,1),size(x,1),1).*x)*x');</w:t>
       </w:r>
     </w:p>
     <w:p/>
@@ -1636,7 +1625,29 @@
           <w:szCs w:val="29"/>
           <w:bdr w:val="none" w:sz="0" w:space="0" w:color="auto" w:frame="1"/>
         </w:rPr>
-        <w:t>x^{(i)}</w:t>
+        <w:t>x^{(</w:t>
+      </w:r>
+      <w:proofErr w:type="spellStart"/>
+      <w:r>
+        <w:rPr>
+          <w:rStyle w:val="katex-mathml"/>
+          <w:color w:val="1F1F1F"/>
+          <w:sz w:val="29"/>
+          <w:szCs w:val="29"/>
+          <w:bdr w:val="none" w:sz="0" w:space="0" w:color="auto" w:frame="1"/>
+        </w:rPr>
+        <w:t>i</w:t>
+      </w:r>
+      <w:proofErr w:type="spellEnd"/>
+      <w:r>
+        <w:rPr>
+          <w:rStyle w:val="katex-mathml"/>
+          <w:color w:val="1F1F1F"/>
+          <w:sz w:val="29"/>
+          <w:szCs w:val="29"/>
+          <w:bdr w:val="none" w:sz="0" w:space="0" w:color="auto" w:frame="1"/>
+        </w:rPr>
+        <w:t>)}</w:t>
       </w:r>
       <w:r>
         <w:rPr>
@@ -1659,6 +1670,7 @@
         </w:rPr>
         <w:t>(</w:t>
       </w:r>
+      <w:proofErr w:type="spellStart"/>
       <w:r>
         <w:rPr>
           <w:rStyle w:val="mord"/>
@@ -1671,6 +1683,7 @@
         </w:rPr>
         <w:t>i</w:t>
       </w:r>
+      <w:proofErr w:type="spellEnd"/>
       <w:r>
         <w:rPr>
           <w:rStyle w:val="mclose"/>
@@ -1695,9 +1708,20 @@
           <w:szCs w:val="29"/>
           <w:bdr w:val="none" w:sz="0" w:space="0" w:color="auto" w:frame="1"/>
         </w:rPr>
-        <w:t>y^{(i</w:t>
-      </w:r>
-      <w:proofErr w:type="gramStart"/>
+        <w:t>y^{(</w:t>
+      </w:r>
+      <w:proofErr w:type="spellStart"/>
+      <w:r>
+        <w:rPr>
+          <w:rStyle w:val="katex-mathml"/>
+          <w:color w:val="1F1F1F"/>
+          <w:sz w:val="29"/>
+          <w:szCs w:val="29"/>
+          <w:bdr w:val="none" w:sz="0" w:space="0" w:color="auto" w:frame="1"/>
+        </w:rPr>
+        <w:t>i</w:t>
+      </w:r>
+      <w:proofErr w:type="spellEnd"/>
       <w:r>
         <w:rPr>
           <w:rStyle w:val="katex-mathml"/>
@@ -1720,7 +1744,6 @@
         </w:rPr>
         <w:t>y</w:t>
       </w:r>
-      <w:proofErr w:type="gramEnd"/>
       <w:r>
         <w:rPr>
           <w:rStyle w:val="mopen"/>
@@ -1730,6 +1753,7 @@
         </w:rPr>
         <w:t>(</w:t>
       </w:r>
+      <w:proofErr w:type="spellStart"/>
       <w:r>
         <w:rPr>
           <w:rStyle w:val="mord"/>
@@ -1742,6 +1766,7 @@
         </w:rPr>
         <w:t>i</w:t>
       </w:r>
+      <w:proofErr w:type="spellEnd"/>
       <w:r>
         <w:rPr>
           <w:rStyle w:val="mclose"/>
@@ -1766,7 +1791,51 @@
           <w:szCs w:val="29"/>
           <w:bdr w:val="none" w:sz="0" w:space="0" w:color="auto" w:frame="1"/>
         </w:rPr>
-        <w:t>(x^{(i)} , y^{(i)} )</w:t>
+        <w:t>(x^{(</w:t>
+      </w:r>
+      <w:proofErr w:type="spellStart"/>
+      <w:r>
+        <w:rPr>
+          <w:rStyle w:val="katex-mathml"/>
+          <w:color w:val="1F1F1F"/>
+          <w:sz w:val="29"/>
+          <w:szCs w:val="29"/>
+          <w:bdr w:val="none" w:sz="0" w:space="0" w:color="auto" w:frame="1"/>
+        </w:rPr>
+        <w:t>i</w:t>
+      </w:r>
+      <w:proofErr w:type="spellEnd"/>
+      <w:r>
+        <w:rPr>
+          <w:rStyle w:val="katex-mathml"/>
+          <w:color w:val="1F1F1F"/>
+          <w:sz w:val="29"/>
+          <w:szCs w:val="29"/>
+          <w:bdr w:val="none" w:sz="0" w:space="0" w:color="auto" w:frame="1"/>
+        </w:rPr>
+        <w:t>)} , y^{(</w:t>
+      </w:r>
+      <w:proofErr w:type="spellStart"/>
+      <w:r>
+        <w:rPr>
+          <w:rStyle w:val="katex-mathml"/>
+          <w:color w:val="1F1F1F"/>
+          <w:sz w:val="29"/>
+          <w:szCs w:val="29"/>
+          <w:bdr w:val="none" w:sz="0" w:space="0" w:color="auto" w:frame="1"/>
+        </w:rPr>
+        <w:t>i</w:t>
+      </w:r>
+      <w:proofErr w:type="spellEnd"/>
+      <w:r>
+        <w:rPr>
+          <w:rStyle w:val="katex-mathml"/>
+          <w:color w:val="1F1F1F"/>
+          <w:sz w:val="29"/>
+          <w:szCs w:val="29"/>
+          <w:bdr w:val="none" w:sz="0" w:space="0" w:color="auto" w:frame="1"/>
+        </w:rPr>
+        <w:t>)} )</w:t>
       </w:r>
       <w:r>
         <w:rPr>
@@ -1798,6 +1867,7 @@
         </w:rPr>
         <w:t>(</w:t>
       </w:r>
+      <w:proofErr w:type="spellStart"/>
       <w:r>
         <w:rPr>
           <w:rStyle w:val="mord"/>
@@ -1810,6 +1880,7 @@
         </w:rPr>
         <w:t>i</w:t>
       </w:r>
+      <w:proofErr w:type="spellEnd"/>
       <w:r>
         <w:rPr>
           <w:rStyle w:val="mclose"/>
@@ -1849,6 +1920,7 @@
         </w:rPr>
         <w:t>(</w:t>
       </w:r>
+      <w:proofErr w:type="spellStart"/>
       <w:r>
         <w:rPr>
           <w:rStyle w:val="mord"/>
@@ -1861,6 +1933,7 @@
         </w:rPr>
         <w:t>i</w:t>
       </w:r>
+      <w:proofErr w:type="spellEnd"/>
       <w:r>
         <w:rPr>
           <w:rStyle w:val="mclose"/>
@@ -1894,7 +1967,73 @@
           <w:szCs w:val="29"/>
           <w:bdr w:val="none" w:sz="0" w:space="0" w:color="auto" w:frame="1"/>
         </w:rPr>
-        <w:t>{(x^{(i)} , y^{(i)} ); i = 1, . . . , m}</w:t>
+        <w:t>{(x^{(</w:t>
+      </w:r>
+      <w:proofErr w:type="spellStart"/>
+      <w:r>
+        <w:rPr>
+          <w:rStyle w:val="katex-mathml"/>
+          <w:color w:val="1F1F1F"/>
+          <w:sz w:val="29"/>
+          <w:szCs w:val="29"/>
+          <w:bdr w:val="none" w:sz="0" w:space="0" w:color="auto" w:frame="1"/>
+        </w:rPr>
+        <w:t>i</w:t>
+      </w:r>
+      <w:proofErr w:type="spellEnd"/>
+      <w:r>
+        <w:rPr>
+          <w:rStyle w:val="katex-mathml"/>
+          <w:color w:val="1F1F1F"/>
+          <w:sz w:val="29"/>
+          <w:szCs w:val="29"/>
+          <w:bdr w:val="none" w:sz="0" w:space="0" w:color="auto" w:frame="1"/>
+        </w:rPr>
+        <w:t>)} , y^{(</w:t>
+      </w:r>
+      <w:proofErr w:type="spellStart"/>
+      <w:r>
+        <w:rPr>
+          <w:rStyle w:val="katex-mathml"/>
+          <w:color w:val="1F1F1F"/>
+          <w:sz w:val="29"/>
+          <w:szCs w:val="29"/>
+          <w:bdr w:val="none" w:sz="0" w:space="0" w:color="auto" w:frame="1"/>
+        </w:rPr>
+        <w:t>i</w:t>
+      </w:r>
+      <w:proofErr w:type="spellEnd"/>
+      <w:r>
+        <w:rPr>
+          <w:rStyle w:val="katex-mathml"/>
+          <w:color w:val="1F1F1F"/>
+          <w:sz w:val="29"/>
+          <w:szCs w:val="29"/>
+          <w:bdr w:val="none" w:sz="0" w:space="0" w:color="auto" w:frame="1"/>
+        </w:rPr>
+        <w:t xml:space="preserve">)} ); </w:t>
+      </w:r>
+      <w:proofErr w:type="spellStart"/>
+      <w:r>
+        <w:rPr>
+          <w:rStyle w:val="katex-mathml"/>
+          <w:color w:val="1F1F1F"/>
+          <w:sz w:val="29"/>
+          <w:szCs w:val="29"/>
+          <w:bdr w:val="none" w:sz="0" w:space="0" w:color="auto" w:frame="1"/>
+        </w:rPr>
+        <w:t>i</w:t>
+      </w:r>
+      <w:proofErr w:type="spellEnd"/>
+      <w:r>
+        <w:rPr>
+          <w:rStyle w:val="katex-mathml"/>
+          <w:color w:val="1F1F1F"/>
+          <w:sz w:val="29"/>
+          <w:szCs w:val="29"/>
+          <w:bdr w:val="none" w:sz="0" w:space="0" w:color="auto" w:frame="1"/>
+        </w:rPr>
+        <w:t xml:space="preserve"> = 1, . . . , m}</w:t>
       </w:r>
       <w:r>
         <w:rPr>
@@ -1926,6 +2065,7 @@
         </w:rPr>
         <w:t>(</w:t>
       </w:r>
+      <w:proofErr w:type="spellStart"/>
       <w:r>
         <w:rPr>
           <w:rStyle w:val="mord"/>
@@ -1938,6 +2078,7 @@
         </w:rPr>
         <w:t>i</w:t>
       </w:r>
+      <w:proofErr w:type="spellEnd"/>
       <w:r>
         <w:rPr>
           <w:rStyle w:val="mclose"/>
@@ -1977,6 +2118,7 @@
         </w:rPr>
         <w:t>(</w:t>
       </w:r>
+      <w:proofErr w:type="spellStart"/>
       <w:r>
         <w:rPr>
           <w:rStyle w:val="mord"/>
@@ -1989,6 +2131,7 @@
         </w:rPr>
         <w:t>i</w:t>
       </w:r>
+      <w:proofErr w:type="spellEnd"/>
       <w:r>
         <w:rPr>
           <w:rStyle w:val="mclose"/>
@@ -2016,6 +2159,7 @@
         </w:rPr>
         <w:t>;</w:t>
       </w:r>
+      <w:proofErr w:type="spellStart"/>
       <w:r>
         <w:rPr>
           <w:rStyle w:val="mord"/>
@@ -2028,6 +2172,7 @@
         </w:rPr>
         <w:t>i</w:t>
       </w:r>
+      <w:proofErr w:type="spellEnd"/>
       <w:r>
         <w:rPr>
           <w:rStyle w:val="mrel"/>
@@ -2092,7 +2237,23 @@
           <w:rFonts w:ascii="Source Sans Pro" w:hAnsi="Source Sans Pro"/>
           <w:color w:val="1F1F1F"/>
         </w:rPr>
-        <w:t xml:space="preserve">—is called a training set. Note that the superscript “(i)” in the notation is simply an index into the training set, and has nothing to do with exponentiation. We will also use X to denote the space of input values, and Y to denote the space of output values. In this example, X = Y = </w:t>
+        <w:t>—is called a training set. Note that the superscript “(</w:t>
+      </w:r>
+      <w:proofErr w:type="spellStart"/>
+      <w:r>
+        <w:rPr>
+          <w:rFonts w:ascii="Source Sans Pro" w:hAnsi="Source Sans Pro"/>
+          <w:color w:val="1F1F1F"/>
+        </w:rPr>
+        <w:t>i</w:t>
+      </w:r>
+      <w:proofErr w:type="spellEnd"/>
+      <w:r>
+        <w:rPr>
+          <w:rFonts w:ascii="Source Sans Pro" w:hAnsi="Source Sans Pro"/>
+          <w:color w:val="1F1F1F"/>
+        </w:rPr>
+        <w:t xml:space="preserve">)” in the notation is simply an index into the training set, and has nothing to do with exponentiation. We will also use X to denote the space of input values, and Y to denote the space of output values. In this example, X = Y = </w:t>
       </w:r>
       <w:r>
         <w:rPr>
@@ -2124,23 +2285,7 @@
           <w:rFonts w:ascii="Source Sans Pro" w:hAnsi="Source Sans Pro"/>
           <w:color w:val="1F1F1F"/>
         </w:rPr>
-        <w:t xml:space="preserve">To describe the supervised learning problem slightly more formally, our goal is, given a training set, to learn a function </w:t>
-      </w:r>
-      <w:proofErr w:type="gramStart"/>
-      <w:r>
-        <w:rPr>
-          <w:rFonts w:ascii="Source Sans Pro" w:hAnsi="Source Sans Pro"/>
-          <w:color w:val="1F1F1F"/>
-        </w:rPr>
-        <w:t>h :</w:t>
-      </w:r>
-      <w:proofErr w:type="gramEnd"/>
-      <w:r>
-        <w:rPr>
-          <w:rFonts w:ascii="Source Sans Pro" w:hAnsi="Source Sans Pro"/>
-          <w:color w:val="1F1F1F"/>
-        </w:rPr>
-        <w:t xml:space="preserve"> X → Y so that h(x) is a “good” predictor for the corresponding value of y. For historical reasons, this function h is called a hypothesis. Seen pictorially, the process is therefore like this:</w:t>
+        <w:t>To describe the supervised learning problem slightly more formally, our goal is, given a training set, to learn a function h : X → Y so that h(x) is a “good” predictor for the corresponding value of y. For historical reasons, this function h is called a hypothesis. Seen pictorially, the process is therefore like this:</w:t>
       </w:r>
     </w:p>
     <w:p>
@@ -2299,7 +2444,227 @@
           <w:szCs w:val="29"/>
           <w:bdr w:val="none" w:sz="0" w:space="0" w:color="auto" w:frame="1"/>
         </w:rPr>
-        <w:t>J(\theta_0, \theta_1) = \dfrac {1}{2m} \displaystyle \sum _{i=1}^m \left ( \hat{y}_{i}- y_{i} \right)^2 = \dfrac {1}{2m} \displaystyle \sum _{i=1}^m \left (h_\theta (x_{i}) - y_{i} \right)^2</w:t>
+        <w:t>J(\theta_0, \theta_1) = \</w:t>
+      </w:r>
+      <w:proofErr w:type="spellStart"/>
+      <w:r>
+        <w:rPr>
+          <w:rStyle w:val="katex-mathml"/>
+          <w:color w:val="1F1F1F"/>
+          <w:sz w:val="29"/>
+          <w:szCs w:val="29"/>
+          <w:bdr w:val="none" w:sz="0" w:space="0" w:color="auto" w:frame="1"/>
+        </w:rPr>
+        <w:t>dfrac</w:t>
+      </w:r>
+      <w:proofErr w:type="spellEnd"/>
+      <w:r>
+        <w:rPr>
+          <w:rStyle w:val="katex-mathml"/>
+          <w:color w:val="1F1F1F"/>
+          <w:sz w:val="29"/>
+          <w:szCs w:val="29"/>
+          <w:bdr w:val="none" w:sz="0" w:space="0" w:color="auto" w:frame="1"/>
+        </w:rPr>
+        <w:t xml:space="preserve"> {1}{2m} \</w:t>
+      </w:r>
+      <w:proofErr w:type="spellStart"/>
+      <w:r>
+        <w:rPr>
+          <w:rStyle w:val="katex-mathml"/>
+          <w:color w:val="1F1F1F"/>
+          <w:sz w:val="29"/>
+          <w:szCs w:val="29"/>
+          <w:bdr w:val="none" w:sz="0" w:space="0" w:color="auto" w:frame="1"/>
+        </w:rPr>
+        <w:t>displaystyle</w:t>
+      </w:r>
+      <w:proofErr w:type="spellEnd"/>
+      <w:r>
+        <w:rPr>
+          <w:rStyle w:val="katex-mathml"/>
+          <w:color w:val="1F1F1F"/>
+          <w:sz w:val="29"/>
+          <w:szCs w:val="29"/>
+          <w:bdr w:val="none" w:sz="0" w:space="0" w:color="auto" w:frame="1"/>
+        </w:rPr>
+        <w:t xml:space="preserve"> \sum _{</w:t>
+      </w:r>
+      <w:proofErr w:type="spellStart"/>
+      <w:r>
+        <w:rPr>
+          <w:rStyle w:val="katex-mathml"/>
+          <w:color w:val="1F1F1F"/>
+          <w:sz w:val="29"/>
+          <w:szCs w:val="29"/>
+          <w:bdr w:val="none" w:sz="0" w:space="0" w:color="auto" w:frame="1"/>
+        </w:rPr>
+        <w:t>i</w:t>
+      </w:r>
+      <w:proofErr w:type="spellEnd"/>
+      <w:r>
+        <w:rPr>
+          <w:rStyle w:val="katex-mathml"/>
+          <w:color w:val="1F1F1F"/>
+          <w:sz w:val="29"/>
+          <w:szCs w:val="29"/>
+          <w:bdr w:val="none" w:sz="0" w:space="0" w:color="auto" w:frame="1"/>
+        </w:rPr>
+        <w:t>=1}^m \left ( \hat{y}_{</w:t>
+      </w:r>
+      <w:proofErr w:type="spellStart"/>
+      <w:r>
+        <w:rPr>
+          <w:rStyle w:val="katex-mathml"/>
+          <w:color w:val="1F1F1F"/>
+          <w:sz w:val="29"/>
+          <w:szCs w:val="29"/>
+          <w:bdr w:val="none" w:sz="0" w:space="0" w:color="auto" w:frame="1"/>
+        </w:rPr>
+        <w:t>i</w:t>
+      </w:r>
+      <w:proofErr w:type="spellEnd"/>
+      <w:r>
+        <w:rPr>
+          <w:rStyle w:val="katex-mathml"/>
+          <w:color w:val="1F1F1F"/>
+          <w:sz w:val="29"/>
+          <w:szCs w:val="29"/>
+          <w:bdr w:val="none" w:sz="0" w:space="0" w:color="auto" w:frame="1"/>
+        </w:rPr>
+        <w:t>}- y_{</w:t>
+      </w:r>
+      <w:proofErr w:type="spellStart"/>
+      <w:r>
+        <w:rPr>
+          <w:rStyle w:val="katex-mathml"/>
+          <w:color w:val="1F1F1F"/>
+          <w:sz w:val="29"/>
+          <w:szCs w:val="29"/>
+          <w:bdr w:val="none" w:sz="0" w:space="0" w:color="auto" w:frame="1"/>
+        </w:rPr>
+        <w:t>i</w:t>
+      </w:r>
+      <w:proofErr w:type="spellEnd"/>
+      <w:r>
+        <w:rPr>
+          <w:rStyle w:val="katex-mathml"/>
+          <w:color w:val="1F1F1F"/>
+          <w:sz w:val="29"/>
+          <w:szCs w:val="29"/>
+          <w:bdr w:val="none" w:sz="0" w:space="0" w:color="auto" w:frame="1"/>
+        </w:rPr>
+        <w:t>} \right)^2 = \</w:t>
+      </w:r>
+      <w:proofErr w:type="spellStart"/>
+      <w:r>
+        <w:rPr>
+          <w:rStyle w:val="katex-mathml"/>
+          <w:color w:val="1F1F1F"/>
+          <w:sz w:val="29"/>
+          <w:szCs w:val="29"/>
+          <w:bdr w:val="none" w:sz="0" w:space="0" w:color="auto" w:frame="1"/>
+        </w:rPr>
+        <w:t>dfrac</w:t>
+      </w:r>
+      <w:proofErr w:type="spellEnd"/>
+      <w:r>
+        <w:rPr>
+          <w:rStyle w:val="katex-mathml"/>
+          <w:color w:val="1F1F1F"/>
+          <w:sz w:val="29"/>
+          <w:szCs w:val="29"/>
+          <w:bdr w:val="none" w:sz="0" w:space="0" w:color="auto" w:frame="1"/>
+        </w:rPr>
+        <w:t xml:space="preserve"> {1}{2m} \</w:t>
+      </w:r>
+      <w:proofErr w:type="spellStart"/>
+      <w:r>
+        <w:rPr>
+          <w:rStyle w:val="katex-mathml"/>
+          <w:color w:val="1F1F1F"/>
+          <w:sz w:val="29"/>
+          <w:szCs w:val="29"/>
+          <w:bdr w:val="none" w:sz="0" w:space="0" w:color="auto" w:frame="1"/>
+        </w:rPr>
+        <w:t>displaystyle</w:t>
+      </w:r>
+      <w:proofErr w:type="spellEnd"/>
+      <w:r>
+        <w:rPr>
+          <w:rStyle w:val="katex-mathml"/>
+          <w:color w:val="1F1F1F"/>
+          <w:sz w:val="29"/>
+          <w:szCs w:val="29"/>
+          <w:bdr w:val="none" w:sz="0" w:space="0" w:color="auto" w:frame="1"/>
+        </w:rPr>
+        <w:t xml:space="preserve"> \sum _{</w:t>
+      </w:r>
+      <w:proofErr w:type="spellStart"/>
+      <w:r>
+        <w:rPr>
+          <w:rStyle w:val="katex-mathml"/>
+          <w:color w:val="1F1F1F"/>
+          <w:sz w:val="29"/>
+          <w:szCs w:val="29"/>
+          <w:bdr w:val="none" w:sz="0" w:space="0" w:color="auto" w:frame="1"/>
+        </w:rPr>
+        <w:t>i</w:t>
+      </w:r>
+      <w:proofErr w:type="spellEnd"/>
+      <w:r>
+        <w:rPr>
+          <w:rStyle w:val="katex-mathml"/>
+          <w:color w:val="1F1F1F"/>
+          <w:sz w:val="29"/>
+          <w:szCs w:val="29"/>
+          <w:bdr w:val="none" w:sz="0" w:space="0" w:color="auto" w:frame="1"/>
+        </w:rPr>
+        <w:t>=1}^m \left (h_\theta (x_{</w:t>
+      </w:r>
+      <w:proofErr w:type="spellStart"/>
+      <w:r>
+        <w:rPr>
+          <w:rStyle w:val="katex-mathml"/>
+          <w:color w:val="1F1F1F"/>
+          <w:sz w:val="29"/>
+          <w:szCs w:val="29"/>
+          <w:bdr w:val="none" w:sz="0" w:space="0" w:color="auto" w:frame="1"/>
+        </w:rPr>
+        <w:t>i</w:t>
+      </w:r>
+      <w:proofErr w:type="spellEnd"/>
+      <w:r>
+        <w:rPr>
+          <w:rStyle w:val="katex-mathml"/>
+          <w:color w:val="1F1F1F"/>
+          <w:sz w:val="29"/>
+          <w:szCs w:val="29"/>
+          <w:bdr w:val="none" w:sz="0" w:space="0" w:color="auto" w:frame="1"/>
+        </w:rPr>
+        <w:t>}) - y_{</w:t>
+      </w:r>
+      <w:proofErr w:type="spellStart"/>
+      <w:r>
+        <w:rPr>
+          <w:rStyle w:val="katex-mathml"/>
+          <w:color w:val="1F1F1F"/>
+          <w:sz w:val="29"/>
+          <w:szCs w:val="29"/>
+          <w:bdr w:val="none" w:sz="0" w:space="0" w:color="auto" w:frame="1"/>
+        </w:rPr>
+        <w:t>i</w:t>
+      </w:r>
+      <w:proofErr w:type="spellEnd"/>
+      <w:r>
+        <w:rPr>
+          <w:rStyle w:val="katex-mathml"/>
+          <w:color w:val="1F1F1F"/>
+          <w:sz w:val="29"/>
+          <w:szCs w:val="29"/>
+          <w:bdr w:val="none" w:sz="0" w:space="0" w:color="auto" w:frame="1"/>
+        </w:rPr>
+        <w:t>} \right)^2</w:t>
       </w:r>
       <w:r>
         <w:rPr>
@@ -2917,29 +3282,7 @@
           <w:szCs w:val="29"/>
           <w:bdr w:val="none" w:sz="0" w:space="0" w:color="auto" w:frame="1"/>
         </w:rPr>
-        <w:t>\</w:t>
-      </w:r>
-      <w:proofErr w:type="gramStart"/>
-      <w:r>
-        <w:rPr>
-          <w:rStyle w:val="katex-mathml"/>
-          <w:color w:val="1F1F1F"/>
-          <w:sz w:val="29"/>
-          <w:szCs w:val="29"/>
-          <w:bdr w:val="none" w:sz="0" w:space="0" w:color="auto" w:frame="1"/>
-        </w:rPr>
-        <w:t>frac{</w:t>
-      </w:r>
-      <w:proofErr w:type="gramEnd"/>
-      <w:r>
-        <w:rPr>
-          <w:rStyle w:val="katex-mathml"/>
-          <w:color w:val="1F1F1F"/>
-          <w:sz w:val="29"/>
-          <w:szCs w:val="29"/>
-          <w:bdr w:val="none" w:sz="0" w:space="0" w:color="auto" w:frame="1"/>
-        </w:rPr>
-        <w:t>1}{2}</w:t>
+        <w:t>\frac{1}{2}</w:t>
       </w:r>
       <w:r>
         <w:rPr>
@@ -3050,8 +3393,53 @@
           <w:szCs w:val="29"/>
           <w:bdr w:val="none" w:sz="0" w:space="0" w:color="auto" w:frame="1"/>
         </w:rPr>
-        <w:t>h_\theta (x_{i}) - y_{i}</w:t>
-      </w:r>
+        <w:t>h_\theta (x_{</w:t>
+      </w:r>
+      <w:proofErr w:type="spellStart"/>
+      <w:r>
+        <w:rPr>
+          <w:rStyle w:val="katex-mathml"/>
+          <w:color w:val="1F1F1F"/>
+          <w:sz w:val="29"/>
+          <w:szCs w:val="29"/>
+          <w:bdr w:val="none" w:sz="0" w:space="0" w:color="auto" w:frame="1"/>
+        </w:rPr>
+        <w:t>i</w:t>
+      </w:r>
+      <w:proofErr w:type="spellEnd"/>
+      <w:r>
+        <w:rPr>
+          <w:rStyle w:val="katex-mathml"/>
+          <w:color w:val="1F1F1F"/>
+          <w:sz w:val="29"/>
+          <w:szCs w:val="29"/>
+          <w:bdr w:val="none" w:sz="0" w:space="0" w:color="auto" w:frame="1"/>
+        </w:rPr>
+        <w:t>}) - y_{</w:t>
+      </w:r>
+      <w:proofErr w:type="spellStart"/>
+      <w:r>
+        <w:rPr>
+          <w:rStyle w:val="katex-mathml"/>
+          <w:color w:val="1F1F1F"/>
+          <w:sz w:val="29"/>
+          <w:szCs w:val="29"/>
+          <w:bdr w:val="none" w:sz="0" w:space="0" w:color="auto" w:frame="1"/>
+        </w:rPr>
+        <w:t>i</w:t>
+      </w:r>
+      <w:proofErr w:type="spellEnd"/>
+      <w:r>
+        <w:rPr>
+          <w:rStyle w:val="katex-mathml"/>
+          <w:color w:val="1F1F1F"/>
+          <w:sz w:val="29"/>
+          <w:szCs w:val="29"/>
+          <w:bdr w:val="none" w:sz="0" w:space="0" w:color="auto" w:frame="1"/>
+        </w:rPr>
+        <w:t>}</w:t>
+      </w:r>
+      <w:proofErr w:type="spellStart"/>
       <w:r>
         <w:rPr>
           <w:rStyle w:val="mord"/>
@@ -3076,6 +3464,7 @@
         </w:rPr>
         <w:t>θ</w:t>
       </w:r>
+      <w:proofErr w:type="spellEnd"/>
       <w:r>
         <w:rPr>
           <w:rStyle w:val="vlist-s"/>
@@ -3145,6 +3534,7 @@
         </w:rPr>
         <w:t>−</w:t>
       </w:r>
+      <w:proofErr w:type="spellStart"/>
       <w:r>
         <w:rPr>
           <w:rStyle w:val="mord"/>
@@ -3169,6 +3559,7 @@
         </w:rPr>
         <w:t>i</w:t>
       </w:r>
+      <w:proofErr w:type="spellEnd"/>
       <w:r>
         <w:rPr>
           <w:rStyle w:val="vlist-s"/>
@@ -3211,29 +3602,7 @@
           <w:szCs w:val="29"/>
           <w:bdr w:val="none" w:sz="0" w:space="0" w:color="auto" w:frame="1"/>
         </w:rPr>
-        <w:t>\left(\frac{1}{</w:t>
-      </w:r>
-      <w:proofErr w:type="gramStart"/>
-      <w:r>
-        <w:rPr>
-          <w:rStyle w:val="katex-mathml"/>
-          <w:color w:val="1F1F1F"/>
-          <w:sz w:val="29"/>
-          <w:szCs w:val="29"/>
-          <w:bdr w:val="none" w:sz="0" w:space="0" w:color="auto" w:frame="1"/>
-        </w:rPr>
-        <w:t>2}\</w:t>
-      </w:r>
-      <w:proofErr w:type="gramEnd"/>
-      <w:r>
-        <w:rPr>
-          <w:rStyle w:val="katex-mathml"/>
-          <w:color w:val="1F1F1F"/>
-          <w:sz w:val="29"/>
-          <w:szCs w:val="29"/>
-          <w:bdr w:val="none" w:sz="0" w:space="0" w:color="auto" w:frame="1"/>
-        </w:rPr>
-        <w:t>right)</w:t>
+        <w:t>\left(\frac{1}{2}\right)</w:t>
       </w:r>
       <w:r>
         <w:rPr>
@@ -3534,6 +3903,7 @@
         </w:rPr>
         <w:t>h_\theta(x)</w:t>
       </w:r>
+      <w:proofErr w:type="spellStart"/>
       <w:r>
         <w:rPr>
           <w:rStyle w:val="mord"/>
@@ -3558,6 +3928,7 @@
         </w:rPr>
         <w:t>θ</w:t>
       </w:r>
+      <w:proofErr w:type="spellEnd"/>
       <w:r>
         <w:rPr>
           <w:rStyle w:val="vlist-s"/>
@@ -3622,7 +3993,6 @@
         </w:rPr>
         <w:t xml:space="preserve">Our objective is to get the best possible line. The best possible line will be such so that the average squared vertical distances of the scattered points from the line will be the least. Ideally, the line should pass through all the points of our training data set. In such a case, the value of </w:t>
       </w:r>
-      <w:proofErr w:type="gramStart"/>
       <w:r>
         <w:rPr>
           <w:rStyle w:val="katex-mathml"/>
@@ -3631,18 +4001,7 @@
           <w:szCs w:val="29"/>
           <w:bdr w:val="none" w:sz="0" w:space="0" w:color="auto" w:frame="1"/>
         </w:rPr>
-        <w:t>J(</w:t>
-      </w:r>
-      <w:proofErr w:type="gramEnd"/>
-      <w:r>
-        <w:rPr>
-          <w:rStyle w:val="katex-mathml"/>
-          <w:color w:val="1F1F1F"/>
-          <w:sz w:val="29"/>
-          <w:szCs w:val="29"/>
-          <w:bdr w:val="none" w:sz="0" w:space="0" w:color="auto" w:frame="1"/>
-        </w:rPr>
-        <w:t>\theta_0, \theta_1)</w:t>
+        <w:t>J(\theta_0, \theta_1)</w:t>
       </w:r>
       <w:r>
         <w:rPr>
@@ -4350,29 +4709,7 @@
           <w:szCs w:val="29"/>
           <w:bdr w:val="none" w:sz="0" w:space="0" w:color="auto" w:frame="1"/>
         </w:rPr>
-        <w:t>J(\theta_</w:t>
-      </w:r>
-      <w:proofErr w:type="gramStart"/>
-      <w:r>
-        <w:rPr>
-          <w:rStyle w:val="katex-mathml"/>
-          <w:color w:val="1F1F1F"/>
-          <w:sz w:val="29"/>
-          <w:szCs w:val="29"/>
-          <w:bdr w:val="none" w:sz="0" w:space="0" w:color="auto" w:frame="1"/>
-        </w:rPr>
-        <w:t>0,\</w:t>
-      </w:r>
-      <w:proofErr w:type="gramEnd"/>
-      <w:r>
-        <w:rPr>
-          <w:rStyle w:val="katex-mathml"/>
-          <w:color w:val="1F1F1F"/>
-          <w:sz w:val="29"/>
-          <w:szCs w:val="29"/>
-          <w:bdr w:val="none" w:sz="0" w:space="0" w:color="auto" w:frame="1"/>
-        </w:rPr>
-        <w:t>theta_1)</w:t>
+        <w:t>J(\theta_0,\theta_1)</w:t>
       </w:r>
       <w:r>
         <w:rPr>
@@ -4761,29 +5098,7 @@
           <w:szCs w:val="29"/>
           <w:bdr w:val="none" w:sz="0" w:space="0" w:color="auto" w:frame="1"/>
         </w:rPr>
-        <w:t>J(\theta_</w:t>
-      </w:r>
-      <w:proofErr w:type="gramStart"/>
-      <w:r>
-        <w:rPr>
-          <w:rStyle w:val="katex-mathml"/>
-          <w:color w:val="1F1F1F"/>
-          <w:sz w:val="29"/>
-          <w:szCs w:val="29"/>
-          <w:bdr w:val="none" w:sz="0" w:space="0" w:color="auto" w:frame="1"/>
-        </w:rPr>
-        <w:t>0,\</w:t>
-      </w:r>
-      <w:proofErr w:type="gramEnd"/>
-      <w:r>
-        <w:rPr>
-          <w:rStyle w:val="katex-mathml"/>
-          <w:color w:val="1F1F1F"/>
-          <w:sz w:val="29"/>
-          <w:szCs w:val="29"/>
-          <w:bdr w:val="none" w:sz="0" w:space="0" w:color="auto" w:frame="1"/>
-        </w:rPr>
-        <w:t>theta_1)</w:t>
+        <w:t>J(\theta_0,\theta_1)</w:t>
       </w:r>
       <w:r>
         <w:rPr>
@@ -5099,21 +5414,12 @@
           <w:color w:val="1F1F1F"/>
         </w:rPr>
       </w:pPr>
-      <w:proofErr w:type="gramStart"/>
       <w:r>
         <w:rPr>
           <w:rFonts w:ascii="Source Sans Pro" w:hAnsi="Source Sans Pro"/>
           <w:color w:val="1F1F1F"/>
         </w:rPr>
-        <w:t>So</w:t>
-      </w:r>
-      <w:proofErr w:type="gramEnd"/>
-      <w:r>
-        <w:rPr>
-          <w:rFonts w:ascii="Source Sans Pro" w:hAnsi="Source Sans Pro"/>
-          <w:color w:val="1F1F1F"/>
-        </w:rPr>
-        <w:t xml:space="preserve"> we have our hypothesis function and we have a way of measuring how well it fits into the data. Now we need to estimate the parameters in the hypothesis function. That's where gradient descent comes in.</w:t>
+        <w:t>So we have our hypothesis function and we have a way of measuring how well it fits into the data. Now we need to estimate the parameters in the hypothesis function. That's where gradient descent comes in.</w:t>
       </w:r>
     </w:p>
     <w:p>
@@ -5455,31 +5761,15 @@
           <w:rFonts w:ascii="Source Sans Pro" w:hAnsi="Source Sans Pro"/>
           <w:color w:val="1F1F1F"/>
         </w:rPr>
-        <w:t xml:space="preserve">For example, the distance between each 'star' in the graph above represents a step determined by our parameter α. A smaller α would result in a smaller step and a </w:t>
-      </w:r>
-      <w:proofErr w:type="gramStart"/>
+        <w:t xml:space="preserve">For example, the distance between each 'star' in the graph above represents a step determined by our parameter α. A smaller α would result in a smaller step and a larger α </w:t>
+      </w:r>
       <w:r>
         <w:rPr>
           <w:rFonts w:ascii="Source Sans Pro" w:hAnsi="Source Sans Pro"/>
           <w:color w:val="1F1F1F"/>
         </w:rPr>
-        <w:t xml:space="preserve">larger α </w:t>
-      </w:r>
-      <w:r>
-        <w:rPr>
-          <w:rFonts w:ascii="Source Sans Pro" w:hAnsi="Source Sans Pro"/>
-          <w:color w:val="1F1F1F"/>
-        </w:rPr>
         <w:lastRenderedPageBreak/>
-        <w:t>results</w:t>
-      </w:r>
-      <w:proofErr w:type="gramEnd"/>
-      <w:r>
-        <w:rPr>
-          <w:rFonts w:ascii="Source Sans Pro" w:hAnsi="Source Sans Pro"/>
-          <w:color w:val="1F1F1F"/>
-        </w:rPr>
-        <w:t xml:space="preserve"> in a larger step. The direction in which the step is taken is determined by the partial derivative of </w:t>
+        <w:t xml:space="preserve">results in a larger step. The direction in which the step is taken is determined by the partial derivative of </w:t>
       </w:r>
       <w:r>
         <w:rPr>
@@ -5489,29 +5779,7 @@
           <w:szCs w:val="29"/>
           <w:bdr w:val="none" w:sz="0" w:space="0" w:color="auto" w:frame="1"/>
         </w:rPr>
-        <w:t>J(\theta_</w:t>
-      </w:r>
-      <w:proofErr w:type="gramStart"/>
-      <w:r>
-        <w:rPr>
-          <w:rStyle w:val="katex-mathml"/>
-          <w:color w:val="1F1F1F"/>
-          <w:sz w:val="29"/>
-          <w:szCs w:val="29"/>
-          <w:bdr w:val="none" w:sz="0" w:space="0" w:color="auto" w:frame="1"/>
-        </w:rPr>
-        <w:t>0,\</w:t>
-      </w:r>
-      <w:proofErr w:type="gramEnd"/>
-      <w:r>
-        <w:rPr>
-          <w:rStyle w:val="katex-mathml"/>
-          <w:color w:val="1F1F1F"/>
-          <w:sz w:val="29"/>
-          <w:szCs w:val="29"/>
-          <w:bdr w:val="none" w:sz="0" w:space="0" w:color="auto" w:frame="1"/>
-        </w:rPr>
-        <w:t>theta_1)</w:t>
+        <w:t>J(\theta_0,\theta_1)</w:t>
       </w:r>
       <w:r>
         <w:rPr>
@@ -5676,9 +5944,9 @@
           <w:szCs w:val="29"/>
           <w:bdr w:val="none" w:sz="0" w:space="0" w:color="auto" w:frame="1"/>
         </w:rPr>
-        <w:t>\theta_</w:t>
-      </w:r>
-      <w:proofErr w:type="gramStart"/>
+        <w:t>\</w:t>
+      </w:r>
+      <w:proofErr w:type="spellStart"/>
       <w:r>
         <w:rPr>
           <w:rStyle w:val="katex-mathml"/>
@@ -5687,9 +5955,9 @@
           <w:szCs w:val="29"/>
           <w:bdr w:val="none" w:sz="0" w:space="0" w:color="auto" w:frame="1"/>
         </w:rPr>
-        <w:t>j :</w:t>
-      </w:r>
-      <w:proofErr w:type="gramEnd"/>
+        <w:t>theta_j</w:t>
+      </w:r>
+      <w:proofErr w:type="spellEnd"/>
       <w:r>
         <w:rPr>
           <w:rStyle w:val="katex-mathml"/>
@@ -5698,8 +5966,53 @@
           <w:szCs w:val="29"/>
           <w:bdr w:val="none" w:sz="0" w:space="0" w:color="auto" w:frame="1"/>
         </w:rPr>
-        <w:t>= \theta_j - \alpha \frac{\partial}{\partial \theta_j} J(\theta_0, \theta_1)</w:t>
-      </w:r>
+        <w:t xml:space="preserve"> := \</w:t>
+      </w:r>
+      <w:proofErr w:type="spellStart"/>
+      <w:r>
+        <w:rPr>
+          <w:rStyle w:val="katex-mathml"/>
+          <w:color w:val="1F1F1F"/>
+          <w:sz w:val="29"/>
+          <w:szCs w:val="29"/>
+          <w:bdr w:val="none" w:sz="0" w:space="0" w:color="auto" w:frame="1"/>
+        </w:rPr>
+        <w:t>theta_j</w:t>
+      </w:r>
+      <w:proofErr w:type="spellEnd"/>
+      <w:r>
+        <w:rPr>
+          <w:rStyle w:val="katex-mathml"/>
+          <w:color w:val="1F1F1F"/>
+          <w:sz w:val="29"/>
+          <w:szCs w:val="29"/>
+          <w:bdr w:val="none" w:sz="0" w:space="0" w:color="auto" w:frame="1"/>
+        </w:rPr>
+        <w:t xml:space="preserve"> - \alpha \frac{\partial}{\partial \</w:t>
+      </w:r>
+      <w:proofErr w:type="spellStart"/>
+      <w:r>
+        <w:rPr>
+          <w:rStyle w:val="katex-mathml"/>
+          <w:color w:val="1F1F1F"/>
+          <w:sz w:val="29"/>
+          <w:szCs w:val="29"/>
+          <w:bdr w:val="none" w:sz="0" w:space="0" w:color="auto" w:frame="1"/>
+        </w:rPr>
+        <w:t>theta_j</w:t>
+      </w:r>
+      <w:proofErr w:type="spellEnd"/>
+      <w:r>
+        <w:rPr>
+          <w:rStyle w:val="katex-mathml"/>
+          <w:color w:val="1F1F1F"/>
+          <w:sz w:val="29"/>
+          <w:szCs w:val="29"/>
+          <w:bdr w:val="none" w:sz="0" w:space="0" w:color="auto" w:frame="1"/>
+        </w:rPr>
+        <w:t>} J(\theta_0, \theta_1)</w:t>
+      </w:r>
+      <w:proofErr w:type="spellStart"/>
       <w:r>
         <w:rPr>
           <w:rStyle w:val="mord"/>
@@ -5724,6 +6037,7 @@
         </w:rPr>
         <w:t>j</w:t>
       </w:r>
+      <w:proofErr w:type="spellEnd"/>
       <w:r>
         <w:rPr>
           <w:rStyle w:val="vlist-s"/>
@@ -5742,6 +6056,7 @@
         </w:rPr>
         <w:t>:=</w:t>
       </w:r>
+      <w:proofErr w:type="spellStart"/>
       <w:r>
         <w:rPr>
           <w:rStyle w:val="mord"/>
@@ -5766,6 +6081,7 @@
         </w:rPr>
         <w:t>j</w:t>
       </w:r>
+      <w:proofErr w:type="spellEnd"/>
       <w:r>
         <w:rPr>
           <w:rStyle w:val="vlist-s"/>
@@ -5806,6 +6122,7 @@
         </w:rPr>
         <w:t>∂</w:t>
       </w:r>
+      <w:proofErr w:type="spellStart"/>
       <w:r>
         <w:rPr>
           <w:rStyle w:val="mord"/>
@@ -5830,6 +6147,7 @@
         </w:rPr>
         <w:t>j</w:t>
       </w:r>
+      <w:proofErr w:type="spellEnd"/>
       <w:r>
         <w:rPr>
           <w:rStyle w:val="vlist-s"/>
@@ -6021,29 +6339,7 @@
           <w:szCs w:val="29"/>
           <w:bdr w:val="none" w:sz="0" w:space="0" w:color="auto" w:frame="1"/>
         </w:rPr>
-        <w:t>\theta_1, \theta_</w:t>
-      </w:r>
-      <w:proofErr w:type="gramStart"/>
-      <w:r>
-        <w:rPr>
-          <w:rStyle w:val="katex-mathml"/>
-          <w:color w:val="1F1F1F"/>
-          <w:sz w:val="29"/>
-          <w:szCs w:val="29"/>
-          <w:bdr w:val="none" w:sz="0" w:space="0" w:color="auto" w:frame="1"/>
-        </w:rPr>
-        <w:t>2,...</w:t>
-      </w:r>
-      <w:proofErr w:type="gramEnd"/>
-      <w:r>
-        <w:rPr>
-          <w:rStyle w:val="katex-mathml"/>
-          <w:color w:val="1F1F1F"/>
-          <w:sz w:val="29"/>
-          <w:szCs w:val="29"/>
-          <w:bdr w:val="none" w:sz="0" w:space="0" w:color="auto" w:frame="1"/>
-        </w:rPr>
-        <w:t>,\theta_n</w:t>
+        <w:t>\theta_1, \theta_2,...,\theta_n</w:t>
       </w:r>
       <w:r>
         <w:rPr>
@@ -6144,6 +6440,7 @@
         </w:rPr>
         <w:t>,</w:t>
       </w:r>
+      <w:proofErr w:type="spellStart"/>
       <w:r>
         <w:rPr>
           <w:rStyle w:val="mord"/>
@@ -6168,6 +6465,7 @@
         </w:rPr>
         <w:t>n</w:t>
       </w:r>
+      <w:proofErr w:type="spellEnd"/>
       <w:r>
         <w:rPr>
           <w:rStyle w:val="vlist-s"/>
@@ -6192,9 +6490,20 @@
           <w:szCs w:val="29"/>
           <w:bdr w:val="none" w:sz="0" w:space="0" w:color="auto" w:frame="1"/>
         </w:rPr>
-        <w:t>j^{(th</w:t>
-      </w:r>
-      <w:proofErr w:type="gramStart"/>
+        <w:t>j^{(</w:t>
+      </w:r>
+      <w:proofErr w:type="spellStart"/>
+      <w:r>
+        <w:rPr>
+          <w:rStyle w:val="katex-mathml"/>
+          <w:color w:val="1F1F1F"/>
+          <w:sz w:val="29"/>
+          <w:szCs w:val="29"/>
+          <w:bdr w:val="none" w:sz="0" w:space="0" w:color="auto" w:frame="1"/>
+        </w:rPr>
+        <w:t>th</w:t>
+      </w:r>
+      <w:proofErr w:type="spellEnd"/>
       <w:r>
         <w:rPr>
           <w:rStyle w:val="katex-mathml"/>
@@ -6217,7 +6526,6 @@
         </w:rPr>
         <w:t>j</w:t>
       </w:r>
-      <w:proofErr w:type="gramEnd"/>
       <w:r>
         <w:rPr>
           <w:rStyle w:val="mopen"/>
@@ -6227,6 +6535,7 @@
         </w:rPr>
         <w:t>(</w:t>
       </w:r>
+      <w:proofErr w:type="spellStart"/>
       <w:r>
         <w:rPr>
           <w:rStyle w:val="mord"/>
@@ -6239,6 +6548,7 @@
         </w:rPr>
         <w:t>th</w:t>
       </w:r>
+      <w:proofErr w:type="spellEnd"/>
       <w:r>
         <w:rPr>
           <w:rStyle w:val="mclose"/>
@@ -6390,23 +6700,7 @@
           <w:rFonts w:ascii="Source Sans Pro" w:hAnsi="Source Sans Pro"/>
           <w:color w:val="1F1F1F"/>
         </w:rPr>
-        <w:t xml:space="preserve"> and plotted its cost function to implement a gradient descent. Our formula for a single parameter </w:t>
-      </w:r>
-      <w:proofErr w:type="gramStart"/>
-      <w:r>
-        <w:rPr>
-          <w:rFonts w:ascii="Source Sans Pro" w:hAnsi="Source Sans Pro"/>
-          <w:color w:val="1F1F1F"/>
-        </w:rPr>
-        <w:t>was :</w:t>
-      </w:r>
-      <w:proofErr w:type="gramEnd"/>
-      <w:r>
-        <w:rPr>
-          <w:rFonts w:ascii="Source Sans Pro" w:hAnsi="Source Sans Pro"/>
-          <w:color w:val="1F1F1F"/>
-        </w:rPr>
-        <w:t xml:space="preserve"> </w:t>
+        <w:t xml:space="preserve"> and plotted its cost function to implement a gradient descent. Our formula for a single parameter was : </w:t>
       </w:r>
     </w:p>
     <w:p>
@@ -6791,10 +7085,14 @@
           <w:spacing w:val="-2"/>
         </w:rPr>
         <w:lastRenderedPageBreak/>
-        <w:t xml:space="preserve">Gradient Descent </w:t>
-      </w:r>
-      <w:proofErr w:type="gramStart"/>
-      <w:r>
+        <w:t>Gradient Descent For Linear Regression</w:t>
+      </w:r>
+    </w:p>
+    <w:p>
+      <w:pPr>
+        <w:pStyle w:val="Heading1"/>
+        <w:shd w:val="clear" w:color="auto" w:fill="FFFFFF"/>
+        <w:spacing w:before="0" w:after="360"/>
         <w:rPr>
           <w:rFonts w:ascii="Source Sans Pro" w:hAnsi="Source Sans Pro" w:cs="Segoe UI"/>
           <w:b/>
@@ -6802,58 +7100,14 @@
           <w:color w:val="1F1F1F"/>
           <w:spacing w:val="-2"/>
         </w:rPr>
-        <w:t>For</w:t>
-      </w:r>
-      <w:proofErr w:type="gramEnd"/>
+      </w:pPr>
       <w:r>
         <w:rPr>
           <w:rFonts w:ascii="Source Sans Pro" w:hAnsi="Source Sans Pro" w:cs="Segoe UI"/>
-          <w:b/>
-          <w:bCs/>
           <w:color w:val="1F1F1F"/>
           <w:spacing w:val="-2"/>
         </w:rPr>
-        <w:t xml:space="preserve"> Linear Regression</w:t>
-      </w:r>
-    </w:p>
-    <w:p>
-      <w:pPr>
-        <w:pStyle w:val="Heading1"/>
-        <w:shd w:val="clear" w:color="auto" w:fill="FFFFFF"/>
-        <w:spacing w:before="0" w:after="360"/>
-        <w:rPr>
-          <w:rFonts w:ascii="Source Sans Pro" w:hAnsi="Source Sans Pro" w:cs="Segoe UI"/>
-          <w:b/>
-          <w:bCs/>
-          <w:color w:val="1F1F1F"/>
-          <w:spacing w:val="-2"/>
-        </w:rPr>
-      </w:pPr>
-      <w:r>
-        <w:rPr>
-          <w:rFonts w:ascii="Source Sans Pro" w:hAnsi="Source Sans Pro" w:cs="Segoe UI"/>
-          <w:color w:val="1F1F1F"/>
-          <w:spacing w:val="-2"/>
-        </w:rPr>
-        <w:t xml:space="preserve">Gradient Descent </w:t>
-      </w:r>
-      <w:proofErr w:type="gramStart"/>
-      <w:r>
-        <w:rPr>
-          <w:rFonts w:ascii="Source Sans Pro" w:hAnsi="Source Sans Pro" w:cs="Segoe UI"/>
-          <w:color w:val="1F1F1F"/>
-          <w:spacing w:val="-2"/>
-        </w:rPr>
-        <w:t>For</w:t>
-      </w:r>
-      <w:proofErr w:type="gramEnd"/>
-      <w:r>
-        <w:rPr>
-          <w:rFonts w:ascii="Source Sans Pro" w:hAnsi="Source Sans Pro" w:cs="Segoe UI"/>
-          <w:color w:val="1F1F1F"/>
-          <w:spacing w:val="-2"/>
-        </w:rPr>
-        <w:t xml:space="preserve"> Linear Regression </w:t>
+        <w:t xml:space="preserve">Gradient Descent For Linear Regression </w:t>
       </w:r>
     </w:p>
     <w:p>
@@ -6963,27 +7217,7 @@
           <w:sz w:val="24"/>
           <w:szCs w:val="24"/>
         </w:rPr>
-        <w:t xml:space="preserve">. Note that, while gradient descent can be susceptible to local minima in general, the optimization problem we have posed here for linear regression has only one global, and no other local, optima; </w:t>
-      </w:r>
-      <w:proofErr w:type="gramStart"/>
-      <w:r>
-        <w:rPr>
-          <w:rFonts w:ascii="Source Sans Pro" w:eastAsia="Times New Roman" w:hAnsi="Source Sans Pro" w:cs="Times New Roman"/>
-          <w:color w:val="1F1F1F"/>
-          <w:sz w:val="24"/>
-          <w:szCs w:val="24"/>
-        </w:rPr>
-        <w:t>thus</w:t>
-      </w:r>
-      <w:proofErr w:type="gramEnd"/>
-      <w:r>
-        <w:rPr>
-          <w:rFonts w:ascii="Source Sans Pro" w:eastAsia="Times New Roman" w:hAnsi="Source Sans Pro" w:cs="Times New Roman"/>
-          <w:color w:val="1F1F1F"/>
-          <w:sz w:val="24"/>
-          <w:szCs w:val="24"/>
-        </w:rPr>
-        <w:t xml:space="preserve"> gradient descent always converges (assuming the learning rate α is not too large) to the global minimum. Indeed, J is a convex quadratic function. Here is an example of gradient descent as it is run to minimize a quadratic function.</w:t>
+        <w:t>. Note that, while gradient descent can be susceptible to local minima in general, the optimization problem we have posed here for linear regression has only one global, and no other local, optima; thus gradient descent always converges (assuming the learning rate α is not too large) to the global minimum. Indeed, J is a convex quadratic function. Here is an example of gradient descent as it is run to minimize a quadratic function.</w:t>
       </w:r>
     </w:p>
     <w:p>
@@ -7207,7 +7441,27 @@
           <w:szCs w:val="21"/>
         </w:rPr>
         <w:lastRenderedPageBreak/>
-        <w:t>Sample Source Code in Octave/Matlab: Feel free to create matrices and vectors and try out different things:</w:t>
+        <w:t>Sample Source Code in Octave/</w:t>
+      </w:r>
+      <w:proofErr w:type="spellStart"/>
+      <w:r>
+        <w:rPr>
+          <w:rFonts w:ascii="Consolas" w:eastAsia="Times New Roman" w:hAnsi="Consolas" w:cs="Times New Roman"/>
+          <w:color w:val="008000"/>
+          <w:sz w:val="21"/>
+          <w:szCs w:val="21"/>
+        </w:rPr>
+        <w:t>Matlab</w:t>
+      </w:r>
+      <w:proofErr w:type="spellEnd"/>
+      <w:r>
+        <w:rPr>
+          <w:rFonts w:ascii="Consolas" w:eastAsia="Times New Roman" w:hAnsi="Consolas" w:cs="Times New Roman"/>
+          <w:color w:val="008000"/>
+          <w:sz w:val="21"/>
+          <w:szCs w:val="21"/>
+        </w:rPr>
+        <w:t>: Feel free to create matrices and vectors and try out different things:</w:t>
       </w:r>
     </w:p>
     <w:p>
@@ -7240,27 +7494,7 @@
           <w:sz w:val="21"/>
           <w:szCs w:val="21"/>
         </w:rPr>
-        <w:t>% </w:t>
-      </w:r>
-      <w:proofErr w:type="gramStart"/>
-      <w:r>
-        <w:rPr>
-          <w:rFonts w:ascii="Consolas" w:eastAsia="Times New Roman" w:hAnsi="Consolas" w:cs="Times New Roman"/>
-          <w:color w:val="008000"/>
-          <w:sz w:val="21"/>
-          <w:szCs w:val="21"/>
-        </w:rPr>
-        <w:t>The ;</w:t>
-      </w:r>
-      <w:proofErr w:type="gramEnd"/>
-      <w:r>
-        <w:rPr>
-          <w:rFonts w:ascii="Consolas" w:eastAsia="Times New Roman" w:hAnsi="Consolas" w:cs="Times New Roman"/>
-          <w:color w:val="008000"/>
-          <w:sz w:val="21"/>
-          <w:szCs w:val="21"/>
-        </w:rPr>
-        <w:t> denotes we are going back to a new row.</w:t>
+        <w:t>% The ; denotes we are going back to a new row.</w:t>
       </w:r>
     </w:p>
     <w:p>
@@ -7670,7 +7904,7 @@
         </w:rPr>
         <w:t>[</w:t>
       </w:r>
-      <w:proofErr w:type="gramStart"/>
+      <w:proofErr w:type="spellStart"/>
       <w:r>
         <w:rPr>
           <w:rFonts w:ascii="Consolas" w:eastAsia="Times New Roman" w:hAnsi="Consolas" w:cs="Times New Roman"/>
@@ -7680,7 +7914,7 @@
         </w:rPr>
         <w:t>m,n</w:t>
       </w:r>
-      <w:proofErr w:type="gramEnd"/>
+      <w:proofErr w:type="spellEnd"/>
       <w:r>
         <w:rPr>
           <w:rFonts w:ascii="Consolas" w:eastAsia="Times New Roman" w:hAnsi="Consolas" w:cs="Times New Roman"/>
@@ -7753,6 +7987,7 @@
           <w:szCs w:val="21"/>
         </w:rPr>
       </w:pPr>
+      <w:proofErr w:type="spellStart"/>
       <w:r>
         <w:rPr>
           <w:rFonts w:ascii="Consolas" w:eastAsia="Times New Roman" w:hAnsi="Consolas" w:cs="Times New Roman"/>
@@ -7760,7 +7995,17 @@
           <w:sz w:val="21"/>
           <w:szCs w:val="21"/>
         </w:rPr>
-        <w:t>dim_A = size(</w:t>
+        <w:t>dim_A</w:t>
+      </w:r>
+      <w:proofErr w:type="spellEnd"/>
+      <w:r>
+        <w:rPr>
+          <w:rFonts w:ascii="Consolas" w:eastAsia="Times New Roman" w:hAnsi="Consolas" w:cs="Times New Roman"/>
+          <w:color w:val="000000"/>
+          <w:sz w:val="21"/>
+          <w:szCs w:val="21"/>
+        </w:rPr>
+        <w:t> = size(</w:t>
       </w:r>
       <w:r>
         <w:rPr>
@@ -7825,6 +8070,7 @@
           <w:szCs w:val="21"/>
         </w:rPr>
       </w:pPr>
+      <w:proofErr w:type="spellStart"/>
       <w:r>
         <w:rPr>
           <w:rFonts w:ascii="Consolas" w:eastAsia="Times New Roman" w:hAnsi="Consolas" w:cs="Times New Roman"/>
@@ -7832,7 +8078,17 @@
           <w:sz w:val="21"/>
           <w:szCs w:val="21"/>
         </w:rPr>
-        <w:t>dim_v = size(v)</w:t>
+        <w:t>dim_v</w:t>
+      </w:r>
+      <w:proofErr w:type="spellEnd"/>
+      <w:r>
+        <w:rPr>
+          <w:rFonts w:ascii="Consolas" w:eastAsia="Times New Roman" w:hAnsi="Consolas" w:cs="Times New Roman"/>
+          <w:color w:val="000000"/>
+          <w:sz w:val="21"/>
+          <w:szCs w:val="21"/>
+        </w:rPr>
+        <w:t> = size(v)</w:t>
       </w:r>
     </w:p>
     <w:p>
@@ -7897,7 +8153,6 @@
         </w:rPr>
         <w:t> = </w:t>
       </w:r>
-      <w:proofErr w:type="gramStart"/>
       <w:r>
         <w:rPr>
           <w:rFonts w:ascii="Consolas" w:eastAsia="Times New Roman" w:hAnsi="Consolas" w:cs="Times New Roman"/>
@@ -7916,7 +8171,6 @@
         </w:rPr>
         <w:t>(</w:t>
       </w:r>
-      <w:proofErr w:type="gramEnd"/>
       <w:r>
         <w:rPr>
           <w:rFonts w:ascii="Consolas" w:eastAsia="Times New Roman" w:hAnsi="Consolas" w:cs="Times New Roman"/>
@@ -8628,6 +8882,7 @@
           <w:szCs w:val="21"/>
         </w:rPr>
       </w:pPr>
+      <w:proofErr w:type="spellStart"/>
       <w:r>
         <w:rPr>
           <w:rFonts w:ascii="Consolas" w:eastAsia="Times New Roman" w:hAnsi="Consolas" w:cs="Times New Roman"/>
@@ -8635,7 +8890,17 @@
           <w:sz w:val="21"/>
           <w:szCs w:val="21"/>
         </w:rPr>
-        <w:t>add_AB = </w:t>
+        <w:t>add_AB</w:t>
+      </w:r>
+      <w:proofErr w:type="spellEnd"/>
+      <w:r>
+        <w:rPr>
+          <w:rFonts w:ascii="Consolas" w:eastAsia="Times New Roman" w:hAnsi="Consolas" w:cs="Times New Roman"/>
+          <w:color w:val="000000"/>
+          <w:sz w:val="21"/>
+          <w:szCs w:val="21"/>
+        </w:rPr>
+        <w:t> = </w:t>
       </w:r>
       <w:r>
         <w:rPr>
@@ -8718,6 +8983,7 @@
           <w:szCs w:val="21"/>
         </w:rPr>
       </w:pPr>
+      <w:proofErr w:type="spellStart"/>
       <w:r>
         <w:rPr>
           <w:rFonts w:ascii="Consolas" w:eastAsia="Times New Roman" w:hAnsi="Consolas" w:cs="Times New Roman"/>
@@ -8725,7 +8991,17 @@
           <w:sz w:val="21"/>
           <w:szCs w:val="21"/>
         </w:rPr>
-        <w:t>sub_AB = </w:t>
+        <w:t>sub_AB</w:t>
+      </w:r>
+      <w:proofErr w:type="spellEnd"/>
+      <w:r>
+        <w:rPr>
+          <w:rFonts w:ascii="Consolas" w:eastAsia="Times New Roman" w:hAnsi="Consolas" w:cs="Times New Roman"/>
+          <w:color w:val="000000"/>
+          <w:sz w:val="21"/>
+          <w:szCs w:val="21"/>
+        </w:rPr>
+        <w:t> = </w:t>
       </w:r>
       <w:r>
         <w:rPr>
@@ -8799,6 +9075,7 @@
           <w:szCs w:val="21"/>
         </w:rPr>
       </w:pPr>
+      <w:proofErr w:type="spellStart"/>
       <w:r>
         <w:rPr>
           <w:rFonts w:ascii="Consolas" w:eastAsia="Times New Roman" w:hAnsi="Consolas" w:cs="Times New Roman"/>
@@ -8806,7 +9083,17 @@
           <w:sz w:val="21"/>
           <w:szCs w:val="21"/>
         </w:rPr>
-        <w:t>mult_As = </w:t>
+        <w:t>mult_As</w:t>
+      </w:r>
+      <w:proofErr w:type="spellEnd"/>
+      <w:r>
+        <w:rPr>
+          <w:rFonts w:ascii="Consolas" w:eastAsia="Times New Roman" w:hAnsi="Consolas" w:cs="Times New Roman"/>
+          <w:color w:val="000000"/>
+          <w:sz w:val="21"/>
+          <w:szCs w:val="21"/>
+        </w:rPr>
+        <w:t> = </w:t>
       </w:r>
       <w:r>
         <w:rPr>
@@ -8871,6 +9158,7 @@
           <w:szCs w:val="21"/>
         </w:rPr>
       </w:pPr>
+      <w:proofErr w:type="spellStart"/>
       <w:r>
         <w:rPr>
           <w:rFonts w:ascii="Consolas" w:eastAsia="Times New Roman" w:hAnsi="Consolas" w:cs="Times New Roman"/>
@@ -8878,7 +9166,17 @@
           <w:sz w:val="21"/>
           <w:szCs w:val="21"/>
         </w:rPr>
-        <w:t>div_As = </w:t>
+        <w:t>div_As</w:t>
+      </w:r>
+      <w:proofErr w:type="spellEnd"/>
+      <w:r>
+        <w:rPr>
+          <w:rFonts w:ascii="Consolas" w:eastAsia="Times New Roman" w:hAnsi="Consolas" w:cs="Times New Roman"/>
+          <w:color w:val="000000"/>
+          <w:sz w:val="21"/>
+          <w:szCs w:val="21"/>
+        </w:rPr>
+        <w:t> = </w:t>
       </w:r>
       <w:r>
         <w:rPr>
@@ -8943,6 +9241,7 @@
           <w:szCs w:val="21"/>
         </w:rPr>
       </w:pPr>
+      <w:proofErr w:type="spellStart"/>
       <w:r>
         <w:rPr>
           <w:rFonts w:ascii="Consolas" w:eastAsia="Times New Roman" w:hAnsi="Consolas" w:cs="Times New Roman"/>
@@ -8950,7 +9249,17 @@
           <w:sz w:val="21"/>
           <w:szCs w:val="21"/>
         </w:rPr>
-        <w:t>add_As = </w:t>
+        <w:t>add_As</w:t>
+      </w:r>
+      <w:proofErr w:type="spellEnd"/>
+      <w:r>
+        <w:rPr>
+          <w:rFonts w:ascii="Consolas" w:eastAsia="Times New Roman" w:hAnsi="Consolas" w:cs="Times New Roman"/>
+          <w:color w:val="000000"/>
+          <w:sz w:val="21"/>
+          <w:szCs w:val="21"/>
+        </w:rPr>
+        <w:t> = </w:t>
       </w:r>
       <w:r>
         <w:rPr>
@@ -9414,7 +9723,15 @@
         <w:fldChar w:fldCharType="end"/>
       </w:r>
       <w:r>
-        <w:t>: Matrix Matrix Multiplication with code</w:t>
+        <w:t xml:space="preserve">: Matrix </w:t>
+      </w:r>
+      <w:proofErr w:type="spellStart"/>
+      <w:r>
+        <w:t>Matrix</w:t>
+      </w:r>
+      <w:proofErr w:type="spellEnd"/>
+      <w:r>
+        <w:t xml:space="preserve"> Multiplication with code</w:t>
       </w:r>
     </w:p>
     <w:p>
@@ -9498,7 +9815,15 @@
         <w:fldChar w:fldCharType="end"/>
       </w:r>
       <w:r>
-        <w:t>: Matrix Matrix Multiplication Code and Output</w:t>
+        <w:t xml:space="preserve">: Matrix </w:t>
+      </w:r>
+      <w:proofErr w:type="spellStart"/>
+      <w:r>
+        <w:t>Matrix</w:t>
+      </w:r>
+      <w:proofErr w:type="spellEnd"/>
+      <w:r>
+        <w:t xml:space="preserve"> Multiplication Code and Output</w:t>
       </w:r>
     </w:p>
     <w:p/>
@@ -9957,97 +10282,19 @@
     </w:p>
     <w:p>
       <w:pPr>
-        <w:pStyle w:val="Heading1"/>
-        <w:shd w:val="clear" w:color="auto" w:fill="FFFFFF"/>
-        <w:spacing w:before="0"/>
-        <w:rPr>
-          <w:rFonts w:ascii="Source Sans Pro" w:hAnsi="Source Sans Pro" w:cs="Segoe UI"/>
-          <w:color w:val="1F1F1F"/>
-          <w:spacing w:val="-2"/>
-        </w:rPr>
-      </w:pPr>
-      <w:r>
-        <w:rPr>
-          <w:rFonts w:ascii="Source Sans Pro" w:hAnsi="Source Sans Pro" w:cs="Segoe UI"/>
-          <w:b/>
-          <w:bCs/>
-          <w:color w:val="1F1F1F"/>
-          <w:spacing w:val="-2"/>
+        <w:keepNext/>
+      </w:pPr>
+      <w:r>
+        <w:rPr>
+          <w:rFonts w:ascii="Source Sans Pro" w:hAnsi="Source Sans Pro"/>
+          <w:noProof/>
+          <w:color w:val="1F1F1F"/>
         </w:rPr>
         <w:lastRenderedPageBreak/>
-        <w:t>Variability, Standard Deviation and Bias</w:t>
-      </w:r>
-    </w:p>
-    <w:p>
-      <w:pPr>
-        <w:pStyle w:val="Heading3"/>
-        <w:shd w:val="clear" w:color="auto" w:fill="FFFFFF"/>
-        <w:spacing w:before="0" w:after="180"/>
-        <w:rPr>
-          <w:rFonts w:ascii="Source Sans Pro" w:hAnsi="Source Sans Pro" w:cs="Segoe UI"/>
-          <w:b/>
-          <w:bCs/>
-          <w:color w:val="1F1F1F"/>
-          <w:spacing w:val="-2"/>
-        </w:rPr>
-      </w:pPr>
-      <w:r>
-        <w:rPr>
-          <w:rFonts w:ascii="Source Sans Pro" w:hAnsi="Source Sans Pro" w:cs="Segoe UI"/>
-          <w:color w:val="1F1F1F"/>
-          <w:spacing w:val="-2"/>
-        </w:rPr>
-        <w:t>Variability</w:t>
-      </w:r>
-    </w:p>
-    <w:p>
-      <w:pPr>
-        <w:pStyle w:val="NormalWeb"/>
-        <w:shd w:val="clear" w:color="auto" w:fill="FFFFFF"/>
-        <w:spacing w:before="0" w:beforeAutospacing="0" w:after="240" w:afterAutospacing="0"/>
-        <w:rPr>
-          <w:rFonts w:ascii="Source Sans Pro" w:hAnsi="Source Sans Pro" w:cs="Segoe UI"/>
-          <w:color w:val="1F1F1F"/>
-        </w:rPr>
-      </w:pPr>
-      <w:r>
-        <w:rPr>
-          <w:rFonts w:ascii="Source Sans Pro" w:hAnsi="Source Sans Pro" w:cs="Segoe UI"/>
-          <w:color w:val="1F1F1F"/>
-        </w:rPr>
-        <w:t>There is more variability if your data is distributed far from the mean, less if the data points are close to it!</w:t>
-      </w:r>
-    </w:p>
-    <w:p>
-      <w:pPr>
-        <w:pStyle w:val="NormalWeb"/>
-        <w:shd w:val="clear" w:color="auto" w:fill="FFFFFF"/>
-        <w:spacing w:before="0" w:beforeAutospacing="0" w:after="240" w:afterAutospacing="0"/>
-        <w:rPr>
-          <w:rFonts w:ascii="Source Sans Pro" w:hAnsi="Source Sans Pro" w:cs="Segoe UI"/>
-          <w:color w:val="1F1F1F"/>
-        </w:rPr>
-      </w:pPr>
-      <w:r>
-        <w:rPr>
-          <w:rFonts w:ascii="Source Sans Pro" w:hAnsi="Source Sans Pro" w:cs="Segoe UI"/>
-          <w:color w:val="1F1F1F"/>
-        </w:rPr>
-        <w:t>You can indeed have the same mean but high, or low, variability! As you can see when you run the code below, the values for x and y are not the same, yet the red line representing their respective means, is the same!</w:t>
-      </w:r>
-    </w:p>
-    <w:p>
-      <w:pPr>
-        <w:keepNext/>
-      </w:pPr>
-      <w:r>
-        <w:rPr>
-          <w:noProof/>
-        </w:rPr>
         <w:drawing>
-          <wp:inline distT="0" distB="0" distL="0" distR="0" wp14:anchorId="0C6F5D5C" wp14:editId="62BA091C">
-            <wp:extent cx="5943600" cy="2740025"/>
-            <wp:effectExtent l="0" t="0" r="0" b="3175"/>
+          <wp:inline distT="0" distB="0" distL="0" distR="0" wp14:anchorId="572F1D23" wp14:editId="3BB5B0E9">
+            <wp:extent cx="5943600" cy="5531485"/>
+            <wp:effectExtent l="0" t="0" r="0" b="0"/>
             <wp:docPr id="21" name="Picture 21"/>
             <wp:cNvGraphicFramePr>
               <a:graphicFrameLocks xmlns:a="http://schemas.openxmlformats.org/drawingml/2006/main" noChangeAspect="1"/>
@@ -10074,7 +10321,7 @@
                   <pic:spPr>
                     <a:xfrm>
                       <a:off x="0" y="0"/>
-                      <a:ext cx="5943600" cy="2740025"/>
+                      <a:ext cx="5943600" cy="5531485"/>
                     </a:xfrm>
                     <a:prstGeom prst="rect">
                       <a:avLst/>
@@ -10094,30 +10341,40 @@
       <w:r>
         <w:t xml:space="preserve">Figure </w:t>
       </w:r>
-      <w:fldSimple w:instr=" SEQ Figure \* ARABIC ">
-        <w:r>
-          <w:rPr>
-            <w:noProof/>
-          </w:rPr>
-          <w:t>13</w:t>
-        </w:r>
-      </w:fldSimple>
-      <w:r>
-        <w:t>: code for variability</w:t>
-      </w:r>
-    </w:p>
-    <w:p>
-      <w:pPr>
-        <w:keepNext/>
-      </w:pPr>
+      <w:r>
+        <w:fldChar w:fldCharType="begin"/>
+      </w:r>
+      <w:r>
+        <w:instrText xml:space="preserve"> SEQ Figure \* ARABIC </w:instrText>
+      </w:r>
+      <w:r>
+        <w:fldChar w:fldCharType="separate"/>
+      </w:r>
+      <w:r>
+        <w:rPr>
+          <w:noProof/>
+        </w:rPr>
+        <w:t>13</w:t>
+      </w:r>
+      <w:r>
+        <w:rPr>
+          <w:noProof/>
+        </w:rPr>
+        <w:fldChar w:fldCharType="end"/>
+      </w:r>
+      <w:r>
+        <w:t>: Multiple Features</w:t>
+      </w:r>
+    </w:p>
+    <w:p>
       <w:r>
         <w:rPr>
           <w:noProof/>
         </w:rPr>
         <w:lastRenderedPageBreak/>
         <w:drawing>
-          <wp:inline distT="0" distB="0" distL="0" distR="0" wp14:anchorId="103B020C" wp14:editId="012EFD29">
-            <wp:extent cx="5943600" cy="3281680"/>
+          <wp:inline distT="0" distB="0" distL="0" distR="0" wp14:anchorId="45E93A90" wp14:editId="5C14F2FB">
+            <wp:extent cx="5943600" cy="3570605"/>
             <wp:effectExtent l="0" t="0" r="0" b="0"/>
             <wp:docPr id="40" name="Picture 40"/>
             <wp:cNvGraphicFramePr>
@@ -10145,7 +10402,7 @@
                   <pic:spPr>
                     <a:xfrm>
                       <a:off x="0" y="0"/>
-                      <a:ext cx="5943600" cy="3281680"/>
+                      <a:ext cx="5943600" cy="3570605"/>
                     </a:xfrm>
                     <a:prstGeom prst="rect">
                       <a:avLst/>
@@ -10158,97 +10415,16 @@
         </w:drawing>
       </w:r>
     </w:p>
-    <w:p>
-      <w:pPr>
-        <w:pStyle w:val="Caption"/>
-      </w:pPr>
-      <w:r>
-        <w:t xml:space="preserve">Figure </w:t>
-      </w:r>
-      <w:fldSimple w:instr=" SEQ Figure \* ARABIC ">
-        <w:r>
-          <w:rPr>
-            <w:noProof/>
-          </w:rPr>
-          <w:t>14</w:t>
-        </w:r>
-      </w:fldSimple>
-      <w:r>
-        <w:t>: Output for variability problem</w:t>
-      </w:r>
-    </w:p>
     <w:p/>
     <w:p>
-      <w:pPr>
-        <w:shd w:val="clear" w:color="auto" w:fill="FFFFFF"/>
-        <w:spacing w:after="240" w:line="240" w:lineRule="auto"/>
-        <w:rPr>
-          <w:rFonts w:ascii="Source Sans Pro" w:eastAsia="Times New Roman" w:hAnsi="Source Sans Pro" w:cs="Times New Roman"/>
-          <w:color w:val="1F1F1F"/>
-          <w:sz w:val="24"/>
-          <w:szCs w:val="24"/>
-        </w:rPr>
-      </w:pPr>
-      <w:r>
-        <w:rPr>
-          <w:rFonts w:ascii="Source Sans Pro" w:eastAsia="Times New Roman" w:hAnsi="Source Sans Pro" w:cs="Times New Roman"/>
-          <w:color w:val="1F1F1F"/>
-          <w:sz w:val="24"/>
-          <w:szCs w:val="24"/>
-        </w:rPr>
-        <w:t xml:space="preserve">Remember this important idea: "the average of deviations is always zero as the sum of the deviations is always zero". And think about why that is. If you look at the above two charts, that may help you figure it out. Intuitively, if you are trying to measure the </w:t>
-      </w:r>
-      <w:r>
-        <w:rPr>
-          <w:rFonts w:ascii="Source Sans Pro" w:eastAsia="Times New Roman" w:hAnsi="Source Sans Pro" w:cs="Times New Roman"/>
-          <w:i/>
-          <w:iCs/>
-          <w:color w:val="1F1F1F"/>
-          <w:sz w:val="24"/>
-          <w:szCs w:val="24"/>
-        </w:rPr>
-        <w:t xml:space="preserve">variability </w:t>
-      </w:r>
-      <w:r>
-        <w:rPr>
-          <w:rFonts w:ascii="Source Sans Pro" w:eastAsia="Times New Roman" w:hAnsi="Source Sans Pro" w:cs="Times New Roman"/>
-          <w:color w:val="1F1F1F"/>
-          <w:sz w:val="24"/>
-          <w:szCs w:val="24"/>
-        </w:rPr>
-        <w:t xml:space="preserve">of your data around the mean, then by adding all these numbers you will necessarily find zero! (Simply because the mean is, you could say, the middle of all these deviations, where they cancel each other out). </w:t>
-      </w:r>
-    </w:p>
-    <w:p>
-      <w:pPr>
-        <w:shd w:val="clear" w:color="auto" w:fill="FFFFFF"/>
-        <w:spacing w:after="240" w:line="240" w:lineRule="auto"/>
-        <w:rPr>
-          <w:rFonts w:ascii="Source Sans Pro" w:eastAsia="Times New Roman" w:hAnsi="Source Sans Pro" w:cs="Times New Roman"/>
-          <w:color w:val="1F1F1F"/>
-          <w:sz w:val="24"/>
-          <w:szCs w:val="24"/>
-        </w:rPr>
-      </w:pPr>
-      <w:r>
-        <w:rPr>
-          <w:rFonts w:ascii="Source Sans Pro" w:eastAsia="Times New Roman" w:hAnsi="Source Sans Pro" w:cs="Times New Roman"/>
-          <w:color w:val="1F1F1F"/>
-          <w:sz w:val="24"/>
-          <w:szCs w:val="24"/>
-        </w:rPr>
-        <w:t>We then use the square of the values to obtain more information: when you square a number, it always becomes positive! The cancellation of all deviations has been avoided. Now our deviations can tell us more about our data, and we can go on calculating the variance:</w:t>
-      </w:r>
-    </w:p>
-    <w:p>
       <w:r>
         <w:rPr>
           <w:noProof/>
         </w:rPr>
         <w:drawing>
-          <wp:inline distT="0" distB="0" distL="0" distR="0" wp14:anchorId="294E6A6F" wp14:editId="393BDA06">
-            <wp:extent cx="1341236" cy="579170"/>
-            <wp:effectExtent l="0" t="0" r="0" b="0"/>
+          <wp:inline distT="0" distB="0" distL="0" distR="0" wp14:anchorId="15AB8D3B" wp14:editId="237AE0B4">
+            <wp:extent cx="5943600" cy="2856865"/>
+            <wp:effectExtent l="0" t="0" r="0" b="635"/>
             <wp:docPr id="41" name="Picture 41"/>
             <wp:cNvGraphicFramePr>
               <a:graphicFrameLocks xmlns:a="http://schemas.openxmlformats.org/drawingml/2006/main" noChangeAspect="1"/>
@@ -10275,7 +10451,7 @@
                   <pic:spPr>
                     <a:xfrm>
                       <a:off x="0" y="0"/>
-                      <a:ext cx="1341236" cy="579170"/>
+                      <a:ext cx="5943600" cy="2856865"/>
                     </a:xfrm>
                     <a:prstGeom prst="rect">
                       <a:avLst/>
@@ -10293,27 +10469,34 @@
         <w:rPr>
           <w:rFonts w:ascii="Source Sans Pro" w:hAnsi="Source Sans Pro"/>
           <w:color w:val="1F1F1F"/>
-          <w:shd w:val="clear" w:color="auto" w:fill="FFFFFF"/>
         </w:rPr>
       </w:pPr>
       <w:r>
         <w:rPr>
           <w:rFonts w:ascii="Source Sans Pro" w:hAnsi="Source Sans Pro"/>
           <w:color w:val="1F1F1F"/>
-          <w:shd w:val="clear" w:color="auto" w:fill="FFFFFF"/>
-        </w:rPr>
-        <w:t>When we are done with our calculation, and have computed the standard deviation, it is as if we had reached full circle, as we are now taking the square root in our equation, after having squared everything in the first place:</w:t>
-      </w:r>
-    </w:p>
-    <w:p>
-      <w:r>
-        <w:rPr>
+        </w:rPr>
+        <w:br w:type="page"/>
+      </w:r>
+    </w:p>
+    <w:p>
+      <w:pPr>
+        <w:rPr>
+          <w:rFonts w:ascii="Source Sans Pro" w:hAnsi="Source Sans Pro"/>
+          <w:color w:val="1F1F1F"/>
+        </w:rPr>
+      </w:pPr>
+      <w:r>
+        <w:rPr>
+          <w:rFonts w:ascii="Source Sans Pro" w:hAnsi="Source Sans Pro"/>
           <w:noProof/>
-        </w:rPr>
+          <w:color w:val="1F1F1F"/>
+        </w:rPr>
+        <w:lastRenderedPageBreak/>
         <w:drawing>
-          <wp:inline distT="0" distB="0" distL="0" distR="0" wp14:anchorId="1A8314B2" wp14:editId="77128373">
-            <wp:extent cx="1425063" cy="586791"/>
-            <wp:effectExtent l="0" t="0" r="3810" b="3810"/>
+          <wp:inline distT="0" distB="0" distL="0" distR="0" wp14:anchorId="66377067" wp14:editId="1F71DF04">
+            <wp:extent cx="5943600" cy="5712460"/>
+            <wp:effectExtent l="0" t="0" r="0" b="2540"/>
             <wp:docPr id="42" name="Picture 42"/>
             <wp:cNvGraphicFramePr>
               <a:graphicFrameLocks xmlns:a="http://schemas.openxmlformats.org/drawingml/2006/main" noChangeAspect="1"/>
@@ -10340,7 +10523,7 @@
                   <pic:spPr>
                     <a:xfrm>
                       <a:off x="0" y="0"/>
-                      <a:ext cx="1425063" cy="586791"/>
+                      <a:ext cx="5943600" cy="5712460"/>
                     </a:xfrm>
                     <a:prstGeom prst="rect">
                       <a:avLst/>
@@ -10355,23 +10538,562 @@
     </w:p>
     <w:p>
       <w:pPr>
+        <w:rPr>
+          <w:rFonts w:ascii="Source Sans Pro" w:hAnsi="Source Sans Pro"/>
+          <w:color w:val="1F1F1F"/>
+        </w:rPr>
+      </w:pPr>
+    </w:p>
+    <w:p>
+      <w:pPr>
+        <w:rPr>
+          <w:rFonts w:ascii="Source Sans Pro" w:hAnsi="Source Sans Pro"/>
+          <w:color w:val="1F1F1F"/>
+        </w:rPr>
+      </w:pPr>
+    </w:p>
+    <w:p>
+      <w:pPr>
+        <w:pStyle w:val="Heading1"/>
+        <w:shd w:val="clear" w:color="auto" w:fill="FFFFFF"/>
+        <w:spacing w:before="0" w:after="360"/>
+        <w:rPr>
+          <w:rFonts w:ascii="Source Sans Pro" w:hAnsi="Source Sans Pro"/>
+          <w:b/>
+          <w:bCs/>
+          <w:color w:val="1F1F1F"/>
+          <w:spacing w:val="-2"/>
+        </w:rPr>
+      </w:pPr>
+      <w:r>
+        <w:rPr>
+          <w:rFonts w:ascii="Source Sans Pro" w:hAnsi="Source Sans Pro"/>
+          <w:b/>
+          <w:bCs/>
+          <w:color w:val="1F1F1F"/>
+          <w:spacing w:val="-2"/>
+        </w:rPr>
+        <w:lastRenderedPageBreak/>
+        <w:t>Gradient Descent in Practice II - Learning Rate</w:t>
+      </w:r>
+    </w:p>
+    <w:p>
+      <w:r>
+        <w:rPr>
+          <w:noProof/>
+        </w:rPr>
+        <w:drawing>
+          <wp:inline distT="0" distB="0" distL="0" distR="0" wp14:anchorId="42664B79" wp14:editId="7D347A94">
+            <wp:extent cx="5943600" cy="6249035"/>
+            <wp:effectExtent l="0" t="0" r="0" b="0"/>
+            <wp:docPr id="43" name="Picture 43"/>
+            <wp:cNvGraphicFramePr>
+              <a:graphicFrameLocks xmlns:a="http://schemas.openxmlformats.org/drawingml/2006/main" noChangeAspect="1"/>
+            </wp:cNvGraphicFramePr>
+            <a:graphic xmlns:a="http://schemas.openxmlformats.org/drawingml/2006/main">
+              <a:graphicData uri="http://schemas.openxmlformats.org/drawingml/2006/picture">
+                <pic:pic xmlns:pic="http://schemas.openxmlformats.org/drawingml/2006/picture">
+                  <pic:nvPicPr>
+                    <pic:cNvPr id="43" name="Picture 43"/>
+                    <pic:cNvPicPr/>
+                  </pic:nvPicPr>
+                  <pic:blipFill>
+                    <a:blip r:embed="rId50">
+                      <a:extLst>
+                        <a:ext uri="{28A0092B-C50C-407E-A947-70E740481C1C}">
+                          <a14:useLocalDpi xmlns:a14="http://schemas.microsoft.com/office/drawing/2010/main" val="0"/>
+                        </a:ext>
+                      </a:extLst>
+                    </a:blip>
+                    <a:stretch>
+                      <a:fillRect/>
+                    </a:stretch>
+                  </pic:blipFill>
+                  <pic:spPr>
+                    <a:xfrm>
+                      <a:off x="0" y="0"/>
+                      <a:ext cx="5943600" cy="6249035"/>
+                    </a:xfrm>
+                    <a:prstGeom prst="rect">
+                      <a:avLst/>
+                    </a:prstGeom>
+                  </pic:spPr>
+                </pic:pic>
+              </a:graphicData>
+            </a:graphic>
+          </wp:inline>
+        </w:drawing>
+      </w:r>
+    </w:p>
+    <w:p>
+      <w:pPr>
+        <w:rPr>
+          <w:rFonts w:ascii="Source Sans Pro" w:eastAsia="Times New Roman" w:hAnsi="Source Sans Pro" w:cs="Times New Roman"/>
+          <w:color w:val="1F1F1F"/>
+          <w:sz w:val="24"/>
+          <w:szCs w:val="24"/>
+        </w:rPr>
+      </w:pPr>
+    </w:p>
+    <w:p>
+      <w:pPr>
+        <w:pStyle w:val="NormalWeb"/>
+        <w:shd w:val="clear" w:color="auto" w:fill="FFFFFF"/>
+        <w:spacing w:before="0" w:beforeAutospacing="0" w:after="0" w:afterAutospacing="0"/>
+        <w:rPr>
+          <w:rFonts w:ascii="Source Sans Pro" w:hAnsi="Source Sans Pro"/>
+          <w:color w:val="1F1F1F"/>
+        </w:rPr>
+      </w:pPr>
+    </w:p>
+    <w:p>
+      <w:r>
+        <w:rPr>
+          <w:noProof/>
+        </w:rPr>
+        <w:lastRenderedPageBreak/>
+        <w:drawing>
+          <wp:inline distT="0" distB="0" distL="0" distR="0" wp14:anchorId="3C271B06" wp14:editId="040C312C">
+            <wp:extent cx="5943600" cy="3960495"/>
+            <wp:effectExtent l="0" t="0" r="0" b="1905"/>
+            <wp:docPr id="44" name="Picture 44"/>
+            <wp:cNvGraphicFramePr>
+              <a:graphicFrameLocks xmlns:a="http://schemas.openxmlformats.org/drawingml/2006/main" noChangeAspect="1"/>
+            </wp:cNvGraphicFramePr>
+            <a:graphic xmlns:a="http://schemas.openxmlformats.org/drawingml/2006/main">
+              <a:graphicData uri="http://schemas.openxmlformats.org/drawingml/2006/picture">
+                <pic:pic xmlns:pic="http://schemas.openxmlformats.org/drawingml/2006/picture">
+                  <pic:nvPicPr>
+                    <pic:cNvPr id="44" name="Picture 44"/>
+                    <pic:cNvPicPr/>
+                  </pic:nvPicPr>
+                  <pic:blipFill>
+                    <a:blip r:embed="rId51">
+                      <a:extLst>
+                        <a:ext uri="{28A0092B-C50C-407E-A947-70E740481C1C}">
+                          <a14:useLocalDpi xmlns:a14="http://schemas.microsoft.com/office/drawing/2010/main" val="0"/>
+                        </a:ext>
+                      </a:extLst>
+                    </a:blip>
+                    <a:stretch>
+                      <a:fillRect/>
+                    </a:stretch>
+                  </pic:blipFill>
+                  <pic:spPr>
+                    <a:xfrm>
+                      <a:off x="0" y="0"/>
+                      <a:ext cx="5943600" cy="3960495"/>
+                    </a:xfrm>
+                    <a:prstGeom prst="rect">
+                      <a:avLst/>
+                    </a:prstGeom>
+                  </pic:spPr>
+                </pic:pic>
+              </a:graphicData>
+            </a:graphic>
+          </wp:inline>
+        </w:drawing>
+      </w:r>
+    </w:p>
+    <w:p/>
+    <w:p>
+      <w:r>
+        <w:rPr>
+          <w:noProof/>
+        </w:rPr>
+        <w:lastRenderedPageBreak/>
+        <w:drawing>
+          <wp:inline distT="0" distB="0" distL="0" distR="0" wp14:anchorId="16DA0B97" wp14:editId="4364A4AF">
+            <wp:extent cx="5943600" cy="4416425"/>
+            <wp:effectExtent l="0" t="0" r="0" b="3175"/>
+            <wp:docPr id="45" name="Picture 45"/>
+            <wp:cNvGraphicFramePr>
+              <a:graphicFrameLocks xmlns:a="http://schemas.openxmlformats.org/drawingml/2006/main" noChangeAspect="1"/>
+            </wp:cNvGraphicFramePr>
+            <a:graphic xmlns:a="http://schemas.openxmlformats.org/drawingml/2006/main">
+              <a:graphicData uri="http://schemas.openxmlformats.org/drawingml/2006/picture">
+                <pic:pic xmlns:pic="http://schemas.openxmlformats.org/drawingml/2006/picture">
+                  <pic:nvPicPr>
+                    <pic:cNvPr id="45" name="Picture 45"/>
+                    <pic:cNvPicPr/>
+                  </pic:nvPicPr>
+                  <pic:blipFill>
+                    <a:blip r:embed="rId52">
+                      <a:extLst>
+                        <a:ext uri="{28A0092B-C50C-407E-A947-70E740481C1C}">
+                          <a14:useLocalDpi xmlns:a14="http://schemas.microsoft.com/office/drawing/2010/main" val="0"/>
+                        </a:ext>
+                      </a:extLst>
+                    </a:blip>
+                    <a:stretch>
+                      <a:fillRect/>
+                    </a:stretch>
+                  </pic:blipFill>
+                  <pic:spPr>
+                    <a:xfrm>
+                      <a:off x="0" y="0"/>
+                      <a:ext cx="5943600" cy="4416425"/>
+                    </a:xfrm>
+                    <a:prstGeom prst="rect">
+                      <a:avLst/>
+                    </a:prstGeom>
+                  </pic:spPr>
+                </pic:pic>
+              </a:graphicData>
+            </a:graphic>
+          </wp:inline>
+        </w:drawing>
+      </w:r>
+    </w:p>
+    <w:p>
+      <w:r>
+        <w:rPr>
+          <w:noProof/>
+        </w:rPr>
+        <w:drawing>
+          <wp:inline distT="0" distB="0" distL="0" distR="0" wp14:anchorId="2DCD080F" wp14:editId="45895146">
+            <wp:extent cx="5943600" cy="2620010"/>
+            <wp:effectExtent l="0" t="0" r="0" b="8890"/>
+            <wp:docPr id="46" name="Picture 46"/>
+            <wp:cNvGraphicFramePr>
+              <a:graphicFrameLocks xmlns:a="http://schemas.openxmlformats.org/drawingml/2006/main" noChangeAspect="1"/>
+            </wp:cNvGraphicFramePr>
+            <a:graphic xmlns:a="http://schemas.openxmlformats.org/drawingml/2006/main">
+              <a:graphicData uri="http://schemas.openxmlformats.org/drawingml/2006/picture">
+                <pic:pic xmlns:pic="http://schemas.openxmlformats.org/drawingml/2006/picture">
+                  <pic:nvPicPr>
+                    <pic:cNvPr id="46" name="Picture 46"/>
+                    <pic:cNvPicPr/>
+                  </pic:nvPicPr>
+                  <pic:blipFill>
+                    <a:blip r:embed="rId53">
+                      <a:extLst>
+                        <a:ext uri="{28A0092B-C50C-407E-A947-70E740481C1C}">
+                          <a14:useLocalDpi xmlns:a14="http://schemas.microsoft.com/office/drawing/2010/main" val="0"/>
+                        </a:ext>
+                      </a:extLst>
+                    </a:blip>
+                    <a:stretch>
+                      <a:fillRect/>
+                    </a:stretch>
+                  </pic:blipFill>
+                  <pic:spPr>
+                    <a:xfrm>
+                      <a:off x="0" y="0"/>
+                      <a:ext cx="5943600" cy="2620010"/>
+                    </a:xfrm>
+                    <a:prstGeom prst="rect">
+                      <a:avLst/>
+                    </a:prstGeom>
+                  </pic:spPr>
+                </pic:pic>
+              </a:graphicData>
+            </a:graphic>
+          </wp:inline>
+        </w:drawing>
+      </w:r>
+    </w:p>
+    <w:p>
+      <w:r>
+        <w:rPr>
+          <w:noProof/>
+        </w:rPr>
+        <w:lastRenderedPageBreak/>
+        <w:drawing>
+          <wp:inline distT="0" distB="0" distL="0" distR="0" wp14:anchorId="4879A7E2" wp14:editId="1FEC4FC4">
+            <wp:extent cx="5943600" cy="2361565"/>
+            <wp:effectExtent l="0" t="0" r="0" b="635"/>
+            <wp:docPr id="47" name="Picture 47"/>
+            <wp:cNvGraphicFramePr>
+              <a:graphicFrameLocks xmlns:a="http://schemas.openxmlformats.org/drawingml/2006/main" noChangeAspect="1"/>
+            </wp:cNvGraphicFramePr>
+            <a:graphic xmlns:a="http://schemas.openxmlformats.org/drawingml/2006/main">
+              <a:graphicData uri="http://schemas.openxmlformats.org/drawingml/2006/picture">
+                <pic:pic xmlns:pic="http://schemas.openxmlformats.org/drawingml/2006/picture">
+                  <pic:nvPicPr>
+                    <pic:cNvPr id="47" name="Picture 47"/>
+                    <pic:cNvPicPr/>
+                  </pic:nvPicPr>
+                  <pic:blipFill>
+                    <a:blip r:embed="rId54">
+                      <a:extLst>
+                        <a:ext uri="{28A0092B-C50C-407E-A947-70E740481C1C}">
+                          <a14:useLocalDpi xmlns:a14="http://schemas.microsoft.com/office/drawing/2010/main" val="0"/>
+                        </a:ext>
+                      </a:extLst>
+                    </a:blip>
+                    <a:stretch>
+                      <a:fillRect/>
+                    </a:stretch>
+                  </pic:blipFill>
+                  <pic:spPr>
+                    <a:xfrm>
+                      <a:off x="0" y="0"/>
+                      <a:ext cx="5943600" cy="2361565"/>
+                    </a:xfrm>
+                    <a:prstGeom prst="rect">
+                      <a:avLst/>
+                    </a:prstGeom>
+                  </pic:spPr>
+                </pic:pic>
+              </a:graphicData>
+            </a:graphic>
+          </wp:inline>
+        </w:drawing>
+      </w:r>
+    </w:p>
+    <w:p>
+      <w:r>
+        <w:br w:type="page"/>
+      </w:r>
+    </w:p>
+    <w:p>
+      <w:pPr>
+        <w:pStyle w:val="Heading1"/>
+        <w:shd w:val="clear" w:color="auto" w:fill="FFFFFF"/>
+        <w:spacing w:before="0"/>
+        <w:rPr>
+          <w:rFonts w:ascii="Source Sans Pro" w:hAnsi="Source Sans Pro" w:cs="Arial"/>
+          <w:color w:val="1F1F1F"/>
+          <w:spacing w:val="-2"/>
+        </w:rPr>
+      </w:pPr>
+      <w:r>
+        <w:rPr>
+          <w:rFonts w:ascii="Source Sans Pro" w:hAnsi="Source Sans Pro" w:cs="Arial"/>
+          <w:b/>
+          <w:bCs/>
+          <w:color w:val="1F1F1F"/>
+          <w:spacing w:val="-2"/>
+        </w:rPr>
+        <w:lastRenderedPageBreak/>
+        <w:t>Programming tips from Mentors</w:t>
+      </w:r>
+    </w:p>
+    <w:p>
+      <w:pPr>
+        <w:pStyle w:val="NormalWeb"/>
+        <w:shd w:val="clear" w:color="auto" w:fill="FFFFFF"/>
+        <w:spacing w:before="0" w:beforeAutospacing="0" w:after="240" w:afterAutospacing="0"/>
+        <w:rPr>
+          <w:rFonts w:ascii="Source Sans Pro" w:hAnsi="Source Sans Pro" w:cs="Arial"/>
+          <w:color w:val="1F1F1F"/>
+          <w:sz w:val="21"/>
+          <w:szCs w:val="21"/>
+        </w:rPr>
+      </w:pPr>
+      <w:r>
+        <w:rPr>
+          <w:rFonts w:ascii="Source Sans Pro" w:hAnsi="Source Sans Pro" w:cs="Arial"/>
+          <w:color w:val="1F1F1F"/>
+          <w:sz w:val="21"/>
+          <w:szCs w:val="21"/>
+        </w:rPr>
+        <w:t>Thank you to Machine Learning Mentor, Tom Mosher, for compiling this list</w:t>
+      </w:r>
+    </w:p>
+    <w:p>
+      <w:pPr>
+        <w:pStyle w:val="Heading2"/>
+        <w:shd w:val="clear" w:color="auto" w:fill="FFFFFF"/>
+        <w:spacing w:before="0" w:beforeAutospacing="0" w:after="240" w:afterAutospacing="0"/>
+        <w:rPr>
+          <w:rFonts w:ascii="Source Sans Pro" w:hAnsi="Source Sans Pro" w:cs="Arial"/>
+          <w:color w:val="1F1F1F"/>
+          <w:spacing w:val="-2"/>
+        </w:rPr>
+      </w:pPr>
+      <w:r>
+        <w:rPr>
+          <w:rFonts w:ascii="Source Sans Pro" w:hAnsi="Source Sans Pro" w:cs="Arial"/>
+          <w:color w:val="1F1F1F"/>
+          <w:spacing w:val="-2"/>
+        </w:rPr>
+        <w:t>Subject: Confused about "h(x) = theta' * x" vs. "h(x) = X * theta?"</w:t>
+      </w:r>
+    </w:p>
+    <w:p>
+      <w:pPr>
+        <w:pStyle w:val="Heading3"/>
+        <w:shd w:val="clear" w:color="auto" w:fill="FFFFFF"/>
+        <w:spacing w:before="0" w:after="180"/>
+        <w:rPr>
+          <w:rFonts w:ascii="Source Sans Pro" w:hAnsi="Source Sans Pro" w:cs="Arial"/>
+          <w:color w:val="1F1F1F"/>
+          <w:spacing w:val="-2"/>
+        </w:rPr>
+      </w:pPr>
+      <w:r>
+        <w:rPr>
+          <w:rStyle w:val="Strong"/>
+          <w:rFonts w:ascii="unset" w:hAnsi="unset" w:cs="Arial"/>
+          <w:b w:val="0"/>
+          <w:bCs w:val="0"/>
+          <w:color w:val="1F1F1F"/>
+          <w:spacing w:val="-2"/>
+        </w:rPr>
+        <w:t>Text:</w:t>
+      </w:r>
+    </w:p>
+    <w:p>
+      <w:pPr>
+        <w:pStyle w:val="NormalWeb"/>
+        <w:shd w:val="clear" w:color="auto" w:fill="FFFFFF"/>
+        <w:spacing w:before="0" w:beforeAutospacing="0" w:after="240" w:afterAutospacing="0"/>
+        <w:rPr>
+          <w:rFonts w:ascii="Source Sans Pro" w:hAnsi="Source Sans Pro" w:cs="Arial"/>
+          <w:color w:val="1F1F1F"/>
+          <w:sz w:val="21"/>
+          <w:szCs w:val="21"/>
+        </w:rPr>
+      </w:pPr>
+      <w:r>
+        <w:rPr>
+          <w:rFonts w:ascii="Source Sans Pro" w:hAnsi="Source Sans Pro" w:cs="Arial"/>
+          <w:color w:val="1F1F1F"/>
+          <w:sz w:val="21"/>
+          <w:szCs w:val="21"/>
+        </w:rPr>
+        <w:t>The lectures and exercise PDF files are based on Prof. Ng's feeling that novice programmers will adapt to for-loop techniques more readily than vectorized methods. So the videos (and PDF files) are organized toward processing one training example at a time. The course uses column vectors (in most cases), so h (a scalar for one training example) is theta' * x.</w:t>
+      </w:r>
+    </w:p>
+    <w:p>
+      <w:pPr>
+        <w:pStyle w:val="NormalWeb"/>
+        <w:shd w:val="clear" w:color="auto" w:fill="FFFFFF"/>
+        <w:spacing w:before="0" w:beforeAutospacing="0" w:after="240" w:afterAutospacing="0"/>
+        <w:rPr>
+          <w:rFonts w:ascii="Source Sans Pro" w:hAnsi="Source Sans Pro" w:cs="Arial"/>
+          <w:color w:val="1F1F1F"/>
+          <w:sz w:val="21"/>
+          <w:szCs w:val="21"/>
+        </w:rPr>
+      </w:pPr>
+      <w:r>
+        <w:rPr>
+          <w:rFonts w:ascii="Source Sans Pro" w:hAnsi="Source Sans Pro" w:cs="Arial"/>
+          <w:color w:val="1F1F1F"/>
+          <w:sz w:val="21"/>
+          <w:szCs w:val="21"/>
+        </w:rPr>
+        <w:t>Lower-case x typically indicates a single training example.</w:t>
+      </w:r>
+    </w:p>
+    <w:p>
+      <w:pPr>
+        <w:pStyle w:val="NormalWeb"/>
+        <w:shd w:val="clear" w:color="auto" w:fill="FFFFFF"/>
+        <w:spacing w:before="0" w:beforeAutospacing="0" w:after="240" w:afterAutospacing="0"/>
+        <w:rPr>
+          <w:rFonts w:ascii="Source Sans Pro" w:hAnsi="Source Sans Pro" w:cs="Arial"/>
+          <w:color w:val="1F1F1F"/>
+          <w:sz w:val="21"/>
+          <w:szCs w:val="21"/>
+        </w:rPr>
+      </w:pPr>
+      <w:r>
+        <w:rPr>
+          <w:rFonts w:ascii="Source Sans Pro" w:hAnsi="Source Sans Pro" w:cs="Arial"/>
+          <w:color w:val="1F1F1F"/>
+          <w:sz w:val="21"/>
+          <w:szCs w:val="21"/>
+        </w:rPr>
+        <w:t>The more efficient vectorized techniques always use X as a matrix of all training examples, with each example as a row, and the features as columns. That makes X have dimensions of (m x n). where m is the number of training examples. This leaves us with h (a vector of all the hypothesis values for the entire training set) as X * theta, with dimensions of (m x 1).</w:t>
+      </w:r>
+    </w:p>
+    <w:p>
+      <w:pPr>
+        <w:pStyle w:val="NormalWeb"/>
+        <w:shd w:val="clear" w:color="auto" w:fill="FFFFFF"/>
+        <w:spacing w:before="0" w:beforeAutospacing="0" w:after="240" w:afterAutospacing="0"/>
+        <w:rPr>
+          <w:rFonts w:ascii="Source Sans Pro" w:hAnsi="Source Sans Pro" w:cs="Arial"/>
+          <w:color w:val="1F1F1F"/>
+          <w:sz w:val="21"/>
+          <w:szCs w:val="21"/>
+        </w:rPr>
+      </w:pPr>
+      <w:r>
+        <w:rPr>
+          <w:rFonts w:ascii="Source Sans Pro" w:hAnsi="Source Sans Pro" w:cs="Arial"/>
+          <w:color w:val="1F1F1F"/>
+          <w:sz w:val="21"/>
+          <w:szCs w:val="21"/>
+        </w:rPr>
+        <w:t>X (as a matrix of all training examples) is denoted as upper-case X.</w:t>
+      </w:r>
+    </w:p>
+    <w:p>
+      <w:pPr>
+        <w:pStyle w:val="NormalWeb"/>
+        <w:shd w:val="clear" w:color="auto" w:fill="FFFFFF"/>
+        <w:spacing w:before="0" w:beforeAutospacing="0" w:after="240" w:afterAutospacing="0"/>
+        <w:rPr>
+          <w:rFonts w:ascii="Source Sans Pro" w:hAnsi="Source Sans Pro" w:cs="Arial"/>
+          <w:color w:val="1F1F1F"/>
+          <w:sz w:val="21"/>
+          <w:szCs w:val="21"/>
+        </w:rPr>
+      </w:pPr>
+      <w:r>
+        <w:rPr>
+          <w:rFonts w:ascii="Source Sans Pro" w:hAnsi="Source Sans Pro" w:cs="Arial"/>
+          <w:color w:val="1F1F1F"/>
+          <w:sz w:val="21"/>
+          <w:szCs w:val="21"/>
+        </w:rPr>
+        <w:t>Throughout this course, dimensional analysis is your friend.</w:t>
+      </w:r>
+    </w:p>
+    <w:p>
+      <w:pPr>
+        <w:pStyle w:val="Heading2"/>
+        <w:shd w:val="clear" w:color="auto" w:fill="FFFFFF"/>
+        <w:spacing w:before="480" w:beforeAutospacing="0" w:after="240" w:afterAutospacing="0"/>
+        <w:rPr>
+          <w:rFonts w:ascii="Source Sans Pro" w:hAnsi="Source Sans Pro" w:cs="Arial"/>
+          <w:color w:val="1F1F1F"/>
+          <w:spacing w:val="-2"/>
+        </w:rPr>
+      </w:pPr>
+      <w:r>
+        <w:rPr>
+          <w:rFonts w:ascii="Source Sans Pro" w:hAnsi="Source Sans Pro" w:cs="Arial"/>
+          <w:color w:val="1F1F1F"/>
+          <w:spacing w:val="-2"/>
+        </w:rPr>
+        <w:t>Subject: Tips from the Mentors: submit problems and fixing program errors</w:t>
+      </w:r>
+    </w:p>
+    <w:p>
+      <w:pPr>
         <w:pStyle w:val="Heading3"/>
         <w:shd w:val="clear" w:color="auto" w:fill="FFFFFF"/>
         <w:spacing w:before="480" w:after="180"/>
         <w:rPr>
-          <w:rFonts w:ascii="Source Sans Pro" w:hAnsi="Source Sans Pro"/>
+          <w:rFonts w:ascii="Source Sans Pro" w:hAnsi="Source Sans Pro" w:cs="Arial"/>
           <w:color w:val="1F1F1F"/>
           <w:spacing w:val="-2"/>
         </w:rPr>
       </w:pPr>
       <w:r>
         <w:rPr>
-          <w:rFonts w:ascii="Source Sans Pro" w:hAnsi="Source Sans Pro"/>
+          <w:rStyle w:val="Strong"/>
+          <w:rFonts w:ascii="unset" w:hAnsi="unset" w:cs="Arial"/>
+          <w:b w:val="0"/>
+          <w:bCs w:val="0"/>
           <w:color w:val="1F1F1F"/>
           <w:spacing w:val="-2"/>
         </w:rPr>
-        <w:lastRenderedPageBreak/>
-        <w:t>Don't mix up the letters!</w:t>
+        <w:t>Text:</w:t>
+      </w:r>
+      <w:r>
+        <w:rPr>
+          <w:rFonts w:ascii="Source Sans Pro" w:hAnsi="Source Sans Pro" w:cs="Arial"/>
+          <w:color w:val="1F1F1F"/>
+          <w:spacing w:val="-2"/>
+        </w:rPr>
+        <w:t xml:space="preserve"> </w:t>
       </w:r>
     </w:p>
     <w:p>
@@ -10380,308 +11102,21 @@
         <w:shd w:val="clear" w:color="auto" w:fill="FFFFFF"/>
         <w:spacing w:before="0" w:beforeAutospacing="0" w:after="240" w:afterAutospacing="0"/>
         <w:rPr>
-          <w:rFonts w:ascii="Source Sans Pro" w:hAnsi="Source Sans Pro"/>
-          <w:color w:val="1F1F1F"/>
-        </w:rPr>
-      </w:pPr>
-      <w:r>
-        <w:rPr>
-          <w:rFonts w:ascii="Source Sans Pro" w:hAnsi="Source Sans Pro"/>
-          <w:color w:val="1F1F1F"/>
-        </w:rPr>
-        <w:t>As before:</w:t>
-      </w:r>
-    </w:p>
-    <w:p>
-      <w:pPr>
-        <w:pStyle w:val="NormalWeb"/>
-        <w:numPr>
-          <w:ilvl w:val="0"/>
-          <w:numId w:val="7"/>
-        </w:numPr>
-        <w:shd w:val="clear" w:color="auto" w:fill="FFFFFF"/>
-        <w:spacing w:before="0" w:beforeAutospacing="0" w:after="0" w:afterAutospacing="0"/>
-        <w:ind w:left="0"/>
-        <w:rPr>
-          <w:rFonts w:ascii="Source Sans Pro" w:hAnsi="Source Sans Pro"/>
-          <w:color w:val="1F1F1F"/>
-        </w:rPr>
-      </w:pPr>
-      <w:r>
-        <w:rPr>
-          <w:rFonts w:ascii="Source Sans Pro" w:hAnsi="Source Sans Pro"/>
-          <w:color w:val="1F1F1F"/>
-        </w:rPr>
-        <w:t xml:space="preserve">when we talk about the </w:t>
-      </w:r>
-      <w:r>
-        <w:rPr>
-          <w:rStyle w:val="Strong"/>
-          <w:rFonts w:ascii="unset" w:hAnsi="unset"/>
-          <w:color w:val="1F1F1F"/>
-        </w:rPr>
-        <w:t>population</w:t>
-      </w:r>
-      <w:r>
-        <w:rPr>
-          <w:rFonts w:ascii="Source Sans Pro" w:hAnsi="Source Sans Pro"/>
-          <w:color w:val="1F1F1F"/>
-        </w:rPr>
-        <w:t xml:space="preserve">, the variance will be denoted by the Greek letter </w:t>
-      </w:r>
-      <w:r>
-        <w:rPr>
-          <w:rStyle w:val="mi"/>
-          <w:rFonts w:ascii="MathJax_Math" w:hAnsi="MathJax_Math"/>
-          <w:i/>
-          <w:iCs/>
-          <w:color w:val="1F1F1F"/>
-          <w:sz w:val="29"/>
-          <w:szCs w:val="29"/>
-          <w:bdr w:val="none" w:sz="0" w:space="0" w:color="auto" w:frame="1"/>
-        </w:rPr>
-        <w:t>σ</w:t>
-      </w:r>
-      <w:r>
-        <w:rPr>
-          <w:rStyle w:val="mi"/>
-          <w:rFonts w:ascii="MathJax_Math" w:hAnsi="MathJax_Math"/>
-          <w:i/>
-          <w:iCs/>
-          <w:color w:val="1F1F1F"/>
-          <w:sz w:val="29"/>
-          <w:szCs w:val="29"/>
-          <w:bdr w:val="none" w:sz="0" w:space="0" w:color="auto" w:frame="1"/>
-        </w:rPr>
-        <w:t>^</w:t>
-      </w:r>
-      <w:r>
-        <w:rPr>
-          <w:rStyle w:val="mn"/>
-          <w:rFonts w:ascii="MathJax_Main" w:hAnsi="MathJax_Main"/>
-          <w:color w:val="1F1F1F"/>
-          <w:sz w:val="20"/>
-          <w:szCs w:val="20"/>
-          <w:bdr w:val="none" w:sz="0" w:space="0" w:color="auto" w:frame="1"/>
-        </w:rPr>
-        <w:t>2</w:t>
-      </w:r>
-      <w:r>
-        <w:rPr>
-          <w:rFonts w:ascii="Source Sans Pro" w:hAnsi="Source Sans Pro"/>
-          <w:color w:val="1F1F1F"/>
-        </w:rPr>
-        <w:t xml:space="preserve">, and we divide by </w:t>
-      </w:r>
-      <w:r>
-        <w:rPr>
-          <w:rStyle w:val="mi"/>
-          <w:rFonts w:ascii="MathJax_Math" w:hAnsi="MathJax_Math"/>
-          <w:i/>
-          <w:iCs/>
-          <w:color w:val="1F1F1F"/>
-          <w:sz w:val="29"/>
-          <w:szCs w:val="29"/>
-          <w:bdr w:val="none" w:sz="0" w:space="0" w:color="auto" w:frame="1"/>
-        </w:rPr>
-        <w:t>N</w:t>
-      </w:r>
-      <w:r>
-        <w:rPr>
-          <w:rFonts w:ascii="Source Sans Pro" w:hAnsi="Source Sans Pro"/>
-          <w:color w:val="1F1F1F"/>
-        </w:rPr>
-        <w:t xml:space="preserve">; </w:t>
-      </w:r>
-    </w:p>
-    <w:p>
-      <w:pPr>
-        <w:pStyle w:val="NormalWeb"/>
-        <w:numPr>
-          <w:ilvl w:val="0"/>
-          <w:numId w:val="7"/>
-        </w:numPr>
-        <w:shd w:val="clear" w:color="auto" w:fill="FFFFFF"/>
-        <w:spacing w:before="0" w:beforeAutospacing="0" w:after="0" w:afterAutospacing="0"/>
-        <w:ind w:left="0"/>
-        <w:rPr>
-          <w:rFonts w:ascii="Source Sans Pro" w:hAnsi="Source Sans Pro"/>
-          <w:color w:val="1F1F1F"/>
-        </w:rPr>
-      </w:pPr>
-      <w:r>
-        <w:rPr>
-          <w:rFonts w:ascii="Source Sans Pro" w:hAnsi="Source Sans Pro"/>
-          <w:color w:val="1F1F1F"/>
-        </w:rPr>
-        <w:t xml:space="preserve">however, when we are dealing with a </w:t>
-      </w:r>
-      <w:r>
-        <w:rPr>
-          <w:rStyle w:val="Strong"/>
-          <w:rFonts w:ascii="unset" w:hAnsi="unset"/>
-          <w:color w:val="1F1F1F"/>
-        </w:rPr>
-        <w:t>sample</w:t>
-      </w:r>
-      <w:r>
-        <w:rPr>
-          <w:rFonts w:ascii="Source Sans Pro" w:hAnsi="Source Sans Pro"/>
-          <w:color w:val="1F1F1F"/>
-        </w:rPr>
-        <w:t xml:space="preserve">, then we use the letter </w:t>
-      </w:r>
-      <w:r>
-        <w:rPr>
-          <w:rStyle w:val="mi"/>
-          <w:rFonts w:ascii="MathJax_Math" w:hAnsi="MathJax_Math"/>
-          <w:i/>
-          <w:iCs/>
-          <w:color w:val="1F1F1F"/>
-          <w:sz w:val="29"/>
-          <w:szCs w:val="29"/>
-          <w:bdr w:val="none" w:sz="0" w:space="0" w:color="auto" w:frame="1"/>
-        </w:rPr>
-        <w:t>s</w:t>
-      </w:r>
-      <w:r>
-        <w:rPr>
-          <w:rStyle w:val="mi"/>
-          <w:rFonts w:ascii="MathJax_Math" w:hAnsi="MathJax_Math"/>
-          <w:i/>
-          <w:iCs/>
-          <w:color w:val="1F1F1F"/>
-          <w:sz w:val="29"/>
-          <w:szCs w:val="29"/>
-          <w:bdr w:val="none" w:sz="0" w:space="0" w:color="auto" w:frame="1"/>
-        </w:rPr>
-        <w:t>^</w:t>
-      </w:r>
-      <w:r>
-        <w:rPr>
-          <w:rStyle w:val="mn"/>
-          <w:rFonts w:ascii="MathJax_Main" w:hAnsi="MathJax_Main"/>
-          <w:color w:val="1F1F1F"/>
-          <w:sz w:val="20"/>
-          <w:szCs w:val="20"/>
-          <w:bdr w:val="none" w:sz="0" w:space="0" w:color="auto" w:frame="1"/>
-        </w:rPr>
-        <w:t>2</w:t>
-      </w:r>
-      <w:r>
-        <w:rPr>
-          <w:rFonts w:ascii="Source Sans Pro" w:hAnsi="Source Sans Pro"/>
-          <w:color w:val="1F1F1F"/>
-        </w:rPr>
-        <w:t xml:space="preserve"> to denote the sample variance and we divide by </w:t>
-      </w:r>
-      <w:r>
-        <w:rPr>
-          <w:rStyle w:val="mi"/>
-          <w:rFonts w:ascii="MathJax_Math" w:hAnsi="MathJax_Math"/>
-          <w:i/>
-          <w:iCs/>
-          <w:color w:val="1F1F1F"/>
-          <w:sz w:val="29"/>
-          <w:szCs w:val="29"/>
-          <w:bdr w:val="none" w:sz="0" w:space="0" w:color="auto" w:frame="1"/>
-        </w:rPr>
-        <w:t>n</w:t>
-      </w:r>
-      <w:r>
-        <w:rPr>
-          <w:rStyle w:val="mo"/>
-          <w:rFonts w:ascii="MathJax_Main" w:hAnsi="MathJax_Main"/>
-          <w:color w:val="1F1F1F"/>
-          <w:sz w:val="29"/>
-          <w:szCs w:val="29"/>
-          <w:bdr w:val="none" w:sz="0" w:space="0" w:color="auto" w:frame="1"/>
-        </w:rPr>
-        <w:t>−</w:t>
-      </w:r>
-      <w:r>
-        <w:rPr>
-          <w:rStyle w:val="mn"/>
-          <w:rFonts w:ascii="MathJax_Main" w:hAnsi="MathJax_Main"/>
-          <w:color w:val="1F1F1F"/>
-          <w:sz w:val="29"/>
-          <w:szCs w:val="29"/>
-          <w:bdr w:val="none" w:sz="0" w:space="0" w:color="auto" w:frame="1"/>
-        </w:rPr>
-        <w:t>1</w:t>
-      </w:r>
-      <w:r>
-        <w:rPr>
-          <w:rFonts w:ascii="Source Sans Pro" w:hAnsi="Source Sans Pro"/>
-          <w:color w:val="1F1F1F"/>
-        </w:rPr>
-        <w:t>.</w:t>
-      </w:r>
-    </w:p>
-    <w:p>
-      <w:pPr>
-        <w:pStyle w:val="NormalWeb"/>
-        <w:numPr>
-          <w:ilvl w:val="0"/>
-          <w:numId w:val="7"/>
-        </w:numPr>
-        <w:shd w:val="clear" w:color="auto" w:fill="FFFFFF"/>
-        <w:spacing w:before="0" w:beforeAutospacing="0" w:after="0" w:afterAutospacing="0"/>
-        <w:ind w:left="0"/>
-        <w:rPr>
-          <w:rFonts w:ascii="Source Sans Pro" w:hAnsi="Source Sans Pro"/>
-          <w:color w:val="1F1F1F"/>
-        </w:rPr>
-      </w:pPr>
-      <w:r>
-        <w:rPr>
-          <w:rFonts w:ascii="Source Sans Pro" w:hAnsi="Source Sans Pro"/>
-          <w:color w:val="1F1F1F"/>
-        </w:rPr>
-        <w:t xml:space="preserve">there are other versions where the sample variance is divided by </w:t>
-      </w:r>
-      <w:r>
-        <w:rPr>
-          <w:rStyle w:val="mi"/>
-          <w:rFonts w:ascii="MathJax_Math" w:hAnsi="MathJax_Math"/>
-          <w:i/>
-          <w:iCs/>
-          <w:color w:val="1F1F1F"/>
-          <w:sz w:val="29"/>
-          <w:szCs w:val="29"/>
-          <w:bdr w:val="none" w:sz="0" w:space="0" w:color="auto" w:frame="1"/>
-        </w:rPr>
-        <w:t>n</w:t>
-      </w:r>
-      <w:r>
-        <w:rPr>
-          <w:rFonts w:ascii="Source Sans Pro" w:hAnsi="Source Sans Pro"/>
-          <w:color w:val="1F1F1F"/>
-        </w:rPr>
-        <w:t xml:space="preserve"> but we do not use this version. </w:t>
-      </w:r>
-    </w:p>
-    <w:p>
-      <w:pPr>
-        <w:pStyle w:val="NormalWeb"/>
-        <w:shd w:val="clear" w:color="auto" w:fill="FFFFFF"/>
-        <w:spacing w:before="0" w:beforeAutospacing="0" w:after="0" w:afterAutospacing="0"/>
-        <w:rPr>
-          <w:rFonts w:ascii="Source Sans Pro" w:hAnsi="Source Sans Pro"/>
-          <w:color w:val="1F1F1F"/>
-        </w:rPr>
-      </w:pPr>
-    </w:p>
-    <w:p>
-      <w:pPr>
-        <w:pStyle w:val="NormalWeb"/>
-        <w:shd w:val="clear" w:color="auto" w:fill="FFFFFF"/>
-        <w:spacing w:before="0" w:beforeAutospacing="0" w:after="0" w:afterAutospacing="0"/>
-        <w:rPr>
-          <w:rFonts w:ascii="Source Sans Pro" w:hAnsi="Source Sans Pro"/>
-          <w:color w:val="1F1F1F"/>
-        </w:rPr>
-      </w:pPr>
+          <w:rFonts w:ascii="Source Sans Pro" w:hAnsi="Source Sans Pro" w:cs="Arial"/>
+          <w:color w:val="1F1F1F"/>
+          <w:sz w:val="21"/>
+          <w:szCs w:val="21"/>
+        </w:rPr>
+      </w:pPr>
+      <w:r>
+        <w:rPr>
+          <w:rFonts w:ascii="Source Sans Pro" w:hAnsi="Source Sans Pro" w:cs="Arial"/>
+          <w:color w:val="1F1F1F"/>
+          <w:sz w:val="21"/>
+          <w:szCs w:val="21"/>
+        </w:rPr>
+        <w:t>This post contains some frequently-used tips about the course, and to help get your programs working correctly.</w:t>
+      </w:r>
     </w:p>
     <w:p>
       <w:pPr>
@@ -10689,18 +11124,31 @@
         <w:shd w:val="clear" w:color="auto" w:fill="FFFFFF"/>
         <w:spacing w:before="480" w:after="180"/>
         <w:rPr>
-          <w:rFonts w:ascii="Source Sans Pro" w:hAnsi="Source Sans Pro"/>
+          <w:rFonts w:ascii="Source Sans Pro" w:hAnsi="Source Sans Pro" w:cs="Arial"/>
           <w:color w:val="1F1F1F"/>
           <w:spacing w:val="-2"/>
-        </w:rPr>
-      </w:pPr>
-      <w:r>
-        <w:rPr>
-          <w:rFonts w:ascii="Source Sans Pro" w:hAnsi="Source Sans Pro"/>
+          <w:sz w:val="27"/>
+          <w:szCs w:val="27"/>
+        </w:rPr>
+      </w:pPr>
+      <w:r>
+        <w:rPr>
+          <w:rStyle w:val="Strong"/>
+          <w:rFonts w:ascii="unset" w:hAnsi="unset" w:cs="Arial"/>
+          <w:b w:val="0"/>
+          <w:bCs w:val="0"/>
           <w:color w:val="1F1F1F"/>
           <w:spacing w:val="-2"/>
         </w:rPr>
-        <w:t>The bias is back!</w:t>
+        <w:t>The Most Important Tip:</w:t>
+      </w:r>
+      <w:r>
+        <w:rPr>
+          <w:rFonts w:ascii="Source Sans Pro" w:hAnsi="Source Sans Pro" w:cs="Arial"/>
+          <w:color w:val="1F1F1F"/>
+          <w:spacing w:val="-2"/>
+        </w:rPr>
+        <w:t xml:space="preserve"> </w:t>
       </w:r>
     </w:p>
     <w:p>
@@ -10709,312 +11157,1117 @@
         <w:shd w:val="clear" w:color="auto" w:fill="FFFFFF"/>
         <w:spacing w:before="0" w:beforeAutospacing="0" w:after="240" w:afterAutospacing="0"/>
         <w:rPr>
-          <w:rFonts w:ascii="Source Sans Pro" w:hAnsi="Source Sans Pro"/>
-          <w:color w:val="1F1F1F"/>
-        </w:rPr>
-      </w:pPr>
-      <w:r>
-        <w:rPr>
-          <w:rFonts w:ascii="Source Sans Pro" w:hAnsi="Source Sans Pro"/>
-          <w:color w:val="1F1F1F"/>
-        </w:rPr>
-        <w:t xml:space="preserve">Some of you noticed that interesting </w:t>
-      </w:r>
-      <w:r>
-        <w:rPr>
-          <w:rStyle w:val="katex-mathml"/>
-          <w:color w:val="1F1F1F"/>
-          <w:sz w:val="29"/>
-          <w:szCs w:val="29"/>
-          <w:bdr w:val="none" w:sz="0" w:space="0" w:color="auto" w:frame="1"/>
-        </w:rPr>
-        <w:t>n-1</w:t>
-      </w:r>
-      <w:r>
-        <w:rPr>
-          <w:rStyle w:val="mord"/>
-          <w:rFonts w:ascii="KaTeX_Math" w:eastAsiaTheme="majorEastAsia" w:hAnsi="KaTeX_Math"/>
-          <w:i/>
-          <w:iCs/>
-          <w:color w:val="1F1F1F"/>
-          <w:sz w:val="29"/>
-          <w:szCs w:val="29"/>
-        </w:rPr>
-        <w:t>n</w:t>
-      </w:r>
-      <w:r>
-        <w:rPr>
-          <w:rStyle w:val="mbin"/>
-          <w:color w:val="1F1F1F"/>
-          <w:sz w:val="29"/>
-          <w:szCs w:val="29"/>
-        </w:rPr>
-        <w:t>−</w:t>
-      </w:r>
-      <w:r>
-        <w:rPr>
-          <w:rStyle w:val="mord"/>
-          <w:rFonts w:eastAsiaTheme="majorEastAsia"/>
-          <w:color w:val="1F1F1F"/>
-          <w:sz w:val="29"/>
-          <w:szCs w:val="29"/>
-        </w:rPr>
-        <w:t>1</w:t>
-      </w:r>
-      <w:r>
-        <w:rPr>
-          <w:rFonts w:ascii="Source Sans Pro" w:hAnsi="Source Sans Pro"/>
-          <w:color w:val="1F1F1F"/>
-        </w:rPr>
-        <w:t xml:space="preserve"> appearing in the division. As mentioned in the previous reading, this is called </w:t>
-      </w:r>
-      <w:hyperlink r:id="rId50" w:tgtFrame="_blank" w:tooltip="Bessel's correction" w:history="1">
+          <w:rFonts w:ascii="Source Sans Pro" w:hAnsi="Source Sans Pro" w:cs="Arial"/>
+          <w:color w:val="1F1F1F"/>
+          <w:sz w:val="21"/>
+          <w:szCs w:val="21"/>
+        </w:rPr>
+      </w:pPr>
+      <w:r>
+        <w:rPr>
+          <w:rFonts w:ascii="Source Sans Pro" w:hAnsi="Source Sans Pro" w:cs="Arial"/>
+          <w:color w:val="1F1F1F"/>
+          <w:sz w:val="21"/>
+          <w:szCs w:val="21"/>
+        </w:rPr>
+        <w:t>Search the forum before posting a new question. If you've got a question, the chances are that someone else has already posted it, and received an answer. Save time for yourself and the Forum users by searching for topics before posting a new one.</w:t>
+      </w:r>
+    </w:p>
+    <w:p>
+      <w:pPr>
+        <w:pStyle w:val="Heading3"/>
+        <w:shd w:val="clear" w:color="auto" w:fill="FFFFFF"/>
+        <w:spacing w:before="480" w:after="180"/>
+        <w:rPr>
+          <w:rFonts w:ascii="Source Sans Pro" w:hAnsi="Source Sans Pro" w:cs="Arial"/>
+          <w:color w:val="1F1F1F"/>
+          <w:spacing w:val="-2"/>
+          <w:sz w:val="27"/>
+          <w:szCs w:val="27"/>
+        </w:rPr>
+      </w:pPr>
+      <w:r>
+        <w:rPr>
+          <w:rStyle w:val="Strong"/>
+          <w:rFonts w:ascii="unset" w:hAnsi="unset" w:cs="Arial"/>
+          <w:b w:val="0"/>
+          <w:bCs w:val="0"/>
+          <w:color w:val="1F1F1F"/>
+          <w:spacing w:val="-2"/>
+        </w:rPr>
+        <w:t>Running your scripts:</w:t>
+      </w:r>
+      <w:r>
+        <w:rPr>
+          <w:rFonts w:ascii="Source Sans Pro" w:hAnsi="Source Sans Pro" w:cs="Arial"/>
+          <w:color w:val="1F1F1F"/>
+          <w:spacing w:val="-2"/>
+        </w:rPr>
+        <w:t xml:space="preserve"> </w:t>
+      </w:r>
+    </w:p>
+    <w:p>
+      <w:pPr>
+        <w:pStyle w:val="NormalWeb"/>
+        <w:shd w:val="clear" w:color="auto" w:fill="FFFFFF"/>
+        <w:spacing w:before="0" w:beforeAutospacing="0" w:after="240" w:afterAutospacing="0"/>
+        <w:rPr>
+          <w:rFonts w:ascii="Source Sans Pro" w:hAnsi="Source Sans Pro" w:cs="Arial"/>
+          <w:color w:val="1F1F1F"/>
+          <w:sz w:val="21"/>
+          <w:szCs w:val="21"/>
+        </w:rPr>
+      </w:pPr>
+      <w:r>
+        <w:rPr>
+          <w:rFonts w:ascii="Source Sans Pro" w:hAnsi="Source Sans Pro" w:cs="Arial"/>
+          <w:color w:val="1F1F1F"/>
+          <w:sz w:val="21"/>
+          <w:szCs w:val="21"/>
+        </w:rPr>
+        <w:t>At the Octave/</w:t>
+      </w:r>
+      <w:proofErr w:type="spellStart"/>
+      <w:r>
+        <w:rPr>
+          <w:rFonts w:ascii="Source Sans Pro" w:hAnsi="Source Sans Pro" w:cs="Arial"/>
+          <w:color w:val="1F1F1F"/>
+          <w:sz w:val="21"/>
+          <w:szCs w:val="21"/>
+        </w:rPr>
+        <w:t>Matlab</w:t>
+      </w:r>
+      <w:proofErr w:type="spellEnd"/>
+      <w:r>
+        <w:rPr>
+          <w:rFonts w:ascii="Source Sans Pro" w:hAnsi="Source Sans Pro" w:cs="Arial"/>
+          <w:color w:val="1F1F1F"/>
+          <w:sz w:val="21"/>
+          <w:szCs w:val="21"/>
+        </w:rPr>
+        <w:t xml:space="preserve"> command line, you do not need to include the ".m" portion of the script file name. If you include the ".m", you'll get an error message about an invalid indexing operation. So, run the Exercise 1 script by typing just "ex1" at the command line.</w:t>
+      </w:r>
+    </w:p>
+    <w:p>
+      <w:pPr>
+        <w:pStyle w:val="NormalWeb"/>
+        <w:shd w:val="clear" w:color="auto" w:fill="FFFFFF"/>
+        <w:spacing w:before="0" w:beforeAutospacing="0" w:after="240" w:afterAutospacing="0"/>
+        <w:rPr>
+          <w:rFonts w:ascii="Source Sans Pro" w:hAnsi="Source Sans Pro" w:cs="Arial"/>
+          <w:color w:val="1F1F1F"/>
+          <w:sz w:val="21"/>
+          <w:szCs w:val="21"/>
+        </w:rPr>
+      </w:pPr>
+      <w:r>
+        <w:rPr>
+          <w:rFonts w:ascii="Source Sans Pro" w:hAnsi="Source Sans Pro" w:cs="Arial"/>
+          <w:color w:val="1F1F1F"/>
+          <w:sz w:val="21"/>
+          <w:szCs w:val="21"/>
+        </w:rPr>
+        <w:lastRenderedPageBreak/>
+        <w:t xml:space="preserve">You also do not need to include parenthesis () when using the submit script. Just type "submit". </w:t>
+      </w:r>
+    </w:p>
+    <w:p>
+      <w:pPr>
+        <w:pStyle w:val="NormalWeb"/>
+        <w:shd w:val="clear" w:color="auto" w:fill="FFFFFF"/>
+        <w:spacing w:before="0" w:beforeAutospacing="0" w:after="240" w:afterAutospacing="0"/>
+        <w:rPr>
+          <w:rFonts w:ascii="Source Sans Pro" w:hAnsi="Source Sans Pro" w:cs="Arial"/>
+          <w:color w:val="1F1F1F"/>
+          <w:sz w:val="21"/>
+          <w:szCs w:val="21"/>
+        </w:rPr>
+      </w:pPr>
+      <w:r>
+        <w:rPr>
+          <w:rFonts w:ascii="Source Sans Pro" w:hAnsi="Source Sans Pro" w:cs="Arial"/>
+          <w:color w:val="1F1F1F"/>
+          <w:sz w:val="21"/>
+          <w:szCs w:val="21"/>
+        </w:rPr>
+        <w:t>You cannot execute your functions by simply typing the name. All of the functions you will work on require a set of parameter values, enter between a set of parenthesis. Your three methods of testing your code are:</w:t>
+      </w:r>
+    </w:p>
+    <w:p>
+      <w:pPr>
+        <w:pStyle w:val="NormalWeb"/>
+        <w:shd w:val="clear" w:color="auto" w:fill="FFFFFF"/>
+        <w:spacing w:before="0" w:beforeAutospacing="0" w:after="240" w:afterAutospacing="0"/>
+        <w:rPr>
+          <w:rFonts w:ascii="Source Sans Pro" w:hAnsi="Source Sans Pro" w:cs="Arial"/>
+          <w:color w:val="1F1F1F"/>
+          <w:sz w:val="21"/>
+          <w:szCs w:val="21"/>
+        </w:rPr>
+      </w:pPr>
+      <w:r>
+        <w:rPr>
+          <w:rFonts w:ascii="Source Sans Pro" w:hAnsi="Source Sans Pro" w:cs="Arial"/>
+          <w:color w:val="1F1F1F"/>
+          <w:sz w:val="21"/>
+          <w:szCs w:val="21"/>
+        </w:rPr>
+        <w:t xml:space="preserve">1 - use an exercise script, such as "ex1" </w:t>
+      </w:r>
+    </w:p>
+    <w:p>
+      <w:pPr>
+        <w:pStyle w:val="NormalWeb"/>
+        <w:shd w:val="clear" w:color="auto" w:fill="FFFFFF"/>
+        <w:spacing w:before="0" w:beforeAutospacing="0" w:after="240" w:afterAutospacing="0"/>
+        <w:rPr>
+          <w:rFonts w:ascii="Source Sans Pro" w:hAnsi="Source Sans Pro" w:cs="Arial"/>
+          <w:color w:val="1F1F1F"/>
+          <w:sz w:val="21"/>
+          <w:szCs w:val="21"/>
+        </w:rPr>
+      </w:pPr>
+      <w:r>
+        <w:rPr>
+          <w:rFonts w:ascii="Source Sans Pro" w:hAnsi="Source Sans Pro" w:cs="Arial"/>
+          <w:color w:val="1F1F1F"/>
+          <w:sz w:val="21"/>
+          <w:szCs w:val="21"/>
+        </w:rPr>
+        <w:t xml:space="preserve">2 - use a Unit Test (see below) where you type-in the entire command line including the parameters. </w:t>
+      </w:r>
+    </w:p>
+    <w:p>
+      <w:pPr>
+        <w:pStyle w:val="NormalWeb"/>
+        <w:shd w:val="clear" w:color="auto" w:fill="FFFFFF"/>
+        <w:spacing w:before="0" w:beforeAutospacing="0" w:after="240" w:afterAutospacing="0"/>
+        <w:rPr>
+          <w:rFonts w:ascii="Source Sans Pro" w:hAnsi="Source Sans Pro" w:cs="Arial"/>
+          <w:color w:val="1F1F1F"/>
+          <w:sz w:val="21"/>
+          <w:szCs w:val="21"/>
+        </w:rPr>
+      </w:pPr>
+      <w:r>
+        <w:rPr>
+          <w:rFonts w:ascii="Source Sans Pro" w:hAnsi="Source Sans Pro" w:cs="Arial"/>
+          <w:color w:val="1F1F1F"/>
+          <w:sz w:val="21"/>
+          <w:szCs w:val="21"/>
+        </w:rPr>
+        <w:t xml:space="preserve">3 - use the submit script. </w:t>
+      </w:r>
+    </w:p>
+    <w:p>
+      <w:pPr>
+        <w:pStyle w:val="Heading3"/>
+        <w:shd w:val="clear" w:color="auto" w:fill="FFFFFF"/>
+        <w:spacing w:before="480" w:after="180"/>
+        <w:rPr>
+          <w:rFonts w:ascii="Source Sans Pro" w:hAnsi="Source Sans Pro" w:cs="Arial"/>
+          <w:color w:val="1F1F1F"/>
+          <w:spacing w:val="-2"/>
+          <w:sz w:val="27"/>
+          <w:szCs w:val="27"/>
+        </w:rPr>
+      </w:pPr>
+      <w:r>
+        <w:rPr>
+          <w:rStyle w:val="Strong"/>
+          <w:rFonts w:ascii="unset" w:hAnsi="unset" w:cs="Arial"/>
+          <w:b w:val="0"/>
+          <w:bCs w:val="0"/>
+          <w:color w:val="1F1F1F"/>
+          <w:spacing w:val="-2"/>
+        </w:rPr>
+        <w:t xml:space="preserve">Making the grader happy: </w:t>
+      </w:r>
+    </w:p>
+    <w:p>
+      <w:pPr>
+        <w:pStyle w:val="NormalWeb"/>
+        <w:shd w:val="clear" w:color="auto" w:fill="FFFFFF"/>
+        <w:spacing w:before="0" w:beforeAutospacing="0" w:after="240" w:afterAutospacing="0"/>
+        <w:rPr>
+          <w:rFonts w:ascii="Source Sans Pro" w:hAnsi="Source Sans Pro" w:cs="Arial"/>
+          <w:color w:val="1F1F1F"/>
+          <w:sz w:val="21"/>
+          <w:szCs w:val="21"/>
+        </w:rPr>
+      </w:pPr>
+      <w:r>
+        <w:rPr>
+          <w:rFonts w:ascii="Source Sans Pro" w:hAnsi="Source Sans Pro" w:cs="Arial"/>
+          <w:color w:val="1F1F1F"/>
+          <w:sz w:val="21"/>
+          <w:szCs w:val="21"/>
+        </w:rPr>
+        <w:t xml:space="preserve">The submit grader uses a different test case than what is in the PDF file. These test cases use a different size of data set and are more sensitive to small errors than the </w:t>
+      </w:r>
+      <w:proofErr w:type="spellStart"/>
+      <w:r>
+        <w:rPr>
+          <w:rFonts w:ascii="Source Sans Pro" w:hAnsi="Source Sans Pro" w:cs="Arial"/>
+          <w:color w:val="1F1F1F"/>
+          <w:sz w:val="21"/>
+          <w:szCs w:val="21"/>
+        </w:rPr>
+        <w:t>ex test</w:t>
+      </w:r>
+      <w:proofErr w:type="spellEnd"/>
+      <w:r>
+        <w:rPr>
+          <w:rFonts w:ascii="Source Sans Pro" w:hAnsi="Source Sans Pro" w:cs="Arial"/>
+          <w:color w:val="1F1F1F"/>
+          <w:sz w:val="21"/>
+          <w:szCs w:val="21"/>
+        </w:rPr>
+        <w:t xml:space="preserve"> cases. Your code must work correctly with any size of data set.</w:t>
+      </w:r>
+    </w:p>
+    <w:p>
+      <w:pPr>
+        <w:pStyle w:val="NormalWeb"/>
+        <w:shd w:val="clear" w:color="auto" w:fill="FFFFFF"/>
+        <w:spacing w:before="0" w:beforeAutospacing="0" w:after="240" w:afterAutospacing="0"/>
+        <w:rPr>
+          <w:rFonts w:ascii="Source Sans Pro" w:hAnsi="Source Sans Pro" w:cs="Arial"/>
+          <w:color w:val="1F1F1F"/>
+          <w:sz w:val="21"/>
+          <w:szCs w:val="21"/>
+        </w:rPr>
+      </w:pPr>
+      <w:r>
+        <w:rPr>
+          <w:rFonts w:ascii="Source Sans Pro" w:hAnsi="Source Sans Pro" w:cs="Arial"/>
+          <w:color w:val="1F1F1F"/>
+          <w:sz w:val="21"/>
+          <w:szCs w:val="21"/>
+        </w:rPr>
+        <w:t>Your functions must handle the general case. This means:</w:t>
+      </w:r>
+    </w:p>
+    <w:p>
+      <w:pPr>
+        <w:pStyle w:val="NormalWeb"/>
+        <w:shd w:val="clear" w:color="auto" w:fill="FFFFFF"/>
+        <w:spacing w:before="0" w:beforeAutospacing="0" w:after="240" w:afterAutospacing="0"/>
+        <w:rPr>
+          <w:rFonts w:ascii="Source Sans Pro" w:hAnsi="Source Sans Pro" w:cs="Arial"/>
+          <w:color w:val="1F1F1F"/>
+          <w:sz w:val="21"/>
+          <w:szCs w:val="21"/>
+        </w:rPr>
+      </w:pPr>
+      <w:r>
+        <w:rPr>
+          <w:rFonts w:ascii="Source Sans Pro" w:hAnsi="Source Sans Pro" w:cs="Arial"/>
+          <w:color w:val="1F1F1F"/>
+          <w:sz w:val="21"/>
+          <w:szCs w:val="21"/>
+        </w:rPr>
+        <w:t xml:space="preserve">- You should avoid using hard-coded array indexes. </w:t>
+      </w:r>
+    </w:p>
+    <w:p>
+      <w:pPr>
+        <w:pStyle w:val="NormalWeb"/>
+        <w:shd w:val="clear" w:color="auto" w:fill="FFFFFF"/>
+        <w:spacing w:before="0" w:beforeAutospacing="0" w:after="240" w:afterAutospacing="0"/>
+        <w:rPr>
+          <w:rFonts w:ascii="Source Sans Pro" w:hAnsi="Source Sans Pro" w:cs="Arial"/>
+          <w:color w:val="1F1F1F"/>
+          <w:sz w:val="21"/>
+          <w:szCs w:val="21"/>
+        </w:rPr>
+      </w:pPr>
+      <w:r>
+        <w:rPr>
+          <w:rFonts w:ascii="Source Sans Pro" w:hAnsi="Source Sans Pro" w:cs="Arial"/>
+          <w:color w:val="1F1F1F"/>
+          <w:sz w:val="21"/>
+          <w:szCs w:val="21"/>
+        </w:rPr>
+        <w:t xml:space="preserve">- You should avoid having fixed-length arrays and matrices. </w:t>
+      </w:r>
+    </w:p>
+    <w:p>
+      <w:pPr>
+        <w:pStyle w:val="NormalWeb"/>
+        <w:shd w:val="clear" w:color="auto" w:fill="FFFFFF"/>
+        <w:spacing w:before="0" w:beforeAutospacing="0" w:after="240" w:afterAutospacing="0"/>
+        <w:rPr>
+          <w:rFonts w:ascii="Source Sans Pro" w:hAnsi="Source Sans Pro" w:cs="Arial"/>
+          <w:color w:val="1F1F1F"/>
+          <w:sz w:val="21"/>
+          <w:szCs w:val="21"/>
+        </w:rPr>
+      </w:pPr>
+      <w:r>
+        <w:rPr>
+          <w:rFonts w:ascii="Source Sans Pro" w:hAnsi="Source Sans Pro" w:cs="Arial"/>
+          <w:color w:val="1F1F1F"/>
+          <w:sz w:val="21"/>
+          <w:szCs w:val="21"/>
+        </w:rPr>
+        <w:t xml:space="preserve">It is very common for students to think that getting the same answer as listed in the PDF file means they should get full credit from the grader. This is a false hope. The PDF file is just one test case. The grader uses a different test case. </w:t>
+      </w:r>
+    </w:p>
+    <w:p>
+      <w:pPr>
+        <w:pStyle w:val="NormalWeb"/>
+        <w:shd w:val="clear" w:color="auto" w:fill="FFFFFF"/>
+        <w:spacing w:before="0" w:beforeAutospacing="0" w:after="240" w:afterAutospacing="0"/>
+        <w:rPr>
+          <w:rFonts w:ascii="Source Sans Pro" w:hAnsi="Source Sans Pro" w:cs="Arial"/>
+          <w:color w:val="1F1F1F"/>
+          <w:sz w:val="21"/>
+          <w:szCs w:val="21"/>
+        </w:rPr>
+      </w:pPr>
+      <w:r>
+        <w:rPr>
+          <w:rFonts w:ascii="Source Sans Pro" w:hAnsi="Source Sans Pro" w:cs="Arial"/>
+          <w:color w:val="1F1F1F"/>
+          <w:sz w:val="21"/>
+          <w:szCs w:val="21"/>
+        </w:rPr>
+        <w:t>Also, the grader does not like your code to send any additional outputs to the workspace. So, every line of code should end with a semicolon.</w:t>
+      </w:r>
+    </w:p>
+    <w:p>
+      <w:pPr>
+        <w:pStyle w:val="Heading3"/>
+        <w:shd w:val="clear" w:color="auto" w:fill="FFFFFF"/>
+        <w:spacing w:before="480" w:after="180"/>
+        <w:rPr>
+          <w:rFonts w:ascii="Source Sans Pro" w:hAnsi="Source Sans Pro" w:cs="Arial"/>
+          <w:color w:val="1F1F1F"/>
+          <w:spacing w:val="-2"/>
+          <w:sz w:val="27"/>
+          <w:szCs w:val="27"/>
+        </w:rPr>
+      </w:pPr>
+      <w:r>
+        <w:rPr>
+          <w:rStyle w:val="Strong"/>
+          <w:rFonts w:ascii="unset" w:hAnsi="unset" w:cs="Arial"/>
+          <w:b w:val="0"/>
+          <w:bCs w:val="0"/>
+          <w:color w:val="1F1F1F"/>
+          <w:spacing w:val="-2"/>
+        </w:rPr>
+        <w:t>Getting Help:</w:t>
+      </w:r>
+    </w:p>
+    <w:p>
+      <w:pPr>
+        <w:pStyle w:val="NormalWeb"/>
+        <w:shd w:val="clear" w:color="auto" w:fill="FFFFFF"/>
+        <w:spacing w:before="0" w:beforeAutospacing="0" w:after="240" w:afterAutospacing="0"/>
+        <w:rPr>
+          <w:rFonts w:ascii="Source Sans Pro" w:hAnsi="Source Sans Pro" w:cs="Arial"/>
+          <w:color w:val="1F1F1F"/>
+          <w:sz w:val="21"/>
+          <w:szCs w:val="21"/>
+        </w:rPr>
+      </w:pPr>
+      <w:r>
+        <w:rPr>
+          <w:rFonts w:ascii="Source Sans Pro" w:hAnsi="Source Sans Pro" w:cs="Arial"/>
+          <w:color w:val="1F1F1F"/>
+          <w:sz w:val="21"/>
+          <w:szCs w:val="21"/>
+        </w:rPr>
+        <w:t xml:space="preserve">When you want help from the Forum community, please use this two-step procedure: </w:t>
+      </w:r>
+    </w:p>
+    <w:p>
+      <w:pPr>
+        <w:pStyle w:val="NormalWeb"/>
+        <w:shd w:val="clear" w:color="auto" w:fill="FFFFFF"/>
+        <w:spacing w:before="0" w:beforeAutospacing="0" w:after="240" w:afterAutospacing="0"/>
+        <w:rPr>
+          <w:rFonts w:ascii="Source Sans Pro" w:hAnsi="Source Sans Pro" w:cs="Arial"/>
+          <w:color w:val="1F1F1F"/>
+          <w:sz w:val="21"/>
+          <w:szCs w:val="21"/>
+        </w:rPr>
+      </w:pPr>
+      <w:r>
+        <w:rPr>
+          <w:rFonts w:ascii="Source Sans Pro" w:hAnsi="Source Sans Pro" w:cs="Arial"/>
+          <w:color w:val="1F1F1F"/>
+          <w:sz w:val="21"/>
+          <w:szCs w:val="21"/>
+        </w:rPr>
+        <w:t xml:space="preserve">1 - Search the Forum for keywords that relate to your problem. Searching by the function name is a good start. </w:t>
+      </w:r>
+    </w:p>
+    <w:p>
+      <w:pPr>
+        <w:pStyle w:val="NormalWeb"/>
+        <w:shd w:val="clear" w:color="auto" w:fill="FFFFFF"/>
+        <w:spacing w:before="0" w:beforeAutospacing="0" w:after="240" w:afterAutospacing="0"/>
+        <w:rPr>
+          <w:rFonts w:ascii="Source Sans Pro" w:hAnsi="Source Sans Pro" w:cs="Arial"/>
+          <w:color w:val="1F1F1F"/>
+          <w:sz w:val="21"/>
+          <w:szCs w:val="21"/>
+        </w:rPr>
+      </w:pPr>
+      <w:r>
+        <w:rPr>
+          <w:rFonts w:ascii="Source Sans Pro" w:hAnsi="Source Sans Pro" w:cs="Arial"/>
+          <w:color w:val="1F1F1F"/>
+          <w:sz w:val="21"/>
+          <w:szCs w:val="21"/>
+        </w:rPr>
+        <w:t xml:space="preserve">2 - If you don't find a suitable thread, then do this: </w:t>
+      </w:r>
+    </w:p>
+    <w:p>
+      <w:pPr>
+        <w:pStyle w:val="NormalWeb"/>
+        <w:shd w:val="clear" w:color="auto" w:fill="FFFFFF"/>
+        <w:spacing w:before="0" w:beforeAutospacing="0" w:after="240" w:afterAutospacing="0"/>
+        <w:rPr>
+          <w:rFonts w:ascii="Source Sans Pro" w:hAnsi="Source Sans Pro" w:cs="Arial"/>
+          <w:color w:val="1F1F1F"/>
+          <w:sz w:val="21"/>
+          <w:szCs w:val="21"/>
+        </w:rPr>
+      </w:pPr>
+      <w:r>
+        <w:rPr>
+          <w:rFonts w:ascii="Source Sans Pro" w:hAnsi="Source Sans Pro" w:cs="Arial"/>
+          <w:color w:val="1F1F1F"/>
+          <w:sz w:val="21"/>
+          <w:szCs w:val="21"/>
+        </w:rPr>
+        <w:t xml:space="preserve">2a - Find the unit tests for that exercise (see below), and run the appropriate test. Attempt to debug your code. </w:t>
+      </w:r>
+    </w:p>
+    <w:p>
+      <w:pPr>
+        <w:pStyle w:val="NormalWeb"/>
+        <w:shd w:val="clear" w:color="auto" w:fill="FFFFFF"/>
+        <w:spacing w:before="0" w:beforeAutospacing="0" w:after="240" w:afterAutospacing="0"/>
+        <w:rPr>
+          <w:rFonts w:ascii="Source Sans Pro" w:hAnsi="Source Sans Pro" w:cs="Arial"/>
+          <w:color w:val="1F1F1F"/>
+          <w:sz w:val="21"/>
+          <w:szCs w:val="21"/>
+        </w:rPr>
+      </w:pPr>
+      <w:r>
+        <w:rPr>
+          <w:rFonts w:ascii="Source Sans Pro" w:hAnsi="Source Sans Pro" w:cs="Arial"/>
+          <w:color w:val="1F1F1F"/>
+          <w:sz w:val="21"/>
+          <w:szCs w:val="21"/>
+        </w:rPr>
+        <w:t>2b - Take a screen capture of your whole console workspace (including the command line), and post it to the forum, along with any other useful information (computer type, Octave/</w:t>
+      </w:r>
+      <w:proofErr w:type="spellStart"/>
+      <w:r>
+        <w:rPr>
+          <w:rFonts w:ascii="Source Sans Pro" w:hAnsi="Source Sans Pro" w:cs="Arial"/>
+          <w:color w:val="1F1F1F"/>
+          <w:sz w:val="21"/>
+          <w:szCs w:val="21"/>
+        </w:rPr>
+        <w:t>Matlab</w:t>
+      </w:r>
+      <w:proofErr w:type="spellEnd"/>
+      <w:r>
+        <w:rPr>
+          <w:rFonts w:ascii="Source Sans Pro" w:hAnsi="Source Sans Pro" w:cs="Arial"/>
+          <w:color w:val="1F1F1F"/>
+          <w:sz w:val="21"/>
+          <w:szCs w:val="21"/>
+        </w:rPr>
+        <w:t xml:space="preserve"> version, other tests you've tried, </w:t>
+      </w:r>
+      <w:proofErr w:type="spellStart"/>
+      <w:r>
+        <w:rPr>
+          <w:rFonts w:ascii="Source Sans Pro" w:hAnsi="Source Sans Pro" w:cs="Arial"/>
+          <w:color w:val="1F1F1F"/>
+          <w:sz w:val="21"/>
+          <w:szCs w:val="21"/>
+        </w:rPr>
+        <w:t>etc</w:t>
+      </w:r>
+      <w:proofErr w:type="spellEnd"/>
+      <w:r>
+        <w:rPr>
+          <w:rFonts w:ascii="Source Sans Pro" w:hAnsi="Source Sans Pro" w:cs="Arial"/>
+          <w:color w:val="1F1F1F"/>
+          <w:sz w:val="21"/>
+          <w:szCs w:val="21"/>
+        </w:rPr>
+        <w:t xml:space="preserve">). </w:t>
+      </w:r>
+    </w:p>
+    <w:p>
+      <w:pPr>
+        <w:pStyle w:val="Heading3"/>
+        <w:shd w:val="clear" w:color="auto" w:fill="FFFFFF"/>
+        <w:spacing w:before="480" w:after="180"/>
+        <w:rPr>
+          <w:rFonts w:ascii="Source Sans Pro" w:hAnsi="Source Sans Pro" w:cs="Arial"/>
+          <w:color w:val="1F1F1F"/>
+          <w:spacing w:val="-2"/>
+          <w:sz w:val="27"/>
+          <w:szCs w:val="27"/>
+        </w:rPr>
+      </w:pPr>
+      <w:r>
+        <w:rPr>
+          <w:rFonts w:ascii="Source Sans Pro" w:hAnsi="Source Sans Pro" w:cs="Arial"/>
+          <w:color w:val="1F1F1F"/>
+          <w:spacing w:val="-2"/>
+        </w:rPr>
+        <w:lastRenderedPageBreak/>
+        <w:t>Debugging:</w:t>
+      </w:r>
+    </w:p>
+    <w:p>
+      <w:pPr>
+        <w:pStyle w:val="NormalWeb"/>
+        <w:shd w:val="clear" w:color="auto" w:fill="FFFFFF"/>
+        <w:spacing w:before="0" w:beforeAutospacing="0" w:after="240" w:afterAutospacing="0"/>
+        <w:rPr>
+          <w:rFonts w:ascii="Source Sans Pro" w:hAnsi="Source Sans Pro" w:cs="Arial"/>
+          <w:color w:val="1F1F1F"/>
+          <w:sz w:val="21"/>
+          <w:szCs w:val="21"/>
+        </w:rPr>
+      </w:pPr>
+      <w:r>
+        <w:rPr>
+          <w:rFonts w:ascii="Source Sans Pro" w:hAnsi="Source Sans Pro" w:cs="Arial"/>
+          <w:color w:val="1F1F1F"/>
+          <w:sz w:val="21"/>
+          <w:szCs w:val="21"/>
+        </w:rPr>
+        <w:t xml:space="preserve">If your code runs but gives the wrong answers, you can insert a "keyboard" command in your script, just before the function ends. This will cause the program to exit to the debugger, so you can inspect all your variables from the command line. This often is very helpful in </w:t>
+      </w:r>
+      <w:proofErr w:type="spellStart"/>
+      <w:r>
+        <w:rPr>
+          <w:rFonts w:ascii="Source Sans Pro" w:hAnsi="Source Sans Pro" w:cs="Arial"/>
+          <w:color w:val="1F1F1F"/>
+          <w:sz w:val="21"/>
+          <w:szCs w:val="21"/>
+        </w:rPr>
+        <w:t>analysing</w:t>
+      </w:r>
+      <w:proofErr w:type="spellEnd"/>
+      <w:r>
+        <w:rPr>
+          <w:rFonts w:ascii="Source Sans Pro" w:hAnsi="Source Sans Pro" w:cs="Arial"/>
+          <w:color w:val="1F1F1F"/>
+          <w:sz w:val="21"/>
+          <w:szCs w:val="21"/>
+        </w:rPr>
+        <w:t xml:space="preserve"> math errors, or trying out what commands to use to implement your function. </w:t>
+      </w:r>
+    </w:p>
+    <w:p>
+      <w:pPr>
+        <w:pStyle w:val="NormalWeb"/>
+        <w:shd w:val="clear" w:color="auto" w:fill="FFFFFF"/>
+        <w:spacing w:before="0" w:beforeAutospacing="0" w:after="240" w:afterAutospacing="0"/>
+        <w:rPr>
+          <w:rFonts w:ascii="Source Sans Pro" w:hAnsi="Source Sans Pro" w:cs="Arial"/>
+          <w:color w:val="1F1F1F"/>
+          <w:sz w:val="21"/>
+          <w:szCs w:val="21"/>
+        </w:rPr>
+      </w:pPr>
+      <w:r>
+        <w:rPr>
+          <w:rFonts w:ascii="Source Sans Pro" w:hAnsi="Source Sans Pro" w:cs="Arial"/>
+          <w:color w:val="1F1F1F"/>
+          <w:sz w:val="21"/>
+          <w:szCs w:val="21"/>
+        </w:rPr>
+        <w:t>There are additional test cases and tutorials listed in pinned threads under "All Course Discussions". The test cases are especially helpful in debugging in situations where you get the expected output in ex but get no points or an error when submitting.</w:t>
+      </w:r>
+    </w:p>
+    <w:p>
+      <w:pPr>
+        <w:pStyle w:val="Heading3"/>
+        <w:shd w:val="clear" w:color="auto" w:fill="FFFFFF"/>
+        <w:spacing w:before="480" w:after="180"/>
+        <w:rPr>
+          <w:rFonts w:ascii="Source Sans Pro" w:hAnsi="Source Sans Pro" w:cs="Arial"/>
+          <w:color w:val="1F1F1F"/>
+          <w:spacing w:val="-2"/>
+          <w:sz w:val="27"/>
+          <w:szCs w:val="27"/>
+        </w:rPr>
+      </w:pPr>
+      <w:r>
+        <w:rPr>
+          <w:rFonts w:ascii="Source Sans Pro" w:hAnsi="Source Sans Pro" w:cs="Arial"/>
+          <w:color w:val="1F1F1F"/>
+          <w:spacing w:val="-2"/>
+        </w:rPr>
+        <w:t>Unit Tests:</w:t>
+      </w:r>
+    </w:p>
+    <w:p>
+      <w:pPr>
+        <w:pStyle w:val="NormalWeb"/>
+        <w:shd w:val="clear" w:color="auto" w:fill="FFFFFF"/>
+        <w:spacing w:before="0" w:beforeAutospacing="0" w:after="240" w:afterAutospacing="0"/>
+        <w:rPr>
+          <w:rFonts w:ascii="Source Sans Pro" w:hAnsi="Source Sans Pro" w:cs="Arial"/>
+          <w:color w:val="1F1F1F"/>
+          <w:sz w:val="21"/>
+          <w:szCs w:val="21"/>
+        </w:rPr>
+      </w:pPr>
+      <w:r>
+        <w:rPr>
+          <w:rFonts w:ascii="Source Sans Pro" w:hAnsi="Source Sans Pro" w:cs="Arial"/>
+          <w:color w:val="1F1F1F"/>
+          <w:sz w:val="21"/>
+          <w:szCs w:val="21"/>
+        </w:rPr>
+        <w:t xml:space="preserve">Each programming assignment has a "Discussions" area in the Forum. In this section you can often find "unit tests". These are additional test cases, which give you a command to type, and provides the expected results. It is always a good idea to test your functions using the unit tests before submitting to the grader. </w:t>
+      </w:r>
+    </w:p>
+    <w:p>
+      <w:pPr>
+        <w:pStyle w:val="NormalWeb"/>
+        <w:shd w:val="clear" w:color="auto" w:fill="FFFFFF"/>
+        <w:spacing w:before="0" w:beforeAutospacing="0" w:after="240" w:afterAutospacing="0"/>
+        <w:rPr>
+          <w:rFonts w:ascii="Source Sans Pro" w:hAnsi="Source Sans Pro" w:cs="Arial"/>
+          <w:color w:val="1F1F1F"/>
+          <w:sz w:val="21"/>
+          <w:szCs w:val="21"/>
+        </w:rPr>
+      </w:pPr>
+      <w:r>
+        <w:rPr>
+          <w:rFonts w:ascii="Source Sans Pro" w:hAnsi="Source Sans Pro" w:cs="Arial"/>
+          <w:color w:val="1F1F1F"/>
+          <w:sz w:val="21"/>
+          <w:szCs w:val="21"/>
+        </w:rPr>
+        <w:t>If you run a unit test and do not get the correct results, you can most easily get help on the forums by posting a screen capture of your workspace - including the command line you entered, and the results.</w:t>
+      </w:r>
+    </w:p>
+    <w:p>
+      <w:pPr>
+        <w:pStyle w:val="Heading3"/>
+        <w:shd w:val="clear" w:color="auto" w:fill="FFFFFF"/>
+        <w:spacing w:before="480" w:after="180"/>
+        <w:rPr>
+          <w:rFonts w:ascii="Source Sans Pro" w:hAnsi="Source Sans Pro" w:cs="Arial"/>
+          <w:color w:val="1F1F1F"/>
+          <w:spacing w:val="-2"/>
+          <w:sz w:val="27"/>
+          <w:szCs w:val="27"/>
+        </w:rPr>
+      </w:pPr>
+      <w:r>
+        <w:rPr>
+          <w:rFonts w:ascii="Source Sans Pro" w:hAnsi="Source Sans Pro" w:cs="Arial"/>
+          <w:color w:val="1F1F1F"/>
+          <w:spacing w:val="-2"/>
+        </w:rPr>
+        <w:t>Having trouble submitting your work to the grader?:</w:t>
+      </w:r>
+    </w:p>
+    <w:p>
+      <w:pPr>
+        <w:pStyle w:val="NormalWeb"/>
+        <w:shd w:val="clear" w:color="auto" w:fill="FFFFFF"/>
+        <w:spacing w:before="0" w:beforeAutospacing="0" w:after="240" w:afterAutospacing="0"/>
+        <w:rPr>
+          <w:rFonts w:ascii="Source Sans Pro" w:hAnsi="Source Sans Pro" w:cs="Arial"/>
+          <w:color w:val="1F1F1F"/>
+          <w:sz w:val="21"/>
+          <w:szCs w:val="21"/>
+        </w:rPr>
+      </w:pPr>
+      <w:r>
+        <w:rPr>
+          <w:rFonts w:ascii="Source Sans Pro" w:hAnsi="Source Sans Pro" w:cs="Arial"/>
+          <w:color w:val="1F1F1F"/>
+          <w:sz w:val="21"/>
+          <w:szCs w:val="21"/>
+        </w:rPr>
+        <w:t xml:space="preserve">- This section will need to be supplemented with info appropriate to the new submission system. If you run the submit script and get a message that your identity can't be verified, be sure that you have logged-in using your Coursera account email and your Programming Assignment submission password. </w:t>
+      </w:r>
+    </w:p>
+    <w:p>
+      <w:pPr>
+        <w:pStyle w:val="NormalWeb"/>
+        <w:shd w:val="clear" w:color="auto" w:fill="FFFFFF"/>
+        <w:spacing w:before="0" w:beforeAutospacing="0" w:after="240" w:afterAutospacing="0"/>
+        <w:rPr>
+          <w:rFonts w:ascii="Source Sans Pro" w:hAnsi="Source Sans Pro" w:cs="Arial"/>
+          <w:color w:val="1F1F1F"/>
+          <w:sz w:val="21"/>
+          <w:szCs w:val="21"/>
+        </w:rPr>
+      </w:pPr>
+      <w:r>
+        <w:rPr>
+          <w:rFonts w:ascii="Source Sans Pro" w:hAnsi="Source Sans Pro" w:cs="Arial"/>
+          <w:color w:val="1F1F1F"/>
+          <w:sz w:val="21"/>
+          <w:szCs w:val="21"/>
+        </w:rPr>
+        <w:t xml:space="preserve">- If you get the message "submit undefined", first check that you are in the working directory where you extracted the files from the ZIP archive. Use "cd" to get there if necessary. </w:t>
+      </w:r>
+    </w:p>
+    <w:p>
+      <w:pPr>
+        <w:pStyle w:val="NormalWeb"/>
+        <w:shd w:val="clear" w:color="auto" w:fill="FFFFFF"/>
+        <w:spacing w:before="0" w:beforeAutospacing="0" w:after="240" w:afterAutospacing="0"/>
+        <w:rPr>
+          <w:rFonts w:ascii="Source Sans Pro" w:hAnsi="Source Sans Pro" w:cs="Arial"/>
+          <w:color w:val="1F1F1F"/>
+          <w:sz w:val="21"/>
+          <w:szCs w:val="21"/>
+        </w:rPr>
+      </w:pPr>
+      <w:r>
+        <w:rPr>
+          <w:rFonts w:ascii="Source Sans Pro" w:hAnsi="Source Sans Pro" w:cs="Arial"/>
+          <w:color w:val="1F1F1F"/>
+          <w:sz w:val="21"/>
+          <w:szCs w:val="21"/>
+        </w:rPr>
+        <w:t>- If the "submit undefined" error persists, or any other "function undefined" messages appear, try using the "</w:t>
+      </w:r>
+      <w:proofErr w:type="spellStart"/>
+      <w:r>
+        <w:rPr>
+          <w:rFonts w:ascii="Source Sans Pro" w:hAnsi="Source Sans Pro" w:cs="Arial"/>
+          <w:color w:val="1F1F1F"/>
+          <w:sz w:val="21"/>
+          <w:szCs w:val="21"/>
+        </w:rPr>
+        <w:t>addpath</w:t>
+      </w:r>
+      <w:proofErr w:type="spellEnd"/>
+      <w:r>
+        <w:rPr>
+          <w:rFonts w:ascii="Source Sans Pro" w:hAnsi="Source Sans Pro" w:cs="Arial"/>
+          <w:color w:val="1F1F1F"/>
+          <w:sz w:val="21"/>
+          <w:szCs w:val="21"/>
+        </w:rPr>
+        <w:t>(</w:t>
+      </w:r>
+      <w:proofErr w:type="spellStart"/>
+      <w:r>
+        <w:rPr>
+          <w:rFonts w:ascii="Source Sans Pro" w:hAnsi="Source Sans Pro" w:cs="Arial"/>
+          <w:color w:val="1F1F1F"/>
+          <w:sz w:val="21"/>
+          <w:szCs w:val="21"/>
+        </w:rPr>
+        <w:t>pwd</w:t>
+      </w:r>
+      <w:proofErr w:type="spellEnd"/>
+      <w:r>
+        <w:rPr>
+          <w:rFonts w:ascii="Source Sans Pro" w:hAnsi="Source Sans Pro" w:cs="Arial"/>
+          <w:color w:val="1F1F1F"/>
+          <w:sz w:val="21"/>
+          <w:szCs w:val="21"/>
+        </w:rPr>
+        <w:t>)" command to add your present working directory (</w:t>
+      </w:r>
+      <w:proofErr w:type="spellStart"/>
+      <w:r>
+        <w:rPr>
+          <w:rFonts w:ascii="Source Sans Pro" w:hAnsi="Source Sans Pro" w:cs="Arial"/>
+          <w:color w:val="1F1F1F"/>
+          <w:sz w:val="21"/>
+          <w:szCs w:val="21"/>
+        </w:rPr>
+        <w:t>pwd</w:t>
+      </w:r>
+      <w:proofErr w:type="spellEnd"/>
+      <w:r>
+        <w:rPr>
+          <w:rFonts w:ascii="Source Sans Pro" w:hAnsi="Source Sans Pro" w:cs="Arial"/>
+          <w:color w:val="1F1F1F"/>
+          <w:sz w:val="21"/>
+          <w:szCs w:val="21"/>
+        </w:rPr>
+        <w:t xml:space="preserve">) to the Octave execution path. </w:t>
+      </w:r>
+    </w:p>
+    <w:p>
+      <w:pPr>
+        <w:pStyle w:val="NormalWeb"/>
+        <w:shd w:val="clear" w:color="auto" w:fill="FFFFFF"/>
+        <w:spacing w:before="0" w:beforeAutospacing="0" w:after="240" w:afterAutospacing="0"/>
+        <w:rPr>
+          <w:rFonts w:ascii="Source Sans Pro" w:hAnsi="Source Sans Pro" w:cs="Arial"/>
+          <w:color w:val="1F1F1F"/>
+          <w:sz w:val="21"/>
+          <w:szCs w:val="21"/>
+        </w:rPr>
+      </w:pPr>
+      <w:r>
+        <w:rPr>
+          <w:rFonts w:ascii="Source Sans Pro" w:hAnsi="Source Sans Pro" w:cs="Arial"/>
+          <w:color w:val="1F1F1F"/>
+          <w:sz w:val="21"/>
+          <w:szCs w:val="21"/>
+        </w:rPr>
+        <w:t>-If the submit script crashes with an error message, please see the thread "Mentor tips for submitting your work" under "All Course Discussions".</w:t>
+      </w:r>
+    </w:p>
+    <w:p>
+      <w:pPr>
+        <w:pStyle w:val="NormalWeb"/>
+        <w:shd w:val="clear" w:color="auto" w:fill="FFFFFF"/>
+        <w:spacing w:before="0" w:beforeAutospacing="0" w:after="240" w:afterAutospacing="0"/>
+        <w:rPr>
+          <w:rFonts w:ascii="Source Sans Pro" w:hAnsi="Source Sans Pro" w:cs="Arial"/>
+          <w:color w:val="1F1F1F"/>
+          <w:sz w:val="21"/>
+          <w:szCs w:val="21"/>
+        </w:rPr>
+      </w:pPr>
+      <w:r>
+        <w:rPr>
+          <w:rFonts w:ascii="Source Sans Pro" w:hAnsi="Source Sans Pro" w:cs="Arial"/>
+          <w:color w:val="1F1F1F"/>
+          <w:sz w:val="21"/>
+          <w:szCs w:val="21"/>
+        </w:rPr>
+        <w:t>-The submit script does not ask for what part of the exercise you want to submit. It automatically grades any function you have modified.</w:t>
+      </w:r>
+    </w:p>
+    <w:p>
+      <w:pPr>
+        <w:pStyle w:val="Heading3"/>
+        <w:shd w:val="clear" w:color="auto" w:fill="FFFFFF"/>
+        <w:spacing w:before="480" w:after="180"/>
+        <w:rPr>
+          <w:rFonts w:ascii="Source Sans Pro" w:hAnsi="Source Sans Pro" w:cs="Arial"/>
+          <w:color w:val="1F1F1F"/>
+          <w:spacing w:val="-2"/>
+          <w:sz w:val="27"/>
+          <w:szCs w:val="27"/>
+        </w:rPr>
+      </w:pPr>
+      <w:r>
+        <w:rPr>
+          <w:rFonts w:ascii="Source Sans Pro" w:hAnsi="Source Sans Pro" w:cs="Arial"/>
+          <w:color w:val="1F1F1F"/>
+          <w:spacing w:val="-2"/>
+        </w:rPr>
+        <w:t>Found some errata in the course materials?</w:t>
+      </w:r>
+    </w:p>
+    <w:p>
+      <w:pPr>
+        <w:pStyle w:val="NormalWeb"/>
+        <w:shd w:val="clear" w:color="auto" w:fill="FFFFFF"/>
+        <w:spacing w:before="0" w:beforeAutospacing="0" w:after="240" w:afterAutospacing="0"/>
+        <w:rPr>
+          <w:rFonts w:ascii="Source Sans Pro" w:hAnsi="Source Sans Pro" w:cs="Arial"/>
+          <w:color w:val="1F1F1F"/>
+          <w:sz w:val="21"/>
+          <w:szCs w:val="21"/>
+        </w:rPr>
+      </w:pPr>
+      <w:r>
+        <w:rPr>
+          <w:rFonts w:ascii="Source Sans Pro" w:hAnsi="Source Sans Pro" w:cs="Arial"/>
+          <w:color w:val="1F1F1F"/>
+          <w:sz w:val="21"/>
+          <w:szCs w:val="21"/>
+        </w:rPr>
+        <w:t>This course material has been used for many previous sessions. Most likely all of the errata has been discovered, and it's all documented in the 'Errata' section under 'Supplementary Materials'. Please check there before posting errata to the Forum.</w:t>
+      </w:r>
+    </w:p>
+    <w:p>
+      <w:pPr>
+        <w:pStyle w:val="NormalWeb"/>
+        <w:shd w:val="clear" w:color="auto" w:fill="FFFFFF"/>
+        <w:spacing w:before="0" w:beforeAutospacing="0" w:after="240" w:afterAutospacing="0"/>
+        <w:rPr>
+          <w:rFonts w:ascii="Source Sans Pro" w:hAnsi="Source Sans Pro" w:cs="Arial"/>
+          <w:color w:val="1F1F1F"/>
+          <w:sz w:val="21"/>
+          <w:szCs w:val="21"/>
+        </w:rPr>
+      </w:pPr>
+      <w:r>
+        <w:rPr>
+          <w:rFonts w:ascii="Source Sans Pro" w:hAnsi="Source Sans Pro" w:cs="Arial"/>
+          <w:color w:val="1F1F1F"/>
+          <w:sz w:val="21"/>
+          <w:szCs w:val="21"/>
+        </w:rPr>
+        <w:t xml:space="preserve">Error messages with </w:t>
+      </w:r>
+      <w:proofErr w:type="spellStart"/>
+      <w:r>
+        <w:rPr>
+          <w:rFonts w:ascii="Source Sans Pro" w:hAnsi="Source Sans Pro" w:cs="Arial"/>
+          <w:color w:val="1F1F1F"/>
+          <w:sz w:val="21"/>
+          <w:szCs w:val="21"/>
+        </w:rPr>
+        <w:t>fmincg</w:t>
+      </w:r>
+      <w:proofErr w:type="spellEnd"/>
+      <w:r>
+        <w:rPr>
+          <w:rFonts w:ascii="Source Sans Pro" w:hAnsi="Source Sans Pro" w:cs="Arial"/>
+          <w:color w:val="1F1F1F"/>
+          <w:sz w:val="21"/>
+          <w:szCs w:val="21"/>
+        </w:rPr>
+        <w:t>()</w:t>
+      </w:r>
+    </w:p>
+    <w:p>
+      <w:pPr>
+        <w:pStyle w:val="NormalWeb"/>
+        <w:shd w:val="clear" w:color="auto" w:fill="FFFFFF"/>
+        <w:spacing w:before="0" w:beforeAutospacing="0" w:after="240" w:afterAutospacing="0"/>
+        <w:rPr>
+          <w:rFonts w:ascii="Source Sans Pro" w:hAnsi="Source Sans Pro" w:cs="Arial"/>
+          <w:color w:val="1F1F1F"/>
+          <w:sz w:val="21"/>
+          <w:szCs w:val="21"/>
+        </w:rPr>
+      </w:pPr>
+      <w:r>
+        <w:rPr>
+          <w:rFonts w:ascii="Source Sans Pro" w:hAnsi="Source Sans Pro" w:cs="Arial"/>
+          <w:color w:val="1F1F1F"/>
+          <w:sz w:val="21"/>
+          <w:szCs w:val="21"/>
+        </w:rPr>
+        <w:lastRenderedPageBreak/>
+        <w:t xml:space="preserve">The "short-circuit" warnings are due to use a change in the syntax for conditional expressions (| and &amp; vs || and &amp;&amp;) in the newer versions of </w:t>
+      </w:r>
+      <w:proofErr w:type="spellStart"/>
+      <w:r>
+        <w:rPr>
+          <w:rFonts w:ascii="Source Sans Pro" w:hAnsi="Source Sans Pro" w:cs="Arial"/>
+          <w:color w:val="1F1F1F"/>
+          <w:sz w:val="21"/>
+          <w:szCs w:val="21"/>
+        </w:rPr>
+        <w:t>Matlab</w:t>
+      </w:r>
+      <w:proofErr w:type="spellEnd"/>
+      <w:r>
+        <w:rPr>
+          <w:rFonts w:ascii="Source Sans Pro" w:hAnsi="Source Sans Pro" w:cs="Arial"/>
+          <w:color w:val="1F1F1F"/>
+          <w:sz w:val="21"/>
+          <w:szCs w:val="21"/>
+        </w:rPr>
+        <w:t xml:space="preserve">. You can edit the </w:t>
+      </w:r>
+      <w:proofErr w:type="spellStart"/>
+      <w:r>
+        <w:rPr>
+          <w:rFonts w:ascii="Source Sans Pro" w:hAnsi="Source Sans Pro" w:cs="Arial"/>
+          <w:color w:val="1F1F1F"/>
+          <w:sz w:val="21"/>
+          <w:szCs w:val="21"/>
+        </w:rPr>
+        <w:t>fmincg.m</w:t>
+      </w:r>
+      <w:proofErr w:type="spellEnd"/>
+      <w:r>
+        <w:rPr>
+          <w:rFonts w:ascii="Source Sans Pro" w:hAnsi="Source Sans Pro" w:cs="Arial"/>
+          <w:color w:val="1F1F1F"/>
+          <w:sz w:val="21"/>
+          <w:szCs w:val="21"/>
+        </w:rPr>
+        <w:t xml:space="preserve"> file and the warnings may be resolved. </w:t>
+      </w:r>
+    </w:p>
+    <w:p>
+      <w:pPr>
+        <w:pStyle w:val="Heading3"/>
+        <w:shd w:val="clear" w:color="auto" w:fill="FFFFFF"/>
+        <w:spacing w:before="480" w:after="180"/>
+        <w:rPr>
+          <w:rFonts w:ascii="Source Sans Pro" w:hAnsi="Source Sans Pro" w:cs="Arial"/>
+          <w:color w:val="1F1F1F"/>
+          <w:spacing w:val="-2"/>
+          <w:sz w:val="27"/>
+          <w:szCs w:val="27"/>
+        </w:rPr>
+      </w:pPr>
+      <w:r>
+        <w:rPr>
+          <w:rFonts w:ascii="Source Sans Pro" w:hAnsi="Source Sans Pro" w:cs="Arial"/>
+          <w:color w:val="1F1F1F"/>
+          <w:spacing w:val="-2"/>
+        </w:rPr>
+        <w:t>Warning messages about "automatic broadcasting"?</w:t>
+      </w:r>
+    </w:p>
+    <w:p>
+      <w:pPr>
+        <w:pStyle w:val="NormalWeb"/>
+        <w:shd w:val="clear" w:color="auto" w:fill="FFFFFF"/>
+        <w:spacing w:before="0" w:beforeAutospacing="0" w:after="240" w:afterAutospacing="0"/>
+        <w:rPr>
+          <w:rFonts w:ascii="Source Sans Pro" w:hAnsi="Source Sans Pro" w:cs="Arial"/>
+          <w:color w:val="1F1F1F"/>
+          <w:sz w:val="21"/>
+          <w:szCs w:val="21"/>
+        </w:rPr>
+      </w:pPr>
+      <w:r>
+        <w:rPr>
+          <w:rFonts w:ascii="Source Sans Pro" w:hAnsi="Source Sans Pro" w:cs="Arial"/>
+          <w:color w:val="1F1F1F"/>
+          <w:sz w:val="21"/>
+          <w:szCs w:val="21"/>
+        </w:rPr>
+        <w:t xml:space="preserve">See </w:t>
+      </w:r>
+      <w:hyperlink r:id="rId55" w:tgtFrame="_blank" w:history="1">
         <w:r>
           <w:rPr>
             <w:rStyle w:val="Hyperlink"/>
-            <w:rFonts w:ascii="Source Sans Pro" w:hAnsi="Source Sans Pro"/>
+            <w:rFonts w:ascii="Source Sans Pro" w:hAnsi="Source Sans Pro" w:cs="Arial"/>
             <w:color w:val="0056D2"/>
+            <w:sz w:val="21"/>
+            <w:szCs w:val="21"/>
           </w:rPr>
-          <w:t>Bessel's correction</w:t>
+          <w:t>this</w:t>
         </w:r>
       </w:hyperlink>
       <w:r>
         <w:rPr>
-          <w:rFonts w:ascii="Source Sans Pro" w:hAnsi="Source Sans Pro"/>
-          <w:color w:val="1F1F1F"/>
-        </w:rPr>
-        <w:t xml:space="preserve">. The mathematics for this is not included in this MOOC, but feel free to dig deeper into this, or post on the forum, if you feel like knowing more about it! The main idea to take away is that when you try to estimate the </w:t>
-      </w:r>
-      <w:r>
-        <w:rPr>
-          <w:rStyle w:val="Strong"/>
-          <w:rFonts w:ascii="unset" w:hAnsi="unset"/>
-          <w:color w:val="1F1F1F"/>
-        </w:rPr>
-        <w:t xml:space="preserve">variance </w:t>
-      </w:r>
-      <w:r>
-        <w:rPr>
-          <w:rFonts w:ascii="Source Sans Pro" w:hAnsi="Source Sans Pro"/>
-          <w:color w:val="1F1F1F"/>
-        </w:rPr>
-        <w:t xml:space="preserve">and/or the </w:t>
-      </w:r>
-      <w:r>
-        <w:rPr>
-          <w:rStyle w:val="Strong"/>
-          <w:rFonts w:ascii="unset" w:hAnsi="unset"/>
-          <w:color w:val="1F1F1F"/>
-        </w:rPr>
-        <w:t xml:space="preserve">standard deviation </w:t>
-      </w:r>
-      <w:r>
-        <w:rPr>
-          <w:rFonts w:ascii="Source Sans Pro" w:hAnsi="Source Sans Pro"/>
-          <w:color w:val="1F1F1F"/>
-        </w:rPr>
-        <w:t xml:space="preserve">of a population using a </w:t>
-      </w:r>
-      <w:r>
-        <w:rPr>
-          <w:rStyle w:val="Strong"/>
-          <w:rFonts w:ascii="unset" w:hAnsi="unset"/>
-          <w:color w:val="1F1F1F"/>
-        </w:rPr>
-        <w:t>random</w:t>
-      </w:r>
-      <w:r>
-        <w:rPr>
-          <w:rFonts w:ascii="Source Sans Pro" w:hAnsi="Source Sans Pro"/>
-          <w:color w:val="1F1F1F"/>
-        </w:rPr>
-        <w:t xml:space="preserve"> </w:t>
-      </w:r>
-      <w:r>
-        <w:rPr>
-          <w:rStyle w:val="Strong"/>
-          <w:rFonts w:ascii="unset" w:hAnsi="unset"/>
-          <w:color w:val="1F1F1F"/>
-        </w:rPr>
-        <w:t>sample</w:t>
-      </w:r>
-      <w:r>
-        <w:rPr>
-          <w:rFonts w:ascii="Source Sans Pro" w:hAnsi="Source Sans Pro"/>
-          <w:color w:val="1F1F1F"/>
-        </w:rPr>
-        <w:t xml:space="preserve">, the result will be </w:t>
-      </w:r>
-      <w:r>
-        <w:rPr>
-          <w:rStyle w:val="Strong"/>
-          <w:rFonts w:ascii="unset" w:hAnsi="unset"/>
-          <w:color w:val="1F1F1F"/>
-        </w:rPr>
-        <w:t>biased</w:t>
-      </w:r>
-      <w:r>
-        <w:rPr>
-          <w:rFonts w:ascii="Source Sans Pro" w:hAnsi="Source Sans Pro"/>
-          <w:color w:val="1F1F1F"/>
-        </w:rPr>
-        <w:t>. This bias, which, by the way, carries no value judgement at all, but only indicates that if you repeat this technique an infinite number of time</w:t>
-      </w:r>
-      <w:r>
-        <w:rPr>
-          <w:rFonts w:ascii="Source Sans Pro" w:hAnsi="Source Sans Pro"/>
-          <w:color w:val="1F1F1F"/>
-        </w:rPr>
-        <w:t>s</w:t>
-      </w:r>
-      <w:r>
-        <w:rPr>
-          <w:rFonts w:ascii="Source Sans Pro" w:hAnsi="Source Sans Pro"/>
-          <w:color w:val="1F1F1F"/>
-        </w:rPr>
-        <w:t xml:space="preserve"> with different random samples, you will not, as you would hope, approximate the population values, but end up with something else, that can be calculated precisely. The division by </w:t>
-      </w:r>
-      <w:r>
-        <w:rPr>
-          <w:rStyle w:val="katex-mathml"/>
-          <w:color w:val="1F1F1F"/>
-          <w:sz w:val="29"/>
-          <w:szCs w:val="29"/>
-          <w:bdr w:val="none" w:sz="0" w:space="0" w:color="auto" w:frame="1"/>
-        </w:rPr>
-        <w:t>n-1</w:t>
-      </w:r>
-      <w:r>
-        <w:rPr>
-          <w:rStyle w:val="mord"/>
-          <w:rFonts w:ascii="KaTeX_Math" w:eastAsiaTheme="majorEastAsia" w:hAnsi="KaTeX_Math"/>
-          <w:i/>
-          <w:iCs/>
-          <w:color w:val="1F1F1F"/>
-          <w:sz w:val="29"/>
-          <w:szCs w:val="29"/>
-        </w:rPr>
-        <w:t>n</w:t>
-      </w:r>
-      <w:r>
-        <w:rPr>
-          <w:rStyle w:val="mbin"/>
-          <w:color w:val="1F1F1F"/>
-          <w:sz w:val="29"/>
-          <w:szCs w:val="29"/>
-        </w:rPr>
-        <w:t>−</w:t>
-      </w:r>
-      <w:r>
-        <w:rPr>
-          <w:rStyle w:val="mord"/>
-          <w:rFonts w:eastAsiaTheme="majorEastAsia"/>
-          <w:color w:val="1F1F1F"/>
-          <w:sz w:val="29"/>
-          <w:szCs w:val="29"/>
-        </w:rPr>
-        <w:t>1</w:t>
-      </w:r>
-      <w:r>
-        <w:rPr>
-          <w:rFonts w:ascii="Source Sans Pro" w:hAnsi="Source Sans Pro"/>
-          <w:color w:val="1F1F1F"/>
-        </w:rPr>
-        <w:t xml:space="preserve"> arises directly from these calculation (if you are hungry for the full details, </w:t>
-      </w:r>
-      <w:hyperlink r:id="rId51" w:anchor="Sample_variance" w:tgtFrame="_blank" w:tooltip="Sample Variance bias Wiki" w:history="1">
-        <w:r>
-          <w:rPr>
-            <w:rStyle w:val="Hyperlink"/>
-            <w:rFonts w:ascii="Source Sans Pro" w:hAnsi="Source Sans Pro"/>
-            <w:color w:val="0056D2"/>
-          </w:rPr>
-          <w:t>you can read them here</w:t>
-        </w:r>
-      </w:hyperlink>
-      <w:r>
-        <w:rPr>
-          <w:rFonts w:ascii="Source Sans Pro" w:hAnsi="Source Sans Pro"/>
-          <w:color w:val="1F1F1F"/>
-        </w:rPr>
-        <w:t xml:space="preserve">). Mathematicians, then, having found out what exactly that bias is, deduced what method should be used to correct this, which is precisely to use </w:t>
-      </w:r>
-      <w:r>
-        <w:rPr>
-          <w:rStyle w:val="katex-mathml"/>
-          <w:color w:val="1F1F1F"/>
-          <w:sz w:val="29"/>
-          <w:szCs w:val="29"/>
-          <w:bdr w:val="none" w:sz="0" w:space="0" w:color="auto" w:frame="1"/>
-        </w:rPr>
-        <w:t>n-1</w:t>
-      </w:r>
-      <w:r>
-        <w:rPr>
-          <w:rStyle w:val="mord"/>
-          <w:rFonts w:ascii="KaTeX_Math" w:eastAsiaTheme="majorEastAsia" w:hAnsi="KaTeX_Math"/>
-          <w:i/>
-          <w:iCs/>
-          <w:color w:val="1F1F1F"/>
-          <w:sz w:val="29"/>
-          <w:szCs w:val="29"/>
-        </w:rPr>
-        <w:t>n</w:t>
-      </w:r>
-      <w:r>
-        <w:rPr>
-          <w:rStyle w:val="mbin"/>
-          <w:color w:val="1F1F1F"/>
-          <w:sz w:val="29"/>
-          <w:szCs w:val="29"/>
-        </w:rPr>
-        <w:t>−</w:t>
-      </w:r>
-      <w:r>
-        <w:rPr>
-          <w:rStyle w:val="mord"/>
-          <w:rFonts w:eastAsiaTheme="majorEastAsia"/>
-          <w:color w:val="1F1F1F"/>
-          <w:sz w:val="29"/>
-          <w:szCs w:val="29"/>
-        </w:rPr>
-        <w:t>1</w:t>
-      </w:r>
-      <w:r>
-        <w:rPr>
-          <w:rFonts w:ascii="Source Sans Pro" w:hAnsi="Source Sans Pro"/>
-          <w:color w:val="1F1F1F"/>
-        </w:rPr>
-        <w:t xml:space="preserve"> instead of </w:t>
-      </w:r>
-      <w:r>
-        <w:rPr>
-          <w:rStyle w:val="katex-mathml"/>
-          <w:color w:val="1F1F1F"/>
-          <w:sz w:val="29"/>
-          <w:szCs w:val="29"/>
-          <w:bdr w:val="none" w:sz="0" w:space="0" w:color="auto" w:frame="1"/>
-        </w:rPr>
-        <w:t>n</w:t>
-      </w:r>
-      <w:r>
-        <w:rPr>
-          <w:rStyle w:val="mord"/>
-          <w:rFonts w:ascii="KaTeX_Math" w:eastAsiaTheme="majorEastAsia" w:hAnsi="KaTeX_Math"/>
-          <w:i/>
-          <w:iCs/>
-          <w:color w:val="1F1F1F"/>
-          <w:sz w:val="29"/>
-          <w:szCs w:val="29"/>
-        </w:rPr>
-        <w:t>n</w:t>
-      </w:r>
-      <w:r>
-        <w:rPr>
-          <w:rFonts w:ascii="Source Sans Pro" w:hAnsi="Source Sans Pro"/>
-          <w:color w:val="1F1F1F"/>
-        </w:rPr>
-        <w:t xml:space="preserve"> in the division!</w:t>
+          <w:rFonts w:ascii="Source Sans Pro" w:hAnsi="Source Sans Pro" w:cs="Arial"/>
+          <w:color w:val="1F1F1F"/>
+          <w:sz w:val="21"/>
+          <w:szCs w:val="21"/>
+        </w:rPr>
+        <w:t xml:space="preserve"> link for info.</w:t>
       </w:r>
     </w:p>
     <w:p>
@@ -11023,191 +12276,43 @@
         <w:shd w:val="clear" w:color="auto" w:fill="FFFFFF"/>
         <w:spacing w:before="480" w:after="180"/>
         <w:rPr>
-          <w:rFonts w:ascii="Source Sans Pro" w:hAnsi="Source Sans Pro"/>
+          <w:rFonts w:ascii="Source Sans Pro" w:hAnsi="Source Sans Pro" w:cs="Arial"/>
           <w:color w:val="1F1F1F"/>
           <w:spacing w:val="-2"/>
-        </w:rPr>
-      </w:pPr>
-      <w:r>
-        <w:rPr>
-          <w:rFonts w:ascii="Source Sans Pro" w:hAnsi="Source Sans Pro"/>
+          <w:sz w:val="27"/>
+          <w:szCs w:val="27"/>
+        </w:rPr>
+      </w:pPr>
+      <w:r>
+        <w:rPr>
+          <w:rFonts w:ascii="Source Sans Pro" w:hAnsi="Source Sans Pro" w:cs="Arial"/>
           <w:color w:val="1F1F1F"/>
           <w:spacing w:val="-2"/>
         </w:rPr>
-        <w:t>Attention!</w:t>
+        <w:t>Warnings about "divide by zero"</w:t>
       </w:r>
     </w:p>
     <w:p>
       <w:pPr>
         <w:pStyle w:val="NormalWeb"/>
         <w:shd w:val="clear" w:color="auto" w:fill="FFFFFF"/>
-        <w:spacing w:before="0" w:beforeAutospacing="0"/>
-        <w:rPr>
-          <w:rFonts w:ascii="Source Sans Pro" w:hAnsi="Source Sans Pro"/>
-          <w:color w:val="1F1F1F"/>
-        </w:rPr>
-      </w:pPr>
-      <w:r>
-        <w:rPr>
-          <w:rFonts w:ascii="Source Sans Pro" w:hAnsi="Source Sans Pro"/>
-          <w:color w:val="1F1F1F"/>
-        </w:rPr>
-        <w:t xml:space="preserve">This will pop up again in this course, but it is good to mention it straight away: the need for this division by </w:t>
-      </w:r>
-      <w:r>
-        <w:rPr>
-          <w:rStyle w:val="katex-mathml"/>
-          <w:color w:val="1F1F1F"/>
-          <w:sz w:val="29"/>
-          <w:szCs w:val="29"/>
-          <w:bdr w:val="none" w:sz="0" w:space="0" w:color="auto" w:frame="1"/>
-        </w:rPr>
-        <w:t>n-1</w:t>
-      </w:r>
-      <w:r>
-        <w:rPr>
-          <w:rStyle w:val="mord"/>
-          <w:rFonts w:ascii="KaTeX_Math" w:eastAsiaTheme="majorEastAsia" w:hAnsi="KaTeX_Math"/>
-          <w:i/>
-          <w:iCs/>
-          <w:color w:val="1F1F1F"/>
-          <w:sz w:val="29"/>
-          <w:szCs w:val="29"/>
-        </w:rPr>
-        <w:t>n</w:t>
-      </w:r>
-      <w:r>
-        <w:rPr>
-          <w:rStyle w:val="mbin"/>
-          <w:color w:val="1F1F1F"/>
-          <w:sz w:val="29"/>
-          <w:szCs w:val="29"/>
-        </w:rPr>
-        <w:t>−</w:t>
-      </w:r>
-      <w:r>
-        <w:rPr>
-          <w:rStyle w:val="mord"/>
-          <w:rFonts w:eastAsiaTheme="majorEastAsia"/>
-          <w:color w:val="1F1F1F"/>
-          <w:sz w:val="29"/>
-          <w:szCs w:val="29"/>
-        </w:rPr>
-        <w:t>1</w:t>
-      </w:r>
-      <w:r>
-        <w:rPr>
-          <w:rFonts w:ascii="Source Sans Pro" w:hAnsi="Source Sans Pro"/>
-          <w:color w:val="1F1F1F"/>
-        </w:rPr>
-        <w:t xml:space="preserve"> </w:t>
-      </w:r>
-      <w:r>
-        <w:rPr>
-          <w:rStyle w:val="Emphasis"/>
-          <w:rFonts w:ascii="Source Sans Pro" w:hAnsi="Source Sans Pro"/>
-          <w:color w:val="1F1F1F"/>
-        </w:rPr>
-        <w:t xml:space="preserve">only arises when calculating the </w:t>
-      </w:r>
-      <w:r>
-        <w:rPr>
-          <w:rStyle w:val="Strong"/>
-          <w:rFonts w:ascii="unset" w:hAnsi="unset"/>
-          <w:i/>
-          <w:iCs/>
-          <w:color w:val="1F1F1F"/>
-        </w:rPr>
-        <w:t xml:space="preserve">variance </w:t>
-      </w:r>
-      <w:r>
-        <w:rPr>
-          <w:rStyle w:val="Emphasis"/>
-          <w:rFonts w:ascii="Source Sans Pro" w:hAnsi="Source Sans Pro"/>
-          <w:color w:val="1F1F1F"/>
-        </w:rPr>
-        <w:t xml:space="preserve">and </w:t>
-      </w:r>
-      <w:r>
-        <w:rPr>
-          <w:rStyle w:val="Strong"/>
-          <w:rFonts w:ascii="unset" w:hAnsi="unset"/>
-          <w:i/>
-          <w:iCs/>
-          <w:color w:val="1F1F1F"/>
-        </w:rPr>
-        <w:t>standard deviation</w:t>
-      </w:r>
-      <w:r>
-        <w:rPr>
-          <w:rStyle w:val="Emphasis"/>
-          <w:rFonts w:ascii="Source Sans Pro" w:hAnsi="Source Sans Pro"/>
-          <w:color w:val="1F1F1F"/>
-        </w:rPr>
-        <w:t xml:space="preserve">! </w:t>
-      </w:r>
-      <w:r>
-        <w:rPr>
-          <w:rFonts w:ascii="Source Sans Pro" w:hAnsi="Source Sans Pro"/>
-          <w:color w:val="1F1F1F"/>
-        </w:rPr>
-        <w:t xml:space="preserve">If you only estimate the </w:t>
-      </w:r>
-      <w:r>
-        <w:rPr>
-          <w:rStyle w:val="Strong"/>
-          <w:rFonts w:ascii="unset" w:hAnsi="unset"/>
-          <w:color w:val="1F1F1F"/>
-        </w:rPr>
-        <w:t>mean</w:t>
-      </w:r>
-      <w:r>
-        <w:rPr>
-          <w:rFonts w:ascii="Source Sans Pro" w:hAnsi="Source Sans Pro"/>
-          <w:color w:val="1F1F1F"/>
-        </w:rPr>
-        <w:t xml:space="preserve"> of a population using a sample, the division by </w:t>
-      </w:r>
-      <w:r>
-        <w:rPr>
-          <w:rStyle w:val="katex-mathml"/>
-          <w:color w:val="1F1F1F"/>
-          <w:sz w:val="29"/>
-          <w:szCs w:val="29"/>
-          <w:bdr w:val="none" w:sz="0" w:space="0" w:color="auto" w:frame="1"/>
-        </w:rPr>
-        <w:t>n</w:t>
-      </w:r>
-      <w:r>
-        <w:rPr>
-          <w:rStyle w:val="mord"/>
-          <w:rFonts w:ascii="KaTeX_Math" w:eastAsiaTheme="majorEastAsia" w:hAnsi="KaTeX_Math"/>
-          <w:i/>
-          <w:iCs/>
-          <w:color w:val="1F1F1F"/>
-          <w:sz w:val="29"/>
-          <w:szCs w:val="29"/>
-        </w:rPr>
-        <w:t>n</w:t>
-      </w:r>
-      <w:r>
-        <w:rPr>
-          <w:rFonts w:ascii="Source Sans Pro" w:hAnsi="Source Sans Pro"/>
-          <w:color w:val="1F1F1F"/>
-        </w:rPr>
-        <w:t xml:space="preserve"> is the only valid one.</w:t>
-      </w:r>
-    </w:p>
-    <w:p>
-      <w:pPr>
-        <w:pStyle w:val="NormalWeb"/>
-        <w:shd w:val="clear" w:color="auto" w:fill="FFFFFF"/>
-        <w:spacing w:before="0" w:beforeAutospacing="0" w:after="0" w:afterAutospacing="0"/>
-        <w:rPr>
-          <w:rFonts w:ascii="Source Sans Pro" w:hAnsi="Source Sans Pro"/>
-          <w:color w:val="1F1F1F"/>
-        </w:rPr>
-      </w:pPr>
+        <w:spacing w:before="0" w:beforeAutospacing="0" w:after="240" w:afterAutospacing="0"/>
+        <w:rPr>
+          <w:rFonts w:ascii="Source Sans Pro" w:hAnsi="Source Sans Pro" w:cs="Arial"/>
+          <w:color w:val="1F1F1F"/>
+          <w:sz w:val="21"/>
+          <w:szCs w:val="21"/>
+        </w:rPr>
+      </w:pPr>
+      <w:r>
+        <w:rPr>
+          <w:rFonts w:ascii="Source Sans Pro" w:hAnsi="Source Sans Pro" w:cs="Arial"/>
+          <w:color w:val="1F1F1F"/>
+          <w:sz w:val="21"/>
+          <w:szCs w:val="21"/>
+        </w:rPr>
+        <w:t>These are normal in some of the exercises, and do not represent a problem in your function. You can ignore them - Octave senses the issue and substitutes a +Inf or -Inf value so your program continues to execute.</w:t>
+      </w:r>
     </w:p>
     <w:p/>
     <w:p/>

</xml_diff>

<commit_message>
ikhom: Machine Learning Lecture slides added upto Lecture7
</commit_message>
<xml_diff>
--- a/machine-learning/ML_Standford University_Coursera.docx
+++ b/machine-learning/ML_Standford University_Coursera.docx
@@ -61,7 +61,15 @@
     </w:p>
     <w:p>
       <w:r>
-        <w:t>E.g. Autonomous helicopter, handwriting recognition, most of Natural Language Processing(NLP), Computer Vision</w:t>
+        <w:t xml:space="preserve">E.g. Autonomous helicopter, handwriting recognition, most of Natural Language </w:t>
+      </w:r>
+      <w:proofErr w:type="gramStart"/>
+      <w:r>
+        <w:t>Processing(</w:t>
+      </w:r>
+      <w:proofErr w:type="gramEnd"/>
+      <w:r>
+        <w:t>NLP), Computer Vision</w:t>
       </w:r>
     </w:p>
     <w:p/>
@@ -332,7 +340,27 @@
           <w:sz w:val="24"/>
           <w:szCs w:val="24"/>
         </w:rPr>
-        <w:t>was that Arthur Samuel himself wasn't a very good checkers player. </w:t>
+        <w:t xml:space="preserve">was that Arthur Samuel himself wasn't a very good checkers </w:t>
+      </w:r>
+      <w:proofErr w:type="gramStart"/>
+      <w:r>
+        <w:rPr>
+          <w:rFonts w:eastAsia="Times New Roman" w:cstheme="minorHAnsi"/>
+          <w:color w:val="1F1F1F"/>
+          <w:sz w:val="24"/>
+          <w:szCs w:val="24"/>
+        </w:rPr>
+        <w:t>player.</w:t>
+      </w:r>
+      <w:proofErr w:type="gramEnd"/>
+      <w:r>
+        <w:rPr>
+          <w:rFonts w:eastAsia="Times New Roman" w:cstheme="minorHAnsi"/>
+          <w:color w:val="1F1F1F"/>
+          <w:sz w:val="24"/>
+          <w:szCs w:val="24"/>
+        </w:rPr>
+        <w:t> </w:t>
       </w:r>
     </w:p>
     <w:p>
@@ -395,7 +423,27 @@
           <w:sz w:val="24"/>
           <w:szCs w:val="24"/>
         </w:rPr>
-        <w:t>what sort of board positions tended to lead to losses, </w:t>
+        <w:t xml:space="preserve">what sort of board positions tended to lead to </w:t>
+      </w:r>
+      <w:proofErr w:type="gramStart"/>
+      <w:r>
+        <w:rPr>
+          <w:rFonts w:eastAsia="Times New Roman" w:cstheme="minorHAnsi"/>
+          <w:color w:val="1F1F1F"/>
+          <w:sz w:val="24"/>
+          <w:szCs w:val="24"/>
+        </w:rPr>
+        <w:t>losses,</w:t>
+      </w:r>
+      <w:proofErr w:type="gramEnd"/>
+      <w:r>
+        <w:rPr>
+          <w:rFonts w:eastAsia="Times New Roman" w:cstheme="minorHAnsi"/>
+          <w:color w:val="1F1F1F"/>
+          <w:sz w:val="24"/>
+          <w:szCs w:val="24"/>
+        </w:rPr>
+        <w:t> </w:t>
       </w:r>
     </w:p>
     <w:p>
@@ -889,7 +937,7 @@
             <wp:cNvGraphicFramePr/>
             <a:graphic xmlns:a="http://schemas.openxmlformats.org/drawingml/2006/main">
               <a:graphicData uri="http://schemas.openxmlformats.org/drawingml/2006/chart">
-                <c:chart xmlns:c="http://schemas.openxmlformats.org/drawingml/2006/chart" xmlns:r="http://schemas.openxmlformats.org/officeDocument/2006/relationships" r:id="rId5"/>
+                <c:chart xmlns:c="http://schemas.openxmlformats.org/drawingml/2006/chart" xmlns:r="http://schemas.openxmlformats.org/officeDocument/2006/relationships" r:id="rId7"/>
               </a:graphicData>
             </a:graphic>
           </wp:inline>
@@ -1151,7 +1199,7 @@
                     <pic:cNvPicPr/>
                   </pic:nvPicPr>
                   <pic:blipFill>
-                    <a:blip r:embed="rId6">
+                    <a:blip r:embed="rId8">
                       <a:extLst>
                         <a:ext uri="{28A0092B-C50C-407E-A947-70E740481C1C}">
                           <a14:useLocalDpi xmlns:a14="http://schemas.microsoft.com/office/drawing/2010/main" val="0"/>
@@ -1199,7 +1247,7 @@
                     <pic:cNvPicPr/>
                   </pic:nvPicPr>
                   <pic:blipFill>
-                    <a:blip r:embed="rId7">
+                    <a:blip r:embed="rId9">
                       <a:extLst>
                         <a:ext uri="{28A0092B-C50C-407E-A947-70E740481C1C}">
                           <a14:useLocalDpi xmlns:a14="http://schemas.microsoft.com/office/drawing/2010/main" val="0"/>
@@ -1237,8 +1285,13 @@
         <w:t>[</w:t>
       </w:r>
       <w:proofErr w:type="spellStart"/>
-      <w:r>
-        <w:t>W,s,v</w:t>
+      <w:proofErr w:type="gramStart"/>
+      <w:r>
+        <w:t>W,s</w:t>
+      </w:r>
+      <w:proofErr w:type="gramEnd"/>
+      <w:r>
+        <w:t>,v</w:t>
       </w:r>
       <w:proofErr w:type="spellEnd"/>
       <w:r>
@@ -1456,7 +1509,7 @@
         </w:rPr>
         <w:t xml:space="preserve">Non-clustering: The "Cocktail Party Algorithm", allows you to find structure in a chaotic environment. (i.e. identifying individual voices and music from a mesh of sounds at a </w:t>
       </w:r>
-      <w:hyperlink r:id="rId8" w:tgtFrame="_blank" w:history="1">
+      <w:hyperlink r:id="rId10" w:tgtFrame="_blank" w:history="1">
         <w:r>
           <w:rPr>
             <w:rStyle w:val="Hyperlink"/>
@@ -1556,7 +1609,7 @@
         </w:rPr>
         <w:t xml:space="preserve">As you use the </w:t>
       </w:r>
-      <w:hyperlink r:id="rId9" w:tgtFrame="_blank" w:history="1">
+      <w:hyperlink r:id="rId11" w:tgtFrame="_blank" w:history="1">
         <w:r>
           <w:rPr>
             <w:rStyle w:val="Hyperlink"/>
@@ -1722,6 +1775,7 @@
         <w:t>i</w:t>
       </w:r>
       <w:proofErr w:type="spellEnd"/>
+      <w:proofErr w:type="gramStart"/>
       <w:r>
         <w:rPr>
           <w:rStyle w:val="katex-mathml"/>
@@ -1744,6 +1798,7 @@
         </w:rPr>
         <w:t>y</w:t>
       </w:r>
+      <w:proofErr w:type="gramEnd"/>
       <w:r>
         <w:rPr>
           <w:rStyle w:val="mopen"/>
@@ -2285,7 +2340,23 @@
           <w:rFonts w:ascii="Source Sans Pro" w:hAnsi="Source Sans Pro"/>
           <w:color w:val="1F1F1F"/>
         </w:rPr>
-        <w:t>To describe the supervised learning problem slightly more formally, our goal is, given a training set, to learn a function h : X → Y so that h(x) is a “good” predictor for the corresponding value of y. For historical reasons, this function h is called a hypothesis. Seen pictorially, the process is therefore like this:</w:t>
+        <w:t xml:space="preserve">To describe the supervised learning problem slightly more formally, our goal is, given a training set, to learn a function </w:t>
+      </w:r>
+      <w:proofErr w:type="gramStart"/>
+      <w:r>
+        <w:rPr>
+          <w:rFonts w:ascii="Source Sans Pro" w:hAnsi="Source Sans Pro"/>
+          <w:color w:val="1F1F1F"/>
+        </w:rPr>
+        <w:t>h :</w:t>
+      </w:r>
+      <w:proofErr w:type="gramEnd"/>
+      <w:r>
+        <w:rPr>
+          <w:rFonts w:ascii="Source Sans Pro" w:hAnsi="Source Sans Pro"/>
+          <w:color w:val="1F1F1F"/>
+        </w:rPr>
+        <w:t xml:space="preserve"> X → Y so that h(x) is a “good” predictor for the corresponding value of y. For historical reasons, this function h is called a hypothesis. Seen pictorially, the process is therefore like this:</w:t>
       </w:r>
     </w:p>
     <w:p>
@@ -2316,7 +2387,7 @@
                     </pic:cNvPicPr>
                   </pic:nvPicPr>
                   <pic:blipFill>
-                    <a:blip r:embed="rId10">
+                    <a:blip r:embed="rId12">
                       <a:extLst>
                         <a:ext uri="{28A0092B-C50C-407E-A947-70E740481C1C}">
                           <a14:useLocalDpi xmlns:a14="http://schemas.microsoft.com/office/drawing/2010/main" val="0"/>
@@ -3282,7 +3353,29 @@
           <w:szCs w:val="29"/>
           <w:bdr w:val="none" w:sz="0" w:space="0" w:color="auto" w:frame="1"/>
         </w:rPr>
-        <w:t>\frac{1}{2}</w:t>
+        <w:t>\</w:t>
+      </w:r>
+      <w:proofErr w:type="gramStart"/>
+      <w:r>
+        <w:rPr>
+          <w:rStyle w:val="katex-mathml"/>
+          <w:color w:val="1F1F1F"/>
+          <w:sz w:val="29"/>
+          <w:szCs w:val="29"/>
+          <w:bdr w:val="none" w:sz="0" w:space="0" w:color="auto" w:frame="1"/>
+        </w:rPr>
+        <w:t>frac{</w:t>
+      </w:r>
+      <w:proofErr w:type="gramEnd"/>
+      <w:r>
+        <w:rPr>
+          <w:rStyle w:val="katex-mathml"/>
+          <w:color w:val="1F1F1F"/>
+          <w:sz w:val="29"/>
+          <w:szCs w:val="29"/>
+          <w:bdr w:val="none" w:sz="0" w:space="0" w:color="auto" w:frame="1"/>
+        </w:rPr>
+        <w:t>1}{2}</w:t>
       </w:r>
       <w:r>
         <w:rPr>
@@ -3602,7 +3695,29 @@
           <w:szCs w:val="29"/>
           <w:bdr w:val="none" w:sz="0" w:space="0" w:color="auto" w:frame="1"/>
         </w:rPr>
-        <w:t>\left(\frac{1}{2}\right)</w:t>
+        <w:t>\left(\frac{1}{</w:t>
+      </w:r>
+      <w:proofErr w:type="gramStart"/>
+      <w:r>
+        <w:rPr>
+          <w:rStyle w:val="katex-mathml"/>
+          <w:color w:val="1F1F1F"/>
+          <w:sz w:val="29"/>
+          <w:szCs w:val="29"/>
+          <w:bdr w:val="none" w:sz="0" w:space="0" w:color="auto" w:frame="1"/>
+        </w:rPr>
+        <w:t>2}\</w:t>
+      </w:r>
+      <w:proofErr w:type="gramEnd"/>
+      <w:r>
+        <w:rPr>
+          <w:rStyle w:val="katex-mathml"/>
+          <w:color w:val="1F1F1F"/>
+          <w:sz w:val="29"/>
+          <w:szCs w:val="29"/>
+          <w:bdr w:val="none" w:sz="0" w:space="0" w:color="auto" w:frame="1"/>
+        </w:rPr>
+        <w:t>right)</w:t>
       </w:r>
       <w:r>
         <w:rPr>
@@ -3708,7 +3823,7 @@
                     </pic:cNvPicPr>
                   </pic:nvPicPr>
                   <pic:blipFill>
-                    <a:blip r:embed="rId11">
+                    <a:blip r:embed="rId13">
                       <a:extLst>
                         <a:ext uri="{28A0092B-C50C-407E-A947-70E740481C1C}">
                           <a14:useLocalDpi xmlns:a14="http://schemas.microsoft.com/office/drawing/2010/main" val="0"/>
@@ -3767,7 +3882,7 @@
                     <pic:cNvPicPr/>
                   </pic:nvPicPr>
                   <pic:blipFill>
-                    <a:blip r:embed="rId12">
+                    <a:blip r:embed="rId14">
                       <a:extLst>
                         <a:ext uri="{28A0092B-C50C-407E-A947-70E740481C1C}">
                           <a14:useLocalDpi xmlns:a14="http://schemas.microsoft.com/office/drawing/2010/main" val="0"/>
@@ -3821,7 +3936,7 @@
                     <pic:cNvPicPr/>
                   </pic:nvPicPr>
                   <pic:blipFill>
-                    <a:blip r:embed="rId13">
+                    <a:blip r:embed="rId15">
                       <a:extLst>
                         <a:ext uri="{28A0092B-C50C-407E-A947-70E740481C1C}">
                           <a14:useLocalDpi xmlns:a14="http://schemas.microsoft.com/office/drawing/2010/main" val="0"/>
@@ -3993,6 +4108,7 @@
         </w:rPr>
         <w:t xml:space="preserve">Our objective is to get the best possible line. The best possible line will be such so that the average squared vertical distances of the scattered points from the line will be the least. Ideally, the line should pass through all the points of our training data set. In such a case, the value of </w:t>
       </w:r>
+      <w:proofErr w:type="gramStart"/>
       <w:r>
         <w:rPr>
           <w:rStyle w:val="katex-mathml"/>
@@ -4001,7 +4117,18 @@
           <w:szCs w:val="29"/>
           <w:bdr w:val="none" w:sz="0" w:space="0" w:color="auto" w:frame="1"/>
         </w:rPr>
-        <w:t>J(\theta_0, \theta_1)</w:t>
+        <w:t>J(</w:t>
+      </w:r>
+      <w:proofErr w:type="gramEnd"/>
+      <w:r>
+        <w:rPr>
+          <w:rStyle w:val="katex-mathml"/>
+          <w:color w:val="1F1F1F"/>
+          <w:sz w:val="29"/>
+          <w:szCs w:val="29"/>
+          <w:bdr w:val="none" w:sz="0" w:space="0" w:color="auto" w:frame="1"/>
+        </w:rPr>
+        <w:t>\theta_0, \theta_1)</w:t>
       </w:r>
       <w:r>
         <w:rPr>
@@ -4140,7 +4267,7 @@
                     </pic:cNvPicPr>
                   </pic:nvPicPr>
                   <pic:blipFill>
-                    <a:blip r:embed="rId14">
+                    <a:blip r:embed="rId16">
                       <a:extLst>
                         <a:ext uri="{28A0092B-C50C-407E-A947-70E740481C1C}">
                           <a14:useLocalDpi xmlns:a14="http://schemas.microsoft.com/office/drawing/2010/main" val="0"/>
@@ -4370,7 +4497,7 @@
                     </pic:cNvPicPr>
                   </pic:nvPicPr>
                   <pic:blipFill>
-                    <a:blip r:embed="rId15">
+                    <a:blip r:embed="rId17">
                       <a:extLst>
                         <a:ext uri="{28A0092B-C50C-407E-A947-70E740481C1C}">
                           <a14:useLocalDpi xmlns:a14="http://schemas.microsoft.com/office/drawing/2010/main" val="0"/>
@@ -4449,7 +4576,7 @@
                     </pic:cNvPicPr>
                   </pic:nvPicPr>
                   <pic:blipFill>
-                    <a:blip r:embed="rId16">
+                    <a:blip r:embed="rId18">
                       <a:extLst>
                         <a:ext uri="{28A0092B-C50C-407E-A947-70E740481C1C}">
                           <a14:useLocalDpi xmlns:a14="http://schemas.microsoft.com/office/drawing/2010/main" val="0"/>
@@ -4652,7 +4779,7 @@
                     </pic:cNvPicPr>
                   </pic:nvPicPr>
                   <pic:blipFill>
-                    <a:blip r:embed="rId17">
+                    <a:blip r:embed="rId19">
                       <a:extLst>
                         <a:ext uri="{28A0092B-C50C-407E-A947-70E740481C1C}">
                           <a14:useLocalDpi xmlns:a14="http://schemas.microsoft.com/office/drawing/2010/main" val="0"/>
@@ -4709,7 +4836,29 @@
           <w:szCs w:val="29"/>
           <w:bdr w:val="none" w:sz="0" w:space="0" w:color="auto" w:frame="1"/>
         </w:rPr>
-        <w:t>J(\theta_0,\theta_1)</w:t>
+        <w:t>J(\theta_</w:t>
+      </w:r>
+      <w:proofErr w:type="gramStart"/>
+      <w:r>
+        <w:rPr>
+          <w:rStyle w:val="katex-mathml"/>
+          <w:color w:val="1F1F1F"/>
+          <w:sz w:val="29"/>
+          <w:szCs w:val="29"/>
+          <w:bdr w:val="none" w:sz="0" w:space="0" w:color="auto" w:frame="1"/>
+        </w:rPr>
+        <w:t>0,\</w:t>
+      </w:r>
+      <w:proofErr w:type="gramEnd"/>
+      <w:r>
+        <w:rPr>
+          <w:rStyle w:val="katex-mathml"/>
+          <w:color w:val="1F1F1F"/>
+          <w:sz w:val="29"/>
+          <w:szCs w:val="29"/>
+          <w:bdr w:val="none" w:sz="0" w:space="0" w:color="auto" w:frame="1"/>
+        </w:rPr>
+        <w:t>theta_1)</w:t>
       </w:r>
       <w:r>
         <w:rPr>
@@ -4945,7 +5094,7 @@
                     </pic:cNvPicPr>
                   </pic:nvPicPr>
                   <pic:blipFill>
-                    <a:blip r:embed="rId18">
+                    <a:blip r:embed="rId20">
                       <a:extLst>
                         <a:ext uri="{28A0092B-C50C-407E-A947-70E740481C1C}">
                           <a14:useLocalDpi xmlns:a14="http://schemas.microsoft.com/office/drawing/2010/main" val="0"/>
@@ -5098,7 +5247,29 @@
           <w:szCs w:val="29"/>
           <w:bdr w:val="none" w:sz="0" w:space="0" w:color="auto" w:frame="1"/>
         </w:rPr>
-        <w:t>J(\theta_0,\theta_1)</w:t>
+        <w:t>J(\theta_</w:t>
+      </w:r>
+      <w:proofErr w:type="gramStart"/>
+      <w:r>
+        <w:rPr>
+          <w:rStyle w:val="katex-mathml"/>
+          <w:color w:val="1F1F1F"/>
+          <w:sz w:val="29"/>
+          <w:szCs w:val="29"/>
+          <w:bdr w:val="none" w:sz="0" w:space="0" w:color="auto" w:frame="1"/>
+        </w:rPr>
+        <w:t>0,\</w:t>
+      </w:r>
+      <w:proofErr w:type="gramEnd"/>
+      <w:r>
+        <w:rPr>
+          <w:rStyle w:val="katex-mathml"/>
+          <w:color w:val="1F1F1F"/>
+          <w:sz w:val="29"/>
+          <w:szCs w:val="29"/>
+          <w:bdr w:val="none" w:sz="0" w:space="0" w:color="auto" w:frame="1"/>
+        </w:rPr>
+        <w:t>theta_1)</w:t>
       </w:r>
       <w:r>
         <w:rPr>
@@ -5237,7 +5408,7 @@
                     </pic:cNvPicPr>
                   </pic:nvPicPr>
                   <pic:blipFill>
-                    <a:blip r:embed="rId19">
+                    <a:blip r:embed="rId21">
                       <a:extLst>
                         <a:ext uri="{28A0092B-C50C-407E-A947-70E740481C1C}">
                           <a14:useLocalDpi xmlns:a14="http://schemas.microsoft.com/office/drawing/2010/main" val="0"/>
@@ -5414,12 +5585,21 @@
           <w:color w:val="1F1F1F"/>
         </w:rPr>
       </w:pPr>
+      <w:proofErr w:type="gramStart"/>
       <w:r>
         <w:rPr>
           <w:rFonts w:ascii="Source Sans Pro" w:hAnsi="Source Sans Pro"/>
           <w:color w:val="1F1F1F"/>
         </w:rPr>
-        <w:t>So we have our hypothesis function and we have a way of measuring how well it fits into the data. Now we need to estimate the parameters in the hypothesis function. That's where gradient descent comes in.</w:t>
+        <w:t>So</w:t>
+      </w:r>
+      <w:proofErr w:type="gramEnd"/>
+      <w:r>
+        <w:rPr>
+          <w:rFonts w:ascii="Source Sans Pro" w:hAnsi="Source Sans Pro"/>
+          <w:color w:val="1F1F1F"/>
+        </w:rPr>
+        <w:t xml:space="preserve"> we have our hypothesis function and we have a way of measuring how well it fits into the data. Now we need to estimate the parameters in the hypothesis function. That's where gradient descent comes in.</w:t>
       </w:r>
     </w:p>
     <w:p>
@@ -5678,7 +5858,7 @@
                     </pic:cNvPicPr>
                   </pic:nvPicPr>
                   <pic:blipFill>
-                    <a:blip r:embed="rId20">
+                    <a:blip r:embed="rId22">
                       <a:extLst>
                         <a:ext uri="{28A0092B-C50C-407E-A947-70E740481C1C}">
                           <a14:useLocalDpi xmlns:a14="http://schemas.microsoft.com/office/drawing/2010/main" val="0"/>
@@ -5761,15 +5941,31 @@
           <w:rFonts w:ascii="Source Sans Pro" w:hAnsi="Source Sans Pro"/>
           <w:color w:val="1F1F1F"/>
         </w:rPr>
-        <w:t xml:space="preserve">For example, the distance between each 'star' in the graph above represents a step determined by our parameter α. A smaller α would result in a smaller step and a larger α </w:t>
-      </w:r>
+        <w:t xml:space="preserve">For example, the distance between each 'star' in the graph above represents a step determined by our parameter α. A smaller α would result in a smaller step and a </w:t>
+      </w:r>
+      <w:proofErr w:type="gramStart"/>
       <w:r>
         <w:rPr>
           <w:rFonts w:ascii="Source Sans Pro" w:hAnsi="Source Sans Pro"/>
           <w:color w:val="1F1F1F"/>
         </w:rPr>
+        <w:t xml:space="preserve">larger α </w:t>
+      </w:r>
+      <w:r>
+        <w:rPr>
+          <w:rFonts w:ascii="Source Sans Pro" w:hAnsi="Source Sans Pro"/>
+          <w:color w:val="1F1F1F"/>
+        </w:rPr>
         <w:lastRenderedPageBreak/>
-        <w:t xml:space="preserve">results in a larger step. The direction in which the step is taken is determined by the partial derivative of </w:t>
+        <w:t>results</w:t>
+      </w:r>
+      <w:proofErr w:type="gramEnd"/>
+      <w:r>
+        <w:rPr>
+          <w:rFonts w:ascii="Source Sans Pro" w:hAnsi="Source Sans Pro"/>
+          <w:color w:val="1F1F1F"/>
+        </w:rPr>
+        <w:t xml:space="preserve"> in a larger step. The direction in which the step is taken is determined by the partial derivative of </w:t>
       </w:r>
       <w:r>
         <w:rPr>
@@ -5779,7 +5975,29 @@
           <w:szCs w:val="29"/>
           <w:bdr w:val="none" w:sz="0" w:space="0" w:color="auto" w:frame="1"/>
         </w:rPr>
-        <w:t>J(\theta_0,\theta_1)</w:t>
+        <w:t>J(\theta_</w:t>
+      </w:r>
+      <w:proofErr w:type="gramStart"/>
+      <w:r>
+        <w:rPr>
+          <w:rStyle w:val="katex-mathml"/>
+          <w:color w:val="1F1F1F"/>
+          <w:sz w:val="29"/>
+          <w:szCs w:val="29"/>
+          <w:bdr w:val="none" w:sz="0" w:space="0" w:color="auto" w:frame="1"/>
+        </w:rPr>
+        <w:t>0,\</w:t>
+      </w:r>
+      <w:proofErr w:type="gramEnd"/>
+      <w:r>
+        <w:rPr>
+          <w:rStyle w:val="katex-mathml"/>
+          <w:color w:val="1F1F1F"/>
+          <w:sz w:val="29"/>
+          <w:szCs w:val="29"/>
+          <w:bdr w:val="none" w:sz="0" w:space="0" w:color="auto" w:frame="1"/>
+        </w:rPr>
+        <w:t>theta_1)</w:t>
       </w:r>
       <w:r>
         <w:rPr>
@@ -5955,7 +6173,18 @@
           <w:szCs w:val="29"/>
           <w:bdr w:val="none" w:sz="0" w:space="0" w:color="auto" w:frame="1"/>
         </w:rPr>
-        <w:t>theta_j</w:t>
+        <w:t>theta_</w:t>
+      </w:r>
+      <w:proofErr w:type="gramStart"/>
+      <w:r>
+        <w:rPr>
+          <w:rStyle w:val="katex-mathml"/>
+          <w:color w:val="1F1F1F"/>
+          <w:sz w:val="29"/>
+          <w:szCs w:val="29"/>
+          <w:bdr w:val="none" w:sz="0" w:space="0" w:color="auto" w:frame="1"/>
+        </w:rPr>
+        <w:t>j</w:t>
       </w:r>
       <w:proofErr w:type="spellEnd"/>
       <w:r>
@@ -5966,7 +6195,18 @@
           <w:szCs w:val="29"/>
           <w:bdr w:val="none" w:sz="0" w:space="0" w:color="auto" w:frame="1"/>
         </w:rPr>
-        <w:t xml:space="preserve"> := \</w:t>
+        <w:t xml:space="preserve"> :</w:t>
+      </w:r>
+      <w:proofErr w:type="gramEnd"/>
+      <w:r>
+        <w:rPr>
+          <w:rStyle w:val="katex-mathml"/>
+          <w:color w:val="1F1F1F"/>
+          <w:sz w:val="29"/>
+          <w:szCs w:val="29"/>
+          <w:bdr w:val="none" w:sz="0" w:space="0" w:color="auto" w:frame="1"/>
+        </w:rPr>
+        <w:t>= \</w:t>
       </w:r>
       <w:proofErr w:type="spellStart"/>
       <w:r>
@@ -6339,7 +6579,29 @@
           <w:szCs w:val="29"/>
           <w:bdr w:val="none" w:sz="0" w:space="0" w:color="auto" w:frame="1"/>
         </w:rPr>
-        <w:t>\theta_1, \theta_2,...,\theta_n</w:t>
+        <w:t>\theta_1, \theta_</w:t>
+      </w:r>
+      <w:proofErr w:type="gramStart"/>
+      <w:r>
+        <w:rPr>
+          <w:rStyle w:val="katex-mathml"/>
+          <w:color w:val="1F1F1F"/>
+          <w:sz w:val="29"/>
+          <w:szCs w:val="29"/>
+          <w:bdr w:val="none" w:sz="0" w:space="0" w:color="auto" w:frame="1"/>
+        </w:rPr>
+        <w:t>2,...</w:t>
+      </w:r>
+      <w:proofErr w:type="gramEnd"/>
+      <w:r>
+        <w:rPr>
+          <w:rStyle w:val="katex-mathml"/>
+          <w:color w:val="1F1F1F"/>
+          <w:sz w:val="29"/>
+          <w:szCs w:val="29"/>
+          <w:bdr w:val="none" w:sz="0" w:space="0" w:color="auto" w:frame="1"/>
+        </w:rPr>
+        <w:t>,\theta_n</w:t>
       </w:r>
       <w:r>
         <w:rPr>
@@ -6504,6 +6766,7 @@
         <w:t>th</w:t>
       </w:r>
       <w:proofErr w:type="spellEnd"/>
+      <w:proofErr w:type="gramStart"/>
       <w:r>
         <w:rPr>
           <w:rStyle w:val="katex-mathml"/>
@@ -6526,6 +6789,7 @@
         </w:rPr>
         <w:t>j</w:t>
       </w:r>
+      <w:proofErr w:type="gramEnd"/>
       <w:r>
         <w:rPr>
           <w:rStyle w:val="mopen"/>
@@ -6589,7 +6853,7 @@
                     </pic:cNvPicPr>
                   </pic:nvPicPr>
                   <pic:blipFill>
-                    <a:blip r:embed="rId21">
+                    <a:blip r:embed="rId23">
                       <a:extLst>
                         <a:ext uri="{28A0092B-C50C-407E-A947-70E740481C1C}">
                           <a14:useLocalDpi xmlns:a14="http://schemas.microsoft.com/office/drawing/2010/main" val="0"/>
@@ -6700,7 +6964,23 @@
           <w:rFonts w:ascii="Source Sans Pro" w:hAnsi="Source Sans Pro"/>
           <w:color w:val="1F1F1F"/>
         </w:rPr>
-        <w:t xml:space="preserve"> and plotted its cost function to implement a gradient descent. Our formula for a single parameter was : </w:t>
+        <w:t xml:space="preserve"> and plotted its cost function to implement a gradient descent. Our formula for a single parameter </w:t>
+      </w:r>
+      <w:proofErr w:type="gramStart"/>
+      <w:r>
+        <w:rPr>
+          <w:rFonts w:ascii="Source Sans Pro" w:hAnsi="Source Sans Pro"/>
+          <w:color w:val="1F1F1F"/>
+        </w:rPr>
+        <w:t>was :</w:t>
+      </w:r>
+      <w:proofErr w:type="gramEnd"/>
+      <w:r>
+        <w:rPr>
+          <w:rFonts w:ascii="Source Sans Pro" w:hAnsi="Source Sans Pro"/>
+          <w:color w:val="1F1F1F"/>
+        </w:rPr>
+        <w:t xml:space="preserve"> </w:t>
       </w:r>
     </w:p>
     <w:p>
@@ -6729,7 +7009,7 @@
                     <pic:cNvPicPr/>
                   </pic:nvPicPr>
                   <pic:blipFill>
-                    <a:blip r:embed="rId22">
+                    <a:blip r:embed="rId24">
                       <a:extLst>
                         <a:ext uri="{28A0092B-C50C-407E-A947-70E740481C1C}">
                           <a14:useLocalDpi xmlns:a14="http://schemas.microsoft.com/office/drawing/2010/main" val="0"/>
@@ -6777,7 +7057,7 @@
                     </pic:cNvPicPr>
                   </pic:nvPicPr>
                   <pic:blipFill>
-                    <a:blip r:embed="rId23">
+                    <a:blip r:embed="rId25">
                       <a:extLst>
                         <a:ext uri="{28A0092B-C50C-407E-A947-70E740481C1C}">
                           <a14:useLocalDpi xmlns:a14="http://schemas.microsoft.com/office/drawing/2010/main" val="0"/>
@@ -6885,7 +7165,7 @@
                     </pic:cNvPicPr>
                   </pic:nvPicPr>
                   <pic:blipFill>
-                    <a:blip r:embed="rId24">
+                    <a:blip r:embed="rId26">
                       <a:extLst>
                         <a:ext uri="{28A0092B-C50C-407E-A947-70E740481C1C}">
                           <a14:useLocalDpi xmlns:a14="http://schemas.microsoft.com/office/drawing/2010/main" val="0"/>
@@ -6980,7 +7260,7 @@
                     <pic:cNvPicPr/>
                   </pic:nvPicPr>
                   <pic:blipFill>
-                    <a:blip r:embed="rId25">
+                    <a:blip r:embed="rId27">
                       <a:extLst>
                         <a:ext uri="{28A0092B-C50C-407E-A947-70E740481C1C}">
                           <a14:useLocalDpi xmlns:a14="http://schemas.microsoft.com/office/drawing/2010/main" val="0"/>
@@ -7028,7 +7308,7 @@
                     </pic:cNvPicPr>
                   </pic:nvPicPr>
                   <pic:blipFill>
-                    <a:blip r:embed="rId26">
+                    <a:blip r:embed="rId28">
                       <a:extLst>
                         <a:ext uri="{28A0092B-C50C-407E-A947-70E740481C1C}">
                           <a14:useLocalDpi xmlns:a14="http://schemas.microsoft.com/office/drawing/2010/main" val="0"/>
@@ -7085,7 +7365,29 @@
           <w:spacing w:val="-2"/>
         </w:rPr>
         <w:lastRenderedPageBreak/>
-        <w:t>Gradient Descent For Linear Regression</w:t>
+        <w:t xml:space="preserve">Gradient Descent </w:t>
+      </w:r>
+      <w:proofErr w:type="gramStart"/>
+      <w:r>
+        <w:rPr>
+          <w:rFonts w:ascii="Source Sans Pro" w:hAnsi="Source Sans Pro" w:cs="Segoe UI"/>
+          <w:b/>
+          <w:bCs/>
+          <w:color w:val="1F1F1F"/>
+          <w:spacing w:val="-2"/>
+        </w:rPr>
+        <w:t>For</w:t>
+      </w:r>
+      <w:proofErr w:type="gramEnd"/>
+      <w:r>
+        <w:rPr>
+          <w:rFonts w:ascii="Source Sans Pro" w:hAnsi="Source Sans Pro" w:cs="Segoe UI"/>
+          <w:b/>
+          <w:bCs/>
+          <w:color w:val="1F1F1F"/>
+          <w:spacing w:val="-2"/>
+        </w:rPr>
+        <w:t xml:space="preserve"> Linear Regression</w:t>
       </w:r>
     </w:p>
     <w:p>
@@ -7107,7 +7409,25 @@
           <w:color w:val="1F1F1F"/>
           <w:spacing w:val="-2"/>
         </w:rPr>
-        <w:t xml:space="preserve">Gradient Descent For Linear Regression </w:t>
+        <w:t xml:space="preserve">Gradient Descent </w:t>
+      </w:r>
+      <w:proofErr w:type="gramStart"/>
+      <w:r>
+        <w:rPr>
+          <w:rFonts w:ascii="Source Sans Pro" w:hAnsi="Source Sans Pro" w:cs="Segoe UI"/>
+          <w:color w:val="1F1F1F"/>
+          <w:spacing w:val="-2"/>
+        </w:rPr>
+        <w:t>For</w:t>
+      </w:r>
+      <w:proofErr w:type="gramEnd"/>
+      <w:r>
+        <w:rPr>
+          <w:rFonts w:ascii="Source Sans Pro" w:hAnsi="Source Sans Pro" w:cs="Segoe UI"/>
+          <w:color w:val="1F1F1F"/>
+          <w:spacing w:val="-2"/>
+        </w:rPr>
+        <w:t xml:space="preserve"> Linear Regression </w:t>
       </w:r>
     </w:p>
     <w:p>
@@ -7131,7 +7451,7 @@
                     <pic:cNvPicPr/>
                   </pic:nvPicPr>
                   <pic:blipFill>
-                    <a:blip r:embed="rId27">
+                    <a:blip r:embed="rId29">
                       <a:extLst>
                         <a:ext uri="{28A0092B-C50C-407E-A947-70E740481C1C}">
                           <a14:useLocalDpi xmlns:a14="http://schemas.microsoft.com/office/drawing/2010/main" val="0"/>
@@ -7217,7 +7537,27 @@
           <w:sz w:val="24"/>
           <w:szCs w:val="24"/>
         </w:rPr>
-        <w:t>. Note that, while gradient descent can be susceptible to local minima in general, the optimization problem we have posed here for linear regression has only one global, and no other local, optima; thus gradient descent always converges (assuming the learning rate α is not too large) to the global minimum. Indeed, J is a convex quadratic function. Here is an example of gradient descent as it is run to minimize a quadratic function.</w:t>
+        <w:t xml:space="preserve">. Note that, while gradient descent can be susceptible to local minima in general, the optimization problem we have posed here for linear regression has only one global, and no other local, optima; </w:t>
+      </w:r>
+      <w:proofErr w:type="gramStart"/>
+      <w:r>
+        <w:rPr>
+          <w:rFonts w:ascii="Source Sans Pro" w:eastAsia="Times New Roman" w:hAnsi="Source Sans Pro" w:cs="Times New Roman"/>
+          <w:color w:val="1F1F1F"/>
+          <w:sz w:val="24"/>
+          <w:szCs w:val="24"/>
+        </w:rPr>
+        <w:t>thus</w:t>
+      </w:r>
+      <w:proofErr w:type="gramEnd"/>
+      <w:r>
+        <w:rPr>
+          <w:rFonts w:ascii="Source Sans Pro" w:eastAsia="Times New Roman" w:hAnsi="Source Sans Pro" w:cs="Times New Roman"/>
+          <w:color w:val="1F1F1F"/>
+          <w:sz w:val="24"/>
+          <w:szCs w:val="24"/>
+        </w:rPr>
+        <w:t xml:space="preserve"> gradient descent always converges (assuming the learning rate α is not too large) to the global minimum. Indeed, J is a convex quadratic function. Here is an example of gradient descent as it is run to minimize a quadratic function.</w:t>
       </w:r>
     </w:p>
     <w:p>
@@ -7255,7 +7595,7 @@
                     </pic:cNvPicPr>
                   </pic:nvPicPr>
                   <pic:blipFill>
-                    <a:blip r:embed="rId28">
+                    <a:blip r:embed="rId30">
                       <a:extLst>
                         <a:ext uri="{28A0092B-C50C-407E-A947-70E740481C1C}">
                           <a14:useLocalDpi xmlns:a14="http://schemas.microsoft.com/office/drawing/2010/main" val="0"/>
@@ -7340,7 +7680,7 @@
       </w:r>
     </w:p>
     <w:p>
-      <w:hyperlink r:id="rId29" w:history="1">
+      <w:hyperlink r:id="rId31" w:history="1">
         <w:r>
           <w:rPr>
             <w:rStyle w:val="Hyperlink"/>
@@ -7376,7 +7716,7 @@
                     <pic:cNvPicPr/>
                   </pic:nvPicPr>
                   <pic:blipFill>
-                    <a:blip r:embed="rId30">
+                    <a:blip r:embed="rId32">
                       <a:extLst>
                         <a:ext uri="{28A0092B-C50C-407E-A947-70E740481C1C}">
                           <a14:useLocalDpi xmlns:a14="http://schemas.microsoft.com/office/drawing/2010/main" val="0"/>
@@ -7494,7 +7834,27 @@
           <w:sz w:val="21"/>
           <w:szCs w:val="21"/>
         </w:rPr>
-        <w:t>% The ; denotes we are going back to a new row.</w:t>
+        <w:t>% </w:t>
+      </w:r>
+      <w:proofErr w:type="gramStart"/>
+      <w:r>
+        <w:rPr>
+          <w:rFonts w:ascii="Consolas" w:eastAsia="Times New Roman" w:hAnsi="Consolas" w:cs="Times New Roman"/>
+          <w:color w:val="008000"/>
+          <w:sz w:val="21"/>
+          <w:szCs w:val="21"/>
+        </w:rPr>
+        <w:t>The ;</w:t>
+      </w:r>
+      <w:proofErr w:type="gramEnd"/>
+      <w:r>
+        <w:rPr>
+          <w:rFonts w:ascii="Consolas" w:eastAsia="Times New Roman" w:hAnsi="Consolas" w:cs="Times New Roman"/>
+          <w:color w:val="008000"/>
+          <w:sz w:val="21"/>
+          <w:szCs w:val="21"/>
+        </w:rPr>
+        <w:t> denotes we are going back to a new row.</w:t>
       </w:r>
     </w:p>
     <w:p>
@@ -7905,6 +8265,7 @@
         <w:t>[</w:t>
       </w:r>
       <w:proofErr w:type="spellStart"/>
+      <w:proofErr w:type="gramStart"/>
       <w:r>
         <w:rPr>
           <w:rFonts w:ascii="Consolas" w:eastAsia="Times New Roman" w:hAnsi="Consolas" w:cs="Times New Roman"/>
@@ -7915,6 +8276,7 @@
         <w:t>m,n</w:t>
       </w:r>
       <w:proofErr w:type="spellEnd"/>
+      <w:proofErr w:type="gramEnd"/>
       <w:r>
         <w:rPr>
           <w:rFonts w:ascii="Consolas" w:eastAsia="Times New Roman" w:hAnsi="Consolas" w:cs="Times New Roman"/>
@@ -8153,6 +8515,7 @@
         </w:rPr>
         <w:t> = </w:t>
       </w:r>
+      <w:proofErr w:type="gramStart"/>
       <w:r>
         <w:rPr>
           <w:rFonts w:ascii="Consolas" w:eastAsia="Times New Roman" w:hAnsi="Consolas" w:cs="Times New Roman"/>
@@ -8171,6 +8534,7 @@
         </w:rPr>
         <w:t>(</w:t>
       </w:r>
+      <w:proofErr w:type="gramEnd"/>
       <w:r>
         <w:rPr>
           <w:rFonts w:ascii="Consolas" w:eastAsia="Times New Roman" w:hAnsi="Consolas" w:cs="Times New Roman"/>
@@ -8245,7 +8609,7 @@
                     <pic:cNvPicPr/>
                   </pic:nvPicPr>
                   <pic:blipFill>
-                    <a:blip r:embed="rId31">
+                    <a:blip r:embed="rId33">
                       <a:extLst>
                         <a:ext uri="{28A0092B-C50C-407E-A947-70E740481C1C}">
                           <a14:useLocalDpi xmlns:a14="http://schemas.microsoft.com/office/drawing/2010/main" val="0"/>
@@ -8329,7 +8693,7 @@
                     <pic:cNvPicPr/>
                   </pic:nvPicPr>
                   <pic:blipFill>
-                    <a:blip r:embed="rId32">
+                    <a:blip r:embed="rId34">
                       <a:extLst>
                         <a:ext uri="{28A0092B-C50C-407E-A947-70E740481C1C}">
                           <a14:useLocalDpi xmlns:a14="http://schemas.microsoft.com/office/drawing/2010/main" val="0"/>
@@ -8430,7 +8794,7 @@
                     <pic:cNvPicPr/>
                   </pic:nvPicPr>
                   <pic:blipFill>
-                    <a:blip r:embed="rId33">
+                    <a:blip r:embed="rId35">
                       <a:extLst>
                         <a:ext uri="{28A0092B-C50C-407E-A947-70E740481C1C}">
                           <a14:useLocalDpi xmlns:a14="http://schemas.microsoft.com/office/drawing/2010/main" val="0"/>
@@ -9322,7 +9686,7 @@
                     <pic:cNvPicPr/>
                   </pic:nvPicPr>
                   <pic:blipFill>
-                    <a:blip r:embed="rId34">
+                    <a:blip r:embed="rId36">
                       <a:extLst>
                         <a:ext uri="{28A0092B-C50C-407E-A947-70E740481C1C}">
                           <a14:useLocalDpi xmlns:a14="http://schemas.microsoft.com/office/drawing/2010/main" val="0"/>
@@ -9406,7 +9770,7 @@
                     <pic:cNvPicPr/>
                   </pic:nvPicPr>
                   <pic:blipFill>
-                    <a:blip r:embed="rId35">
+                    <a:blip r:embed="rId37">
                       <a:extLst>
                         <a:ext uri="{28A0092B-C50C-407E-A947-70E740481C1C}">
                           <a14:useLocalDpi xmlns:a14="http://schemas.microsoft.com/office/drawing/2010/main" val="0"/>
@@ -9495,7 +9859,7 @@
                     <pic:cNvPicPr/>
                   </pic:nvPicPr>
                   <pic:blipFill>
-                    <a:blip r:embed="rId36">
+                    <a:blip r:embed="rId38">
                       <a:extLst>
                         <a:ext uri="{28A0092B-C50C-407E-A947-70E740481C1C}">
                           <a14:useLocalDpi xmlns:a14="http://schemas.microsoft.com/office/drawing/2010/main" val="0"/>
@@ -9578,7 +9942,7 @@
                     <pic:cNvPicPr/>
                   </pic:nvPicPr>
                   <pic:blipFill>
-                    <a:blip r:embed="rId37">
+                    <a:blip r:embed="rId39">
                       <a:extLst>
                         <a:ext uri="{28A0092B-C50C-407E-A947-70E740481C1C}">
                           <a14:useLocalDpi xmlns:a14="http://schemas.microsoft.com/office/drawing/2010/main" val="0"/>
@@ -9667,7 +10031,7 @@
                     <pic:cNvPicPr/>
                   </pic:nvPicPr>
                   <pic:blipFill>
-                    <a:blip r:embed="rId38">
+                    <a:blip r:embed="rId40">
                       <a:extLst>
                         <a:ext uri="{28A0092B-C50C-407E-A947-70E740481C1C}">
                           <a14:useLocalDpi xmlns:a14="http://schemas.microsoft.com/office/drawing/2010/main" val="0"/>
@@ -9759,7 +10123,7 @@
                     <pic:cNvPicPr/>
                   </pic:nvPicPr>
                   <pic:blipFill>
-                    <a:blip r:embed="rId39">
+                    <a:blip r:embed="rId41">
                       <a:extLst>
                         <a:ext uri="{28A0092B-C50C-407E-A947-70E740481C1C}">
                           <a14:useLocalDpi xmlns:a14="http://schemas.microsoft.com/office/drawing/2010/main" val="0"/>
@@ -9854,7 +10218,7 @@
                     <pic:cNvPicPr/>
                   </pic:nvPicPr>
                   <pic:blipFill>
-                    <a:blip r:embed="rId40">
+                    <a:blip r:embed="rId42">
                       <a:extLst>
                         <a:ext uri="{28A0092B-C50C-407E-A947-70E740481C1C}">
                           <a14:useLocalDpi xmlns:a14="http://schemas.microsoft.com/office/drawing/2010/main" val="0"/>
@@ -9905,7 +10269,7 @@
                     <pic:cNvPicPr/>
                   </pic:nvPicPr>
                   <pic:blipFill>
-                    <a:blip r:embed="rId41">
+                    <a:blip r:embed="rId43">
                       <a:extLst>
                         <a:ext uri="{28A0092B-C50C-407E-A947-70E740481C1C}">
                           <a14:useLocalDpi xmlns:a14="http://schemas.microsoft.com/office/drawing/2010/main" val="0"/>
@@ -9989,7 +10353,7 @@
                     <pic:cNvPicPr/>
                   </pic:nvPicPr>
                   <pic:blipFill>
-                    <a:blip r:embed="rId42">
+                    <a:blip r:embed="rId44">
                       <a:extLst>
                         <a:ext uri="{28A0092B-C50C-407E-A947-70E740481C1C}">
                           <a14:useLocalDpi xmlns:a14="http://schemas.microsoft.com/office/drawing/2010/main" val="0"/>
@@ -10081,7 +10445,7 @@
                     <pic:cNvPicPr/>
                   </pic:nvPicPr>
                   <pic:blipFill>
-                    <a:blip r:embed="rId43">
+                    <a:blip r:embed="rId45">
                       <a:extLst>
                         <a:ext uri="{28A0092B-C50C-407E-A947-70E740481C1C}">
                           <a14:useLocalDpi xmlns:a14="http://schemas.microsoft.com/office/drawing/2010/main" val="0"/>
@@ -10132,7 +10496,7 @@
                     <pic:cNvPicPr/>
                   </pic:nvPicPr>
                   <pic:blipFill>
-                    <a:blip r:embed="rId44">
+                    <a:blip r:embed="rId46">
                       <a:extLst>
                         <a:ext uri="{28A0092B-C50C-407E-A947-70E740481C1C}">
                           <a14:useLocalDpi xmlns:a14="http://schemas.microsoft.com/office/drawing/2010/main" val="0"/>
@@ -10216,7 +10580,7 @@
                     <pic:cNvPicPr/>
                   </pic:nvPicPr>
                   <pic:blipFill>
-                    <a:blip r:embed="rId45">
+                    <a:blip r:embed="rId47">
                       <a:extLst>
                         <a:ext uri="{28A0092B-C50C-407E-A947-70E740481C1C}">
                           <a14:useLocalDpi xmlns:a14="http://schemas.microsoft.com/office/drawing/2010/main" val="0"/>
@@ -10307,7 +10671,7 @@
                     <pic:cNvPicPr/>
                   </pic:nvPicPr>
                   <pic:blipFill>
-                    <a:blip r:embed="rId46">
+                    <a:blip r:embed="rId48">
                       <a:extLst>
                         <a:ext uri="{28A0092B-C50C-407E-A947-70E740481C1C}">
                           <a14:useLocalDpi xmlns:a14="http://schemas.microsoft.com/office/drawing/2010/main" val="0"/>
@@ -10388,7 +10752,7 @@
                     <pic:cNvPicPr/>
                   </pic:nvPicPr>
                   <pic:blipFill>
-                    <a:blip r:embed="rId47">
+                    <a:blip r:embed="rId49">
                       <a:extLst>
                         <a:ext uri="{28A0092B-C50C-407E-A947-70E740481C1C}">
                           <a14:useLocalDpi xmlns:a14="http://schemas.microsoft.com/office/drawing/2010/main" val="0"/>
@@ -10437,7 +10801,7 @@
                     <pic:cNvPicPr/>
                   </pic:nvPicPr>
                   <pic:blipFill>
-                    <a:blip r:embed="rId48">
+                    <a:blip r:embed="rId50">
                       <a:extLst>
                         <a:ext uri="{28A0092B-C50C-407E-A947-70E740481C1C}">
                           <a14:useLocalDpi xmlns:a14="http://schemas.microsoft.com/office/drawing/2010/main" val="0"/>
@@ -10509,7 +10873,7 @@
                     <pic:cNvPicPr/>
                   </pic:nvPicPr>
                   <pic:blipFill>
-                    <a:blip r:embed="rId49">
+                    <a:blip r:embed="rId51">
                       <a:extLst>
                         <a:ext uri="{28A0092B-C50C-407E-A947-70E740481C1C}">
                           <a14:useLocalDpi xmlns:a14="http://schemas.microsoft.com/office/drawing/2010/main" val="0"/>
@@ -10598,7 +10962,7 @@
                     <pic:cNvPicPr/>
                   </pic:nvPicPr>
                   <pic:blipFill>
-                    <a:blip r:embed="rId50">
+                    <a:blip r:embed="rId52">
                       <a:extLst>
                         <a:ext uri="{28A0092B-C50C-407E-A947-70E740481C1C}">
                           <a14:useLocalDpi xmlns:a14="http://schemas.microsoft.com/office/drawing/2010/main" val="0"/>
@@ -10668,7 +11032,7 @@
                     <pic:cNvPicPr/>
                   </pic:nvPicPr>
                   <pic:blipFill>
-                    <a:blip r:embed="rId51">
+                    <a:blip r:embed="rId53">
                       <a:extLst>
                         <a:ext uri="{28A0092B-C50C-407E-A947-70E740481C1C}">
                           <a14:useLocalDpi xmlns:a14="http://schemas.microsoft.com/office/drawing/2010/main" val="0"/>
@@ -10718,7 +11082,7 @@
                     <pic:cNvPicPr/>
                   </pic:nvPicPr>
                   <pic:blipFill>
-                    <a:blip r:embed="rId52">
+                    <a:blip r:embed="rId54">
                       <a:extLst>
                         <a:ext uri="{28A0092B-C50C-407E-A947-70E740481C1C}">
                           <a14:useLocalDpi xmlns:a14="http://schemas.microsoft.com/office/drawing/2010/main" val="0"/>
@@ -10766,7 +11130,7 @@
                     <pic:cNvPicPr/>
                   </pic:nvPicPr>
                   <pic:blipFill>
-                    <a:blip r:embed="rId53">
+                    <a:blip r:embed="rId55">
                       <a:extLst>
                         <a:ext uri="{28A0092B-C50C-407E-A947-70E740481C1C}">
                           <a14:useLocalDpi xmlns:a14="http://schemas.microsoft.com/office/drawing/2010/main" val="0"/>
@@ -10815,7 +11179,7 @@
                     <pic:cNvPicPr/>
                   </pic:nvPicPr>
                   <pic:blipFill>
-                    <a:blip r:embed="rId54">
+                    <a:blip r:embed="rId56">
                       <a:extLst>
                         <a:ext uri="{28A0092B-C50C-407E-A947-70E740481C1C}">
                           <a14:useLocalDpi xmlns:a14="http://schemas.microsoft.com/office/drawing/2010/main" val="0"/>
@@ -10954,7 +11318,27 @@
           <w:sz w:val="21"/>
           <w:szCs w:val="21"/>
         </w:rPr>
-        <w:t>The lectures and exercise PDF files are based on Prof. Ng's feeling that novice programmers will adapt to for-loop techniques more readily than vectorized methods. So the videos (and PDF files) are organized toward processing one training example at a time. The course uses column vectors (in most cases), so h (a scalar for one training example) is theta' * x.</w:t>
+        <w:t xml:space="preserve">The lectures and exercise PDF files are based on Prof. Ng's feeling that novice programmers will adapt to for-loop techniques more readily than vectorized methods. </w:t>
+      </w:r>
+      <w:proofErr w:type="gramStart"/>
+      <w:r>
+        <w:rPr>
+          <w:rFonts w:ascii="Source Sans Pro" w:hAnsi="Source Sans Pro" w:cs="Arial"/>
+          <w:color w:val="1F1F1F"/>
+          <w:sz w:val="21"/>
+          <w:szCs w:val="21"/>
+        </w:rPr>
+        <w:t>So</w:t>
+      </w:r>
+      <w:proofErr w:type="gramEnd"/>
+      <w:r>
+        <w:rPr>
+          <w:rFonts w:ascii="Source Sans Pro" w:hAnsi="Source Sans Pro" w:cs="Arial"/>
+          <w:color w:val="1F1F1F"/>
+          <w:sz w:val="21"/>
+          <w:szCs w:val="21"/>
+        </w:rPr>
+        <w:t xml:space="preserve"> the videos (and PDF files) are organized toward processing one training example at a time. The course uses column vectors (in most cases), so h (a scalar for one training example) is theta' * x.</w:t>
       </w:r>
     </w:p>
     <w:p>
@@ -11290,7 +11674,27 @@
           <w:sz w:val="21"/>
           <w:szCs w:val="21"/>
         </w:rPr>
-        <w:t>You cannot execute your functions by simply typing the name. All of the functions you will work on require a set of parameter values, enter between a set of parenthesis. Your three methods of testing your code are:</w:t>
+        <w:t xml:space="preserve">You cannot execute your functions by simply typing the name. All of the functions you will work on require a set of parameter values, enter between a set of </w:t>
+      </w:r>
+      <w:proofErr w:type="gramStart"/>
+      <w:r>
+        <w:rPr>
+          <w:rFonts w:ascii="Source Sans Pro" w:hAnsi="Source Sans Pro" w:cs="Arial"/>
+          <w:color w:val="1F1F1F"/>
+          <w:sz w:val="21"/>
+          <w:szCs w:val="21"/>
+        </w:rPr>
+        <w:t>parenthesis</w:t>
+      </w:r>
+      <w:proofErr w:type="gramEnd"/>
+      <w:r>
+        <w:rPr>
+          <w:rFonts w:ascii="Source Sans Pro" w:hAnsi="Source Sans Pro" w:cs="Arial"/>
+          <w:color w:val="1F1F1F"/>
+          <w:sz w:val="21"/>
+          <w:szCs w:val="21"/>
+        </w:rPr>
+        <w:t>. Your three methods of testing your code are:</w:t>
       </w:r>
     </w:p>
     <w:p>
@@ -11883,8 +12287,18 @@
           <w:color w:val="1F1F1F"/>
           <w:spacing w:val="-2"/>
         </w:rPr>
-        <w:t>Having trouble submitting your work to the grader?:</w:t>
-      </w:r>
+        <w:t xml:space="preserve">Having trouble submitting your work to the </w:t>
+      </w:r>
+      <w:proofErr w:type="gramStart"/>
+      <w:r>
+        <w:rPr>
+          <w:rFonts w:ascii="Source Sans Pro" w:hAnsi="Source Sans Pro" w:cs="Arial"/>
+          <w:color w:val="1F1F1F"/>
+          <w:spacing w:val="-2"/>
+        </w:rPr>
+        <w:t>grader?:</w:t>
+      </w:r>
+      <w:proofErr w:type="gramEnd"/>
     </w:p>
     <w:p>
       <w:pPr>
@@ -12097,7 +12511,27 @@
           <w:sz w:val="21"/>
           <w:szCs w:val="21"/>
         </w:rPr>
-        <w:t>This course material has been used for many previous sessions. Most likely all of the errata has been discovered, and it's all documented in the 'Errata' section under 'Supplementary Materials'. Please check there before posting errata to the Forum.</w:t>
+        <w:t xml:space="preserve">This course material has been used for many previous sessions. Most likely all of the errata </w:t>
+      </w:r>
+      <w:proofErr w:type="gramStart"/>
+      <w:r>
+        <w:rPr>
+          <w:rFonts w:ascii="Source Sans Pro" w:hAnsi="Source Sans Pro" w:cs="Arial"/>
+          <w:color w:val="1F1F1F"/>
+          <w:sz w:val="21"/>
+          <w:szCs w:val="21"/>
+        </w:rPr>
+        <w:t>has</w:t>
+      </w:r>
+      <w:proofErr w:type="gramEnd"/>
+      <w:r>
+        <w:rPr>
+          <w:rFonts w:ascii="Source Sans Pro" w:hAnsi="Source Sans Pro" w:cs="Arial"/>
+          <w:color w:val="1F1F1F"/>
+          <w:sz w:val="21"/>
+          <w:szCs w:val="21"/>
+        </w:rPr>
+        <w:t xml:space="preserve"> been discovered, and it's all documented in the 'Errata' section under 'Supplementary Materials'. Please check there before posting errata to the Forum.</w:t>
       </w:r>
     </w:p>
     <w:p>
@@ -12122,6 +12556,7 @@
         <w:t xml:space="preserve">Error messages with </w:t>
       </w:r>
       <w:proofErr w:type="spellStart"/>
+      <w:proofErr w:type="gramStart"/>
       <w:r>
         <w:rPr>
           <w:rFonts w:ascii="Source Sans Pro" w:hAnsi="Source Sans Pro" w:cs="Arial"/>
@@ -12139,7 +12574,17 @@
           <w:sz w:val="21"/>
           <w:szCs w:val="21"/>
         </w:rPr>
-        <w:t>()</w:t>
+        <w:t>(</w:t>
+      </w:r>
+      <w:proofErr w:type="gramEnd"/>
+      <w:r>
+        <w:rPr>
+          <w:rFonts w:ascii="Source Sans Pro" w:hAnsi="Source Sans Pro" w:cs="Arial"/>
+          <w:color w:val="1F1F1F"/>
+          <w:sz w:val="21"/>
+          <w:szCs w:val="21"/>
+        </w:rPr>
+        <w:t>)</w:t>
       </w:r>
     </w:p>
     <w:p>
@@ -12248,7 +12693,7 @@
         </w:rPr>
         <w:t xml:space="preserve">See </w:t>
       </w:r>
-      <w:hyperlink r:id="rId55" w:tgtFrame="_blank" w:history="1">
+      <w:hyperlink r:id="rId57" w:tgtFrame="_blank" w:history="1">
         <w:r>
           <w:rPr>
             <w:rStyle w:val="Hyperlink"/>
@@ -12314,8 +12759,1427 @@
         <w:t>These are normal in some of the exercises, and do not represent a problem in your function. You can ignore them - Octave senses the issue and substitutes a +Inf or -Inf value so your program continues to execute.</w:t>
       </w:r>
     </w:p>
+    <w:p>
+      <w:r>
+        <w:br w:type="page"/>
+      </w:r>
+    </w:p>
+    <w:p>
+      <w:r>
+        <w:lastRenderedPageBreak/>
+        <w:t>Week 3:</w:t>
+      </w:r>
+    </w:p>
+    <w:p>
+      <w:pPr>
+        <w:pStyle w:val="Heading1"/>
+        <w:shd w:val="clear" w:color="auto" w:fill="FFFFFF"/>
+        <w:spacing w:before="0"/>
+        <w:rPr>
+          <w:rFonts w:ascii="Source Sans Pro" w:hAnsi="Source Sans Pro" w:cs="Arial"/>
+          <w:color w:val="1F1F1F"/>
+          <w:spacing w:val="-2"/>
+        </w:rPr>
+      </w:pPr>
+      <w:r>
+        <w:rPr>
+          <w:rFonts w:ascii="Source Sans Pro" w:hAnsi="Source Sans Pro" w:cs="Arial"/>
+          <w:b/>
+          <w:bCs/>
+          <w:color w:val="1F1F1F"/>
+          <w:spacing w:val="-2"/>
+        </w:rPr>
+        <w:t>Classification</w:t>
+      </w:r>
+    </w:p>
+    <w:p>
+      <w:pPr>
+        <w:pStyle w:val="Heading1"/>
+        <w:shd w:val="clear" w:color="auto" w:fill="FFFFFF"/>
+        <w:spacing w:before="0" w:after="360"/>
+        <w:rPr>
+          <w:rFonts w:ascii="Source Sans Pro" w:hAnsi="Source Sans Pro" w:cs="Arial"/>
+          <w:b/>
+          <w:bCs/>
+          <w:color w:val="1F1F1F"/>
+          <w:spacing w:val="-2"/>
+        </w:rPr>
+      </w:pPr>
+      <w:r>
+        <w:rPr>
+          <w:rFonts w:ascii="Source Sans Pro" w:hAnsi="Source Sans Pro" w:cs="Arial"/>
+          <w:color w:val="1F1F1F"/>
+          <w:spacing w:val="-2"/>
+        </w:rPr>
+        <w:t xml:space="preserve">Classification </w:t>
+      </w:r>
+    </w:p>
+    <w:p>
+      <w:pPr>
+        <w:pStyle w:val="NormalWeb"/>
+        <w:shd w:val="clear" w:color="auto" w:fill="FFFFFF"/>
+        <w:spacing w:before="0" w:beforeAutospacing="0" w:after="240" w:afterAutospacing="0"/>
+        <w:rPr>
+          <w:rFonts w:ascii="Source Sans Pro" w:hAnsi="Source Sans Pro" w:cs="Arial"/>
+          <w:color w:val="1F1F1F"/>
+          <w:sz w:val="21"/>
+          <w:szCs w:val="21"/>
+        </w:rPr>
+      </w:pPr>
+      <w:r>
+        <w:rPr>
+          <w:rFonts w:ascii="Source Sans Pro" w:hAnsi="Source Sans Pro" w:cs="Arial"/>
+          <w:color w:val="1F1F1F"/>
+          <w:sz w:val="21"/>
+          <w:szCs w:val="21"/>
+        </w:rPr>
+        <w:t>To attempt classification, one method is to use linear regression and map all predictions greater than 0.5 as a 1 and all less than 0.5 as a 0. However, this method doesn't work well because classification is not actually a linear function.</w:t>
+      </w:r>
+    </w:p>
+    <w:p>
+      <w:pPr>
+        <w:pStyle w:val="NormalWeb"/>
+        <w:shd w:val="clear" w:color="auto" w:fill="FFFFFF"/>
+        <w:spacing w:before="0" w:beforeAutospacing="0" w:after="240" w:afterAutospacing="0"/>
+        <w:rPr>
+          <w:rFonts w:ascii="Source Sans Pro" w:hAnsi="Source Sans Pro" w:cs="Arial"/>
+          <w:color w:val="1F1F1F"/>
+          <w:sz w:val="21"/>
+          <w:szCs w:val="21"/>
+        </w:rPr>
+      </w:pPr>
+      <w:r>
+        <w:rPr>
+          <w:rFonts w:ascii="Source Sans Pro" w:hAnsi="Source Sans Pro" w:cs="Arial"/>
+          <w:color w:val="1F1F1F"/>
+          <w:sz w:val="21"/>
+          <w:szCs w:val="21"/>
+        </w:rPr>
+        <w:t xml:space="preserve">The classification problem is just like the regression problem, except that the values we now want to predict take on only a small number of discrete values. For now, we will focus on the </w:t>
+      </w:r>
+      <w:r>
+        <w:rPr>
+          <w:rStyle w:val="Strong"/>
+          <w:rFonts w:ascii="unset" w:hAnsi="unset" w:cs="Arial"/>
+          <w:color w:val="1F1F1F"/>
+          <w:sz w:val="21"/>
+          <w:szCs w:val="21"/>
+        </w:rPr>
+        <w:t>binary classification</w:t>
+      </w:r>
+      <w:r>
+        <w:rPr>
+          <w:rFonts w:ascii="Source Sans Pro" w:hAnsi="Source Sans Pro" w:cs="Arial"/>
+          <w:color w:val="1F1F1F"/>
+          <w:sz w:val="21"/>
+          <w:szCs w:val="21"/>
+        </w:rPr>
+        <w:t xml:space="preserve"> </w:t>
+      </w:r>
+      <w:r>
+        <w:rPr>
+          <w:rStyle w:val="Strong"/>
+          <w:rFonts w:ascii="unset" w:hAnsi="unset" w:cs="Arial"/>
+          <w:color w:val="1F1F1F"/>
+          <w:sz w:val="21"/>
+          <w:szCs w:val="21"/>
+        </w:rPr>
+        <w:t>problem</w:t>
+      </w:r>
+      <w:r>
+        <w:rPr>
+          <w:rFonts w:ascii="Source Sans Pro" w:hAnsi="Source Sans Pro" w:cs="Arial"/>
+          <w:color w:val="1F1F1F"/>
+          <w:sz w:val="21"/>
+          <w:szCs w:val="21"/>
+        </w:rPr>
+        <w:t xml:space="preserve"> in which y can take on only two values, 0 and 1. (Most of what we say here will also generalize to the multiple-class case.) For instance, if we are trying to build a spam classifier for email, then </w:t>
+      </w:r>
+      <w:r>
+        <w:rPr>
+          <w:rStyle w:val="katex-mathml"/>
+          <w:color w:val="1F1F1F"/>
+          <w:sz w:val="25"/>
+          <w:szCs w:val="25"/>
+          <w:bdr w:val="none" w:sz="0" w:space="0" w:color="auto" w:frame="1"/>
+        </w:rPr>
+        <w:t>x^{(</w:t>
+      </w:r>
+      <w:proofErr w:type="spellStart"/>
+      <w:r>
+        <w:rPr>
+          <w:rStyle w:val="katex-mathml"/>
+          <w:color w:val="1F1F1F"/>
+          <w:sz w:val="25"/>
+          <w:szCs w:val="25"/>
+          <w:bdr w:val="none" w:sz="0" w:space="0" w:color="auto" w:frame="1"/>
+        </w:rPr>
+        <w:t>i</w:t>
+      </w:r>
+      <w:proofErr w:type="spellEnd"/>
+      <w:r>
+        <w:rPr>
+          <w:rStyle w:val="katex-mathml"/>
+          <w:color w:val="1F1F1F"/>
+          <w:sz w:val="25"/>
+          <w:szCs w:val="25"/>
+          <w:bdr w:val="none" w:sz="0" w:space="0" w:color="auto" w:frame="1"/>
+        </w:rPr>
+        <w:t>)}</w:t>
+      </w:r>
+      <w:r>
+        <w:rPr>
+          <w:rStyle w:val="mord"/>
+          <w:rFonts w:ascii="KaTeX_Math" w:hAnsi="KaTeX_Math"/>
+          <w:i/>
+          <w:iCs/>
+          <w:color w:val="1F1F1F"/>
+          <w:sz w:val="25"/>
+          <w:szCs w:val="25"/>
+        </w:rPr>
+        <w:t>x</w:t>
+      </w:r>
+      <w:r>
+        <w:rPr>
+          <w:rStyle w:val="mopen"/>
+          <w:color w:val="1F1F1F"/>
+          <w:sz w:val="18"/>
+          <w:szCs w:val="18"/>
+        </w:rPr>
+        <w:t>(</w:t>
+      </w:r>
+      <w:proofErr w:type="spellStart"/>
+      <w:r>
+        <w:rPr>
+          <w:rStyle w:val="mord"/>
+          <w:rFonts w:ascii="KaTeX_Math" w:hAnsi="KaTeX_Math"/>
+          <w:i/>
+          <w:iCs/>
+          <w:color w:val="1F1F1F"/>
+          <w:sz w:val="18"/>
+          <w:szCs w:val="18"/>
+        </w:rPr>
+        <w:t>i</w:t>
+      </w:r>
+      <w:proofErr w:type="spellEnd"/>
+      <w:r>
+        <w:rPr>
+          <w:rStyle w:val="mclose"/>
+          <w:color w:val="1F1F1F"/>
+          <w:sz w:val="18"/>
+          <w:szCs w:val="18"/>
+        </w:rPr>
+        <w:t>)</w:t>
+      </w:r>
+      <w:r>
+        <w:rPr>
+          <w:rFonts w:ascii="Source Sans Pro" w:hAnsi="Source Sans Pro" w:cs="Arial"/>
+          <w:color w:val="1F1F1F"/>
+          <w:sz w:val="21"/>
+          <w:szCs w:val="21"/>
+        </w:rPr>
+        <w:t xml:space="preserve"> may be some features of a piece of email, and y may be 1 if it is a piece of spam mail, and 0 otherwise. Hence, y</w:t>
+      </w:r>
+      <w:proofErr w:type="gramStart"/>
+      <w:r>
+        <w:rPr>
+          <w:rFonts w:ascii="Cambria Math" w:hAnsi="Cambria Math" w:cs="Cambria Math"/>
+          <w:color w:val="1F1F1F"/>
+          <w:sz w:val="21"/>
+          <w:szCs w:val="21"/>
+        </w:rPr>
+        <w:t>∈</w:t>
+      </w:r>
+      <w:r>
+        <w:rPr>
+          <w:rFonts w:ascii="Source Sans Pro" w:hAnsi="Source Sans Pro" w:cs="Arial"/>
+          <w:color w:val="1F1F1F"/>
+          <w:sz w:val="21"/>
+          <w:szCs w:val="21"/>
+        </w:rPr>
+        <w:t>{</w:t>
+      </w:r>
+      <w:proofErr w:type="gramEnd"/>
+      <w:r>
+        <w:rPr>
+          <w:rFonts w:ascii="Source Sans Pro" w:hAnsi="Source Sans Pro" w:cs="Arial"/>
+          <w:color w:val="1F1F1F"/>
+          <w:sz w:val="21"/>
+          <w:szCs w:val="21"/>
+        </w:rPr>
+        <w:t xml:space="preserve">0,1}. 0 is also called the negative class, and 1 the positive class, and they are sometimes also denoted by the symbols </w:t>
+      </w:r>
+      <w:r>
+        <w:rPr>
+          <w:rFonts w:ascii="Source Sans Pro" w:hAnsi="Source Sans Pro" w:cs="Source Sans Pro"/>
+          <w:color w:val="1F1F1F"/>
+          <w:sz w:val="21"/>
+          <w:szCs w:val="21"/>
+        </w:rPr>
+        <w:t>“</w:t>
+      </w:r>
+      <w:r>
+        <w:rPr>
+          <w:rFonts w:ascii="Source Sans Pro" w:hAnsi="Source Sans Pro" w:cs="Arial"/>
+          <w:color w:val="1F1F1F"/>
+          <w:sz w:val="21"/>
+          <w:szCs w:val="21"/>
+        </w:rPr>
+        <w:t>-</w:t>
+      </w:r>
+      <w:r>
+        <w:rPr>
+          <w:rFonts w:ascii="Source Sans Pro" w:hAnsi="Source Sans Pro" w:cs="Source Sans Pro"/>
+          <w:color w:val="1F1F1F"/>
+          <w:sz w:val="21"/>
+          <w:szCs w:val="21"/>
+        </w:rPr>
+        <w:t>”</w:t>
+      </w:r>
+      <w:r>
+        <w:rPr>
+          <w:rFonts w:ascii="Source Sans Pro" w:hAnsi="Source Sans Pro" w:cs="Arial"/>
+          <w:color w:val="1F1F1F"/>
+          <w:sz w:val="21"/>
+          <w:szCs w:val="21"/>
+        </w:rPr>
+        <w:t xml:space="preserve"> and </w:t>
+      </w:r>
+      <w:r>
+        <w:rPr>
+          <w:rFonts w:ascii="Source Sans Pro" w:hAnsi="Source Sans Pro" w:cs="Source Sans Pro"/>
+          <w:color w:val="1F1F1F"/>
+          <w:sz w:val="21"/>
+          <w:szCs w:val="21"/>
+        </w:rPr>
+        <w:t>“</w:t>
+      </w:r>
+      <w:r>
+        <w:rPr>
+          <w:rFonts w:ascii="Source Sans Pro" w:hAnsi="Source Sans Pro" w:cs="Arial"/>
+          <w:color w:val="1F1F1F"/>
+          <w:sz w:val="21"/>
+          <w:szCs w:val="21"/>
+        </w:rPr>
+        <w:t>+.</w:t>
+      </w:r>
+      <w:r>
+        <w:rPr>
+          <w:rFonts w:ascii="Source Sans Pro" w:hAnsi="Source Sans Pro" w:cs="Source Sans Pro"/>
+          <w:color w:val="1F1F1F"/>
+          <w:sz w:val="21"/>
+          <w:szCs w:val="21"/>
+        </w:rPr>
+        <w:t>”</w:t>
+      </w:r>
+      <w:r>
+        <w:rPr>
+          <w:rFonts w:ascii="Source Sans Pro" w:hAnsi="Source Sans Pro" w:cs="Arial"/>
+          <w:color w:val="1F1F1F"/>
+          <w:sz w:val="21"/>
+          <w:szCs w:val="21"/>
+        </w:rPr>
+        <w:t xml:space="preserve"> Given </w:t>
+      </w:r>
+      <w:r>
+        <w:rPr>
+          <w:rStyle w:val="katex-mathml"/>
+          <w:color w:val="1F1F1F"/>
+          <w:sz w:val="25"/>
+          <w:szCs w:val="25"/>
+          <w:bdr w:val="none" w:sz="0" w:space="0" w:color="auto" w:frame="1"/>
+        </w:rPr>
+        <w:t>x^{(</w:t>
+      </w:r>
+      <w:proofErr w:type="spellStart"/>
+      <w:r>
+        <w:rPr>
+          <w:rStyle w:val="katex-mathml"/>
+          <w:color w:val="1F1F1F"/>
+          <w:sz w:val="25"/>
+          <w:szCs w:val="25"/>
+          <w:bdr w:val="none" w:sz="0" w:space="0" w:color="auto" w:frame="1"/>
+        </w:rPr>
+        <w:t>i</w:t>
+      </w:r>
+      <w:proofErr w:type="spellEnd"/>
+      <w:r>
+        <w:rPr>
+          <w:rStyle w:val="katex-mathml"/>
+          <w:color w:val="1F1F1F"/>
+          <w:sz w:val="25"/>
+          <w:szCs w:val="25"/>
+          <w:bdr w:val="none" w:sz="0" w:space="0" w:color="auto" w:frame="1"/>
+        </w:rPr>
+        <w:t>)}</w:t>
+      </w:r>
+      <w:r>
+        <w:rPr>
+          <w:rStyle w:val="mord"/>
+          <w:rFonts w:ascii="KaTeX_Math" w:hAnsi="KaTeX_Math"/>
+          <w:i/>
+          <w:iCs/>
+          <w:color w:val="1F1F1F"/>
+          <w:sz w:val="25"/>
+          <w:szCs w:val="25"/>
+        </w:rPr>
+        <w:t>x</w:t>
+      </w:r>
+      <w:r>
+        <w:rPr>
+          <w:rStyle w:val="mopen"/>
+          <w:color w:val="1F1F1F"/>
+          <w:sz w:val="18"/>
+          <w:szCs w:val="18"/>
+        </w:rPr>
+        <w:t>(</w:t>
+      </w:r>
+      <w:proofErr w:type="spellStart"/>
+      <w:r>
+        <w:rPr>
+          <w:rStyle w:val="mord"/>
+          <w:rFonts w:ascii="KaTeX_Math" w:hAnsi="KaTeX_Math"/>
+          <w:i/>
+          <w:iCs/>
+          <w:color w:val="1F1F1F"/>
+          <w:sz w:val="18"/>
+          <w:szCs w:val="18"/>
+        </w:rPr>
+        <w:t>i</w:t>
+      </w:r>
+      <w:proofErr w:type="spellEnd"/>
+      <w:r>
+        <w:rPr>
+          <w:rStyle w:val="mclose"/>
+          <w:color w:val="1F1F1F"/>
+          <w:sz w:val="18"/>
+          <w:szCs w:val="18"/>
+        </w:rPr>
+        <w:t>)</w:t>
+      </w:r>
+      <w:r>
+        <w:rPr>
+          <w:rFonts w:ascii="Source Sans Pro" w:hAnsi="Source Sans Pro" w:cs="Arial"/>
+          <w:color w:val="1F1F1F"/>
+          <w:sz w:val="21"/>
+          <w:szCs w:val="21"/>
+        </w:rPr>
+        <w:t xml:space="preserve">, the corresponding </w:t>
+      </w:r>
+      <w:r>
+        <w:rPr>
+          <w:rStyle w:val="katex-mathml"/>
+          <w:color w:val="1F1F1F"/>
+          <w:sz w:val="25"/>
+          <w:szCs w:val="25"/>
+          <w:bdr w:val="none" w:sz="0" w:space="0" w:color="auto" w:frame="1"/>
+        </w:rPr>
+        <w:t>y^{(</w:t>
+      </w:r>
+      <w:proofErr w:type="spellStart"/>
+      <w:r>
+        <w:rPr>
+          <w:rStyle w:val="katex-mathml"/>
+          <w:color w:val="1F1F1F"/>
+          <w:sz w:val="25"/>
+          <w:szCs w:val="25"/>
+          <w:bdr w:val="none" w:sz="0" w:space="0" w:color="auto" w:frame="1"/>
+        </w:rPr>
+        <w:t>i</w:t>
+      </w:r>
+      <w:proofErr w:type="spellEnd"/>
+      <w:proofErr w:type="gramStart"/>
+      <w:r>
+        <w:rPr>
+          <w:rStyle w:val="katex-mathml"/>
+          <w:color w:val="1F1F1F"/>
+          <w:sz w:val="25"/>
+          <w:szCs w:val="25"/>
+          <w:bdr w:val="none" w:sz="0" w:space="0" w:color="auto" w:frame="1"/>
+        </w:rPr>
+        <w:t>)}</w:t>
+      </w:r>
+      <w:r>
+        <w:rPr>
+          <w:rStyle w:val="mord"/>
+          <w:rFonts w:ascii="KaTeX_Math" w:hAnsi="KaTeX_Math"/>
+          <w:i/>
+          <w:iCs/>
+          <w:color w:val="1F1F1F"/>
+          <w:sz w:val="25"/>
+          <w:szCs w:val="25"/>
+        </w:rPr>
+        <w:t>y</w:t>
+      </w:r>
+      <w:proofErr w:type="gramEnd"/>
+      <w:r>
+        <w:rPr>
+          <w:rStyle w:val="mopen"/>
+          <w:color w:val="1F1F1F"/>
+          <w:sz w:val="18"/>
+          <w:szCs w:val="18"/>
+        </w:rPr>
+        <w:t>(</w:t>
+      </w:r>
+      <w:proofErr w:type="spellStart"/>
+      <w:r>
+        <w:rPr>
+          <w:rStyle w:val="mord"/>
+          <w:rFonts w:ascii="KaTeX_Math" w:hAnsi="KaTeX_Math"/>
+          <w:i/>
+          <w:iCs/>
+          <w:color w:val="1F1F1F"/>
+          <w:sz w:val="18"/>
+          <w:szCs w:val="18"/>
+        </w:rPr>
+        <w:t>i</w:t>
+      </w:r>
+      <w:proofErr w:type="spellEnd"/>
+      <w:r>
+        <w:rPr>
+          <w:rStyle w:val="mclose"/>
+          <w:color w:val="1F1F1F"/>
+          <w:sz w:val="18"/>
+          <w:szCs w:val="18"/>
+        </w:rPr>
+        <w:t>)</w:t>
+      </w:r>
+      <w:r>
+        <w:rPr>
+          <w:rFonts w:ascii="Source Sans Pro" w:hAnsi="Source Sans Pro" w:cs="Arial"/>
+          <w:color w:val="1F1F1F"/>
+          <w:sz w:val="21"/>
+          <w:szCs w:val="21"/>
+        </w:rPr>
+        <w:t xml:space="preserve"> is also called the label for the training example. </w:t>
+      </w:r>
+    </w:p>
+    <w:p>
+      <w:r>
+        <w:br w:type="page"/>
+      </w:r>
+    </w:p>
+    <w:p>
+      <w:pPr>
+        <w:pStyle w:val="Heading1"/>
+        <w:shd w:val="clear" w:color="auto" w:fill="FFFFFF"/>
+        <w:spacing w:before="0" w:after="360"/>
+        <w:rPr>
+          <w:rFonts w:ascii="Source Sans Pro" w:hAnsi="Source Sans Pro"/>
+          <w:b/>
+          <w:bCs/>
+          <w:color w:val="1F1F1F"/>
+          <w:spacing w:val="-2"/>
+        </w:rPr>
+      </w:pPr>
+      <w:r>
+        <w:rPr>
+          <w:rFonts w:ascii="Source Sans Pro" w:hAnsi="Source Sans Pro"/>
+          <w:b/>
+          <w:bCs/>
+          <w:color w:val="1F1F1F"/>
+          <w:spacing w:val="-2"/>
+        </w:rPr>
+        <w:lastRenderedPageBreak/>
+        <w:t>Hypothesis Representation</w:t>
+      </w:r>
+    </w:p>
+    <w:p>
+      <w:r>
+        <w:rPr>
+          <w:noProof/>
+        </w:rPr>
+        <w:drawing>
+          <wp:inline distT="0" distB="0" distL="0" distR="0" wp14:anchorId="1E61DA6A" wp14:editId="02E56A97">
+            <wp:extent cx="5943600" cy="5287645"/>
+            <wp:effectExtent l="0" t="0" r="0" b="8255"/>
+            <wp:docPr id="48" name="Picture 48"/>
+            <wp:cNvGraphicFramePr>
+              <a:graphicFrameLocks xmlns:a="http://schemas.openxmlformats.org/drawingml/2006/main" noChangeAspect="1"/>
+            </wp:cNvGraphicFramePr>
+            <a:graphic xmlns:a="http://schemas.openxmlformats.org/drawingml/2006/main">
+              <a:graphicData uri="http://schemas.openxmlformats.org/drawingml/2006/picture">
+                <pic:pic xmlns:pic="http://schemas.openxmlformats.org/drawingml/2006/picture">
+                  <pic:nvPicPr>
+                    <pic:cNvPr id="48" name="Picture 48"/>
+                    <pic:cNvPicPr/>
+                  </pic:nvPicPr>
+                  <pic:blipFill>
+                    <a:blip r:embed="rId58">
+                      <a:extLst>
+                        <a:ext uri="{28A0092B-C50C-407E-A947-70E740481C1C}">
+                          <a14:useLocalDpi xmlns:a14="http://schemas.microsoft.com/office/drawing/2010/main" val="0"/>
+                        </a:ext>
+                      </a:extLst>
+                    </a:blip>
+                    <a:stretch>
+                      <a:fillRect/>
+                    </a:stretch>
+                  </pic:blipFill>
+                  <pic:spPr>
+                    <a:xfrm>
+                      <a:off x="0" y="0"/>
+                      <a:ext cx="5943600" cy="5287645"/>
+                    </a:xfrm>
+                    <a:prstGeom prst="rect">
+                      <a:avLst/>
+                    </a:prstGeom>
+                  </pic:spPr>
+                </pic:pic>
+              </a:graphicData>
+            </a:graphic>
+          </wp:inline>
+        </w:drawing>
+      </w:r>
+    </w:p>
+    <w:p>
+      <w:r>
+        <w:br w:type="page"/>
+      </w:r>
+    </w:p>
+    <w:p>
+      <w:pPr>
+        <w:pStyle w:val="Heading1"/>
+        <w:shd w:val="clear" w:color="auto" w:fill="FFFFFF"/>
+        <w:spacing w:before="0"/>
+        <w:rPr>
+          <w:rFonts w:ascii="Source Sans Pro" w:hAnsi="Source Sans Pro" w:cs="Arial"/>
+          <w:color w:val="1F1F1F"/>
+          <w:spacing w:val="-2"/>
+        </w:rPr>
+      </w:pPr>
+      <w:r>
+        <w:rPr>
+          <w:rFonts w:ascii="Source Sans Pro" w:hAnsi="Source Sans Pro" w:cs="Arial"/>
+          <w:b/>
+          <w:bCs/>
+          <w:color w:val="1F1F1F"/>
+          <w:spacing w:val="-2"/>
+        </w:rPr>
+        <w:lastRenderedPageBreak/>
+        <w:t>Decision Boundary</w:t>
+      </w:r>
+    </w:p>
+    <w:p>
+      <w:pPr>
+        <w:pStyle w:val="Heading1"/>
+        <w:shd w:val="clear" w:color="auto" w:fill="FFFFFF"/>
+        <w:spacing w:before="0" w:after="360"/>
+        <w:rPr>
+          <w:rFonts w:ascii="Source Sans Pro" w:hAnsi="Source Sans Pro" w:cs="Arial"/>
+          <w:b/>
+          <w:bCs/>
+          <w:color w:val="1F1F1F"/>
+          <w:spacing w:val="-2"/>
+        </w:rPr>
+      </w:pPr>
+      <w:r>
+        <w:rPr>
+          <w:rFonts w:ascii="Source Sans Pro" w:hAnsi="Source Sans Pro" w:cs="Arial"/>
+          <w:color w:val="1F1F1F"/>
+          <w:spacing w:val="-2"/>
+        </w:rPr>
+        <w:t xml:space="preserve">Decision Boundary </w:t>
+      </w:r>
+    </w:p>
+    <w:p>
+      <w:pPr>
+        <w:pStyle w:val="NormalWeb"/>
+        <w:shd w:val="clear" w:color="auto" w:fill="FFFFFF"/>
+        <w:spacing w:before="0" w:beforeAutospacing="0" w:after="240" w:afterAutospacing="0"/>
+        <w:rPr>
+          <w:rFonts w:ascii="Source Sans Pro" w:hAnsi="Source Sans Pro" w:cs="Arial"/>
+          <w:color w:val="1F1F1F"/>
+          <w:sz w:val="21"/>
+          <w:szCs w:val="21"/>
+        </w:rPr>
+      </w:pPr>
+      <w:r>
+        <w:rPr>
+          <w:rFonts w:ascii="Source Sans Pro" w:hAnsi="Source Sans Pro" w:cs="Arial"/>
+          <w:color w:val="1F1F1F"/>
+          <w:sz w:val="21"/>
+          <w:szCs w:val="21"/>
+        </w:rPr>
+        <w:t>In order to get our discrete 0 or 1 classification, we can translate the output of the hypothesis function as follows:</w:t>
+      </w:r>
+    </w:p>
+    <w:p>
+      <w:r>
+        <w:rPr>
+          <w:noProof/>
+        </w:rPr>
+        <w:drawing>
+          <wp:inline distT="0" distB="0" distL="0" distR="0" wp14:anchorId="08673533" wp14:editId="7CC5E2E7">
+            <wp:extent cx="5943600" cy="548005"/>
+            <wp:effectExtent l="0" t="0" r="0" b="4445"/>
+            <wp:docPr id="49" name="Picture 49"/>
+            <wp:cNvGraphicFramePr>
+              <a:graphicFrameLocks xmlns:a="http://schemas.openxmlformats.org/drawingml/2006/main" noChangeAspect="1"/>
+            </wp:cNvGraphicFramePr>
+            <a:graphic xmlns:a="http://schemas.openxmlformats.org/drawingml/2006/main">
+              <a:graphicData uri="http://schemas.openxmlformats.org/drawingml/2006/picture">
+                <pic:pic xmlns:pic="http://schemas.openxmlformats.org/drawingml/2006/picture">
+                  <pic:nvPicPr>
+                    <pic:cNvPr id="49" name="Picture 49"/>
+                    <pic:cNvPicPr/>
+                  </pic:nvPicPr>
+                  <pic:blipFill>
+                    <a:blip r:embed="rId59">
+                      <a:extLst>
+                        <a:ext uri="{28A0092B-C50C-407E-A947-70E740481C1C}">
+                          <a14:useLocalDpi xmlns:a14="http://schemas.microsoft.com/office/drawing/2010/main" val="0"/>
+                        </a:ext>
+                      </a:extLst>
+                    </a:blip>
+                    <a:stretch>
+                      <a:fillRect/>
+                    </a:stretch>
+                  </pic:blipFill>
+                  <pic:spPr>
+                    <a:xfrm>
+                      <a:off x="0" y="0"/>
+                      <a:ext cx="5943600" cy="548005"/>
+                    </a:xfrm>
+                    <a:prstGeom prst="rect">
+                      <a:avLst/>
+                    </a:prstGeom>
+                  </pic:spPr>
+                </pic:pic>
+              </a:graphicData>
+            </a:graphic>
+          </wp:inline>
+        </w:drawing>
+      </w:r>
+    </w:p>
+    <w:p>
+      <w:pPr>
+        <w:rPr>
+          <w:rFonts w:ascii="Source Sans Pro" w:hAnsi="Source Sans Pro"/>
+          <w:color w:val="1F1F1F"/>
+          <w:shd w:val="clear" w:color="auto" w:fill="FFFFFF"/>
+        </w:rPr>
+      </w:pPr>
+      <w:r>
+        <w:rPr>
+          <w:rFonts w:ascii="Source Sans Pro" w:hAnsi="Source Sans Pro"/>
+          <w:color w:val="1F1F1F"/>
+          <w:shd w:val="clear" w:color="auto" w:fill="FFFFFF"/>
+        </w:rPr>
+        <w:t>The way our logistic function g behaves is that when its input is greater than or equal to zero, its output is greater than or equal to 0.5:</w:t>
+      </w:r>
+    </w:p>
+    <w:p>
+      <w:r>
+        <w:rPr>
+          <w:noProof/>
+        </w:rPr>
+        <w:drawing>
+          <wp:inline distT="0" distB="0" distL="0" distR="0" wp14:anchorId="1324694F" wp14:editId="0BC5A009">
+            <wp:extent cx="5943600" cy="570230"/>
+            <wp:effectExtent l="0" t="0" r="0" b="1270"/>
+            <wp:docPr id="50" name="Picture 50"/>
+            <wp:cNvGraphicFramePr>
+              <a:graphicFrameLocks xmlns:a="http://schemas.openxmlformats.org/drawingml/2006/main" noChangeAspect="1"/>
+            </wp:cNvGraphicFramePr>
+            <a:graphic xmlns:a="http://schemas.openxmlformats.org/drawingml/2006/main">
+              <a:graphicData uri="http://schemas.openxmlformats.org/drawingml/2006/picture">
+                <pic:pic xmlns:pic="http://schemas.openxmlformats.org/drawingml/2006/picture">
+                  <pic:nvPicPr>
+                    <pic:cNvPr id="50" name="Picture 50"/>
+                    <pic:cNvPicPr/>
+                  </pic:nvPicPr>
+                  <pic:blipFill>
+                    <a:blip r:embed="rId60">
+                      <a:extLst>
+                        <a:ext uri="{28A0092B-C50C-407E-A947-70E740481C1C}">
+                          <a14:useLocalDpi xmlns:a14="http://schemas.microsoft.com/office/drawing/2010/main" val="0"/>
+                        </a:ext>
+                      </a:extLst>
+                    </a:blip>
+                    <a:stretch>
+                      <a:fillRect/>
+                    </a:stretch>
+                  </pic:blipFill>
+                  <pic:spPr>
+                    <a:xfrm>
+                      <a:off x="0" y="0"/>
+                      <a:ext cx="5943600" cy="570230"/>
+                    </a:xfrm>
+                    <a:prstGeom prst="rect">
+                      <a:avLst/>
+                    </a:prstGeom>
+                  </pic:spPr>
+                </pic:pic>
+              </a:graphicData>
+            </a:graphic>
+          </wp:inline>
+        </w:drawing>
+      </w:r>
+    </w:p>
+    <w:p>
+      <w:pPr>
+        <w:rPr>
+          <w:rFonts w:ascii="Source Sans Pro" w:hAnsi="Source Sans Pro"/>
+          <w:color w:val="1F1F1F"/>
+          <w:shd w:val="clear" w:color="auto" w:fill="FFFFFF"/>
+        </w:rPr>
+      </w:pPr>
+      <w:r>
+        <w:rPr>
+          <w:rFonts w:ascii="Source Sans Pro" w:hAnsi="Source Sans Pro"/>
+          <w:color w:val="1F1F1F"/>
+          <w:shd w:val="clear" w:color="auto" w:fill="FFFFFF"/>
+        </w:rPr>
+        <w:t>Remember.</w:t>
+      </w:r>
+    </w:p>
+    <w:p>
+      <w:r>
+        <w:rPr>
+          <w:noProof/>
+        </w:rPr>
+        <w:drawing>
+          <wp:inline distT="0" distB="0" distL="0" distR="0" wp14:anchorId="767270DC" wp14:editId="1449C0B3">
+            <wp:extent cx="5943600" cy="813435"/>
+            <wp:effectExtent l="0" t="0" r="0" b="5715"/>
+            <wp:docPr id="51" name="Picture 51"/>
+            <wp:cNvGraphicFramePr>
+              <a:graphicFrameLocks xmlns:a="http://schemas.openxmlformats.org/drawingml/2006/main" noChangeAspect="1"/>
+            </wp:cNvGraphicFramePr>
+            <a:graphic xmlns:a="http://schemas.openxmlformats.org/drawingml/2006/main">
+              <a:graphicData uri="http://schemas.openxmlformats.org/drawingml/2006/picture">
+                <pic:pic xmlns:pic="http://schemas.openxmlformats.org/drawingml/2006/picture">
+                  <pic:nvPicPr>
+                    <pic:cNvPr id="51" name="Picture 51"/>
+                    <pic:cNvPicPr/>
+                  </pic:nvPicPr>
+                  <pic:blipFill>
+                    <a:blip r:embed="rId61">
+                      <a:extLst>
+                        <a:ext uri="{28A0092B-C50C-407E-A947-70E740481C1C}">
+                          <a14:useLocalDpi xmlns:a14="http://schemas.microsoft.com/office/drawing/2010/main" val="0"/>
+                        </a:ext>
+                      </a:extLst>
+                    </a:blip>
+                    <a:stretch>
+                      <a:fillRect/>
+                    </a:stretch>
+                  </pic:blipFill>
+                  <pic:spPr>
+                    <a:xfrm>
+                      <a:off x="0" y="0"/>
+                      <a:ext cx="5943600" cy="813435"/>
+                    </a:xfrm>
+                    <a:prstGeom prst="rect">
+                      <a:avLst/>
+                    </a:prstGeom>
+                  </pic:spPr>
+                </pic:pic>
+              </a:graphicData>
+            </a:graphic>
+          </wp:inline>
+        </w:drawing>
+      </w:r>
+    </w:p>
+    <w:p>
+      <w:r>
+        <w:rPr>
+          <w:noProof/>
+        </w:rPr>
+        <w:drawing>
+          <wp:inline distT="0" distB="0" distL="0" distR="0" wp14:anchorId="2F8B22AA" wp14:editId="6FBB7A21">
+            <wp:extent cx="5943600" cy="3849370"/>
+            <wp:effectExtent l="0" t="0" r="0" b="0"/>
+            <wp:docPr id="52" name="Picture 52"/>
+            <wp:cNvGraphicFramePr>
+              <a:graphicFrameLocks xmlns:a="http://schemas.openxmlformats.org/drawingml/2006/main" noChangeAspect="1"/>
+            </wp:cNvGraphicFramePr>
+            <a:graphic xmlns:a="http://schemas.openxmlformats.org/drawingml/2006/main">
+              <a:graphicData uri="http://schemas.openxmlformats.org/drawingml/2006/picture">
+                <pic:pic xmlns:pic="http://schemas.openxmlformats.org/drawingml/2006/picture">
+                  <pic:nvPicPr>
+                    <pic:cNvPr id="52" name="Picture 52"/>
+                    <pic:cNvPicPr/>
+                  </pic:nvPicPr>
+                  <pic:blipFill>
+                    <a:blip r:embed="rId62">
+                      <a:extLst>
+                        <a:ext uri="{28A0092B-C50C-407E-A947-70E740481C1C}">
+                          <a14:useLocalDpi xmlns:a14="http://schemas.microsoft.com/office/drawing/2010/main" val="0"/>
+                        </a:ext>
+                      </a:extLst>
+                    </a:blip>
+                    <a:stretch>
+                      <a:fillRect/>
+                    </a:stretch>
+                  </pic:blipFill>
+                  <pic:spPr>
+                    <a:xfrm>
+                      <a:off x="0" y="0"/>
+                      <a:ext cx="5943600" cy="3849370"/>
+                    </a:xfrm>
+                    <a:prstGeom prst="rect">
+                      <a:avLst/>
+                    </a:prstGeom>
+                  </pic:spPr>
+                </pic:pic>
+              </a:graphicData>
+            </a:graphic>
+          </wp:inline>
+        </w:drawing>
+      </w:r>
+    </w:p>
+    <w:p>
+      <w:r>
+        <w:rPr>
+          <w:noProof/>
+        </w:rPr>
+        <w:lastRenderedPageBreak/>
+        <w:drawing>
+          <wp:inline distT="0" distB="0" distL="0" distR="0" wp14:anchorId="6BDC4B14" wp14:editId="33DDC8FE">
+            <wp:extent cx="5943600" cy="1321435"/>
+            <wp:effectExtent l="0" t="0" r="0" b="0"/>
+            <wp:docPr id="53" name="Picture 53"/>
+            <wp:cNvGraphicFramePr>
+              <a:graphicFrameLocks xmlns:a="http://schemas.openxmlformats.org/drawingml/2006/main" noChangeAspect="1"/>
+            </wp:cNvGraphicFramePr>
+            <a:graphic xmlns:a="http://schemas.openxmlformats.org/drawingml/2006/main">
+              <a:graphicData uri="http://schemas.openxmlformats.org/drawingml/2006/picture">
+                <pic:pic xmlns:pic="http://schemas.openxmlformats.org/drawingml/2006/picture">
+                  <pic:nvPicPr>
+                    <pic:cNvPr id="53" name="Picture 53"/>
+                    <pic:cNvPicPr/>
+                  </pic:nvPicPr>
+                  <pic:blipFill>
+                    <a:blip r:embed="rId63">
+                      <a:extLst>
+                        <a:ext uri="{28A0092B-C50C-407E-A947-70E740481C1C}">
+                          <a14:useLocalDpi xmlns:a14="http://schemas.microsoft.com/office/drawing/2010/main" val="0"/>
+                        </a:ext>
+                      </a:extLst>
+                    </a:blip>
+                    <a:stretch>
+                      <a:fillRect/>
+                    </a:stretch>
+                  </pic:blipFill>
+                  <pic:spPr>
+                    <a:xfrm>
+                      <a:off x="0" y="0"/>
+                      <a:ext cx="5943600" cy="1321435"/>
+                    </a:xfrm>
+                    <a:prstGeom prst="rect">
+                      <a:avLst/>
+                    </a:prstGeom>
+                  </pic:spPr>
+                </pic:pic>
+              </a:graphicData>
+            </a:graphic>
+          </wp:inline>
+        </w:drawing>
+      </w:r>
+    </w:p>
+    <w:p>
+      <w:r>
+        <w:br w:type="page"/>
+      </w:r>
+    </w:p>
+    <w:p>
+      <w:pPr>
+        <w:pStyle w:val="Heading1"/>
+        <w:shd w:val="clear" w:color="auto" w:fill="FFFFFF"/>
+        <w:spacing w:before="0" w:after="360"/>
+        <w:rPr>
+          <w:rFonts w:ascii="Source Sans Pro" w:hAnsi="Source Sans Pro"/>
+          <w:b/>
+          <w:bCs/>
+          <w:color w:val="1F1F1F"/>
+          <w:spacing w:val="-2"/>
+        </w:rPr>
+      </w:pPr>
+      <w:r>
+        <w:rPr>
+          <w:rFonts w:ascii="Source Sans Pro" w:hAnsi="Source Sans Pro"/>
+          <w:b/>
+          <w:bCs/>
+          <w:color w:val="1F1F1F"/>
+          <w:spacing w:val="-2"/>
+        </w:rPr>
+        <w:lastRenderedPageBreak/>
+        <w:t>Cost Function</w:t>
+      </w:r>
+    </w:p>
+    <w:p>
+      <w:r>
+        <w:rPr>
+          <w:noProof/>
+        </w:rPr>
+        <w:drawing>
+          <wp:inline distT="0" distB="0" distL="0" distR="0" wp14:anchorId="5ADDBCC3" wp14:editId="47C6E9CD">
+            <wp:extent cx="5943600" cy="4232275"/>
+            <wp:effectExtent l="0" t="0" r="0" b="0"/>
+            <wp:docPr id="54" name="Picture 54"/>
+            <wp:cNvGraphicFramePr>
+              <a:graphicFrameLocks xmlns:a="http://schemas.openxmlformats.org/drawingml/2006/main" noChangeAspect="1"/>
+            </wp:cNvGraphicFramePr>
+            <a:graphic xmlns:a="http://schemas.openxmlformats.org/drawingml/2006/main">
+              <a:graphicData uri="http://schemas.openxmlformats.org/drawingml/2006/picture">
+                <pic:pic xmlns:pic="http://schemas.openxmlformats.org/drawingml/2006/picture">
+                  <pic:nvPicPr>
+                    <pic:cNvPr id="54" name="Picture 54"/>
+                    <pic:cNvPicPr/>
+                  </pic:nvPicPr>
+                  <pic:blipFill>
+                    <a:blip r:embed="rId64">
+                      <a:extLst>
+                        <a:ext uri="{28A0092B-C50C-407E-A947-70E740481C1C}">
+                          <a14:useLocalDpi xmlns:a14="http://schemas.microsoft.com/office/drawing/2010/main" val="0"/>
+                        </a:ext>
+                      </a:extLst>
+                    </a:blip>
+                    <a:stretch>
+                      <a:fillRect/>
+                    </a:stretch>
+                  </pic:blipFill>
+                  <pic:spPr>
+                    <a:xfrm>
+                      <a:off x="0" y="0"/>
+                      <a:ext cx="5943600" cy="4232275"/>
+                    </a:xfrm>
+                    <a:prstGeom prst="rect">
+                      <a:avLst/>
+                    </a:prstGeom>
+                  </pic:spPr>
+                </pic:pic>
+              </a:graphicData>
+            </a:graphic>
+          </wp:inline>
+        </w:drawing>
+      </w:r>
+    </w:p>
     <w:p/>
+    <w:p>
+      <w:r>
+        <w:rPr>
+          <w:noProof/>
+        </w:rPr>
+        <w:lastRenderedPageBreak/>
+        <w:drawing>
+          <wp:inline distT="0" distB="0" distL="0" distR="0" wp14:anchorId="28BF35CE" wp14:editId="44453B05">
+            <wp:extent cx="5943600" cy="4542155"/>
+            <wp:effectExtent l="0" t="0" r="0" b="0"/>
+            <wp:docPr id="55" name="Picture 55"/>
+            <wp:cNvGraphicFramePr>
+              <a:graphicFrameLocks xmlns:a="http://schemas.openxmlformats.org/drawingml/2006/main" noChangeAspect="1"/>
+            </wp:cNvGraphicFramePr>
+            <a:graphic xmlns:a="http://schemas.openxmlformats.org/drawingml/2006/main">
+              <a:graphicData uri="http://schemas.openxmlformats.org/drawingml/2006/picture">
+                <pic:pic xmlns:pic="http://schemas.openxmlformats.org/drawingml/2006/picture">
+                  <pic:nvPicPr>
+                    <pic:cNvPr id="55" name="Picture 55"/>
+                    <pic:cNvPicPr/>
+                  </pic:nvPicPr>
+                  <pic:blipFill>
+                    <a:blip r:embed="rId65">
+                      <a:extLst>
+                        <a:ext uri="{28A0092B-C50C-407E-A947-70E740481C1C}">
+                          <a14:useLocalDpi xmlns:a14="http://schemas.microsoft.com/office/drawing/2010/main" val="0"/>
+                        </a:ext>
+                      </a:extLst>
+                    </a:blip>
+                    <a:stretch>
+                      <a:fillRect/>
+                    </a:stretch>
+                  </pic:blipFill>
+                  <pic:spPr>
+                    <a:xfrm>
+                      <a:off x="0" y="0"/>
+                      <a:ext cx="5943600" cy="4542155"/>
+                    </a:xfrm>
+                    <a:prstGeom prst="rect">
+                      <a:avLst/>
+                    </a:prstGeom>
+                  </pic:spPr>
+                </pic:pic>
+              </a:graphicData>
+            </a:graphic>
+          </wp:inline>
+        </w:drawing>
+      </w:r>
+    </w:p>
+    <w:p>
+      <w:r>
+        <w:br w:type="page"/>
+      </w:r>
+    </w:p>
+    <w:p>
+      <w:r>
+        <w:rPr>
+          <w:noProof/>
+        </w:rPr>
+        <w:lastRenderedPageBreak/>
+        <w:drawing>
+          <wp:inline distT="0" distB="0" distL="0" distR="0" wp14:anchorId="2DD114DE" wp14:editId="0504E436">
+            <wp:extent cx="5943600" cy="4027170"/>
+            <wp:effectExtent l="0" t="0" r="0" b="0"/>
+            <wp:docPr id="56" name="Picture 56"/>
+            <wp:cNvGraphicFramePr>
+              <a:graphicFrameLocks xmlns:a="http://schemas.openxmlformats.org/drawingml/2006/main" noChangeAspect="1"/>
+            </wp:cNvGraphicFramePr>
+            <a:graphic xmlns:a="http://schemas.openxmlformats.org/drawingml/2006/main">
+              <a:graphicData uri="http://schemas.openxmlformats.org/drawingml/2006/picture">
+                <pic:pic xmlns:pic="http://schemas.openxmlformats.org/drawingml/2006/picture">
+                  <pic:nvPicPr>
+                    <pic:cNvPr id="56" name="Picture 56"/>
+                    <pic:cNvPicPr/>
+                  </pic:nvPicPr>
+                  <pic:blipFill>
+                    <a:blip r:embed="rId66">
+                      <a:extLst>
+                        <a:ext uri="{28A0092B-C50C-407E-A947-70E740481C1C}">
+                          <a14:useLocalDpi xmlns:a14="http://schemas.microsoft.com/office/drawing/2010/main" val="0"/>
+                        </a:ext>
+                      </a:extLst>
+                    </a:blip>
+                    <a:stretch>
+                      <a:fillRect/>
+                    </a:stretch>
+                  </pic:blipFill>
+                  <pic:spPr>
+                    <a:xfrm>
+                      <a:off x="0" y="0"/>
+                      <a:ext cx="5943600" cy="4027170"/>
+                    </a:xfrm>
+                    <a:prstGeom prst="rect">
+                      <a:avLst/>
+                    </a:prstGeom>
+                  </pic:spPr>
+                </pic:pic>
+              </a:graphicData>
+            </a:graphic>
+          </wp:inline>
+        </w:drawing>
+      </w:r>
+    </w:p>
+    <w:p>
+      <w:r>
+        <w:rPr>
+          <w:noProof/>
+        </w:rPr>
+        <w:drawing>
+          <wp:inline distT="0" distB="0" distL="0" distR="0" wp14:anchorId="63C55245" wp14:editId="6DAE0370">
+            <wp:extent cx="5943600" cy="3653790"/>
+            <wp:effectExtent l="0" t="0" r="0" b="3810"/>
+            <wp:docPr id="57" name="Picture 57"/>
+            <wp:cNvGraphicFramePr>
+              <a:graphicFrameLocks xmlns:a="http://schemas.openxmlformats.org/drawingml/2006/main" noChangeAspect="1"/>
+            </wp:cNvGraphicFramePr>
+            <a:graphic xmlns:a="http://schemas.openxmlformats.org/drawingml/2006/main">
+              <a:graphicData uri="http://schemas.openxmlformats.org/drawingml/2006/picture">
+                <pic:pic xmlns:pic="http://schemas.openxmlformats.org/drawingml/2006/picture">
+                  <pic:nvPicPr>
+                    <pic:cNvPr id="57" name="Picture 57"/>
+                    <pic:cNvPicPr/>
+                  </pic:nvPicPr>
+                  <pic:blipFill>
+                    <a:blip r:embed="rId67">
+                      <a:extLst>
+                        <a:ext uri="{28A0092B-C50C-407E-A947-70E740481C1C}">
+                          <a14:useLocalDpi xmlns:a14="http://schemas.microsoft.com/office/drawing/2010/main" val="0"/>
+                        </a:ext>
+                      </a:extLst>
+                    </a:blip>
+                    <a:stretch>
+                      <a:fillRect/>
+                    </a:stretch>
+                  </pic:blipFill>
+                  <pic:spPr>
+                    <a:xfrm>
+                      <a:off x="0" y="0"/>
+                      <a:ext cx="5943600" cy="3653790"/>
+                    </a:xfrm>
+                    <a:prstGeom prst="rect">
+                      <a:avLst/>
+                    </a:prstGeom>
+                  </pic:spPr>
+                </pic:pic>
+              </a:graphicData>
+            </a:graphic>
+          </wp:inline>
+        </w:drawing>
+      </w:r>
+    </w:p>
+    <w:p>
+      <w:r>
+        <w:br w:type="page"/>
+      </w:r>
+    </w:p>
+    <w:p>
+      <w:pPr>
+        <w:pStyle w:val="Heading1"/>
+        <w:shd w:val="clear" w:color="auto" w:fill="FFFFFF"/>
+        <w:spacing w:before="0" w:after="360"/>
+        <w:rPr>
+          <w:rFonts w:ascii="Source Sans Pro" w:hAnsi="Source Sans Pro"/>
+          <w:b/>
+          <w:bCs/>
+          <w:color w:val="1F1F1F"/>
+          <w:spacing w:val="-2"/>
+        </w:rPr>
+      </w:pPr>
+      <w:r>
+        <w:rPr>
+          <w:rFonts w:ascii="Source Sans Pro" w:hAnsi="Source Sans Pro"/>
+          <w:b/>
+          <w:bCs/>
+          <w:color w:val="1F1F1F"/>
+          <w:spacing w:val="-2"/>
+        </w:rPr>
+        <w:lastRenderedPageBreak/>
+        <w:t>Advanced Optimization</w:t>
+      </w:r>
+    </w:p>
+    <w:p>
+      <w:r>
+        <w:rPr>
+          <w:noProof/>
+        </w:rPr>
+        <w:drawing>
+          <wp:inline distT="0" distB="0" distL="0" distR="0" wp14:anchorId="3461E825" wp14:editId="1C6C1442">
+            <wp:extent cx="5943600" cy="2472055"/>
+            <wp:effectExtent l="0" t="0" r="0" b="4445"/>
+            <wp:docPr id="58" name="Picture 58"/>
+            <wp:cNvGraphicFramePr>
+              <a:graphicFrameLocks xmlns:a="http://schemas.openxmlformats.org/drawingml/2006/main" noChangeAspect="1"/>
+            </wp:cNvGraphicFramePr>
+            <a:graphic xmlns:a="http://schemas.openxmlformats.org/drawingml/2006/main">
+              <a:graphicData uri="http://schemas.openxmlformats.org/drawingml/2006/picture">
+                <pic:pic xmlns:pic="http://schemas.openxmlformats.org/drawingml/2006/picture">
+                  <pic:nvPicPr>
+                    <pic:cNvPr id="58" name="Picture 58"/>
+                    <pic:cNvPicPr/>
+                  </pic:nvPicPr>
+                  <pic:blipFill>
+                    <a:blip r:embed="rId68">
+                      <a:extLst>
+                        <a:ext uri="{28A0092B-C50C-407E-A947-70E740481C1C}">
+                          <a14:useLocalDpi xmlns:a14="http://schemas.microsoft.com/office/drawing/2010/main" val="0"/>
+                        </a:ext>
+                      </a:extLst>
+                    </a:blip>
+                    <a:stretch>
+                      <a:fillRect/>
+                    </a:stretch>
+                  </pic:blipFill>
+                  <pic:spPr>
+                    <a:xfrm>
+                      <a:off x="0" y="0"/>
+                      <a:ext cx="5943600" cy="2472055"/>
+                    </a:xfrm>
+                    <a:prstGeom prst="rect">
+                      <a:avLst/>
+                    </a:prstGeom>
+                  </pic:spPr>
+                </pic:pic>
+              </a:graphicData>
+            </a:graphic>
+          </wp:inline>
+        </w:drawing>
+      </w:r>
+    </w:p>
+    <w:p>
+      <w:r>
+        <w:rPr>
+          <w:noProof/>
+        </w:rPr>
+        <w:drawing>
+          <wp:inline distT="0" distB="0" distL="0" distR="0" wp14:anchorId="25909078" wp14:editId="090E67A0">
+            <wp:extent cx="5943600" cy="3164205"/>
+            <wp:effectExtent l="0" t="0" r="0" b="0"/>
+            <wp:docPr id="59" name="Picture 59"/>
+            <wp:cNvGraphicFramePr>
+              <a:graphicFrameLocks xmlns:a="http://schemas.openxmlformats.org/drawingml/2006/main" noChangeAspect="1"/>
+            </wp:cNvGraphicFramePr>
+            <a:graphic xmlns:a="http://schemas.openxmlformats.org/drawingml/2006/main">
+              <a:graphicData uri="http://schemas.openxmlformats.org/drawingml/2006/picture">
+                <pic:pic xmlns:pic="http://schemas.openxmlformats.org/drawingml/2006/picture">
+                  <pic:nvPicPr>
+                    <pic:cNvPr id="59" name="Picture 59"/>
+                    <pic:cNvPicPr/>
+                  </pic:nvPicPr>
+                  <pic:blipFill>
+                    <a:blip r:embed="rId69">
+                      <a:extLst>
+                        <a:ext uri="{28A0092B-C50C-407E-A947-70E740481C1C}">
+                          <a14:useLocalDpi xmlns:a14="http://schemas.microsoft.com/office/drawing/2010/main" val="0"/>
+                        </a:ext>
+                      </a:extLst>
+                    </a:blip>
+                    <a:stretch>
+                      <a:fillRect/>
+                    </a:stretch>
+                  </pic:blipFill>
+                  <pic:spPr>
+                    <a:xfrm>
+                      <a:off x="0" y="0"/>
+                      <a:ext cx="5943600" cy="3164205"/>
+                    </a:xfrm>
+                    <a:prstGeom prst="rect">
+                      <a:avLst/>
+                    </a:prstGeom>
+                  </pic:spPr>
+                </pic:pic>
+              </a:graphicData>
+            </a:graphic>
+          </wp:inline>
+        </w:drawing>
+      </w:r>
+    </w:p>
+    <w:p>
+      <w:pPr>
+        <w:pStyle w:val="Heading1"/>
+        <w:shd w:val="clear" w:color="auto" w:fill="FFFFFF"/>
+        <w:spacing w:before="0"/>
+        <w:rPr>
+          <w:rFonts w:ascii="Source Sans Pro" w:hAnsi="Source Sans Pro"/>
+          <w:b/>
+          <w:bCs/>
+          <w:color w:val="1F1F1F"/>
+          <w:spacing w:val="-2"/>
+        </w:rPr>
+      </w:pPr>
+      <w:r>
+        <w:rPr>
+          <w:rFonts w:ascii="Source Sans Pro" w:hAnsi="Source Sans Pro"/>
+          <w:b/>
+          <w:bCs/>
+          <w:color w:val="1F1F1F"/>
+          <w:spacing w:val="-2"/>
+        </w:rPr>
+        <w:t>Multiclass Classification</w:t>
+      </w:r>
+    </w:p>
     <w:p/>
+    <w:p>
+      <w:pPr>
+        <w:pStyle w:val="Heading1"/>
+        <w:shd w:val="clear" w:color="auto" w:fill="FFFFFF"/>
+        <w:spacing w:before="0"/>
+        <w:rPr>
+          <w:rFonts w:ascii="Source Sans Pro" w:hAnsi="Source Sans Pro"/>
+          <w:color w:val="1F1F1F"/>
+          <w:spacing w:val="-2"/>
+        </w:rPr>
+      </w:pPr>
+      <w:r>
+        <w:rPr>
+          <w:rFonts w:ascii="Source Sans Pro" w:hAnsi="Source Sans Pro"/>
+          <w:b/>
+          <w:bCs/>
+          <w:color w:val="1F1F1F"/>
+          <w:spacing w:val="-2"/>
+        </w:rPr>
+        <w:t>Multiclass Classification: One-vs-all</w:t>
+      </w:r>
+    </w:p>
+    <w:p/>
+    <w:p>
+      <w:r>
+        <w:rPr>
+          <w:noProof/>
+        </w:rPr>
+        <w:lastRenderedPageBreak/>
+        <w:drawing>
+          <wp:inline distT="0" distB="0" distL="0" distR="0" wp14:anchorId="18FD607C" wp14:editId="0178F399">
+            <wp:extent cx="5943600" cy="2499995"/>
+            <wp:effectExtent l="0" t="0" r="0" b="0"/>
+            <wp:docPr id="61" name="Picture 61"/>
+            <wp:cNvGraphicFramePr>
+              <a:graphicFrameLocks xmlns:a="http://schemas.openxmlformats.org/drawingml/2006/main" noChangeAspect="1"/>
+            </wp:cNvGraphicFramePr>
+            <a:graphic xmlns:a="http://schemas.openxmlformats.org/drawingml/2006/main">
+              <a:graphicData uri="http://schemas.openxmlformats.org/drawingml/2006/picture">
+                <pic:pic xmlns:pic="http://schemas.openxmlformats.org/drawingml/2006/picture">
+                  <pic:nvPicPr>
+                    <pic:cNvPr id="61" name="Picture 61"/>
+                    <pic:cNvPicPr/>
+                  </pic:nvPicPr>
+                  <pic:blipFill>
+                    <a:blip r:embed="rId70">
+                      <a:extLst>
+                        <a:ext uri="{28A0092B-C50C-407E-A947-70E740481C1C}">
+                          <a14:useLocalDpi xmlns:a14="http://schemas.microsoft.com/office/drawing/2010/main" val="0"/>
+                        </a:ext>
+                      </a:extLst>
+                    </a:blip>
+                    <a:stretch>
+                      <a:fillRect/>
+                    </a:stretch>
+                  </pic:blipFill>
+                  <pic:spPr>
+                    <a:xfrm>
+                      <a:off x="0" y="0"/>
+                      <a:ext cx="5943600" cy="2499995"/>
+                    </a:xfrm>
+                    <a:prstGeom prst="rect">
+                      <a:avLst/>
+                    </a:prstGeom>
+                  </pic:spPr>
+                </pic:pic>
+              </a:graphicData>
+            </a:graphic>
+          </wp:inline>
+        </w:drawing>
+      </w:r>
+    </w:p>
+    <w:p>
+      <w:r>
+        <w:rPr>
+          <w:noProof/>
+        </w:rPr>
+        <w:drawing>
+          <wp:inline distT="0" distB="0" distL="0" distR="0" wp14:anchorId="27CC8A43" wp14:editId="182EDF83">
+            <wp:extent cx="5943600" cy="3818890"/>
+            <wp:effectExtent l="0" t="0" r="0" b="0"/>
+            <wp:docPr id="62" name="Picture 62"/>
+            <wp:cNvGraphicFramePr>
+              <a:graphicFrameLocks xmlns:a="http://schemas.openxmlformats.org/drawingml/2006/main" noChangeAspect="1"/>
+            </wp:cNvGraphicFramePr>
+            <a:graphic xmlns:a="http://schemas.openxmlformats.org/drawingml/2006/main">
+              <a:graphicData uri="http://schemas.openxmlformats.org/drawingml/2006/picture">
+                <pic:pic xmlns:pic="http://schemas.openxmlformats.org/drawingml/2006/picture">
+                  <pic:nvPicPr>
+                    <pic:cNvPr id="62" name="Picture 62"/>
+                    <pic:cNvPicPr/>
+                  </pic:nvPicPr>
+                  <pic:blipFill>
+                    <a:blip r:embed="rId71">
+                      <a:extLst>
+                        <a:ext uri="{28A0092B-C50C-407E-A947-70E740481C1C}">
+                          <a14:useLocalDpi xmlns:a14="http://schemas.microsoft.com/office/drawing/2010/main" val="0"/>
+                        </a:ext>
+                      </a:extLst>
+                    </a:blip>
+                    <a:stretch>
+                      <a:fillRect/>
+                    </a:stretch>
+                  </pic:blipFill>
+                  <pic:spPr>
+                    <a:xfrm>
+                      <a:off x="0" y="0"/>
+                      <a:ext cx="5943600" cy="3818890"/>
+                    </a:xfrm>
+                    <a:prstGeom prst="rect">
+                      <a:avLst/>
+                    </a:prstGeom>
+                  </pic:spPr>
+                </pic:pic>
+              </a:graphicData>
+            </a:graphic>
+          </wp:inline>
+        </w:drawing>
+      </w:r>
+    </w:p>
     <w:p/>
     <w:p>
       <w:r>
@@ -12331,6 +14195,56 @@
     </w:sectPr>
   </w:body>
 </w:document>
+</file>
+
+<file path=word/endnotes.xml><?xml version="1.0" encoding="utf-8"?>
+<w:endnotes xmlns:wpc="http://schemas.microsoft.com/office/word/2010/wordprocessingCanvas" xmlns:cx="http://schemas.microsoft.com/office/drawing/2014/chartex" xmlns:cx1="http://schemas.microsoft.com/office/drawing/2015/9/8/chartex" xmlns:cx2="http://schemas.microsoft.com/office/drawing/2015/10/21/chartex" xmlns:cx3="http://schemas.microsoft.com/office/drawing/2016/5/9/chartex" xmlns:cx4="http://schemas.microsoft.com/office/drawing/2016/5/10/chartex" xmlns:cx5="http://schemas.microsoft.com/office/drawing/2016/5/11/chartex" xmlns:cx6="http://schemas.microsoft.com/office/drawing/2016/5/12/chartex" xmlns:cx7="http://schemas.microsoft.com/office/drawing/2016/5/13/chartex" xmlns:cx8="http://schemas.microsoft.com/office/drawing/2016/5/14/chartex" xmlns:mc="http://schemas.openxmlformats.org/markup-compatibility/2006" xmlns:aink="http://schemas.microsoft.com/office/drawing/2016/ink" xmlns:am3d="http://schemas.microsoft.com/office/drawing/2017/model3d" xmlns:o="urn:schemas-microsoft-com:office:office" xmlns:r="http://schemas.openxmlformats.org/officeDocument/2006/relationships" xmlns:m="http://schemas.openxmlformats.org/officeDocument/2006/math" xmlns:v="urn:schemas-microsoft-com:vml" xmlns:wp14="http://schemas.microsoft.com/office/word/2010/wordprocessingDrawing" xmlns:wp="http://schemas.openxmlformats.org/drawingml/2006/wordprocessingDrawing" xmlns:w10="urn:schemas-microsoft-com:office:word" xmlns:w="http://schemas.openxmlformats.org/wordprocessingml/2006/main" xmlns:w14="http://schemas.microsoft.com/office/word/2010/wordml" xmlns:w15="http://schemas.microsoft.com/office/word/2012/wordml" xmlns:w16cex="http://schemas.microsoft.com/office/word/2018/wordml/cex" xmlns:w16cid="http://schemas.microsoft.com/office/word/2016/wordml/cid" xmlns:w16="http://schemas.microsoft.com/office/word/2018/wordml" xmlns:w16se="http://schemas.microsoft.com/office/word/2015/wordml/symex" xmlns:wpg="http://schemas.microsoft.com/office/word/2010/wordprocessingGroup" xmlns:wpi="http://schemas.microsoft.com/office/word/2010/wordprocessingInk" xmlns:wne="http://schemas.microsoft.com/office/word/2006/wordml" xmlns:wps="http://schemas.microsoft.com/office/word/2010/wordprocessingShape" mc:Ignorable="w14 w15 w16se w16cid w16 w16cex wp14">
+  <w:endnote w:type="separator" w:id="-1">
+    <w:p>
+      <w:pPr>
+        <w:spacing w:after="0" w:line="240" w:lineRule="auto"/>
+      </w:pPr>
+      <w:r>
+        <w:separator/>
+      </w:r>
+    </w:p>
+  </w:endnote>
+  <w:endnote w:type="continuationSeparator" w:id="0">
+    <w:p>
+      <w:pPr>
+        <w:spacing w:after="0" w:line="240" w:lineRule="auto"/>
+      </w:pPr>
+      <w:r>
+        <w:continuationSeparator/>
+      </w:r>
+    </w:p>
+  </w:endnote>
+</w:endnotes>
+</file>
+
+<file path=word/footnotes.xml><?xml version="1.0" encoding="utf-8"?>
+<w:footnotes xmlns:wpc="http://schemas.microsoft.com/office/word/2010/wordprocessingCanvas" xmlns:cx="http://schemas.microsoft.com/office/drawing/2014/chartex" xmlns:cx1="http://schemas.microsoft.com/office/drawing/2015/9/8/chartex" xmlns:cx2="http://schemas.microsoft.com/office/drawing/2015/10/21/chartex" xmlns:cx3="http://schemas.microsoft.com/office/drawing/2016/5/9/chartex" xmlns:cx4="http://schemas.microsoft.com/office/drawing/2016/5/10/chartex" xmlns:cx5="http://schemas.microsoft.com/office/drawing/2016/5/11/chartex" xmlns:cx6="http://schemas.microsoft.com/office/drawing/2016/5/12/chartex" xmlns:cx7="http://schemas.microsoft.com/office/drawing/2016/5/13/chartex" xmlns:cx8="http://schemas.microsoft.com/office/drawing/2016/5/14/chartex" xmlns:mc="http://schemas.openxmlformats.org/markup-compatibility/2006" xmlns:aink="http://schemas.microsoft.com/office/drawing/2016/ink" xmlns:am3d="http://schemas.microsoft.com/office/drawing/2017/model3d" xmlns:o="urn:schemas-microsoft-com:office:office" xmlns:r="http://schemas.openxmlformats.org/officeDocument/2006/relationships" xmlns:m="http://schemas.openxmlformats.org/officeDocument/2006/math" xmlns:v="urn:schemas-microsoft-com:vml" xmlns:wp14="http://schemas.microsoft.com/office/word/2010/wordprocessingDrawing" xmlns:wp="http://schemas.openxmlformats.org/drawingml/2006/wordprocessingDrawing" xmlns:w10="urn:schemas-microsoft-com:office:word" xmlns:w="http://schemas.openxmlformats.org/wordprocessingml/2006/main" xmlns:w14="http://schemas.microsoft.com/office/word/2010/wordml" xmlns:w15="http://schemas.microsoft.com/office/word/2012/wordml" xmlns:w16cex="http://schemas.microsoft.com/office/word/2018/wordml/cex" xmlns:w16cid="http://schemas.microsoft.com/office/word/2016/wordml/cid" xmlns:w16="http://schemas.microsoft.com/office/word/2018/wordml" xmlns:w16se="http://schemas.microsoft.com/office/word/2015/wordml/symex" xmlns:wpg="http://schemas.microsoft.com/office/word/2010/wordprocessingGroup" xmlns:wpi="http://schemas.microsoft.com/office/word/2010/wordprocessingInk" xmlns:wne="http://schemas.microsoft.com/office/word/2006/wordml" xmlns:wps="http://schemas.microsoft.com/office/word/2010/wordprocessingShape" mc:Ignorable="w14 w15 w16se w16cid w16 w16cex wp14">
+  <w:footnote w:type="separator" w:id="-1">
+    <w:p>
+      <w:pPr>
+        <w:spacing w:after="0" w:line="240" w:lineRule="auto"/>
+      </w:pPr>
+      <w:r>
+        <w:separator/>
+      </w:r>
+    </w:p>
+  </w:footnote>
+  <w:footnote w:type="continuationSeparator" w:id="0">
+    <w:p>
+      <w:pPr>
+        <w:spacing w:after="0" w:line="240" w:lineRule="auto"/>
+      </w:pPr>
+      <w:r>
+        <w:continuationSeparator/>
+      </w:r>
+    </w:p>
+  </w:footnote>
+</w:footnotes>
 </file>
 
 <file path=word/numbering.xml><?xml version="1.0" encoding="utf-8"?>
@@ -13864,6 +15778,50 @@
     <w:name w:val="mo"/>
     <w:basedOn w:val="DefaultParagraphFont"/>
     <w:rsid w:val="00310C99"/>
+  </w:style>
+  <w:style w:type="paragraph" w:styleId="Header">
+    <w:name w:val="header"/>
+    <w:basedOn w:val="Normal"/>
+    <w:link w:val="HeaderChar"/>
+    <w:uiPriority w:val="99"/>
+    <w:unhideWhenUsed/>
+    <w:rsid w:val="000C44F5"/>
+    <w:pPr>
+      <w:tabs>
+        <w:tab w:val="center" w:pos="4680"/>
+        <w:tab w:val="right" w:pos="9360"/>
+      </w:tabs>
+      <w:spacing w:after="0" w:line="240" w:lineRule="auto"/>
+    </w:pPr>
+  </w:style>
+  <w:style w:type="character" w:customStyle="1" w:styleId="HeaderChar">
+    <w:name w:val="Header Char"/>
+    <w:basedOn w:val="DefaultParagraphFont"/>
+    <w:link w:val="Header"/>
+    <w:uiPriority w:val="99"/>
+    <w:rsid w:val="000C44F5"/>
+  </w:style>
+  <w:style w:type="paragraph" w:styleId="Footer">
+    <w:name w:val="footer"/>
+    <w:basedOn w:val="Normal"/>
+    <w:link w:val="FooterChar"/>
+    <w:uiPriority w:val="99"/>
+    <w:unhideWhenUsed/>
+    <w:rsid w:val="000C44F5"/>
+    <w:pPr>
+      <w:tabs>
+        <w:tab w:val="center" w:pos="4680"/>
+        <w:tab w:val="right" w:pos="9360"/>
+      </w:tabs>
+      <w:spacing w:after="0" w:line="240" w:lineRule="auto"/>
+    </w:pPr>
+  </w:style>
+  <w:style w:type="character" w:customStyle="1" w:styleId="FooterChar">
+    <w:name w:val="Footer Char"/>
+    <w:basedOn w:val="DefaultParagraphFont"/>
+    <w:link w:val="Footer"/>
+    <w:uiPriority w:val="99"/>
+    <w:rsid w:val="000C44F5"/>
   </w:style>
 </w:styles>
 </file>

</xml_diff>